<commit_message>
bit more documentation : (
</commit_message>
<xml_diff>
--- a/documentation/cycle 1/Stolen Object Tracker - Cycle 1 report.docx
+++ b/documentation/cycle 1/Stolen Object Tracker - Cycle 1 report.docx
@@ -137,54 +137,53 @@
           <w:sz w:val="24"/>
           <w:szCs w:val="24"/>
         </w:rPr>
-        <w:t xml:space="preserve">Nathan </w:t>
-      </w:r>
-      <w:proofErr w:type="spellStart"/>
-      <w:r>
+        <w:t>Nathan Plotts</w:t>
+      </w:r>
+    </w:p>
+    <w:p>
+      <w:pPr>
+        <w:jc w:val="center"/>
         <w:rPr>
           <w:rFonts w:ascii="Times New Roman" w:hAnsi="Times New Roman" w:cs="Times New Roman"/>
           <w:sz w:val="24"/>
           <w:szCs w:val="24"/>
         </w:rPr>
-        <w:t>Plotts</w:t>
-      </w:r>
-      <w:proofErr w:type="spellEnd"/>
-    </w:p>
-    <w:p>
-      <w:pPr>
-        <w:jc w:val="center"/>
+      </w:pPr>
+      <w:r>
         <w:rPr>
           <w:rFonts w:ascii="Times New Roman" w:hAnsi="Times New Roman" w:cs="Times New Roman"/>
           <w:sz w:val="24"/>
           <w:szCs w:val="24"/>
         </w:rPr>
-      </w:pPr>
-      <w:r>
+        <w:t>Leo Reyes</w:t>
+      </w:r>
+    </w:p>
+    <w:p>
+      <w:pPr>
+        <w:jc w:val="center"/>
         <w:rPr>
           <w:rFonts w:ascii="Times New Roman" w:hAnsi="Times New Roman" w:cs="Times New Roman"/>
           <w:sz w:val="24"/>
           <w:szCs w:val="24"/>
         </w:rPr>
-        <w:t>Leo Reyes</w:t>
-      </w:r>
-    </w:p>
-    <w:p>
-      <w:pPr>
-        <w:jc w:val="center"/>
+      </w:pPr>
+      <w:r>
         <w:rPr>
           <w:rFonts w:ascii="Times New Roman" w:hAnsi="Times New Roman" w:cs="Times New Roman"/>
           <w:sz w:val="24"/>
           <w:szCs w:val="24"/>
         </w:rPr>
-      </w:pPr>
-      <w:r>
+        <w:t>Steven Whaley</w:t>
+      </w:r>
+    </w:p>
+    <w:p>
+      <w:pPr>
         <w:rPr>
           <w:rFonts w:ascii="Times New Roman" w:hAnsi="Times New Roman" w:cs="Times New Roman"/>
           <w:sz w:val="24"/>
           <w:szCs w:val="24"/>
         </w:rPr>
-        <w:t>Steven Whaley</w:t>
-      </w:r>
+      </w:pPr>
     </w:p>
     <w:p>
       <w:pPr>
@@ -206,15 +205,6 @@
     </w:p>
     <w:p>
       <w:pPr>
-        <w:rPr>
-          <w:rFonts w:ascii="Times New Roman" w:hAnsi="Times New Roman" w:cs="Times New Roman"/>
-          <w:sz w:val="24"/>
-          <w:szCs w:val="24"/>
-        </w:rPr>
-      </w:pPr>
-    </w:p>
-    <w:p>
-      <w:pPr>
         <w:spacing w:line="360" w:lineRule="auto"/>
         <w:jc w:val="center"/>
         <w:rPr>
@@ -246,21 +236,7 @@
           <w:rFonts w:ascii="Times New Roman" w:hAnsi="Times New Roman" w:cs="Times New Roman"/>
         </w:rPr>
         <w:br/>
-        <w:t xml:space="preserve">Samuel </w:t>
-      </w:r>
-      <w:proofErr w:type="spellStart"/>
-      <w:r>
-        <w:rPr>
-          <w:rFonts w:ascii="Times New Roman" w:hAnsi="Times New Roman" w:cs="Times New Roman"/>
-        </w:rPr>
-        <w:t>Ginn</w:t>
-      </w:r>
-      <w:proofErr w:type="spellEnd"/>
-      <w:r>
-        <w:rPr>
-          <w:rFonts w:ascii="Times New Roman" w:hAnsi="Times New Roman" w:cs="Times New Roman"/>
-        </w:rPr>
-        <w:t xml:space="preserve"> College of Engineering, Auburn University</w:t>
+        <w:t>Samuel Ginn College of Engineering, Auburn University</w:t>
       </w:r>
     </w:p>
     <w:p>
@@ -1027,15 +1003,7 @@
         <w:t>The goal to connect the web and applica</w:t>
       </w:r>
       <w:r>
-        <w:t xml:space="preserve">tion server was not met because of difficulties with </w:t>
-      </w:r>
-      <w:proofErr w:type="spellStart"/>
-      <w:r>
-        <w:t>GlassFish</w:t>
-      </w:r>
-      <w:proofErr w:type="spellEnd"/>
-      <w:r>
-        <w:t>.</w:t>
+        <w:t>tion server was not met because of difficulties with GlassFish.</w:t>
       </w:r>
       <w:r>
         <w:t xml:space="preserve"> Furthermore, we were not able to work on sending requests do to time constraints and because most involve the web server. </w:t>
@@ -1148,23 +1116,7 @@
         <w:t>Another one of our primary goals this cycle was to incorporate th</w:t>
       </w:r>
       <w:r>
-        <w:t xml:space="preserve">e </w:t>
-      </w:r>
-      <w:proofErr w:type="spellStart"/>
-      <w:r>
-        <w:t>Geogram</w:t>
-      </w:r>
-      <w:proofErr w:type="spellEnd"/>
-      <w:r>
-        <w:t xml:space="preserve"> One into the system. The first step was to send messages between the server and </w:t>
-      </w:r>
-      <w:proofErr w:type="spellStart"/>
-      <w:r>
-        <w:t>Geogram</w:t>
-      </w:r>
-      <w:proofErr w:type="spellEnd"/>
-      <w:r>
-        <w:t xml:space="preserve"> One. </w:t>
+        <w:t xml:space="preserve">e Geogram One into the system. The first step was to send messages between the server and Geogram One. </w:t>
       </w:r>
       <w:r>
         <w:t xml:space="preserve">We decided the </w:t>
@@ -1185,7 +1137,68 @@
         <w:ind w:firstLine="576"/>
       </w:pPr>
       <w:r>
-        <w:t>Work on the Windows service was also planned for this cycle. We planned to have the service check in to the server in set interval. If the server notified the service that the laptop was stolen, it would constantly try to reconnect if the connection is ever lost.</w:t>
+        <w:t>Work on the Windows service was also planned for this cycle. We planned to have the service check in to the server in set interval</w:t>
+      </w:r>
+      <w:r>
+        <w:t>s</w:t>
+      </w:r>
+      <w:r>
+        <w:t>. If the server notified the service that the laptop was stolen, it would constantly try to reconnect if the connection is ever lost.</w:t>
+      </w:r>
+      <w:r>
+        <w:t xml:space="preserve"> We also planned to improve the key logger by capturing when a key is modified by shift or capslock. We also planned to capture key combinations when multiple modifier keys are held down.</w:t>
+      </w:r>
+    </w:p>
+    <w:p>
+      <w:pPr>
+        <w:pStyle w:val="Heading2"/>
+      </w:pPr>
+      <w:r>
+        <w:t>Future Work</w:t>
+      </w:r>
+    </w:p>
+    <w:p>
+      <w:r>
+        <w:t>By: Charles Baker</w:t>
+      </w:r>
+    </w:p>
+    <w:p>
+      <w:r>
+        <w:tab/>
+        <w:t xml:space="preserve">A large portion of the remaining work is derived from finishing the website that will allow user to interact with the system. The registering and login system requires more work so that users will be restricted from </w:t>
+      </w:r>
+      <w:r>
+        <w:t>certain pages</w:t>
+      </w:r>
+      <w:r>
+        <w:t xml:space="preserve"> if they are not logged in. </w:t>
+      </w:r>
+      <w:r>
+        <w:t>We must also associate devices with the users that register them and be able to display relevant information on the website. The users must also be able to send commands to the server from the website, such as manually reporting a device stolen.</w:t>
+      </w:r>
+    </w:p>
+    <w:p>
+      <w:r>
+        <w:tab/>
+        <w:t>On the server we need to improve how devices are handled. One thing this includes is setting how automated commands will be sent to devices.</w:t>
+      </w:r>
+      <w:r>
+        <w:t xml:space="preserve"> Information must be gathered from registered devices in regular intervals to detect the possibility of being stolen.</w:t>
+      </w:r>
+      <w:r>
+        <w:t xml:space="preserve"> For example, Geogram One devices must be sent commands in a way that maximizes battery life but provides up-to-date information when </w:t>
+      </w:r>
+      <w:r>
+        <w:t>once</w:t>
+      </w:r>
+      <w:r>
+        <w:t xml:space="preserve"> are stolen.</w:t>
+      </w:r>
+      <w:r>
+        <w:t xml:space="preserve"> </w:t>
+      </w:r>
+      <w:r>
+        <w:t>Devices must be read from the database to memory in an efficient way and removed from memory when no longer needed. One occasion where this is important is when a user logs in and wants to view his/her devices.</w:t>
       </w:r>
     </w:p>
     <w:sectPr>
@@ -2491,7 +2504,7 @@
 </file>
 
 <file path=customXml/itemProps1.xml><?xml version="1.0" encoding="utf-8"?>
-<ds:datastoreItem xmlns:ds="http://schemas.openxmlformats.org/officeDocument/2006/customXml" ds:itemID="{C24D6EB9-496A-4FC7-9A46-EBC93D9E4C6E}">
+<ds:datastoreItem xmlns:ds="http://schemas.openxmlformats.org/officeDocument/2006/customXml" ds:itemID="{60A2ADB8-8BD2-45E0-85DF-B5E4DF01A7BE}">
   <ds:schemaRefs>
     <ds:schemaRef ds:uri="http://schemas.openxmlformats.org/officeDocument/2006/bibliography"/>
   </ds:schemaRefs>

</xml_diff>

<commit_message>
User Stories >: ((
</commit_message>
<xml_diff>
--- a/documentation/cycle 1/Stolen Object Tracker - Cycle 1 report.docx
+++ b/documentation/cycle 1/Stolen Object Tracker - Cycle 1 report.docx
@@ -320,6 +320,7 @@
             </w:tabs>
             <w:rPr>
               <w:noProof/>
+              <w:lang w:eastAsia="zh-CN"/>
             </w:rPr>
           </w:pPr>
           <w:r>
@@ -331,7 +332,7 @@
           <w:r>
             <w:fldChar w:fldCharType="separate"/>
           </w:r>
-          <w:hyperlink w:anchor="_Toc381441655" w:history="1">
+          <w:hyperlink w:anchor="_Toc381449277" w:history="1">
             <w:r>
               <w:rPr>
                 <w:rStyle w:val="Hyperlink"/>
@@ -342,6 +343,7 @@
             <w:r>
               <w:rPr>
                 <w:noProof/>
+                <w:lang w:eastAsia="zh-CN"/>
               </w:rPr>
               <w:tab/>
             </w:r>
@@ -371,7 +373,7 @@
                 <w:noProof/>
                 <w:webHidden/>
               </w:rPr>
-              <w:instrText xml:space="preserve"> PAGEREF _Toc381441655 \h </w:instrText>
+              <w:instrText xml:space="preserve"> PAGEREF _Toc381449277 \h </w:instrText>
             </w:r>
             <w:r>
               <w:rPr>
@@ -411,9 +413,10 @@
             </w:tabs>
             <w:rPr>
               <w:noProof/>
+              <w:lang w:eastAsia="zh-CN"/>
             </w:rPr>
           </w:pPr>
-          <w:hyperlink w:anchor="_Toc381441656" w:history="1">
+          <w:hyperlink w:anchor="_Toc381449278" w:history="1">
             <w:r>
               <w:rPr>
                 <w:rStyle w:val="Hyperlink"/>
@@ -424,6 +427,7 @@
             <w:r>
               <w:rPr>
                 <w:noProof/>
+                <w:lang w:eastAsia="zh-CN"/>
               </w:rPr>
               <w:tab/>
             </w:r>
@@ -453,7 +457,7 @@
                 <w:noProof/>
                 <w:webHidden/>
               </w:rPr>
-              <w:instrText xml:space="preserve"> PAGEREF _Toc381441656 \h </w:instrText>
+              <w:instrText xml:space="preserve"> PAGEREF _Toc381449278 \h </w:instrText>
             </w:r>
             <w:r>
               <w:rPr>
@@ -493,9 +497,10 @@
             </w:tabs>
             <w:rPr>
               <w:noProof/>
+              <w:lang w:eastAsia="zh-CN"/>
             </w:rPr>
           </w:pPr>
-          <w:hyperlink w:anchor="_Toc381441657" w:history="1">
+          <w:hyperlink w:anchor="_Toc381449279" w:history="1">
             <w:r>
               <w:rPr>
                 <w:rStyle w:val="Hyperlink"/>
@@ -506,6 +511,7 @@
             <w:r>
               <w:rPr>
                 <w:noProof/>
+                <w:lang w:eastAsia="zh-CN"/>
               </w:rPr>
               <w:tab/>
             </w:r>
@@ -535,7 +541,7 @@
                 <w:noProof/>
                 <w:webHidden/>
               </w:rPr>
-              <w:instrText xml:space="preserve"> PAGEREF _Toc381441657 \h </w:instrText>
+              <w:instrText xml:space="preserve"> PAGEREF _Toc381449279 \h </w:instrText>
             </w:r>
             <w:r>
               <w:rPr>
@@ -575,9 +581,10 @@
             </w:tabs>
             <w:rPr>
               <w:noProof/>
+              <w:lang w:eastAsia="zh-CN"/>
             </w:rPr>
           </w:pPr>
-          <w:hyperlink w:anchor="_Toc381441658" w:history="1">
+          <w:hyperlink w:anchor="_Toc381449280" w:history="1">
             <w:r>
               <w:rPr>
                 <w:rStyle w:val="Hyperlink"/>
@@ -588,6 +595,7 @@
             <w:r>
               <w:rPr>
                 <w:noProof/>
+                <w:lang w:eastAsia="zh-CN"/>
               </w:rPr>
               <w:tab/>
             </w:r>
@@ -617,7 +625,7 @@
                 <w:noProof/>
                 <w:webHidden/>
               </w:rPr>
-              <w:instrText xml:space="preserve"> PAGEREF _Toc381441658 \h </w:instrText>
+              <w:instrText xml:space="preserve"> PAGEREF _Toc381449280 \h </w:instrText>
             </w:r>
             <w:r>
               <w:rPr>
@@ -657,9 +665,10 @@
             </w:tabs>
             <w:rPr>
               <w:noProof/>
+              <w:lang w:eastAsia="zh-CN"/>
             </w:rPr>
           </w:pPr>
-          <w:hyperlink w:anchor="_Toc381441659" w:history="1">
+          <w:hyperlink w:anchor="_Toc381449281" w:history="1">
             <w:r>
               <w:rPr>
                 <w:rStyle w:val="Hyperlink"/>
@@ -670,6 +679,7 @@
             <w:r>
               <w:rPr>
                 <w:noProof/>
+                <w:lang w:eastAsia="zh-CN"/>
               </w:rPr>
               <w:tab/>
             </w:r>
@@ -699,7 +709,7 @@
                 <w:noProof/>
                 <w:webHidden/>
               </w:rPr>
-              <w:instrText xml:space="preserve"> PAGEREF _Toc381441659 \h </w:instrText>
+              <w:instrText xml:space="preserve"> PAGEREF _Toc381449281 \h </w:instrText>
             </w:r>
             <w:r>
               <w:rPr>
@@ -719,7 +729,1519 @@
                 <w:noProof/>
                 <w:webHidden/>
               </w:rPr>
+              <w:t>6</w:t>
+            </w:r>
+            <w:r>
+              <w:rPr>
+                <w:noProof/>
+                <w:webHidden/>
+              </w:rPr>
+              <w:fldChar w:fldCharType="end"/>
+            </w:r>
+          </w:hyperlink>
+        </w:p>
+        <w:p>
+          <w:pPr>
+            <w:pStyle w:val="TOC1"/>
+            <w:tabs>
+              <w:tab w:val="left" w:pos="440"/>
+              <w:tab w:val="right" w:leader="dot" w:pos="9350"/>
+            </w:tabs>
+            <w:rPr>
+              <w:noProof/>
+              <w:lang w:eastAsia="zh-CN"/>
+            </w:rPr>
+          </w:pPr>
+          <w:hyperlink w:anchor="_Toc381449282" w:history="1">
+            <w:r>
+              <w:rPr>
+                <w:rStyle w:val="Hyperlink"/>
+                <w:noProof/>
+              </w:rPr>
+              <w:t>4</w:t>
+            </w:r>
+            <w:r>
+              <w:rPr>
+                <w:noProof/>
+                <w:lang w:eastAsia="zh-CN"/>
+              </w:rPr>
+              <w:tab/>
+            </w:r>
+            <w:r>
+              <w:rPr>
+                <w:rStyle w:val="Hyperlink"/>
+                <w:noProof/>
+              </w:rPr>
+              <w:t>Requirements &amp; User Stories</w:t>
+            </w:r>
+            <w:r>
+              <w:rPr>
+                <w:noProof/>
+                <w:webHidden/>
+              </w:rPr>
+              <w:tab/>
+            </w:r>
+            <w:r>
+              <w:rPr>
+                <w:noProof/>
+                <w:webHidden/>
+              </w:rPr>
+              <w:fldChar w:fldCharType="begin"/>
+            </w:r>
+            <w:r>
+              <w:rPr>
+                <w:noProof/>
+                <w:webHidden/>
+              </w:rPr>
+              <w:instrText xml:space="preserve"> PAGEREF _Toc381449282 \h </w:instrText>
+            </w:r>
+            <w:r>
+              <w:rPr>
+                <w:noProof/>
+                <w:webHidden/>
+              </w:rPr>
+            </w:r>
+            <w:r>
+              <w:rPr>
+                <w:noProof/>
+                <w:webHidden/>
+              </w:rPr>
+              <w:fldChar w:fldCharType="separate"/>
+            </w:r>
+            <w:r>
+              <w:rPr>
+                <w:noProof/>
+                <w:webHidden/>
+              </w:rPr>
               <w:t>7</w:t>
+            </w:r>
+            <w:r>
+              <w:rPr>
+                <w:noProof/>
+                <w:webHidden/>
+              </w:rPr>
+              <w:fldChar w:fldCharType="end"/>
+            </w:r>
+          </w:hyperlink>
+        </w:p>
+        <w:p>
+          <w:pPr>
+            <w:pStyle w:val="TOC2"/>
+            <w:tabs>
+              <w:tab w:val="left" w:pos="880"/>
+              <w:tab w:val="right" w:leader="dot" w:pos="9350"/>
+            </w:tabs>
+            <w:rPr>
+              <w:noProof/>
+              <w:lang w:eastAsia="zh-CN"/>
+            </w:rPr>
+          </w:pPr>
+          <w:hyperlink w:anchor="_Toc381449283" w:history="1">
+            <w:r>
+              <w:rPr>
+                <w:rStyle w:val="Hyperlink"/>
+                <w:noProof/>
+              </w:rPr>
+              <w:t>4.1</w:t>
+            </w:r>
+            <w:r>
+              <w:rPr>
+                <w:noProof/>
+                <w:lang w:eastAsia="zh-CN"/>
+              </w:rPr>
+              <w:tab/>
+            </w:r>
+            <w:r>
+              <w:rPr>
+                <w:rStyle w:val="Hyperlink"/>
+                <w:noProof/>
+              </w:rPr>
+              <w:t>Customer Requirements</w:t>
+            </w:r>
+            <w:r>
+              <w:rPr>
+                <w:noProof/>
+                <w:webHidden/>
+              </w:rPr>
+              <w:tab/>
+            </w:r>
+            <w:r>
+              <w:rPr>
+                <w:noProof/>
+                <w:webHidden/>
+              </w:rPr>
+              <w:fldChar w:fldCharType="begin"/>
+            </w:r>
+            <w:r>
+              <w:rPr>
+                <w:noProof/>
+                <w:webHidden/>
+              </w:rPr>
+              <w:instrText xml:space="preserve"> PAGEREF _Toc381449283 \h </w:instrText>
+            </w:r>
+            <w:r>
+              <w:rPr>
+                <w:noProof/>
+                <w:webHidden/>
+              </w:rPr>
+            </w:r>
+            <w:r>
+              <w:rPr>
+                <w:noProof/>
+                <w:webHidden/>
+              </w:rPr>
+              <w:fldChar w:fldCharType="separate"/>
+            </w:r>
+            <w:r>
+              <w:rPr>
+                <w:noProof/>
+                <w:webHidden/>
+              </w:rPr>
+              <w:t>7</w:t>
+            </w:r>
+            <w:r>
+              <w:rPr>
+                <w:noProof/>
+                <w:webHidden/>
+              </w:rPr>
+              <w:fldChar w:fldCharType="end"/>
+            </w:r>
+          </w:hyperlink>
+        </w:p>
+        <w:p>
+          <w:pPr>
+            <w:pStyle w:val="TOC2"/>
+            <w:tabs>
+              <w:tab w:val="left" w:pos="880"/>
+              <w:tab w:val="right" w:leader="dot" w:pos="9350"/>
+            </w:tabs>
+            <w:rPr>
+              <w:noProof/>
+              <w:lang w:eastAsia="zh-CN"/>
+            </w:rPr>
+          </w:pPr>
+          <w:hyperlink w:anchor="_Toc381449284" w:history="1">
+            <w:r>
+              <w:rPr>
+                <w:rStyle w:val="Hyperlink"/>
+                <w:noProof/>
+              </w:rPr>
+              <w:t>4.2</w:t>
+            </w:r>
+            <w:r>
+              <w:rPr>
+                <w:noProof/>
+                <w:lang w:eastAsia="zh-CN"/>
+              </w:rPr>
+              <w:tab/>
+            </w:r>
+            <w:r>
+              <w:rPr>
+                <w:rStyle w:val="Hyperlink"/>
+                <w:noProof/>
+              </w:rPr>
+              <w:t>User Stories</w:t>
+            </w:r>
+            <w:r>
+              <w:rPr>
+                <w:noProof/>
+                <w:webHidden/>
+              </w:rPr>
+              <w:tab/>
+            </w:r>
+            <w:r>
+              <w:rPr>
+                <w:noProof/>
+                <w:webHidden/>
+              </w:rPr>
+              <w:fldChar w:fldCharType="begin"/>
+            </w:r>
+            <w:r>
+              <w:rPr>
+                <w:noProof/>
+                <w:webHidden/>
+              </w:rPr>
+              <w:instrText xml:space="preserve"> PAGEREF _Toc381449284 \h </w:instrText>
+            </w:r>
+            <w:r>
+              <w:rPr>
+                <w:noProof/>
+                <w:webHidden/>
+              </w:rPr>
+            </w:r>
+            <w:r>
+              <w:rPr>
+                <w:noProof/>
+                <w:webHidden/>
+              </w:rPr>
+              <w:fldChar w:fldCharType="separate"/>
+            </w:r>
+            <w:r>
+              <w:rPr>
+                <w:noProof/>
+                <w:webHidden/>
+              </w:rPr>
+              <w:t>7</w:t>
+            </w:r>
+            <w:r>
+              <w:rPr>
+                <w:noProof/>
+                <w:webHidden/>
+              </w:rPr>
+              <w:fldChar w:fldCharType="end"/>
+            </w:r>
+          </w:hyperlink>
+        </w:p>
+        <w:p>
+          <w:pPr>
+            <w:pStyle w:val="TOC3"/>
+            <w:tabs>
+              <w:tab w:val="left" w:pos="1320"/>
+              <w:tab w:val="right" w:leader="dot" w:pos="9350"/>
+            </w:tabs>
+            <w:rPr>
+              <w:noProof/>
+              <w:lang w:eastAsia="zh-CN"/>
+            </w:rPr>
+          </w:pPr>
+          <w:hyperlink w:anchor="_Toc381449285" w:history="1">
+            <w:r>
+              <w:rPr>
+                <w:rStyle w:val="Hyperlink"/>
+                <w:noProof/>
+              </w:rPr>
+              <w:t>4.2.1</w:t>
+            </w:r>
+            <w:r>
+              <w:rPr>
+                <w:noProof/>
+                <w:lang w:eastAsia="zh-CN"/>
+              </w:rPr>
+              <w:tab/>
+            </w:r>
+            <w:r>
+              <w:rPr>
+                <w:rStyle w:val="Hyperlink"/>
+                <w:noProof/>
+              </w:rPr>
+              <w:t>User Account Creation</w:t>
+            </w:r>
+            <w:r>
+              <w:rPr>
+                <w:noProof/>
+                <w:webHidden/>
+              </w:rPr>
+              <w:tab/>
+            </w:r>
+            <w:r>
+              <w:rPr>
+                <w:noProof/>
+                <w:webHidden/>
+              </w:rPr>
+              <w:fldChar w:fldCharType="begin"/>
+            </w:r>
+            <w:r>
+              <w:rPr>
+                <w:noProof/>
+                <w:webHidden/>
+              </w:rPr>
+              <w:instrText xml:space="preserve"> PAGEREF _Toc381449285 \h </w:instrText>
+            </w:r>
+            <w:r>
+              <w:rPr>
+                <w:noProof/>
+                <w:webHidden/>
+              </w:rPr>
+            </w:r>
+            <w:r>
+              <w:rPr>
+                <w:noProof/>
+                <w:webHidden/>
+              </w:rPr>
+              <w:fldChar w:fldCharType="separate"/>
+            </w:r>
+            <w:r>
+              <w:rPr>
+                <w:noProof/>
+                <w:webHidden/>
+              </w:rPr>
+              <w:t>7</w:t>
+            </w:r>
+            <w:r>
+              <w:rPr>
+                <w:noProof/>
+                <w:webHidden/>
+              </w:rPr>
+              <w:fldChar w:fldCharType="end"/>
+            </w:r>
+          </w:hyperlink>
+        </w:p>
+        <w:p>
+          <w:pPr>
+            <w:pStyle w:val="TOC3"/>
+            <w:tabs>
+              <w:tab w:val="left" w:pos="1320"/>
+              <w:tab w:val="right" w:leader="dot" w:pos="9350"/>
+            </w:tabs>
+            <w:rPr>
+              <w:noProof/>
+              <w:lang w:eastAsia="zh-CN"/>
+            </w:rPr>
+          </w:pPr>
+          <w:hyperlink w:anchor="_Toc381449286" w:history="1">
+            <w:r>
+              <w:rPr>
+                <w:rStyle w:val="Hyperlink"/>
+                <w:noProof/>
+              </w:rPr>
+              <w:t>4.2.2</w:t>
+            </w:r>
+            <w:r>
+              <w:rPr>
+                <w:noProof/>
+                <w:lang w:eastAsia="zh-CN"/>
+              </w:rPr>
+              <w:tab/>
+            </w:r>
+            <w:r>
+              <w:rPr>
+                <w:rStyle w:val="Hyperlink"/>
+                <w:noProof/>
+              </w:rPr>
+              <w:t>User Account Login through Web</w:t>
+            </w:r>
+            <w:r>
+              <w:rPr>
+                <w:noProof/>
+                <w:webHidden/>
+              </w:rPr>
+              <w:tab/>
+            </w:r>
+            <w:r>
+              <w:rPr>
+                <w:noProof/>
+                <w:webHidden/>
+              </w:rPr>
+              <w:fldChar w:fldCharType="begin"/>
+            </w:r>
+            <w:r>
+              <w:rPr>
+                <w:noProof/>
+                <w:webHidden/>
+              </w:rPr>
+              <w:instrText xml:space="preserve"> PAGEREF _Toc381449286 \h </w:instrText>
+            </w:r>
+            <w:r>
+              <w:rPr>
+                <w:noProof/>
+                <w:webHidden/>
+              </w:rPr>
+            </w:r>
+            <w:r>
+              <w:rPr>
+                <w:noProof/>
+                <w:webHidden/>
+              </w:rPr>
+              <w:fldChar w:fldCharType="separate"/>
+            </w:r>
+            <w:r>
+              <w:rPr>
+                <w:noProof/>
+                <w:webHidden/>
+              </w:rPr>
+              <w:t>7</w:t>
+            </w:r>
+            <w:r>
+              <w:rPr>
+                <w:noProof/>
+                <w:webHidden/>
+              </w:rPr>
+              <w:fldChar w:fldCharType="end"/>
+            </w:r>
+          </w:hyperlink>
+        </w:p>
+        <w:p>
+          <w:pPr>
+            <w:pStyle w:val="TOC3"/>
+            <w:tabs>
+              <w:tab w:val="left" w:pos="1320"/>
+              <w:tab w:val="right" w:leader="dot" w:pos="9350"/>
+            </w:tabs>
+            <w:rPr>
+              <w:noProof/>
+              <w:lang w:eastAsia="zh-CN"/>
+            </w:rPr>
+          </w:pPr>
+          <w:hyperlink w:anchor="_Toc381449287" w:history="1">
+            <w:r>
+              <w:rPr>
+                <w:rStyle w:val="Hyperlink"/>
+                <w:noProof/>
+              </w:rPr>
+              <w:t>4.2.3</w:t>
+            </w:r>
+            <w:r>
+              <w:rPr>
+                <w:noProof/>
+                <w:lang w:eastAsia="zh-CN"/>
+              </w:rPr>
+              <w:tab/>
+            </w:r>
+            <w:r>
+              <w:rPr>
+                <w:rStyle w:val="Hyperlink"/>
+                <w:noProof/>
+              </w:rPr>
+              <w:t>User New Device Registration</w:t>
+            </w:r>
+            <w:r>
+              <w:rPr>
+                <w:noProof/>
+                <w:webHidden/>
+              </w:rPr>
+              <w:tab/>
+            </w:r>
+            <w:r>
+              <w:rPr>
+                <w:noProof/>
+                <w:webHidden/>
+              </w:rPr>
+              <w:fldChar w:fldCharType="begin"/>
+            </w:r>
+            <w:r>
+              <w:rPr>
+                <w:noProof/>
+                <w:webHidden/>
+              </w:rPr>
+              <w:instrText xml:space="preserve"> PAGEREF _Toc381449287 \h </w:instrText>
+            </w:r>
+            <w:r>
+              <w:rPr>
+                <w:noProof/>
+                <w:webHidden/>
+              </w:rPr>
+            </w:r>
+            <w:r>
+              <w:rPr>
+                <w:noProof/>
+                <w:webHidden/>
+              </w:rPr>
+              <w:fldChar w:fldCharType="separate"/>
+            </w:r>
+            <w:r>
+              <w:rPr>
+                <w:noProof/>
+                <w:webHidden/>
+              </w:rPr>
+              <w:t>8</w:t>
+            </w:r>
+            <w:r>
+              <w:rPr>
+                <w:noProof/>
+                <w:webHidden/>
+              </w:rPr>
+              <w:fldChar w:fldCharType="end"/>
+            </w:r>
+          </w:hyperlink>
+        </w:p>
+        <w:p>
+          <w:pPr>
+            <w:pStyle w:val="TOC3"/>
+            <w:tabs>
+              <w:tab w:val="left" w:pos="1320"/>
+              <w:tab w:val="right" w:leader="dot" w:pos="9350"/>
+            </w:tabs>
+            <w:rPr>
+              <w:noProof/>
+              <w:lang w:eastAsia="zh-CN"/>
+            </w:rPr>
+          </w:pPr>
+          <w:hyperlink w:anchor="_Toc381449288" w:history="1">
+            <w:r>
+              <w:rPr>
+                <w:rStyle w:val="Hyperlink"/>
+                <w:noProof/>
+              </w:rPr>
+              <w:t>4.2.4</w:t>
+            </w:r>
+            <w:r>
+              <w:rPr>
+                <w:noProof/>
+                <w:lang w:eastAsia="zh-CN"/>
+              </w:rPr>
+              <w:tab/>
+            </w:r>
+            <w:r>
+              <w:rPr>
+                <w:rStyle w:val="Hyperlink"/>
+                <w:noProof/>
+              </w:rPr>
+              <w:t>Administrator Manages User Accounts</w:t>
+            </w:r>
+            <w:r>
+              <w:rPr>
+                <w:noProof/>
+                <w:webHidden/>
+              </w:rPr>
+              <w:tab/>
+            </w:r>
+            <w:r>
+              <w:rPr>
+                <w:noProof/>
+                <w:webHidden/>
+              </w:rPr>
+              <w:fldChar w:fldCharType="begin"/>
+            </w:r>
+            <w:r>
+              <w:rPr>
+                <w:noProof/>
+                <w:webHidden/>
+              </w:rPr>
+              <w:instrText xml:space="preserve"> PAGEREF _Toc381449288 \h </w:instrText>
+            </w:r>
+            <w:r>
+              <w:rPr>
+                <w:noProof/>
+                <w:webHidden/>
+              </w:rPr>
+            </w:r>
+            <w:r>
+              <w:rPr>
+                <w:noProof/>
+                <w:webHidden/>
+              </w:rPr>
+              <w:fldChar w:fldCharType="separate"/>
+            </w:r>
+            <w:r>
+              <w:rPr>
+                <w:noProof/>
+                <w:webHidden/>
+              </w:rPr>
+              <w:t>8</w:t>
+            </w:r>
+            <w:r>
+              <w:rPr>
+                <w:noProof/>
+                <w:webHidden/>
+              </w:rPr>
+              <w:fldChar w:fldCharType="end"/>
+            </w:r>
+          </w:hyperlink>
+        </w:p>
+        <w:p>
+          <w:pPr>
+            <w:pStyle w:val="TOC3"/>
+            <w:tabs>
+              <w:tab w:val="left" w:pos="1320"/>
+              <w:tab w:val="right" w:leader="dot" w:pos="9350"/>
+            </w:tabs>
+            <w:rPr>
+              <w:noProof/>
+              <w:lang w:eastAsia="zh-CN"/>
+            </w:rPr>
+          </w:pPr>
+          <w:hyperlink w:anchor="_Toc381449289" w:history="1">
+            <w:r>
+              <w:rPr>
+                <w:rStyle w:val="Hyperlink"/>
+                <w:noProof/>
+              </w:rPr>
+              <w:t>4.2.5</w:t>
+            </w:r>
+            <w:r>
+              <w:rPr>
+                <w:noProof/>
+                <w:lang w:eastAsia="zh-CN"/>
+              </w:rPr>
+              <w:tab/>
+            </w:r>
+            <w:r>
+              <w:rPr>
+                <w:rStyle w:val="Hyperlink"/>
+                <w:noProof/>
+              </w:rPr>
+              <w:t>User Views Device List</w:t>
+            </w:r>
+            <w:r>
+              <w:rPr>
+                <w:noProof/>
+                <w:webHidden/>
+              </w:rPr>
+              <w:tab/>
+            </w:r>
+            <w:r>
+              <w:rPr>
+                <w:noProof/>
+                <w:webHidden/>
+              </w:rPr>
+              <w:fldChar w:fldCharType="begin"/>
+            </w:r>
+            <w:r>
+              <w:rPr>
+                <w:noProof/>
+                <w:webHidden/>
+              </w:rPr>
+              <w:instrText xml:space="preserve"> PAGEREF _Toc381449289 \h </w:instrText>
+            </w:r>
+            <w:r>
+              <w:rPr>
+                <w:noProof/>
+                <w:webHidden/>
+              </w:rPr>
+            </w:r>
+            <w:r>
+              <w:rPr>
+                <w:noProof/>
+                <w:webHidden/>
+              </w:rPr>
+              <w:fldChar w:fldCharType="separate"/>
+            </w:r>
+            <w:r>
+              <w:rPr>
+                <w:noProof/>
+                <w:webHidden/>
+              </w:rPr>
+              <w:t>8</w:t>
+            </w:r>
+            <w:r>
+              <w:rPr>
+                <w:noProof/>
+                <w:webHidden/>
+              </w:rPr>
+              <w:fldChar w:fldCharType="end"/>
+            </w:r>
+          </w:hyperlink>
+        </w:p>
+        <w:p>
+          <w:pPr>
+            <w:pStyle w:val="TOC3"/>
+            <w:tabs>
+              <w:tab w:val="left" w:pos="1320"/>
+              <w:tab w:val="right" w:leader="dot" w:pos="9350"/>
+            </w:tabs>
+            <w:rPr>
+              <w:noProof/>
+              <w:lang w:eastAsia="zh-CN"/>
+            </w:rPr>
+          </w:pPr>
+          <w:hyperlink w:anchor="_Toc381449290" w:history="1">
+            <w:r>
+              <w:rPr>
+                <w:rStyle w:val="Hyperlink"/>
+                <w:noProof/>
+              </w:rPr>
+              <w:t>4.2.6</w:t>
+            </w:r>
+            <w:r>
+              <w:rPr>
+                <w:noProof/>
+                <w:lang w:eastAsia="zh-CN"/>
+              </w:rPr>
+              <w:tab/>
+            </w:r>
+            <w:r>
+              <w:rPr>
+                <w:rStyle w:val="Hyperlink"/>
+                <w:noProof/>
+              </w:rPr>
+              <w:t>User Views Device Data</w:t>
+            </w:r>
+            <w:r>
+              <w:rPr>
+                <w:noProof/>
+                <w:webHidden/>
+              </w:rPr>
+              <w:tab/>
+            </w:r>
+            <w:r>
+              <w:rPr>
+                <w:noProof/>
+                <w:webHidden/>
+              </w:rPr>
+              <w:fldChar w:fldCharType="begin"/>
+            </w:r>
+            <w:r>
+              <w:rPr>
+                <w:noProof/>
+                <w:webHidden/>
+              </w:rPr>
+              <w:instrText xml:space="preserve"> PAGEREF _Toc381449290 \h </w:instrText>
+            </w:r>
+            <w:r>
+              <w:rPr>
+                <w:noProof/>
+                <w:webHidden/>
+              </w:rPr>
+            </w:r>
+            <w:r>
+              <w:rPr>
+                <w:noProof/>
+                <w:webHidden/>
+              </w:rPr>
+              <w:fldChar w:fldCharType="separate"/>
+            </w:r>
+            <w:r>
+              <w:rPr>
+                <w:noProof/>
+                <w:webHidden/>
+              </w:rPr>
+              <w:t>9</w:t>
+            </w:r>
+            <w:r>
+              <w:rPr>
+                <w:noProof/>
+                <w:webHidden/>
+              </w:rPr>
+              <w:fldChar w:fldCharType="end"/>
+            </w:r>
+          </w:hyperlink>
+        </w:p>
+        <w:p>
+          <w:pPr>
+            <w:pStyle w:val="TOC3"/>
+            <w:tabs>
+              <w:tab w:val="left" w:pos="1320"/>
+              <w:tab w:val="right" w:leader="dot" w:pos="9350"/>
+            </w:tabs>
+            <w:rPr>
+              <w:noProof/>
+              <w:lang w:eastAsia="zh-CN"/>
+            </w:rPr>
+          </w:pPr>
+          <w:hyperlink w:anchor="_Toc381449291" w:history="1">
+            <w:r>
+              <w:rPr>
+                <w:rStyle w:val="Hyperlink"/>
+                <w:noProof/>
+              </w:rPr>
+              <w:t>4.2.7</w:t>
+            </w:r>
+            <w:r>
+              <w:rPr>
+                <w:noProof/>
+                <w:lang w:eastAsia="zh-CN"/>
+              </w:rPr>
+              <w:tab/>
+            </w:r>
+            <w:r>
+              <w:rPr>
+                <w:rStyle w:val="Hyperlink"/>
+                <w:noProof/>
+              </w:rPr>
+              <w:t>User Views Device Location on Map</w:t>
+            </w:r>
+            <w:r>
+              <w:rPr>
+                <w:noProof/>
+                <w:webHidden/>
+              </w:rPr>
+              <w:tab/>
+            </w:r>
+            <w:r>
+              <w:rPr>
+                <w:noProof/>
+                <w:webHidden/>
+              </w:rPr>
+              <w:fldChar w:fldCharType="begin"/>
+            </w:r>
+            <w:r>
+              <w:rPr>
+                <w:noProof/>
+                <w:webHidden/>
+              </w:rPr>
+              <w:instrText xml:space="preserve"> PAGEREF _Toc381449291 \h </w:instrText>
+            </w:r>
+            <w:r>
+              <w:rPr>
+                <w:noProof/>
+                <w:webHidden/>
+              </w:rPr>
+            </w:r>
+            <w:r>
+              <w:rPr>
+                <w:noProof/>
+                <w:webHidden/>
+              </w:rPr>
+              <w:fldChar w:fldCharType="separate"/>
+            </w:r>
+            <w:r>
+              <w:rPr>
+                <w:noProof/>
+                <w:webHidden/>
+              </w:rPr>
+              <w:t>9</w:t>
+            </w:r>
+            <w:r>
+              <w:rPr>
+                <w:noProof/>
+                <w:webHidden/>
+              </w:rPr>
+              <w:fldChar w:fldCharType="end"/>
+            </w:r>
+          </w:hyperlink>
+        </w:p>
+        <w:p>
+          <w:pPr>
+            <w:pStyle w:val="TOC3"/>
+            <w:tabs>
+              <w:tab w:val="left" w:pos="1320"/>
+              <w:tab w:val="right" w:leader="dot" w:pos="9350"/>
+            </w:tabs>
+            <w:rPr>
+              <w:noProof/>
+              <w:lang w:eastAsia="zh-CN"/>
+            </w:rPr>
+          </w:pPr>
+          <w:hyperlink w:anchor="_Toc381449292" w:history="1">
+            <w:r>
+              <w:rPr>
+                <w:rStyle w:val="Hyperlink"/>
+                <w:noProof/>
+              </w:rPr>
+              <w:t>4.2.8</w:t>
+            </w:r>
+            <w:r>
+              <w:rPr>
+                <w:noProof/>
+                <w:lang w:eastAsia="zh-CN"/>
+              </w:rPr>
+              <w:tab/>
+            </w:r>
+            <w:r>
+              <w:rPr>
+                <w:rStyle w:val="Hyperlink"/>
+                <w:noProof/>
+              </w:rPr>
+              <w:t>User Reports Stolen Device (Activates Device Tracking)</w:t>
+            </w:r>
+            <w:r>
+              <w:rPr>
+                <w:noProof/>
+                <w:webHidden/>
+              </w:rPr>
+              <w:tab/>
+            </w:r>
+            <w:r>
+              <w:rPr>
+                <w:noProof/>
+                <w:webHidden/>
+              </w:rPr>
+              <w:fldChar w:fldCharType="begin"/>
+            </w:r>
+            <w:r>
+              <w:rPr>
+                <w:noProof/>
+                <w:webHidden/>
+              </w:rPr>
+              <w:instrText xml:space="preserve"> PAGEREF _Toc381449292 \h </w:instrText>
+            </w:r>
+            <w:r>
+              <w:rPr>
+                <w:noProof/>
+                <w:webHidden/>
+              </w:rPr>
+            </w:r>
+            <w:r>
+              <w:rPr>
+                <w:noProof/>
+                <w:webHidden/>
+              </w:rPr>
+              <w:fldChar w:fldCharType="separate"/>
+            </w:r>
+            <w:r>
+              <w:rPr>
+                <w:noProof/>
+                <w:webHidden/>
+              </w:rPr>
+              <w:t>9</w:t>
+            </w:r>
+            <w:r>
+              <w:rPr>
+                <w:noProof/>
+                <w:webHidden/>
+              </w:rPr>
+              <w:fldChar w:fldCharType="end"/>
+            </w:r>
+          </w:hyperlink>
+        </w:p>
+        <w:p>
+          <w:pPr>
+            <w:pStyle w:val="TOC3"/>
+            <w:tabs>
+              <w:tab w:val="left" w:pos="1320"/>
+              <w:tab w:val="right" w:leader="dot" w:pos="9350"/>
+            </w:tabs>
+            <w:rPr>
+              <w:noProof/>
+              <w:lang w:eastAsia="zh-CN"/>
+            </w:rPr>
+          </w:pPr>
+          <w:hyperlink w:anchor="_Toc381449293" w:history="1">
+            <w:r>
+              <w:rPr>
+                <w:rStyle w:val="Hyperlink"/>
+                <w:noProof/>
+              </w:rPr>
+              <w:t>4.2.9</w:t>
+            </w:r>
+            <w:r>
+              <w:rPr>
+                <w:noProof/>
+                <w:lang w:eastAsia="zh-CN"/>
+              </w:rPr>
+              <w:tab/>
+            </w:r>
+            <w:r>
+              <w:rPr>
+                <w:rStyle w:val="Hyperlink"/>
+                <w:noProof/>
+              </w:rPr>
+              <w:t>User Installs Windows Service</w:t>
+            </w:r>
+            <w:r>
+              <w:rPr>
+                <w:noProof/>
+                <w:webHidden/>
+              </w:rPr>
+              <w:tab/>
+            </w:r>
+            <w:r>
+              <w:rPr>
+                <w:noProof/>
+                <w:webHidden/>
+              </w:rPr>
+              <w:fldChar w:fldCharType="begin"/>
+            </w:r>
+            <w:r>
+              <w:rPr>
+                <w:noProof/>
+                <w:webHidden/>
+              </w:rPr>
+              <w:instrText xml:space="preserve"> PAGEREF _Toc381449293 \h </w:instrText>
+            </w:r>
+            <w:r>
+              <w:rPr>
+                <w:noProof/>
+                <w:webHidden/>
+              </w:rPr>
+            </w:r>
+            <w:r>
+              <w:rPr>
+                <w:noProof/>
+                <w:webHidden/>
+              </w:rPr>
+              <w:fldChar w:fldCharType="separate"/>
+            </w:r>
+            <w:r>
+              <w:rPr>
+                <w:noProof/>
+                <w:webHidden/>
+              </w:rPr>
+              <w:t>10</w:t>
+            </w:r>
+            <w:r>
+              <w:rPr>
+                <w:noProof/>
+                <w:webHidden/>
+              </w:rPr>
+              <w:fldChar w:fldCharType="end"/>
+            </w:r>
+          </w:hyperlink>
+        </w:p>
+        <w:p>
+          <w:pPr>
+            <w:pStyle w:val="TOC3"/>
+            <w:tabs>
+              <w:tab w:val="left" w:pos="1320"/>
+              <w:tab w:val="right" w:leader="dot" w:pos="9350"/>
+            </w:tabs>
+            <w:rPr>
+              <w:noProof/>
+              <w:lang w:eastAsia="zh-CN"/>
+            </w:rPr>
+          </w:pPr>
+          <w:hyperlink w:anchor="_Toc381449294" w:history="1">
+            <w:r>
+              <w:rPr>
+                <w:rStyle w:val="Hyperlink"/>
+                <w:noProof/>
+              </w:rPr>
+              <w:t>4.2.10</w:t>
+            </w:r>
+            <w:r>
+              <w:rPr>
+                <w:noProof/>
+                <w:lang w:eastAsia="zh-CN"/>
+              </w:rPr>
+              <w:tab/>
+            </w:r>
+            <w:r>
+              <w:rPr>
+                <w:rStyle w:val="Hyperlink"/>
+                <w:noProof/>
+              </w:rPr>
+              <w:t>Laptop Automatically Connects to Open Wi-Fi</w:t>
+            </w:r>
+            <w:r>
+              <w:rPr>
+                <w:noProof/>
+                <w:webHidden/>
+              </w:rPr>
+              <w:tab/>
+            </w:r>
+            <w:r>
+              <w:rPr>
+                <w:noProof/>
+                <w:webHidden/>
+              </w:rPr>
+              <w:fldChar w:fldCharType="begin"/>
+            </w:r>
+            <w:r>
+              <w:rPr>
+                <w:noProof/>
+                <w:webHidden/>
+              </w:rPr>
+              <w:instrText xml:space="preserve"> PAGEREF _Toc381449294 \h </w:instrText>
+            </w:r>
+            <w:r>
+              <w:rPr>
+                <w:noProof/>
+                <w:webHidden/>
+              </w:rPr>
+            </w:r>
+            <w:r>
+              <w:rPr>
+                <w:noProof/>
+                <w:webHidden/>
+              </w:rPr>
+              <w:fldChar w:fldCharType="separate"/>
+            </w:r>
+            <w:r>
+              <w:rPr>
+                <w:noProof/>
+                <w:webHidden/>
+              </w:rPr>
+              <w:t>10</w:t>
+            </w:r>
+            <w:r>
+              <w:rPr>
+                <w:noProof/>
+                <w:webHidden/>
+              </w:rPr>
+              <w:fldChar w:fldCharType="end"/>
+            </w:r>
+          </w:hyperlink>
+        </w:p>
+        <w:p>
+          <w:pPr>
+            <w:pStyle w:val="TOC3"/>
+            <w:tabs>
+              <w:tab w:val="left" w:pos="1320"/>
+              <w:tab w:val="right" w:leader="dot" w:pos="9350"/>
+            </w:tabs>
+            <w:rPr>
+              <w:noProof/>
+              <w:lang w:eastAsia="zh-CN"/>
+            </w:rPr>
+          </w:pPr>
+          <w:hyperlink w:anchor="_Toc381449295" w:history="1">
+            <w:r>
+              <w:rPr>
+                <w:rStyle w:val="Hyperlink"/>
+                <w:noProof/>
+              </w:rPr>
+              <w:t>4.2.11</w:t>
+            </w:r>
+            <w:r>
+              <w:rPr>
+                <w:noProof/>
+                <w:lang w:eastAsia="zh-CN"/>
+              </w:rPr>
+              <w:tab/>
+            </w:r>
+            <w:r>
+              <w:rPr>
+                <w:rStyle w:val="Hyperlink"/>
+                <w:noProof/>
+              </w:rPr>
+              <w:t>Laptop Logs Keystrokes and Sends Data to Server</w:t>
+            </w:r>
+            <w:r>
+              <w:rPr>
+                <w:noProof/>
+                <w:webHidden/>
+              </w:rPr>
+              <w:tab/>
+            </w:r>
+            <w:r>
+              <w:rPr>
+                <w:noProof/>
+                <w:webHidden/>
+              </w:rPr>
+              <w:fldChar w:fldCharType="begin"/>
+            </w:r>
+            <w:r>
+              <w:rPr>
+                <w:noProof/>
+                <w:webHidden/>
+              </w:rPr>
+              <w:instrText xml:space="preserve"> PAGEREF _Toc381449295 \h </w:instrText>
+            </w:r>
+            <w:r>
+              <w:rPr>
+                <w:noProof/>
+                <w:webHidden/>
+              </w:rPr>
+            </w:r>
+            <w:r>
+              <w:rPr>
+                <w:noProof/>
+                <w:webHidden/>
+              </w:rPr>
+              <w:fldChar w:fldCharType="separate"/>
+            </w:r>
+            <w:r>
+              <w:rPr>
+                <w:noProof/>
+                <w:webHidden/>
+              </w:rPr>
+              <w:t>10</w:t>
+            </w:r>
+            <w:r>
+              <w:rPr>
+                <w:noProof/>
+                <w:webHidden/>
+              </w:rPr>
+              <w:fldChar w:fldCharType="end"/>
+            </w:r>
+          </w:hyperlink>
+        </w:p>
+        <w:p>
+          <w:pPr>
+            <w:pStyle w:val="TOC3"/>
+            <w:tabs>
+              <w:tab w:val="left" w:pos="1320"/>
+              <w:tab w:val="right" w:leader="dot" w:pos="9350"/>
+            </w:tabs>
+            <w:rPr>
+              <w:noProof/>
+              <w:lang w:eastAsia="zh-CN"/>
+            </w:rPr>
+          </w:pPr>
+          <w:hyperlink w:anchor="_Toc381449296" w:history="1">
+            <w:r>
+              <w:rPr>
+                <w:rStyle w:val="Hyperlink"/>
+                <w:noProof/>
+              </w:rPr>
+              <w:t>4.2.12</w:t>
+            </w:r>
+            <w:r>
+              <w:rPr>
+                <w:noProof/>
+                <w:lang w:eastAsia="zh-CN"/>
+              </w:rPr>
+              <w:tab/>
+            </w:r>
+            <w:r>
+              <w:rPr>
+                <w:rStyle w:val="Hyperlink"/>
+                <w:noProof/>
+              </w:rPr>
+              <w:t>Laptop Checks in with Server</w:t>
+            </w:r>
+            <w:r>
+              <w:rPr>
+                <w:noProof/>
+                <w:webHidden/>
+              </w:rPr>
+              <w:tab/>
+            </w:r>
+            <w:r>
+              <w:rPr>
+                <w:noProof/>
+                <w:webHidden/>
+              </w:rPr>
+              <w:fldChar w:fldCharType="begin"/>
+            </w:r>
+            <w:r>
+              <w:rPr>
+                <w:noProof/>
+                <w:webHidden/>
+              </w:rPr>
+              <w:instrText xml:space="preserve"> PAGEREF _Toc381449296 \h </w:instrText>
+            </w:r>
+            <w:r>
+              <w:rPr>
+                <w:noProof/>
+                <w:webHidden/>
+              </w:rPr>
+            </w:r>
+            <w:r>
+              <w:rPr>
+                <w:noProof/>
+                <w:webHidden/>
+              </w:rPr>
+              <w:fldChar w:fldCharType="separate"/>
+            </w:r>
+            <w:r>
+              <w:rPr>
+                <w:noProof/>
+                <w:webHidden/>
+              </w:rPr>
+              <w:t>11</w:t>
+            </w:r>
+            <w:r>
+              <w:rPr>
+                <w:noProof/>
+                <w:webHidden/>
+              </w:rPr>
+              <w:fldChar w:fldCharType="end"/>
+            </w:r>
+          </w:hyperlink>
+        </w:p>
+        <w:p>
+          <w:pPr>
+            <w:pStyle w:val="TOC3"/>
+            <w:tabs>
+              <w:tab w:val="left" w:pos="1320"/>
+              <w:tab w:val="right" w:leader="dot" w:pos="9350"/>
+            </w:tabs>
+            <w:rPr>
+              <w:noProof/>
+              <w:lang w:eastAsia="zh-CN"/>
+            </w:rPr>
+          </w:pPr>
+          <w:hyperlink w:anchor="_Toc381449297" w:history="1">
+            <w:r>
+              <w:rPr>
+                <w:rStyle w:val="Hyperlink"/>
+                <w:noProof/>
+              </w:rPr>
+              <w:t>4.2.13</w:t>
+            </w:r>
+            <w:r>
+              <w:rPr>
+                <w:noProof/>
+                <w:lang w:eastAsia="zh-CN"/>
+              </w:rPr>
+              <w:tab/>
+            </w:r>
+            <w:r>
+              <w:rPr>
+                <w:rStyle w:val="Hyperlink"/>
+                <w:noProof/>
+              </w:rPr>
+              <w:t>Geogram Automatically Detects when Stolen</w:t>
+            </w:r>
+            <w:r>
+              <w:rPr>
+                <w:noProof/>
+                <w:webHidden/>
+              </w:rPr>
+              <w:tab/>
+            </w:r>
+            <w:r>
+              <w:rPr>
+                <w:noProof/>
+                <w:webHidden/>
+              </w:rPr>
+              <w:fldChar w:fldCharType="begin"/>
+            </w:r>
+            <w:r>
+              <w:rPr>
+                <w:noProof/>
+                <w:webHidden/>
+              </w:rPr>
+              <w:instrText xml:space="preserve"> PAGEREF _Toc381449297 \h </w:instrText>
+            </w:r>
+            <w:r>
+              <w:rPr>
+                <w:noProof/>
+                <w:webHidden/>
+              </w:rPr>
+            </w:r>
+            <w:r>
+              <w:rPr>
+                <w:noProof/>
+                <w:webHidden/>
+              </w:rPr>
+              <w:fldChar w:fldCharType="separate"/>
+            </w:r>
+            <w:r>
+              <w:rPr>
+                <w:noProof/>
+                <w:webHidden/>
+              </w:rPr>
+              <w:t>11</w:t>
+            </w:r>
+            <w:r>
+              <w:rPr>
+                <w:noProof/>
+                <w:webHidden/>
+              </w:rPr>
+              <w:fldChar w:fldCharType="end"/>
+            </w:r>
+          </w:hyperlink>
+        </w:p>
+        <w:p>
+          <w:pPr>
+            <w:pStyle w:val="TOC3"/>
+            <w:tabs>
+              <w:tab w:val="left" w:pos="1320"/>
+              <w:tab w:val="right" w:leader="dot" w:pos="9350"/>
+            </w:tabs>
+            <w:rPr>
+              <w:noProof/>
+              <w:lang w:eastAsia="zh-CN"/>
+            </w:rPr>
+          </w:pPr>
+          <w:hyperlink w:anchor="_Toc381449298" w:history="1">
+            <w:r>
+              <w:rPr>
+                <w:rStyle w:val="Hyperlink"/>
+                <w:noProof/>
+              </w:rPr>
+              <w:t>4.2.14</w:t>
+            </w:r>
+            <w:r>
+              <w:rPr>
+                <w:noProof/>
+                <w:lang w:eastAsia="zh-CN"/>
+              </w:rPr>
+              <w:tab/>
+            </w:r>
+            <w:r>
+              <w:rPr>
+                <w:rStyle w:val="Hyperlink"/>
+                <w:noProof/>
+              </w:rPr>
+              <w:t>Geogram Sends Location Updates to Server</w:t>
+            </w:r>
+            <w:r>
+              <w:rPr>
+                <w:noProof/>
+                <w:webHidden/>
+              </w:rPr>
+              <w:tab/>
+            </w:r>
+            <w:r>
+              <w:rPr>
+                <w:noProof/>
+                <w:webHidden/>
+              </w:rPr>
+              <w:fldChar w:fldCharType="begin"/>
+            </w:r>
+            <w:r>
+              <w:rPr>
+                <w:noProof/>
+                <w:webHidden/>
+              </w:rPr>
+              <w:instrText xml:space="preserve"> PAGEREF _Toc381449298 \h </w:instrText>
+            </w:r>
+            <w:r>
+              <w:rPr>
+                <w:noProof/>
+                <w:webHidden/>
+              </w:rPr>
+            </w:r>
+            <w:r>
+              <w:rPr>
+                <w:noProof/>
+                <w:webHidden/>
+              </w:rPr>
+              <w:fldChar w:fldCharType="separate"/>
+            </w:r>
+            <w:r>
+              <w:rPr>
+                <w:noProof/>
+                <w:webHidden/>
+              </w:rPr>
+              <w:t>11</w:t>
+            </w:r>
+            <w:r>
+              <w:rPr>
+                <w:noProof/>
+                <w:webHidden/>
+              </w:rPr>
+              <w:fldChar w:fldCharType="end"/>
+            </w:r>
+          </w:hyperlink>
+        </w:p>
+        <w:p>
+          <w:pPr>
+            <w:pStyle w:val="TOC1"/>
+            <w:tabs>
+              <w:tab w:val="left" w:pos="440"/>
+              <w:tab w:val="right" w:leader="dot" w:pos="9350"/>
+            </w:tabs>
+            <w:rPr>
+              <w:noProof/>
+              <w:lang w:eastAsia="zh-CN"/>
+            </w:rPr>
+          </w:pPr>
+          <w:hyperlink w:anchor="_Toc381449299" w:history="1">
+            <w:r>
+              <w:rPr>
+                <w:rStyle w:val="Hyperlink"/>
+                <w:noProof/>
+              </w:rPr>
+              <w:t>5</w:t>
+            </w:r>
+            <w:r>
+              <w:rPr>
+                <w:noProof/>
+                <w:lang w:eastAsia="zh-CN"/>
+              </w:rPr>
+              <w:tab/>
+            </w:r>
+            <w:r>
+              <w:rPr>
+                <w:rStyle w:val="Hyperlink"/>
+                <w:noProof/>
+              </w:rPr>
+              <w:t>Design Documentation</w:t>
+            </w:r>
+            <w:r>
+              <w:rPr>
+                <w:noProof/>
+                <w:webHidden/>
+              </w:rPr>
+              <w:tab/>
+            </w:r>
+            <w:r>
+              <w:rPr>
+                <w:noProof/>
+                <w:webHidden/>
+              </w:rPr>
+              <w:fldChar w:fldCharType="begin"/>
+            </w:r>
+            <w:r>
+              <w:rPr>
+                <w:noProof/>
+                <w:webHidden/>
+              </w:rPr>
+              <w:instrText xml:space="preserve"> PAGEREF _Toc381449299 \h </w:instrText>
+            </w:r>
+            <w:r>
+              <w:rPr>
+                <w:noProof/>
+                <w:webHidden/>
+              </w:rPr>
+            </w:r>
+            <w:r>
+              <w:rPr>
+                <w:noProof/>
+                <w:webHidden/>
+              </w:rPr>
+              <w:fldChar w:fldCharType="separate"/>
+            </w:r>
+            <w:r>
+              <w:rPr>
+                <w:noProof/>
+                <w:webHidden/>
+              </w:rPr>
+              <w:t>12</w:t>
             </w:r>
             <w:r>
               <w:rPr>
@@ -755,8 +2277,9 @@
     <w:p>
       <w:pPr>
         <w:pStyle w:val="Heading1"/>
-      </w:pPr>
-      <w:bookmarkStart w:id="0" w:name="_Toc381441655"/>
+        <w:spacing w:before="0" w:line="240" w:lineRule="auto"/>
+      </w:pPr>
+      <w:bookmarkStart w:id="0" w:name="_Toc381449277"/>
       <w:r>
         <w:lastRenderedPageBreak/>
         <w:t>Executive Summary (System Metaphor)</w:t>
@@ -766,40 +2289,37 @@
     <w:p>
       <w:pPr>
         <w:pStyle w:val="Paragraph"/>
-        <w:spacing w:line="360" w:lineRule="auto"/>
+        <w:spacing w:after="120" w:line="240" w:lineRule="auto"/>
         <w:rPr>
           <w:szCs w:val="22"/>
         </w:rPr>
       </w:pPr>
-    </w:p>
-    <w:p>
-      <w:pPr>
-        <w:pStyle w:val="Paragraph"/>
-        <w:spacing w:line="360" w:lineRule="auto"/>
+      <w:r>
         <w:rPr>
           <w:szCs w:val="22"/>
         </w:rPr>
-      </w:pPr>
-      <w:r>
+        <w:t xml:space="preserve">By: Leo Reyes </w:t>
+      </w:r>
+    </w:p>
+    <w:p>
+      <w:pPr>
+        <w:pStyle w:val="Paragraph"/>
+        <w:spacing w:after="120" w:line="240" w:lineRule="auto"/>
         <w:rPr>
           <w:szCs w:val="22"/>
         </w:rPr>
-        <w:t xml:space="preserve">By: Leo Reyes </w:t>
-      </w:r>
-    </w:p>
-    <w:p>
-      <w:pPr>
-        <w:pStyle w:val="Paragraph"/>
-        <w:spacing w:line="360" w:lineRule="auto"/>
+      </w:pPr>
+      <w:r>
         <w:rPr>
           <w:szCs w:val="22"/>
         </w:rPr>
-      </w:pPr>
-    </w:p>
-    <w:p>
-      <w:pPr>
-        <w:pStyle w:val="Paragraph"/>
-        <w:spacing w:line="360" w:lineRule="auto"/>
+        <w:t>When an object is stolen, it often never makes it back to its owner. Although there are other tracking devices currently on the market, our product provides more data about the thief than a regular tracker can, and also provides a user-friendly online interface for viewing device related updates and managing user accounts. </w:t>
+      </w:r>
+    </w:p>
+    <w:p>
+      <w:pPr>
+        <w:pStyle w:val="Paragraph"/>
+        <w:spacing w:after="120" w:line="240" w:lineRule="auto"/>
         <w:rPr>
           <w:szCs w:val="22"/>
         </w:rPr>
@@ -808,13 +2328,13 @@
         <w:rPr>
           <w:szCs w:val="22"/>
         </w:rPr>
-        <w:t>When an object is stolen, it often never makes it back to its owner. Although there are other tracking devices currently on the market, our product provides more data about the thief than a regular tracker can, and also provides a user-friendly online interface for viewing device related updates and managing user accounts. </w:t>
-      </w:r>
-    </w:p>
-    <w:p>
-      <w:pPr>
-        <w:pStyle w:val="Paragraph"/>
-        <w:spacing w:line="360" w:lineRule="auto"/>
+        <w:t>There are two different tracking device options. The first is a laptop application that runs in the background, hidden from the user. When the laptop is stolen, the application can gather information from its environment and use this information to locate and retrieve the laptop, this information includes their IP addresses as well as a record of their keystrokes. </w:t>
+      </w:r>
+    </w:p>
+    <w:p>
+      <w:pPr>
+        <w:pStyle w:val="Paragraph"/>
+        <w:spacing w:after="120" w:line="240" w:lineRule="auto"/>
         <w:rPr>
           <w:szCs w:val="22"/>
         </w:rPr>
@@ -823,13 +2343,13 @@
         <w:rPr>
           <w:szCs w:val="22"/>
         </w:rPr>
-        <w:t>There are two different tracking device options. The first is a laptop application that runs in the background, hidden from the user. When the laptop is stolen, the application can gather information from its environment and use this information to locate and retrieve the laptop, this information includes their IP addresses as well as a record of their keystrokes. </w:t>
-      </w:r>
-    </w:p>
-    <w:p>
-      <w:pPr>
-        <w:pStyle w:val="Paragraph"/>
-        <w:spacing w:line="360" w:lineRule="auto"/>
+        <w:t>Another tracking option available is a GPS tracking device. This device is small enough that is can be placed inside most commonly stolen objects and will activate when notified by the owner. </w:t>
+      </w:r>
+    </w:p>
+    <w:p>
+      <w:pPr>
+        <w:pStyle w:val="Paragraph"/>
+        <w:spacing w:after="120" w:line="240" w:lineRule="auto"/>
         <w:rPr>
           <w:szCs w:val="22"/>
         </w:rPr>
@@ -838,25 +2358,13 @@
         <w:rPr>
           <w:szCs w:val="22"/>
         </w:rPr>
-        <w:t>Another tracking option available is a GPS tracking device. This device is small enough that is can be placed inside most commonly stolen objects and will activate when notified by the owner. </w:t>
-      </w:r>
-    </w:p>
-    <w:p>
-      <w:pPr>
-        <w:pStyle w:val="Paragraph"/>
-        <w:spacing w:line="360" w:lineRule="auto"/>
-        <w:rPr>
-          <w:szCs w:val="22"/>
-        </w:rPr>
-      </w:pPr>
-      <w:r>
-        <w:rPr>
-          <w:szCs w:val="22"/>
-        </w:rPr>
         <w:t>A user-friendly online system, with a simple account registration and login, is available to device owners. When a device is stolen, the owner can easily activate the tracker by logging into the online system. The owner of the device can view location updates on a map through the online system, along with data related to specific devices including logged keystrokes and IP addresses. Support is also provided for registering and managing multiple devices. </w:t>
       </w:r>
     </w:p>
     <w:p>
+      <w:pPr>
+        <w:spacing w:after="120" w:line="240" w:lineRule="auto"/>
+      </w:pPr>
       <w:r>
         <w:br w:type="page"/>
       </w:r>
@@ -864,8 +2372,9 @@
     <w:p>
       <w:pPr>
         <w:pStyle w:val="Heading1"/>
-      </w:pPr>
-      <w:bookmarkStart w:id="1" w:name="_Toc381441656"/>
+        <w:spacing w:before="0" w:line="240" w:lineRule="auto"/>
+      </w:pPr>
+      <w:bookmarkStart w:id="1" w:name="_Toc381449278"/>
       <w:r>
         <w:lastRenderedPageBreak/>
         <w:t>Project Introduction</w:t>
@@ -875,7 +2384,7 @@
     <w:p>
       <w:pPr>
         <w:pStyle w:val="Paragraph"/>
-        <w:spacing w:line="360" w:lineRule="auto"/>
+        <w:spacing w:after="120" w:line="240" w:lineRule="auto"/>
         <w:rPr>
           <w:szCs w:val="22"/>
         </w:rPr>
@@ -890,16 +2399,7 @@
     <w:p>
       <w:pPr>
         <w:pStyle w:val="Paragraph"/>
-        <w:spacing w:line="360" w:lineRule="auto"/>
-        <w:rPr>
-          <w:szCs w:val="22"/>
-        </w:rPr>
-      </w:pPr>
-    </w:p>
-    <w:p>
-      <w:pPr>
-        <w:pStyle w:val="Paragraph"/>
-        <w:spacing w:line="360" w:lineRule="auto"/>
+        <w:spacing w:after="120" w:line="240" w:lineRule="auto"/>
       </w:pPr>
       <w:r>
         <w:t>Over the past four weeks</w:t>
@@ -923,7 +2423,7 @@
     <w:p>
       <w:pPr>
         <w:pStyle w:val="Paragraph"/>
-        <w:spacing w:line="360" w:lineRule="auto"/>
+        <w:spacing w:after="120" w:line="240" w:lineRule="auto"/>
       </w:pPr>
       <w:r>
         <w:t xml:space="preserve">We are designing for laptop computers and an object location device.  The goal for our project has been to create a product that will allow our customers to view their locations through our website, along with other information that may prove useful to recovering the device.  The need for a product </w:t>
@@ -950,7 +2450,7 @@
     <w:p>
       <w:pPr>
         <w:pStyle w:val="Paragraph"/>
-        <w:spacing w:line="360" w:lineRule="auto"/>
+        <w:spacing w:after="120" w:line="240" w:lineRule="auto"/>
       </w:pPr>
       <w:r>
         <w:t>By logging on to our user-friendly web application</w:t>
@@ -971,7 +2471,7 @@
     <w:p>
       <w:pPr>
         <w:pStyle w:val="Paragraph"/>
-        <w:spacing w:line="360" w:lineRule="auto"/>
+        <w:spacing w:after="120" w:line="240" w:lineRule="auto"/>
       </w:pPr>
       <w:r>
         <w:t> Implementing our project involves many different components.  We have designed and coded a central server, database, applications for gathering data on laptops and web pages for communicating between the stolen devices and customers, and storing relevant information for recovery.   </w:t>
@@ -980,8 +2480,9 @@
     <w:p>
       <w:pPr>
         <w:pStyle w:val="Heading2"/>
-      </w:pPr>
-      <w:bookmarkStart w:id="2" w:name="_Toc381441657"/>
+        <w:spacing w:before="0" w:line="240" w:lineRule="auto"/>
+      </w:pPr>
+      <w:bookmarkStart w:id="2" w:name="_Toc381449279"/>
       <w:r>
         <w:t>Previous Development</w:t>
       </w:r>
@@ -989,7 +2490,8 @@
     </w:p>
     <w:p>
       <w:pPr>
-        <w:ind w:left="288"/>
+        <w:spacing w:after="120" w:line="240" w:lineRule="auto"/>
+        <w:ind w:firstLine="270"/>
         <w:rPr>
           <w:rFonts w:ascii="Times New Roman" w:hAnsi="Times New Roman" w:cs="Times New Roman"/>
         </w:rPr>
@@ -1004,7 +2506,8 @@
     <w:p>
       <w:pPr>
         <w:pStyle w:val="Paragraph"/>
-        <w:spacing w:line="360" w:lineRule="auto"/>
+        <w:spacing w:after="120" w:line="240" w:lineRule="auto"/>
+        <w:ind w:firstLine="270"/>
       </w:pPr>
       <w:r>
         <w:t xml:space="preserve">Previous development was performed in the architectural spike phase. </w:t>
@@ -1037,7 +2540,8 @@
     <w:p>
       <w:pPr>
         <w:pStyle w:val="Paragraph"/>
-        <w:spacing w:line="360" w:lineRule="auto"/>
+        <w:spacing w:after="120" w:line="240" w:lineRule="auto"/>
+        <w:ind w:firstLine="270"/>
       </w:pPr>
       <w:r>
         <w:t xml:space="preserve">Goals for the server were to get most </w:t>
@@ -1067,217 +2571,352 @@
         <w:t xml:space="preserve"> </w:t>
       </w:r>
       <w:r>
+        <w:t>embedding Google Maps into a page, setting markers on the map, and connecting to the application server. Goals for the application server included: communicating with the Windows service, communicating with the database, communicating with the web server, and moving data between different connections on request.</w:t>
+      </w:r>
+      <w:r>
+        <w:t xml:space="preserve"> </w:t>
+      </w:r>
+      <w:r>
+        <w:t>The goal to connect the web and applica</w:t>
+      </w:r>
+      <w:r>
+        <w:t>tion server was not met because of difficulties with GlassFish.</w:t>
+      </w:r>
+      <w:r>
+        <w:t xml:space="preserve"> Furthermore, we were not able to work on sending requests do to time constraints and because most involve the web server. </w:t>
+      </w:r>
+      <w:r>
+        <w:t xml:space="preserve">Otherwise, we made satisfactory progress on the </w:t>
+      </w:r>
+      <w:r>
+        <w:t>remaining</w:t>
+      </w:r>
+      <w:r>
+        <w:t xml:space="preserve"> goals. </w:t>
+      </w:r>
+      <w:r>
+        <w:t>We created the html pages and w</w:t>
+      </w:r>
+      <w:r>
+        <w:t>ere</w:t>
+      </w:r>
+      <w:r>
+        <w:t xml:space="preserve"> able to embed </w:t>
+      </w:r>
+      <w:r>
+        <w:t>Google</w:t>
+      </w:r>
+      <w:r>
+        <w:t xml:space="preserve"> maps into it. We were also able to add markers to the map by sending coordinates through a web socket. The application server was</w:t>
+      </w:r>
+      <w:r>
+        <w:t xml:space="preserve"> </w:t>
+      </w:r>
+      <w:r>
+        <w:t xml:space="preserve">able to communicate to the Windows service by a TCP connection. </w:t>
+      </w:r>
+      <w:r>
+        <w:t xml:space="preserve">We developed a messaging protocol that both server and client (service) adhere to when communicating. </w:t>
+      </w:r>
+      <w:r>
+        <w:t>The server was also successfully communicating to the database by the end of the architectural spike. We were able to read and write to a database containing all values we predicted we would need in the future.</w:t>
+      </w:r>
+    </w:p>
+    <w:p>
+      <w:pPr>
+        <w:pStyle w:val="Paragraph"/>
+        <w:spacing w:after="120" w:line="240" w:lineRule="auto"/>
+        <w:ind w:firstLine="270"/>
+      </w:pPr>
+      <w:r>
+        <w:t>On the Windows service, by the end of the architectural spike we wanted to have it start automatically, communicate with the server automatically,</w:t>
+      </w:r>
+      <w:r>
+        <w:t xml:space="preserve"> identify itself,</w:t>
+      </w:r>
+      <w:r>
+        <w:t xml:space="preserve"> and log keystrokes.</w:t>
+      </w:r>
+      <w:r>
+        <w:t xml:space="preserve"> </w:t>
+      </w:r>
+      <w:r>
+        <w:t xml:space="preserve">By default, when the </w:t>
+      </w:r>
+      <w:r>
         <w:lastRenderedPageBreak/>
-        <w:t>embedding Google Maps into a page, setting markers on the map, and connecting to the application server. Goals for the application server included: communicating with the Windows service, communicating with the database, communicating with the web server, and moving data between different connections on request.</w:t>
-      </w:r>
-      <w:r>
+        <w:t>service is installed it launches on startup. The service was able to identify itself by using a MAC address of a network adapter. This method mostly worked, but a virtual adapter appearing could cause problems in selecting the same MAC address  each time. Connecting to the server was achieved by creating a thread to handle the connection. If connection was ever lost, it would simply try to reconnect. While connected, the service could respond to different commands sent by the server. Commands implemented where: start key logger, stop key logger, return key logs, and send an IP trace. Key logging was achieved, but was in a very basic state at the end of the architectural spike. It was able to record the key being pressed, but did not consider keys that were being held down. This means that it did not record the case of letters or other effects of key combinations being pressed.</w:t>
+      </w:r>
+    </w:p>
+    <w:p>
+      <w:pPr>
+        <w:pStyle w:val="Heading2"/>
+        <w:spacing w:before="0" w:line="240" w:lineRule="auto"/>
+      </w:pPr>
+      <w:bookmarkStart w:id="3" w:name="_Toc381449280"/>
+      <w:r>
+        <w:t>Intent This Cycle</w:t>
+      </w:r>
+      <w:bookmarkEnd w:id="3"/>
+    </w:p>
+    <w:p>
+      <w:pPr>
+        <w:spacing w:after="120" w:line="240" w:lineRule="auto"/>
+        <w:ind w:firstLine="270"/>
+        <w:rPr>
+          <w:rFonts w:ascii="Times New Roman" w:hAnsi="Times New Roman" w:cs="Times New Roman"/>
+        </w:rPr>
+      </w:pPr>
+      <w:r>
+        <w:rPr>
+          <w:rFonts w:ascii="Times New Roman" w:hAnsi="Times New Roman" w:cs="Times New Roman"/>
+        </w:rPr>
+        <w:t>By: Charles Baker</w:t>
+      </w:r>
+    </w:p>
+    <w:p>
+      <w:pPr>
+        <w:spacing w:after="120" w:line="240" w:lineRule="auto"/>
+        <w:ind w:firstLine="270"/>
+        <w:rPr>
+          <w:rFonts w:ascii="Times New Roman" w:hAnsi="Times New Roman" w:cs="Times New Roman"/>
+        </w:rPr>
+      </w:pPr>
+      <w:r>
+        <w:rPr>
+          <w:rFonts w:ascii="Times New Roman" w:hAnsi="Times New Roman" w:cs="Times New Roman"/>
+        </w:rPr>
+        <w:t xml:space="preserve">We decided it would be beneficial to port the existing server to the Google Go language. </w:t>
+      </w:r>
+      <w:r>
+        <w:rPr>
+          <w:rFonts w:ascii="Times New Roman" w:hAnsi="Times New Roman" w:cs="Times New Roman"/>
+        </w:rPr>
+        <w:t>This allowed us to have a single server, instead of both an application server and web server.</w:t>
+      </w:r>
+      <w:r>
+        <w:rPr>
+          <w:rFonts w:ascii="Times New Roman" w:hAnsi="Times New Roman" w:cs="Times New Roman"/>
+        </w:rPr>
+        <w:t xml:space="preserve"> This is possible because Go allows application code that contains HTTP handlers.</w:t>
+      </w:r>
+      <w:r>
+        <w:rPr>
+          <w:rFonts w:ascii="Times New Roman" w:hAnsi="Times New Roman" w:cs="Times New Roman"/>
+        </w:rPr>
         <w:t xml:space="preserve"> </w:t>
       </w:r>
       <w:r>
-        <w:t>The goal to connect the web and applica</w:t>
-      </w:r>
-      <w:r>
-        <w:t>tion server was not met because of difficulties with GlassFish.</w:t>
-      </w:r>
-      <w:r>
-        <w:t xml:space="preserve"> Furthermore, we were not able to work on sending requests do to time constraints and because most involve the web server. </w:t>
-      </w:r>
-      <w:r>
-        <w:t xml:space="preserve">Otherwise, we made satisfactory progress on the </w:t>
-      </w:r>
-      <w:r>
-        <w:t>remaining</w:t>
-      </w:r>
-      <w:r>
-        <w:t xml:space="preserve"> goals. </w:t>
-      </w:r>
-      <w:r>
-        <w:t>We created the html pages and w</w:t>
-      </w:r>
-      <w:r>
-        <w:t>ere</w:t>
-      </w:r>
-      <w:r>
-        <w:t xml:space="preserve"> able to embed </w:t>
-      </w:r>
-      <w:r>
-        <w:t>Google</w:t>
-      </w:r>
-      <w:r>
-        <w:t xml:space="preserve"> maps into it. We were also able to add markers to the map by sending coordinates through a web socket. The application server was</w:t>
-      </w:r>
-      <w:r>
+        <w:rPr>
+          <w:rFonts w:ascii="Times New Roman" w:hAnsi="Times New Roman" w:cs="Times New Roman"/>
+        </w:rPr>
+        <w:t>It also provided better support for multithreaded applications, whi</w:t>
+      </w:r>
+      <w:r>
+        <w:rPr>
+          <w:rFonts w:ascii="Times New Roman" w:hAnsi="Times New Roman" w:cs="Times New Roman"/>
+        </w:rPr>
+        <w:t xml:space="preserve">ch is important for our server that must manage connections to many devices and web connections. </w:t>
+      </w:r>
+      <w:r>
+        <w:rPr>
+          <w:rFonts w:ascii="Times New Roman" w:hAnsi="Times New Roman" w:cs="Times New Roman"/>
+        </w:rPr>
+        <w:t>We believed that In the long run, the change to Go would speed up the development of the server by requiring a fewer number of components that must interact.</w:t>
+      </w:r>
+    </w:p>
+    <w:p>
+      <w:pPr>
+        <w:spacing w:after="120" w:line="240" w:lineRule="auto"/>
+        <w:ind w:firstLine="270"/>
+        <w:rPr>
+          <w:rFonts w:ascii="Times New Roman" w:hAnsi="Times New Roman" w:cs="Times New Roman"/>
+        </w:rPr>
+      </w:pPr>
+      <w:r>
+        <w:rPr>
+          <w:rFonts w:ascii="Times New Roman" w:hAnsi="Times New Roman" w:cs="Times New Roman"/>
+        </w:rPr>
+        <w:t>Another one of our primary goals this cycle was to incorporate th</w:t>
+      </w:r>
+      <w:r>
+        <w:rPr>
+          <w:rFonts w:ascii="Times New Roman" w:hAnsi="Times New Roman" w:cs="Times New Roman"/>
+        </w:rPr>
+        <w:t xml:space="preserve">e Geogram </w:t>
+      </w:r>
+      <w:r>
+        <w:rPr>
+          <w:rFonts w:ascii="Times New Roman" w:hAnsi="Times New Roman" w:cs="Times New Roman"/>
+        </w:rPr>
+        <w:t xml:space="preserve">into the system. The first step was to send messages between the server and Geogram. </w:t>
+      </w:r>
+      <w:r>
+        <w:rPr>
+          <w:rFonts w:ascii="Times New Roman" w:hAnsi="Times New Roman" w:cs="Times New Roman"/>
+        </w:rPr>
+        <w:t>We decided the communication would be done through an Android phone. An Android application would be responsible for connecting to the server via TCP and interfacing between TCP and SMS communication.</w:t>
+      </w:r>
+      <w:r>
+        <w:rPr>
+          <w:rFonts w:ascii="Times New Roman" w:hAnsi="Times New Roman" w:cs="Times New Roman"/>
+        </w:rPr>
         <w:t xml:space="preserve"> </w:t>
       </w:r>
       <w:r>
-        <w:t xml:space="preserve">able to communicate to the Windows service by a TCP connection. </w:t>
-      </w:r>
-      <w:r>
-        <w:t xml:space="preserve">We developed a messaging protocol that both server and client (service) adhere to when communicating. </w:t>
-      </w:r>
-      <w:r>
-        <w:t>The server was also successfully communicating to the database by the end of the architectural spike. We were able to read and write to a database containing all values we predicted we would need in the future.</w:t>
-      </w:r>
-    </w:p>
-    <w:p>
-      <w:pPr>
-        <w:pStyle w:val="Paragraph"/>
-        <w:spacing w:line="360" w:lineRule="auto"/>
-      </w:pPr>
-      <w:r>
-        <w:t>On the Windows service, by the end of the architectural spike we wanted to have it start automatically, communicate with the server automatically,</w:t>
-      </w:r>
-      <w:r>
-        <w:t xml:space="preserve"> identify itself,</w:t>
-      </w:r>
-      <w:r>
-        <w:t xml:space="preserve"> and log keystrokes.</w:t>
-      </w:r>
-      <w:r>
+        <w:rPr>
+          <w:rFonts w:ascii="Times New Roman" w:hAnsi="Times New Roman" w:cs="Times New Roman"/>
+        </w:rPr>
+        <w:t>The server must be able to send the appropriate commands and interpret received messages.</w:t>
+      </w:r>
+    </w:p>
+    <w:p>
+      <w:pPr>
+        <w:spacing w:after="120" w:line="240" w:lineRule="auto"/>
+        <w:ind w:firstLine="270"/>
+        <w:rPr>
+          <w:rFonts w:ascii="Times New Roman" w:hAnsi="Times New Roman" w:cs="Times New Roman"/>
+        </w:rPr>
+      </w:pPr>
+      <w:r>
+        <w:rPr>
+          <w:rFonts w:ascii="Times New Roman" w:hAnsi="Times New Roman" w:cs="Times New Roman"/>
+        </w:rPr>
+        <w:t>Work on the Windows service was also planned for this cycle. We planned to have the service check in to the server in set interval</w:t>
+      </w:r>
+      <w:r>
+        <w:rPr>
+          <w:rFonts w:ascii="Times New Roman" w:hAnsi="Times New Roman" w:cs="Times New Roman"/>
+        </w:rPr>
+        <w:t>s</w:t>
+      </w:r>
+      <w:r>
+        <w:rPr>
+          <w:rFonts w:ascii="Times New Roman" w:hAnsi="Times New Roman" w:cs="Times New Roman"/>
+        </w:rPr>
+        <w:t>. If the server notified the service that the laptop was stolen, it would constantly try to reconnect if the connection is ever lost.</w:t>
+      </w:r>
+      <w:r>
+        <w:rPr>
+          <w:rFonts w:ascii="Times New Roman" w:hAnsi="Times New Roman" w:cs="Times New Roman"/>
+        </w:rPr>
+        <w:t xml:space="preserve"> We also planned to improve the key logger by capturing when a key is modified by shift or capslock. We also planned to capture key combinations when multiple modifier keys are held down.</w:t>
+      </w:r>
+    </w:p>
+    <w:p>
+      <w:pPr>
+        <w:pStyle w:val="Heading2"/>
+        <w:spacing w:before="0" w:line="240" w:lineRule="auto"/>
+      </w:pPr>
+      <w:bookmarkStart w:id="4" w:name="_Toc381449281"/>
+      <w:r>
+        <w:t>Future Work</w:t>
+      </w:r>
+      <w:bookmarkEnd w:id="4"/>
+    </w:p>
+    <w:p>
+      <w:pPr>
+        <w:spacing w:after="120" w:line="240" w:lineRule="auto"/>
+        <w:ind w:firstLine="270"/>
+        <w:rPr>
+          <w:rFonts w:ascii="Times New Roman" w:hAnsi="Times New Roman" w:cs="Times New Roman"/>
+        </w:rPr>
+      </w:pPr>
+      <w:r>
+        <w:rPr>
+          <w:rFonts w:ascii="Times New Roman" w:hAnsi="Times New Roman" w:cs="Times New Roman"/>
+        </w:rPr>
+        <w:t>By: Charles Baker</w:t>
+      </w:r>
+    </w:p>
+    <w:p>
+      <w:pPr>
+        <w:spacing w:after="120" w:line="240" w:lineRule="auto"/>
+        <w:ind w:firstLine="270"/>
+        <w:rPr>
+          <w:rFonts w:ascii="Times New Roman" w:hAnsi="Times New Roman" w:cs="Times New Roman"/>
+        </w:rPr>
+      </w:pPr>
+      <w:r>
+        <w:rPr>
+          <w:rFonts w:ascii="Times New Roman" w:hAnsi="Times New Roman" w:cs="Times New Roman"/>
+        </w:rPr>
+        <w:t xml:space="preserve">A large portion of the remaining work is derived from finishing the website that will allow user to interact with the system. The registering and login system requires more work so that users will be restricted from </w:t>
+      </w:r>
+      <w:r>
+        <w:rPr>
+          <w:rFonts w:ascii="Times New Roman" w:hAnsi="Times New Roman" w:cs="Times New Roman"/>
+        </w:rPr>
+        <w:t>certain pages</w:t>
+      </w:r>
+      <w:r>
+        <w:rPr>
+          <w:rFonts w:ascii="Times New Roman" w:hAnsi="Times New Roman" w:cs="Times New Roman"/>
+        </w:rPr>
+        <w:t xml:space="preserve"> if they are not logged in. </w:t>
+      </w:r>
+      <w:r>
+        <w:rPr>
+          <w:rFonts w:ascii="Times New Roman" w:hAnsi="Times New Roman" w:cs="Times New Roman"/>
+        </w:rPr>
+        <w:t>We must also associate devices with the users that register them and be able to display relevant information on the website. The users must also be able to send commands to the server from the website, such as manually reporting a device stolen.</w:t>
+      </w:r>
+    </w:p>
+    <w:p>
+      <w:pPr>
+        <w:spacing w:after="120" w:line="240" w:lineRule="auto"/>
+        <w:ind w:firstLine="270"/>
+        <w:rPr>
+          <w:rFonts w:ascii="Times New Roman" w:hAnsi="Times New Roman" w:cs="Times New Roman"/>
+        </w:rPr>
+      </w:pPr>
+      <w:r>
+        <w:rPr>
+          <w:rFonts w:ascii="Times New Roman" w:hAnsi="Times New Roman" w:cs="Times New Roman"/>
+        </w:rPr>
+        <w:t>On the server we need to improve how devices are handled. One thing this includes is setting how automated commands will be sent to devices.</w:t>
+      </w:r>
+      <w:r>
+        <w:rPr>
+          <w:rFonts w:ascii="Times New Roman" w:hAnsi="Times New Roman" w:cs="Times New Roman"/>
+        </w:rPr>
+        <w:t xml:space="preserve"> Information must be gathered from registered devices in regular intervals to detect the possibility of being stolen.</w:t>
+      </w:r>
+      <w:r>
+        <w:rPr>
+          <w:rFonts w:ascii="Times New Roman" w:hAnsi="Times New Roman" w:cs="Times New Roman"/>
+        </w:rPr>
+        <w:t xml:space="preserve"> For example, Geogram devices must be sent commands in a way that maximizes battery life but provides up-to-date information when </w:t>
+      </w:r>
+      <w:r>
+        <w:rPr>
+          <w:rFonts w:ascii="Times New Roman" w:hAnsi="Times New Roman" w:cs="Times New Roman"/>
+        </w:rPr>
+        <w:t>once</w:t>
+      </w:r>
+      <w:r>
+        <w:rPr>
+          <w:rFonts w:ascii="Times New Roman" w:hAnsi="Times New Roman" w:cs="Times New Roman"/>
+        </w:rPr>
+        <w:t xml:space="preserve"> are stolen.</w:t>
+      </w:r>
+      <w:r>
+        <w:rPr>
+          <w:rFonts w:ascii="Times New Roman" w:hAnsi="Times New Roman" w:cs="Times New Roman"/>
+        </w:rPr>
         <w:t xml:space="preserve"> </w:t>
       </w:r>
       <w:r>
-        <w:t>By default, when the service is installed it launches on startup. The service was able to identify itself by using a MAC address of a network adapter. This method mostly worked, but a virtual adapter appearing could cause problems in selecting the same MAC address  each time. Connecting to the server was achieved by creating a thread to handle the connection. If connection was ever lost, it would simply try to reconnect. While connected, the service could respond to different commands sent by the server. Commands implemented where: start key logger, stop key logger, return key logs, and send an IP trace. Key logging was achieved, but was in a very basic state at the end of the architectural spike. It was able to record the key being pressed, but did not consider keys that were being held down. This means that it did not record the case of letters or other effects of key combinations being pressed.</w:t>
-      </w:r>
-    </w:p>
-    <w:p>
-      <w:pPr>
-        <w:pStyle w:val="Heading2"/>
-      </w:pPr>
-      <w:bookmarkStart w:id="3" w:name="_Toc381441658"/>
-      <w:r>
-        <w:t>Intent This Cycle</w:t>
-      </w:r>
-      <w:bookmarkEnd w:id="3"/>
-    </w:p>
-    <w:p>
-      <w:pPr>
-        <w:ind w:firstLine="576"/>
-      </w:pPr>
-      <w:r>
-        <w:t>By: Charles Baker</w:t>
-      </w:r>
-    </w:p>
-    <w:p>
-      <w:r>
-        <w:tab/>
-        <w:t xml:space="preserve">We decided it would be beneficial to port the existing server to the Google Go language. </w:t>
-      </w:r>
-      <w:r>
-        <w:t>This allowed us to have a single server, instead of both an application server and web server.</w:t>
-      </w:r>
-      <w:r>
-        <w:t xml:space="preserve"> This is possible because Go allows application code that contains HTTP handlers.</w:t>
-      </w:r>
-      <w:r>
-        <w:t xml:space="preserve"> </w:t>
-      </w:r>
-      <w:r>
-        <w:t>It also provided better support for multithreaded applications, whi</w:t>
-      </w:r>
-      <w:r>
-        <w:t xml:space="preserve">ch is important for our server that must manage connections to many devices and web connections. </w:t>
-      </w:r>
-      <w:r>
-        <w:t>We believed that In the long run, the change to Go would speed up the development of the server by requiring a fewer number of components that must interact.</w:t>
-      </w:r>
-    </w:p>
-    <w:p>
-      <w:pPr>
-        <w:ind w:firstLine="576"/>
-      </w:pPr>
-      <w:r>
-        <w:t>Another one of our primary goals this cycle was to incorporate th</w:t>
-      </w:r>
-      <w:r>
-        <w:t xml:space="preserve">e Geogram One into the system. The first step was to send messages between the server and Geogram One. </w:t>
-      </w:r>
-      <w:r>
-        <w:t xml:space="preserve">We decided the </w:t>
-      </w:r>
-      <w:r>
-        <w:lastRenderedPageBreak/>
-        <w:t>communication would be done through an Android phone. An Android application would be responsible for connecting to the server via TCP and interfacing between TCP and SMS communication.</w:t>
-      </w:r>
-      <w:r>
-        <w:t xml:space="preserve"> </w:t>
-      </w:r>
-      <w:r>
-        <w:t>The server must be able to send the appropriate commands and interpret received messages.</w:t>
-      </w:r>
-    </w:p>
-    <w:p>
-      <w:pPr>
-        <w:ind w:firstLine="576"/>
-      </w:pPr>
-      <w:r>
-        <w:t>Work on the Windows service was also planned for this cycle. We planned to have the service check in to the server in set interval</w:t>
-      </w:r>
-      <w:r>
-        <w:t>s</w:t>
-      </w:r>
-      <w:r>
-        <w:t>. If the server notified the service that the laptop was stolen, it would constantly try to reconnect if the connection is ever lost.</w:t>
-      </w:r>
-      <w:r>
-        <w:t xml:space="preserve"> We also planned to improve the key logger by capturing when a key is modified by shift or capslock. We also planned to capture key combinations when multiple modifier keys are held down.</w:t>
-      </w:r>
-    </w:p>
-    <w:p>
-      <w:pPr>
-        <w:pStyle w:val="Heading2"/>
-      </w:pPr>
-      <w:bookmarkStart w:id="4" w:name="_Toc381441659"/>
-      <w:r>
-        <w:t>Future Work</w:t>
-      </w:r>
-      <w:bookmarkEnd w:id="4"/>
-    </w:p>
-    <w:p>
-      <w:r>
-        <w:t>By: Charles Baker</w:t>
-      </w:r>
-    </w:p>
-    <w:p>
-      <w:r>
-        <w:tab/>
-        <w:t xml:space="preserve">A large portion of the remaining work is derived from finishing the website that will allow user to interact with the system. The registering and login system requires more work so that users will be restricted from </w:t>
-      </w:r>
-      <w:r>
-        <w:t>certain pages</w:t>
-      </w:r>
-      <w:r>
-        <w:t xml:space="preserve"> if they are not logged in. </w:t>
-      </w:r>
-      <w:r>
-        <w:t>We must also associate devices with the users that register them and be able to display relevant information on the website. The users must also be able to send commands to the server from the website, such as manually reporting a device stolen.</w:t>
-      </w:r>
-    </w:p>
-    <w:p>
-      <w:r>
-        <w:tab/>
-        <w:t>On the server we need to improve how devices are handled. One thing this includes is setting how automated commands will be sent to devices.</w:t>
-      </w:r>
-      <w:r>
-        <w:t xml:space="preserve"> Information must be gathered from registered devices in regular intervals to detect the possibility of being stolen.</w:t>
-      </w:r>
-      <w:r>
-        <w:t xml:space="preserve"> For example, Geogram One devices must be sent commands in a way that maximizes battery life but provides up-to-date information when </w:t>
-      </w:r>
-      <w:r>
-        <w:t>once</w:t>
-      </w:r>
-      <w:r>
-        <w:t xml:space="preserve"> are stolen.</w:t>
-      </w:r>
-      <w:r>
-        <w:t xml:space="preserve"> </w:t>
-      </w:r>
-      <w:r>
+        <w:rPr>
+          <w:rFonts w:ascii="Times New Roman" w:hAnsi="Times New Roman" w:cs="Times New Roman"/>
+        </w:rPr>
         <w:t>Devices must be read from the database to memory in an efficient way and removed from memory when no longer needed. One occasion where this is important is when a user logs in and wants to view his/her devices.</w:t>
       </w:r>
     </w:p>
     <w:p>
+      <w:pPr>
+        <w:spacing w:after="120" w:line="240" w:lineRule="auto"/>
+      </w:pPr>
       <w:r>
         <w:br w:type="page"/>
       </w:r>
@@ -1285,68 +2924,2078 @@
     <w:p>
       <w:pPr>
         <w:pStyle w:val="Heading1"/>
-      </w:pPr>
+        <w:spacing w:before="0" w:line="240" w:lineRule="auto"/>
+      </w:pPr>
+      <w:bookmarkStart w:id="5" w:name="_Toc381449282"/>
       <w:r>
         <w:lastRenderedPageBreak/>
         <w:t>Requirements &amp; User Stories</w:t>
       </w:r>
-    </w:p>
-    <w:p>
-      <w:r>
+      <w:bookmarkEnd w:id="5"/>
+    </w:p>
+    <w:p>
+      <w:pPr>
+        <w:spacing w:after="120" w:line="240" w:lineRule="auto"/>
+        <w:ind w:firstLine="270"/>
+        <w:rPr>
+          <w:rFonts w:ascii="Times New Roman" w:hAnsi="Times New Roman" w:cs="Times New Roman"/>
+        </w:rPr>
+      </w:pPr>
+      <w:r>
+        <w:rPr>
+          <w:rFonts w:ascii="Times New Roman" w:hAnsi="Times New Roman" w:cs="Times New Roman"/>
+        </w:rPr>
         <w:t>By: Charles Baker</w:t>
       </w:r>
     </w:p>
     <w:p>
       <w:pPr>
         <w:pStyle w:val="Heading2"/>
-      </w:pPr>
+        <w:spacing w:before="0" w:line="240" w:lineRule="auto"/>
+      </w:pPr>
+      <w:bookmarkStart w:id="6" w:name="_Toc381449283"/>
       <w:r>
         <w:t>Customer Requirements</w:t>
       </w:r>
-    </w:p>
-    <w:p>
-      <w:r>
-        <w:tab/>
+      <w:bookmarkEnd w:id="6"/>
+    </w:p>
+    <w:p>
+      <w:pPr>
+        <w:spacing w:after="120" w:line="240" w:lineRule="auto"/>
+        <w:ind w:firstLine="270"/>
+        <w:rPr>
+          <w:rFonts w:ascii="Times New Roman" w:hAnsi="Times New Roman" w:cs="Times New Roman"/>
+        </w:rPr>
+      </w:pPr>
+      <w:r>
+        <w:rPr>
+          <w:rFonts w:ascii="Times New Roman" w:hAnsi="Times New Roman" w:cs="Times New Roman"/>
+        </w:rPr>
         <w:t xml:space="preserve">Our customer </w:t>
       </w:r>
       <w:r>
+        <w:rPr>
+          <w:rFonts w:ascii="Times New Roman" w:hAnsi="Times New Roman" w:cs="Times New Roman"/>
+        </w:rPr>
         <w:t xml:space="preserve">described an open ended project that resulted in being able to track stolen objects. </w:t>
       </w:r>
       <w:r>
+        <w:rPr>
+          <w:rFonts w:ascii="Times New Roman" w:hAnsi="Times New Roman" w:cs="Times New Roman"/>
+        </w:rPr>
         <w:t>He gave us a few requirements that we must adhere to. First the device must be able to locate itself. Secondly, the device must identify itself. Thirdly, the object must be able to communicate this information to the user.</w:t>
       </w:r>
       <w:r>
+        <w:rPr>
+          <w:rFonts w:ascii="Times New Roman" w:hAnsi="Times New Roman" w:cs="Times New Roman"/>
+        </w:rPr>
         <w:t xml:space="preserve"> He also mentioned, when applicable, we should consider the battery life of any solutions we implement.</w:t>
       </w:r>
     </w:p>
     <w:p>
-      <w:r>
-        <w:tab/>
+      <w:pPr>
+        <w:spacing w:after="120" w:line="240" w:lineRule="auto"/>
+        <w:ind w:firstLine="270"/>
+        <w:rPr>
+          <w:rFonts w:ascii="Times New Roman" w:hAnsi="Times New Roman" w:cs="Times New Roman"/>
+        </w:rPr>
+      </w:pPr>
+      <w:r>
+        <w:rPr>
+          <w:rFonts w:ascii="Times New Roman" w:hAnsi="Times New Roman" w:cs="Times New Roman"/>
+        </w:rPr>
         <w:t>We were also given examples of possible implementations. One example was a device that could be hidden in large shipments and tracked if anything were to happen. Another was a device that is disguised as an expensive object that a thief would likely grab during a robbery. Additionally, the device could be an existing electronic device, such as a laptop that sends its IP</w:t>
       </w:r>
       <w:r>
+        <w:rPr>
+          <w:rFonts w:ascii="Times New Roman" w:hAnsi="Times New Roman" w:cs="Times New Roman"/>
+        </w:rPr>
         <w:t xml:space="preserve"> address</w:t>
       </w:r>
       <w:r>
+        <w:rPr>
+          <w:rFonts w:ascii="Times New Roman" w:hAnsi="Times New Roman" w:cs="Times New Roman"/>
+        </w:rPr>
         <w:t xml:space="preserve"> as a means of location.</w:t>
       </w:r>
     </w:p>
     <w:p>
-      <w:r>
-        <w:tab/>
+      <w:pPr>
+        <w:spacing w:after="120" w:line="240" w:lineRule="auto"/>
+        <w:ind w:firstLine="270"/>
+        <w:rPr>
+          <w:rFonts w:ascii="Times New Roman" w:hAnsi="Times New Roman" w:cs="Times New Roman"/>
+        </w:rPr>
+      </w:pPr>
+      <w:r>
+        <w:rPr>
+          <w:rFonts w:ascii="Times New Roman" w:hAnsi="Times New Roman" w:cs="Times New Roman"/>
+        </w:rPr>
         <w:t xml:space="preserve">We were to present our ideas to the customer and he would decide which solutions he preferred we implement. </w:t>
       </w:r>
       <w:r>
-        <w:t>One solution he wanted us to implement was an application for laptops, that could send its IP address for the purpose of tracking. Additionally, he wanted us to integrate the existing Geogram One device into our system and use its GPS location to track it.</w:t>
+        <w:rPr>
+          <w:rFonts w:ascii="Times New Roman" w:hAnsi="Times New Roman" w:cs="Times New Roman"/>
+        </w:rPr>
+        <w:t>One solution he wanted us to implement was an application for laptops, that could send its IP address for the purpose of tracking. Additionally, he wanted us to integrate the existing Geogram device into our system and use its GPS location to track it.</w:t>
       </w:r>
     </w:p>
     <w:p>
       <w:pPr>
         <w:pStyle w:val="Heading2"/>
-      </w:pPr>
+        <w:spacing w:before="0" w:line="240" w:lineRule="auto"/>
+      </w:pPr>
+      <w:bookmarkStart w:id="7" w:name="_Toc381449284"/>
       <w:r>
         <w:t>User Stories</w:t>
       </w:r>
+      <w:bookmarkEnd w:id="7"/>
+    </w:p>
+    <w:p>
+      <w:pPr>
+        <w:spacing w:after="120" w:line="240" w:lineRule="auto"/>
+        <w:ind w:firstLine="270"/>
+      </w:pPr>
+      <w:r>
+        <w:t>By: Charles Baker</w:t>
+      </w:r>
+    </w:p>
+    <w:p>
+      <w:pPr>
+        <w:pStyle w:val="Heading3"/>
+        <w:spacing w:before="0"/>
+      </w:pPr>
+      <w:bookmarkStart w:id="8" w:name="_Toc381449285"/>
+      <w:r>
+        <w:t>User Account Creation</w:t>
+      </w:r>
+      <w:bookmarkEnd w:id="8"/>
+    </w:p>
+    <w:p>
+      <w:pPr>
+        <w:pStyle w:val="Paragraph"/>
+        <w:tabs>
+          <w:tab w:val="left" w:pos="1440"/>
+        </w:tabs>
+        <w:spacing w:line="240" w:lineRule="auto"/>
+        <w:ind w:left="1440" w:hanging="1170"/>
+      </w:pPr>
+      <w:r>
+        <w:t>Summary:</w:t>
+      </w:r>
+      <w:r>
+        <w:tab/>
+      </w:r>
+      <w:r>
+        <w:t>The user enters account credentials into the website and a new account is registered and stored in the database.</w:t>
+      </w:r>
+    </w:p>
+    <w:p>
+      <w:pPr>
+        <w:pStyle w:val="Paragraph"/>
+        <w:tabs>
+          <w:tab w:val="left" w:pos="1440"/>
+        </w:tabs>
+        <w:spacing w:before="120" w:line="240" w:lineRule="auto"/>
+        <w:ind w:left="1440" w:hanging="1170"/>
+      </w:pPr>
+      <w:r>
+        <w:t>Description:</w:t>
+      </w:r>
+      <w:r>
+        <w:tab/>
+      </w:r>
+      <w:r>
+        <w:t xml:space="preserve"> </w:t>
+      </w:r>
+      <w:r>
+        <w:t>The user enters his/her first name, last name, email address, phone number, password, and confirm password. The user presses the register button. The server ensures all fields are valid, and if so creates a new user in the database with the entered information. If any fields are invalid, the user is notified which field(s) caused registration to fail.</w:t>
+      </w:r>
+    </w:p>
+    <w:p>
+      <w:pPr>
+        <w:pStyle w:val="Paragraph"/>
+        <w:tabs>
+          <w:tab w:val="left" w:pos="1440"/>
+        </w:tabs>
+        <w:spacing w:before="120" w:line="240" w:lineRule="auto"/>
+        <w:ind w:left="1440" w:hanging="1170"/>
+      </w:pPr>
+      <w:r>
+        <w:t>Hours:</w:t>
+      </w:r>
+      <w:r>
+        <w:tab/>
+        <w:t>Total Pl</w:t>
+      </w:r>
+      <w:r>
+        <w:t xml:space="preserve">anned: </w:t>
+      </w:r>
+      <w:r>
+        <w:br/>
+        <w:t xml:space="preserve">Planned this cycle: </w:t>
+      </w:r>
+      <w:r>
+        <w:br/>
+        <w:t xml:space="preserve">Total </w:t>
+      </w:r>
+      <w:r>
+        <w:t xml:space="preserve">Actual: </w:t>
+      </w:r>
+      <w:r>
+        <w:br/>
+        <w:t xml:space="preserve">Actual this cycle: </w:t>
+      </w:r>
+    </w:p>
+    <w:p>
+      <w:pPr>
+        <w:pStyle w:val="Paragraph"/>
+        <w:spacing w:before="120" w:line="360" w:lineRule="auto"/>
+        <w:ind w:firstLine="270"/>
+      </w:pPr>
+      <w:r>
+        <w:t>Coder:</w:t>
+      </w:r>
+      <w:r>
+        <w:tab/>
+      </w:r>
+    </w:p>
+    <w:p>
+      <w:pPr>
+        <w:pStyle w:val="Paragraph"/>
+        <w:spacing w:line="360" w:lineRule="auto"/>
+      </w:pPr>
+      <w:r>
+        <w:t>Tester:</w:t>
+      </w:r>
+      <w:r>
+        <w:tab/>
+      </w:r>
+    </w:p>
+    <w:p>
+      <w:pPr>
+        <w:pStyle w:val="Paragraph"/>
+        <w:spacing w:line="360" w:lineRule="auto"/>
+      </w:pPr>
+      <w:r>
+        <w:t>Revie</w:t>
+      </w:r>
+      <w:r>
+        <w:t>wer:</w:t>
+      </w:r>
+      <w:r>
+        <w:tab/>
+      </w:r>
+    </w:p>
+    <w:p>
+      <w:pPr>
+        <w:pStyle w:val="Paragraph"/>
+        <w:spacing w:line="360" w:lineRule="auto"/>
+      </w:pPr>
+      <w:r>
+        <w:t>Status:</w:t>
+      </w:r>
+      <w:r>
+        <w:tab/>
+      </w:r>
+    </w:p>
+    <w:p>
+      <w:pPr>
+        <w:pStyle w:val="Heading3"/>
+      </w:pPr>
+      <w:bookmarkStart w:id="9" w:name="_Toc381449286"/>
+      <w:r>
+        <w:t>User Account Login through Web</w:t>
+      </w:r>
+      <w:bookmarkEnd w:id="9"/>
+    </w:p>
+    <w:p>
+      <w:pPr>
+        <w:pStyle w:val="Paragraph"/>
+        <w:tabs>
+          <w:tab w:val="left" w:pos="1440"/>
+        </w:tabs>
+        <w:spacing w:line="240" w:lineRule="auto"/>
+        <w:ind w:left="1440" w:hanging="1170"/>
+      </w:pPr>
+      <w:r>
+        <w:t>Summary:</w:t>
+      </w:r>
+      <w:r>
+        <w:tab/>
+      </w:r>
+      <w:r>
+        <w:t>A user with an existing account logs in.</w:t>
+      </w:r>
+    </w:p>
+    <w:p>
+      <w:pPr>
+        <w:pStyle w:val="Paragraph"/>
+        <w:tabs>
+          <w:tab w:val="left" w:pos="1440"/>
+        </w:tabs>
+        <w:spacing w:before="120" w:line="240" w:lineRule="auto"/>
+        <w:ind w:left="1440" w:hanging="1170"/>
+      </w:pPr>
+      <w:r>
+        <w:t>Description:</w:t>
+      </w:r>
+      <w:r>
+        <w:tab/>
+      </w:r>
+      <w:r>
+        <w:t xml:space="preserve"> </w:t>
+      </w:r>
+      <w:r>
+        <w:t>The user accesses the website and enters his/her email address and password. The server verifies the credentials and logs the user in if they are correct. The logged in user is redirected to his/her main page. If the login fails the user is notified that login failed.</w:t>
+      </w:r>
+    </w:p>
+    <w:p>
+      <w:pPr>
+        <w:pStyle w:val="Paragraph"/>
+        <w:tabs>
+          <w:tab w:val="left" w:pos="1440"/>
+        </w:tabs>
+        <w:spacing w:before="120" w:line="240" w:lineRule="auto"/>
+        <w:ind w:left="1440" w:hanging="1170"/>
+      </w:pPr>
+      <w:r>
+        <w:lastRenderedPageBreak/>
+        <w:t>Hours:</w:t>
+      </w:r>
+      <w:r>
+        <w:tab/>
+        <w:t xml:space="preserve">Total Planned: </w:t>
+      </w:r>
+      <w:r>
+        <w:br/>
+        <w:t xml:space="preserve">Planned this cycle: </w:t>
+      </w:r>
+      <w:r>
+        <w:br/>
+        <w:t xml:space="preserve">Total Actual: </w:t>
+      </w:r>
+      <w:r>
+        <w:br/>
+        <w:t xml:space="preserve">Actual this cycle: </w:t>
+      </w:r>
+    </w:p>
+    <w:p>
+      <w:pPr>
+        <w:pStyle w:val="Paragraph"/>
+        <w:spacing w:before="120" w:line="360" w:lineRule="auto"/>
+        <w:ind w:firstLine="270"/>
+      </w:pPr>
+      <w:r>
+        <w:t>Coder:</w:t>
+      </w:r>
+      <w:r>
+        <w:tab/>
+      </w:r>
+    </w:p>
+    <w:p>
+      <w:pPr>
+        <w:pStyle w:val="Paragraph"/>
+        <w:spacing w:line="360" w:lineRule="auto"/>
+      </w:pPr>
+      <w:r>
+        <w:t>Tester:</w:t>
+      </w:r>
+      <w:r>
+        <w:tab/>
+      </w:r>
+    </w:p>
+    <w:p>
+      <w:pPr>
+        <w:pStyle w:val="Paragraph"/>
+        <w:spacing w:line="360" w:lineRule="auto"/>
+      </w:pPr>
+      <w:r>
+        <w:t>Revie</w:t>
+      </w:r>
+      <w:r>
+        <w:t>wer:</w:t>
+      </w:r>
+      <w:r>
+        <w:tab/>
+      </w:r>
+    </w:p>
+    <w:p>
+      <w:pPr>
+        <w:pStyle w:val="Paragraph"/>
+        <w:spacing w:line="360" w:lineRule="auto"/>
+      </w:pPr>
+      <w:r>
+        <w:t>Status:</w:t>
+      </w:r>
+      <w:r>
+        <w:tab/>
+      </w:r>
+    </w:p>
+    <w:p>
+      <w:pPr>
+        <w:pStyle w:val="Heading3"/>
+      </w:pPr>
+      <w:bookmarkStart w:id="10" w:name="_Toc381449287"/>
+      <w:r>
+        <w:t>User New Device Registration</w:t>
+      </w:r>
+      <w:bookmarkEnd w:id="10"/>
+    </w:p>
+    <w:p>
+      <w:pPr>
+        <w:pStyle w:val="Paragraph"/>
+        <w:tabs>
+          <w:tab w:val="left" w:pos="1440"/>
+        </w:tabs>
+        <w:spacing w:line="240" w:lineRule="auto"/>
+        <w:ind w:left="1440" w:hanging="1170"/>
+      </w:pPr>
+      <w:r>
+        <w:t>Summary:</w:t>
+      </w:r>
+      <w:r>
+        <w:tab/>
+      </w:r>
+      <w:r>
+        <w:t>The user registers a new device on the website.</w:t>
+      </w:r>
+    </w:p>
+    <w:p>
+      <w:pPr>
+        <w:pStyle w:val="Paragraph"/>
+        <w:tabs>
+          <w:tab w:val="left" w:pos="1440"/>
+        </w:tabs>
+        <w:spacing w:before="120" w:line="240" w:lineRule="auto"/>
+        <w:ind w:left="1440" w:hanging="1170"/>
+      </w:pPr>
+      <w:r>
+        <w:t>Description:</w:t>
+      </w:r>
+      <w:r>
+        <w:tab/>
+      </w:r>
+      <w:r>
+        <w:t xml:space="preserve"> </w:t>
+      </w:r>
+      <w:r>
+        <w:t xml:space="preserve">The user goes to his/her device page and selects to register a new device. The user adds relevant device identifiers. </w:t>
+      </w:r>
+      <w:r>
+        <w:t>The server checks that the information is valid, and if so associates a new device with the user in the database</w:t>
+      </w:r>
+      <w:r>
+        <w:t>.</w:t>
+      </w:r>
+    </w:p>
+    <w:p>
+      <w:pPr>
+        <w:pStyle w:val="Paragraph"/>
+        <w:tabs>
+          <w:tab w:val="left" w:pos="1440"/>
+        </w:tabs>
+        <w:spacing w:before="120" w:line="240" w:lineRule="auto"/>
+        <w:ind w:left="1440" w:hanging="1170"/>
+      </w:pPr>
+      <w:r>
+        <w:t>.</w:t>
+      </w:r>
+      <w:r>
+        <w:t>Hours:</w:t>
+      </w:r>
+      <w:r>
+        <w:tab/>
+        <w:t xml:space="preserve">Total Planned: </w:t>
+      </w:r>
+      <w:r>
+        <w:br/>
+        <w:t xml:space="preserve">Planned this cycle: </w:t>
+      </w:r>
+      <w:r>
+        <w:br/>
+        <w:t xml:space="preserve">Total Actual: </w:t>
+      </w:r>
+      <w:r>
+        <w:br/>
+        <w:t xml:space="preserve">Actual this cycle: </w:t>
+      </w:r>
+    </w:p>
+    <w:p>
+      <w:pPr>
+        <w:pStyle w:val="Paragraph"/>
+        <w:spacing w:before="120" w:line="360" w:lineRule="auto"/>
+        <w:ind w:firstLine="270"/>
+      </w:pPr>
+      <w:r>
+        <w:t>Coder:</w:t>
+      </w:r>
+      <w:r>
+        <w:tab/>
+      </w:r>
+    </w:p>
+    <w:p>
+      <w:pPr>
+        <w:pStyle w:val="Paragraph"/>
+        <w:spacing w:line="360" w:lineRule="auto"/>
+      </w:pPr>
+      <w:r>
+        <w:t>Tester:</w:t>
+      </w:r>
+      <w:r>
+        <w:tab/>
+      </w:r>
+    </w:p>
+    <w:p>
+      <w:pPr>
+        <w:pStyle w:val="Paragraph"/>
+        <w:spacing w:line="360" w:lineRule="auto"/>
+      </w:pPr>
+      <w:r>
+        <w:t>Revie</w:t>
+      </w:r>
+      <w:r>
+        <w:t>wer:</w:t>
+      </w:r>
+      <w:r>
+        <w:tab/>
+      </w:r>
+    </w:p>
+    <w:p>
+      <w:pPr>
+        <w:pStyle w:val="Paragraph"/>
+        <w:spacing w:line="360" w:lineRule="auto"/>
+      </w:pPr>
+      <w:r>
+        <w:t>Status:</w:t>
+      </w:r>
+      <w:r>
+        <w:tab/>
+      </w:r>
+    </w:p>
+    <w:p>
+      <w:pPr>
+        <w:pStyle w:val="Heading3"/>
+      </w:pPr>
+      <w:bookmarkStart w:id="11" w:name="_Toc381449288"/>
+      <w:r>
+        <w:t>Administrator Manages User Accounts</w:t>
+      </w:r>
+      <w:bookmarkEnd w:id="11"/>
+    </w:p>
+    <w:p>
+      <w:pPr>
+        <w:pStyle w:val="Paragraph"/>
+        <w:tabs>
+          <w:tab w:val="left" w:pos="1440"/>
+        </w:tabs>
+        <w:spacing w:line="240" w:lineRule="auto"/>
+        <w:ind w:left="1440" w:hanging="1170"/>
+      </w:pPr>
+      <w:r>
+        <w:t>Summary:</w:t>
+      </w:r>
+      <w:r>
+        <w:tab/>
+      </w:r>
+      <w:r>
+        <w:t>The administrator views user accounts and can modify them.</w:t>
+      </w:r>
+    </w:p>
+    <w:p>
+      <w:pPr>
+        <w:pStyle w:val="Paragraph"/>
+        <w:tabs>
+          <w:tab w:val="left" w:pos="1440"/>
+        </w:tabs>
+        <w:spacing w:before="120" w:line="240" w:lineRule="auto"/>
+        <w:ind w:left="1440" w:hanging="1170"/>
+      </w:pPr>
+      <w:r>
+        <w:t>Description:</w:t>
+      </w:r>
+      <w:r>
+        <w:tab/>
+      </w:r>
+      <w:r>
+        <w:t xml:space="preserve"> </w:t>
+      </w:r>
+      <w:r>
+        <w:t>The administrator views a full list of user accounts. The admin can select an account to view its information. The administrator can modify account information or terminate the account.</w:t>
+      </w:r>
+    </w:p>
+    <w:p>
+      <w:pPr>
+        <w:pStyle w:val="Paragraph"/>
+        <w:tabs>
+          <w:tab w:val="left" w:pos="1440"/>
+        </w:tabs>
+        <w:spacing w:before="120" w:line="240" w:lineRule="auto"/>
+        <w:ind w:left="1440" w:hanging="1170"/>
+      </w:pPr>
+      <w:r>
+        <w:t>Hours:</w:t>
+      </w:r>
+      <w:r>
+        <w:tab/>
+        <w:t xml:space="preserve">Total Planned: </w:t>
+      </w:r>
+      <w:r>
+        <w:br/>
+        <w:t xml:space="preserve">Planned this cycle: </w:t>
+      </w:r>
+      <w:r>
+        <w:br/>
+        <w:t xml:space="preserve">Total Actual: </w:t>
+      </w:r>
+      <w:r>
+        <w:br/>
+        <w:t xml:space="preserve">Actual this cycle: </w:t>
+      </w:r>
+    </w:p>
+    <w:p>
+      <w:pPr>
+        <w:pStyle w:val="Paragraph"/>
+        <w:spacing w:before="120" w:line="360" w:lineRule="auto"/>
+        <w:ind w:firstLine="270"/>
+      </w:pPr>
+      <w:r>
+        <w:t>Coder:</w:t>
+      </w:r>
+      <w:r>
+        <w:tab/>
+      </w:r>
+    </w:p>
+    <w:p>
+      <w:pPr>
+        <w:pStyle w:val="Paragraph"/>
+        <w:spacing w:line="360" w:lineRule="auto"/>
+      </w:pPr>
+      <w:r>
+        <w:t>Tester:</w:t>
+      </w:r>
+      <w:r>
+        <w:tab/>
+      </w:r>
+    </w:p>
+    <w:p>
+      <w:pPr>
+        <w:pStyle w:val="Paragraph"/>
+        <w:spacing w:line="360" w:lineRule="auto"/>
+      </w:pPr>
+      <w:r>
+        <w:t>Revie</w:t>
+      </w:r>
+      <w:r>
+        <w:t>wer:</w:t>
+      </w:r>
+      <w:r>
+        <w:tab/>
+      </w:r>
+    </w:p>
+    <w:p>
+      <w:pPr>
+        <w:pStyle w:val="Paragraph"/>
+        <w:spacing w:line="360" w:lineRule="auto"/>
+      </w:pPr>
+      <w:r>
+        <w:t>Status:</w:t>
+      </w:r>
+      <w:r>
+        <w:tab/>
+      </w:r>
+    </w:p>
+    <w:p>
+      <w:pPr>
+        <w:pStyle w:val="Heading3"/>
+      </w:pPr>
+      <w:bookmarkStart w:id="12" w:name="_Toc381449289"/>
+      <w:r>
+        <w:t>User Views Device List</w:t>
+      </w:r>
+      <w:bookmarkEnd w:id="12"/>
+    </w:p>
+    <w:p>
+      <w:pPr>
+        <w:pStyle w:val="Paragraph"/>
+        <w:tabs>
+          <w:tab w:val="left" w:pos="1440"/>
+        </w:tabs>
+        <w:spacing w:line="240" w:lineRule="auto"/>
+        <w:ind w:left="1440" w:hanging="1170"/>
+      </w:pPr>
+      <w:r>
+        <w:t>Summary:</w:t>
+      </w:r>
+      <w:r>
+        <w:tab/>
+      </w:r>
+      <w:r>
+        <w:t>The user views his/her devices.</w:t>
+      </w:r>
+    </w:p>
+    <w:p>
+      <w:pPr>
+        <w:pStyle w:val="Paragraph"/>
+        <w:tabs>
+          <w:tab w:val="left" w:pos="1440"/>
+        </w:tabs>
+        <w:spacing w:before="120" w:line="240" w:lineRule="auto"/>
+        <w:ind w:left="1440" w:hanging="1170"/>
+      </w:pPr>
+      <w:r>
+        <w:lastRenderedPageBreak/>
+        <w:t>Description:</w:t>
+      </w:r>
+      <w:r>
+        <w:tab/>
+      </w:r>
+      <w:r>
+        <w:t xml:space="preserve"> </w:t>
+      </w:r>
+      <w:r>
+        <w:t xml:space="preserve">The user goes to a page displaying all devices registered by him/her. The </w:t>
+      </w:r>
+      <w:r>
+        <w:t>devices are displayed in a list.</w:t>
+      </w:r>
+    </w:p>
+    <w:p>
+      <w:pPr>
+        <w:pStyle w:val="Paragraph"/>
+        <w:tabs>
+          <w:tab w:val="left" w:pos="1440"/>
+        </w:tabs>
+        <w:spacing w:before="120" w:line="240" w:lineRule="auto"/>
+        <w:ind w:left="1440" w:hanging="1170"/>
+      </w:pPr>
+      <w:r>
+        <w:t>Hours:</w:t>
+      </w:r>
+      <w:r>
+        <w:tab/>
+        <w:t xml:space="preserve">Total Planned: </w:t>
+      </w:r>
+      <w:r>
+        <w:br/>
+        <w:t xml:space="preserve">Planned this cycle: </w:t>
+      </w:r>
+      <w:r>
+        <w:br/>
+        <w:t xml:space="preserve">Total Actual: </w:t>
+      </w:r>
+      <w:r>
+        <w:br/>
+        <w:t xml:space="preserve">Actual this cycle: </w:t>
+      </w:r>
+    </w:p>
+    <w:p>
+      <w:pPr>
+        <w:pStyle w:val="Paragraph"/>
+        <w:spacing w:before="120" w:line="360" w:lineRule="auto"/>
+        <w:ind w:firstLine="270"/>
+      </w:pPr>
+      <w:r>
+        <w:t>Coder:</w:t>
+      </w:r>
+      <w:r>
+        <w:tab/>
+      </w:r>
+    </w:p>
+    <w:p>
+      <w:pPr>
+        <w:pStyle w:val="Paragraph"/>
+        <w:spacing w:line="360" w:lineRule="auto"/>
+      </w:pPr>
+      <w:r>
+        <w:t>Tester:</w:t>
+      </w:r>
+      <w:r>
+        <w:tab/>
+      </w:r>
+    </w:p>
+    <w:p>
+      <w:pPr>
+        <w:pStyle w:val="Paragraph"/>
+        <w:spacing w:line="360" w:lineRule="auto"/>
+      </w:pPr>
+      <w:r>
+        <w:t>Revie</w:t>
+      </w:r>
+      <w:r>
+        <w:t>wer:</w:t>
+      </w:r>
+      <w:r>
+        <w:tab/>
+      </w:r>
+    </w:p>
+    <w:p>
+      <w:pPr>
+        <w:pStyle w:val="Paragraph"/>
+        <w:spacing w:line="360" w:lineRule="auto"/>
+      </w:pPr>
+      <w:r>
+        <w:t>Status:</w:t>
+      </w:r>
+      <w:r>
+        <w:tab/>
+      </w:r>
+    </w:p>
+    <w:p>
+      <w:pPr>
+        <w:pStyle w:val="Heading3"/>
+      </w:pPr>
+      <w:bookmarkStart w:id="13" w:name="_Toc381449290"/>
+      <w:r>
+        <w:t>User Views Device Data</w:t>
+      </w:r>
+      <w:bookmarkEnd w:id="13"/>
+    </w:p>
+    <w:p>
+      <w:pPr>
+        <w:pStyle w:val="Paragraph"/>
+        <w:tabs>
+          <w:tab w:val="left" w:pos="1440"/>
+        </w:tabs>
+        <w:spacing w:line="240" w:lineRule="auto"/>
+        <w:ind w:left="1440" w:hanging="1170"/>
+      </w:pPr>
+      <w:r>
+        <w:t>Summary:</w:t>
+      </w:r>
+      <w:r>
+        <w:tab/>
+      </w:r>
+      <w:r>
+        <w:t xml:space="preserve">The </w:t>
+      </w:r>
+      <w:r>
+        <w:t>user views information about a registered device.</w:t>
+      </w:r>
+    </w:p>
+    <w:p>
+      <w:pPr>
+        <w:pStyle w:val="Paragraph"/>
+        <w:tabs>
+          <w:tab w:val="left" w:pos="1440"/>
+        </w:tabs>
+        <w:spacing w:before="120" w:line="240" w:lineRule="auto"/>
+        <w:ind w:left="1440" w:hanging="1170"/>
+      </w:pPr>
+      <w:r>
+        <w:t>Description:</w:t>
+      </w:r>
+      <w:r>
+        <w:tab/>
+      </w:r>
+      <w:r>
+        <w:t xml:space="preserve"> </w:t>
+      </w:r>
+      <w:r>
+        <w:t>The user selects a device on on his/her device page. Information and commands relevant to the device appear. This</w:t>
+      </w:r>
+      <w:r>
+        <w:t xml:space="preserve"> can include (depending on device)</w:t>
+      </w:r>
+      <w:r>
+        <w:t xml:space="preserve"> name, ID, device type, option to </w:t>
+      </w:r>
+      <w:r>
+        <w:t>load</w:t>
+      </w:r>
+      <w:r>
+        <w:t xml:space="preserve"> other data (key</w:t>
+      </w:r>
+      <w:r>
+        <w:t xml:space="preserve"> logs, etc.), and the </w:t>
+      </w:r>
+      <w:r>
+        <w:t>view the last location</w:t>
+      </w:r>
+      <w:r>
+        <w:t xml:space="preserve"> (IP or map depending on device)</w:t>
+      </w:r>
+      <w:r>
+        <w:t>.</w:t>
+      </w:r>
+    </w:p>
+    <w:p>
+      <w:pPr>
+        <w:pStyle w:val="Paragraph"/>
+        <w:tabs>
+          <w:tab w:val="left" w:pos="1440"/>
+        </w:tabs>
+        <w:spacing w:before="120" w:line="240" w:lineRule="auto"/>
+        <w:ind w:left="1440" w:hanging="1170"/>
+      </w:pPr>
+      <w:r>
+        <w:t>Hours:</w:t>
+      </w:r>
+      <w:r>
+        <w:tab/>
+        <w:t xml:space="preserve">Total Planned: </w:t>
+      </w:r>
+      <w:r>
+        <w:br/>
+        <w:t xml:space="preserve">Planned this cycle: </w:t>
+      </w:r>
+      <w:r>
+        <w:br/>
+        <w:t xml:space="preserve">Total Actual: </w:t>
+      </w:r>
+      <w:r>
+        <w:br/>
+        <w:t xml:space="preserve">Actual this cycle: </w:t>
+      </w:r>
+    </w:p>
+    <w:p>
+      <w:pPr>
+        <w:pStyle w:val="Paragraph"/>
+        <w:spacing w:before="120" w:line="360" w:lineRule="auto"/>
+        <w:ind w:firstLine="270"/>
+      </w:pPr>
+      <w:r>
+        <w:t>Coder:</w:t>
+      </w:r>
+      <w:r>
+        <w:tab/>
+      </w:r>
+    </w:p>
+    <w:p>
+      <w:pPr>
+        <w:pStyle w:val="Paragraph"/>
+        <w:spacing w:line="360" w:lineRule="auto"/>
+      </w:pPr>
+      <w:r>
+        <w:t>Tester:</w:t>
+      </w:r>
+      <w:r>
+        <w:tab/>
+      </w:r>
+    </w:p>
+    <w:p>
+      <w:pPr>
+        <w:pStyle w:val="Paragraph"/>
+        <w:spacing w:line="360" w:lineRule="auto"/>
+      </w:pPr>
+      <w:r>
+        <w:t>Revie</w:t>
+      </w:r>
+      <w:r>
+        <w:t>wer:</w:t>
+      </w:r>
+      <w:r>
+        <w:tab/>
+      </w:r>
+    </w:p>
+    <w:p>
+      <w:pPr>
+        <w:pStyle w:val="Paragraph"/>
+        <w:spacing w:line="360" w:lineRule="auto"/>
+      </w:pPr>
+      <w:r>
+        <w:t>Status:</w:t>
+      </w:r>
+      <w:r>
+        <w:tab/>
+      </w:r>
+    </w:p>
+    <w:p>
+      <w:pPr>
+        <w:pStyle w:val="Heading3"/>
+      </w:pPr>
+      <w:bookmarkStart w:id="14" w:name="_Toc381449291"/>
+      <w:r>
+        <w:t>User Views Device Location on Map</w:t>
+      </w:r>
+      <w:bookmarkEnd w:id="14"/>
+    </w:p>
+    <w:p>
+      <w:pPr>
+        <w:pStyle w:val="Paragraph"/>
+        <w:tabs>
+          <w:tab w:val="left" w:pos="1440"/>
+        </w:tabs>
+        <w:spacing w:line="240" w:lineRule="auto"/>
+        <w:ind w:left="1440" w:hanging="1170"/>
+      </w:pPr>
+      <w:r>
+        <w:t>Summary:</w:t>
+      </w:r>
+      <w:r>
+        <w:tab/>
+      </w:r>
+      <w:r>
+        <w:t>The user s</w:t>
+      </w:r>
+      <w:r>
+        <w:t>elects to view information of a GPS device and a map is displayed on the page with location data for the device.</w:t>
+      </w:r>
+    </w:p>
+    <w:p>
+      <w:pPr>
+        <w:pStyle w:val="Paragraph"/>
+        <w:tabs>
+          <w:tab w:val="left" w:pos="1440"/>
+        </w:tabs>
+        <w:spacing w:before="120" w:line="240" w:lineRule="auto"/>
+        <w:ind w:left="1440" w:hanging="1170"/>
+      </w:pPr>
+      <w:r>
+        <w:t>Description:</w:t>
+      </w:r>
+      <w:r>
+        <w:tab/>
+      </w:r>
+      <w:r>
+        <w:t xml:space="preserve"> </w:t>
+      </w:r>
+      <w:r>
+        <w:t>The user selects to view information for a GPS device. Google Maps is embedded in the page. The maps contains a marker for the most recently recorded location of the device. If the user selects to view previous locations of the device, the location data will appear as markers on the map colored differently than the current location.</w:t>
+      </w:r>
+    </w:p>
+    <w:p>
+      <w:pPr>
+        <w:pStyle w:val="Paragraph"/>
+        <w:tabs>
+          <w:tab w:val="left" w:pos="1440"/>
+        </w:tabs>
+        <w:spacing w:before="120" w:line="240" w:lineRule="auto"/>
+        <w:ind w:left="1440" w:hanging="1170"/>
+      </w:pPr>
+      <w:r>
+        <w:t>Hours:</w:t>
+      </w:r>
+      <w:r>
+        <w:tab/>
+        <w:t xml:space="preserve">Total Planned: </w:t>
+      </w:r>
+      <w:r>
+        <w:br/>
+        <w:t xml:space="preserve">Planned this cycle: </w:t>
+      </w:r>
+      <w:r>
+        <w:br/>
+        <w:t xml:space="preserve">Total Actual: </w:t>
+      </w:r>
+      <w:r>
+        <w:br/>
+        <w:t xml:space="preserve">Actual this cycle: </w:t>
+      </w:r>
+    </w:p>
+    <w:p>
+      <w:pPr>
+        <w:pStyle w:val="Paragraph"/>
+        <w:spacing w:before="120" w:line="360" w:lineRule="auto"/>
+        <w:ind w:firstLine="270"/>
+      </w:pPr>
+      <w:r>
+        <w:t>Coder:</w:t>
+      </w:r>
+      <w:r>
+        <w:tab/>
+      </w:r>
+    </w:p>
+    <w:p>
+      <w:pPr>
+        <w:pStyle w:val="Paragraph"/>
+        <w:spacing w:line="360" w:lineRule="auto"/>
+      </w:pPr>
+      <w:r>
+        <w:t>Tester:</w:t>
+      </w:r>
+      <w:r>
+        <w:tab/>
+      </w:r>
+    </w:p>
+    <w:p>
+      <w:pPr>
+        <w:pStyle w:val="Paragraph"/>
+        <w:spacing w:line="360" w:lineRule="auto"/>
+      </w:pPr>
+      <w:r>
+        <w:t>Revie</w:t>
+      </w:r>
+      <w:r>
+        <w:t>wer:</w:t>
+      </w:r>
+      <w:r>
+        <w:tab/>
+      </w:r>
+    </w:p>
+    <w:p>
+      <w:pPr>
+        <w:pStyle w:val="Paragraph"/>
+        <w:spacing w:line="360" w:lineRule="auto"/>
+      </w:pPr>
+      <w:r>
+        <w:lastRenderedPageBreak/>
+        <w:t>Status:</w:t>
+      </w:r>
+      <w:r>
+        <w:tab/>
+      </w:r>
+    </w:p>
+    <w:p>
+      <w:pPr>
+        <w:pStyle w:val="Heading3"/>
+      </w:pPr>
+      <w:bookmarkStart w:id="15" w:name="_Toc381449292"/>
+      <w:r>
+        <w:t>User Reports Stolen Device (Activates Device Tracking)</w:t>
+      </w:r>
+      <w:bookmarkEnd w:id="15"/>
+    </w:p>
+    <w:p>
+      <w:pPr>
+        <w:pStyle w:val="Paragraph"/>
+        <w:tabs>
+          <w:tab w:val="left" w:pos="1440"/>
+        </w:tabs>
+        <w:spacing w:line="240" w:lineRule="auto"/>
+        <w:ind w:left="1440" w:hanging="1170"/>
+      </w:pPr>
+      <w:r>
+        <w:t>Summary:</w:t>
+      </w:r>
+      <w:r>
+        <w:tab/>
+      </w:r>
+      <w:r>
+        <w:t>On the device list, the user selects a device and reports it stolen.</w:t>
+      </w:r>
+    </w:p>
+    <w:p>
+      <w:pPr>
+        <w:pStyle w:val="Paragraph"/>
+        <w:tabs>
+          <w:tab w:val="left" w:pos="1440"/>
+        </w:tabs>
+        <w:spacing w:before="120" w:line="240" w:lineRule="auto"/>
+        <w:ind w:left="1440" w:hanging="1170"/>
+      </w:pPr>
+      <w:r>
+        <w:t>Description:</w:t>
+      </w:r>
+      <w:r>
+        <w:tab/>
+      </w:r>
+      <w:r>
+        <w:t xml:space="preserve"> </w:t>
+      </w:r>
+      <w:r>
+        <w:t xml:space="preserve">The user is viewing a certain device. The user chooses to mark the device as stolen. The server </w:t>
+      </w:r>
+      <w:r>
+        <w:t>attempts to keep gathering up-to-date information about the device.</w:t>
+      </w:r>
+    </w:p>
+    <w:p>
+      <w:pPr>
+        <w:pStyle w:val="Paragraph"/>
+        <w:tabs>
+          <w:tab w:val="left" w:pos="1440"/>
+        </w:tabs>
+        <w:spacing w:before="120" w:line="240" w:lineRule="auto"/>
+        <w:ind w:left="1440" w:hanging="1170"/>
+      </w:pPr>
+      <w:r>
+        <w:t>Hours:</w:t>
+      </w:r>
+      <w:r>
+        <w:tab/>
+        <w:t xml:space="preserve">Total Planned: </w:t>
+      </w:r>
+      <w:r>
+        <w:br/>
+        <w:t xml:space="preserve">Planned this cycle: </w:t>
+      </w:r>
+      <w:r>
+        <w:br/>
+        <w:t xml:space="preserve">Total Actual: </w:t>
+      </w:r>
+      <w:r>
+        <w:br/>
+        <w:t xml:space="preserve">Actual this cycle: </w:t>
+      </w:r>
+    </w:p>
+    <w:p>
+      <w:pPr>
+        <w:pStyle w:val="Paragraph"/>
+        <w:spacing w:before="120" w:line="360" w:lineRule="auto"/>
+        <w:ind w:firstLine="270"/>
+      </w:pPr>
+      <w:r>
+        <w:t>Coder:</w:t>
+      </w:r>
+      <w:r>
+        <w:tab/>
+      </w:r>
+    </w:p>
+    <w:p>
+      <w:pPr>
+        <w:pStyle w:val="Paragraph"/>
+        <w:spacing w:line="360" w:lineRule="auto"/>
+      </w:pPr>
+      <w:r>
+        <w:t>Tester:</w:t>
+      </w:r>
+      <w:r>
+        <w:tab/>
+      </w:r>
+    </w:p>
+    <w:p>
+      <w:pPr>
+        <w:pStyle w:val="Paragraph"/>
+        <w:spacing w:line="360" w:lineRule="auto"/>
+      </w:pPr>
+      <w:r>
+        <w:t>Revie</w:t>
+      </w:r>
+      <w:r>
+        <w:t>wer:</w:t>
+      </w:r>
+      <w:r>
+        <w:tab/>
+      </w:r>
+    </w:p>
+    <w:p>
+      <w:pPr>
+        <w:pStyle w:val="Paragraph"/>
+        <w:spacing w:line="360" w:lineRule="auto"/>
+      </w:pPr>
+      <w:r>
+        <w:t>Status:</w:t>
+      </w:r>
+      <w:r>
+        <w:tab/>
+      </w:r>
+    </w:p>
+    <w:p>
+      <w:pPr>
+        <w:pStyle w:val="Heading3"/>
+      </w:pPr>
+      <w:bookmarkStart w:id="16" w:name="_Toc381449293"/>
+      <w:r>
+        <w:t>User Installs Windows Service</w:t>
+      </w:r>
+      <w:bookmarkEnd w:id="16"/>
+    </w:p>
+    <w:p>
+      <w:pPr>
+        <w:pStyle w:val="Paragraph"/>
+        <w:tabs>
+          <w:tab w:val="left" w:pos="1440"/>
+        </w:tabs>
+        <w:spacing w:line="240" w:lineRule="auto"/>
+        <w:ind w:left="1440" w:hanging="1170"/>
+      </w:pPr>
+      <w:r>
+        <w:t>Summary:</w:t>
+      </w:r>
+      <w:r>
+        <w:tab/>
+      </w:r>
+      <w:r>
+        <w:t>User installs the Windows Service to their laptop.</w:t>
+      </w:r>
+    </w:p>
+    <w:p>
+      <w:pPr>
+        <w:pStyle w:val="Paragraph"/>
+        <w:tabs>
+          <w:tab w:val="left" w:pos="1440"/>
+        </w:tabs>
+        <w:spacing w:before="120" w:line="240" w:lineRule="auto"/>
+        <w:ind w:left="1440" w:hanging="1170"/>
+      </w:pPr>
+      <w:r>
+        <w:t>Description:</w:t>
+      </w:r>
+      <w:r>
+        <w:tab/>
+      </w:r>
+      <w:r>
+        <w:t xml:space="preserve"> </w:t>
+      </w:r>
+      <w:r>
+        <w:t>The user runs the installer for the Windows service. The installer places the executables and resource</w:t>
+      </w:r>
+      <w:r>
+        <w:t xml:space="preserve"> for the service and kelogger</w:t>
+      </w:r>
+      <w:r>
+        <w:t xml:space="preserve"> so that they will run on startup.</w:t>
+      </w:r>
+    </w:p>
+    <w:p>
+      <w:pPr>
+        <w:pStyle w:val="Paragraph"/>
+        <w:tabs>
+          <w:tab w:val="left" w:pos="1440"/>
+        </w:tabs>
+        <w:spacing w:before="120" w:line="240" w:lineRule="auto"/>
+        <w:ind w:left="1440" w:hanging="1170"/>
+      </w:pPr>
+      <w:r>
+        <w:t>Hours:</w:t>
+      </w:r>
+      <w:r>
+        <w:tab/>
+        <w:t xml:space="preserve">Total Planned: </w:t>
+      </w:r>
+      <w:r>
+        <w:br/>
+        <w:t xml:space="preserve">Planned this cycle: </w:t>
+      </w:r>
+      <w:r>
+        <w:br/>
+        <w:t xml:space="preserve">Total Actual: </w:t>
+      </w:r>
+      <w:r>
+        <w:br/>
+        <w:t xml:space="preserve">Actual this cycle: </w:t>
+      </w:r>
+    </w:p>
+    <w:p>
+      <w:pPr>
+        <w:pStyle w:val="Paragraph"/>
+        <w:spacing w:before="120" w:line="360" w:lineRule="auto"/>
+        <w:ind w:firstLine="270"/>
+      </w:pPr>
+      <w:r>
+        <w:t>Coder:</w:t>
+      </w:r>
+      <w:r>
+        <w:tab/>
+      </w:r>
+    </w:p>
+    <w:p>
+      <w:pPr>
+        <w:pStyle w:val="Paragraph"/>
+        <w:spacing w:line="360" w:lineRule="auto"/>
+      </w:pPr>
+      <w:r>
+        <w:t>Tester:</w:t>
+      </w:r>
+      <w:r>
+        <w:tab/>
+      </w:r>
+    </w:p>
+    <w:p>
+      <w:pPr>
+        <w:pStyle w:val="Paragraph"/>
+        <w:spacing w:line="360" w:lineRule="auto"/>
+      </w:pPr>
+      <w:r>
+        <w:t>Revie</w:t>
+      </w:r>
+      <w:r>
+        <w:t>wer:</w:t>
+      </w:r>
+      <w:r>
+        <w:tab/>
+      </w:r>
+    </w:p>
+    <w:p>
+      <w:pPr>
+        <w:pStyle w:val="Paragraph"/>
+        <w:spacing w:line="360" w:lineRule="auto"/>
+      </w:pPr>
+      <w:r>
+        <w:t>Status:</w:t>
+      </w:r>
+      <w:r>
+        <w:tab/>
+      </w:r>
+    </w:p>
+    <w:p>
+      <w:pPr>
+        <w:pStyle w:val="Heading3"/>
+      </w:pPr>
+      <w:bookmarkStart w:id="17" w:name="_Toc381449294"/>
+      <w:r>
+        <w:t>Laptop Automatically Connects to Open Wi-Fi</w:t>
+      </w:r>
+      <w:bookmarkEnd w:id="17"/>
+    </w:p>
+    <w:p>
+      <w:pPr>
+        <w:pStyle w:val="Paragraph"/>
+        <w:tabs>
+          <w:tab w:val="left" w:pos="1440"/>
+        </w:tabs>
+        <w:spacing w:line="240" w:lineRule="auto"/>
+        <w:ind w:left="1440" w:hanging="1170"/>
+      </w:pPr>
+      <w:r>
+        <w:t>Summary:</w:t>
+      </w:r>
+      <w:r>
+        <w:tab/>
+      </w:r>
+      <w:r>
+        <w:t>Laptop tries to connect to open or known Wi-Fi if stolen.</w:t>
+      </w:r>
+    </w:p>
+    <w:p>
+      <w:pPr>
+        <w:pStyle w:val="Paragraph"/>
+        <w:tabs>
+          <w:tab w:val="left" w:pos="1440"/>
+        </w:tabs>
+        <w:spacing w:before="120" w:line="240" w:lineRule="auto"/>
+        <w:ind w:left="1440" w:hanging="1170"/>
+      </w:pPr>
+      <w:r>
+        <w:t>Description:</w:t>
+      </w:r>
+      <w:r>
+        <w:tab/>
+      </w:r>
+      <w:r>
+        <w:t xml:space="preserve"> </w:t>
+      </w:r>
+      <w:r>
+        <w:t>When the laptop is marked as stolen it will try to maintain a connection to the server. If the laptop Is unable to connect because it has no Internet connection, it will attempt to connect to open and known Wi-Fi so it can communicate with the server.</w:t>
+      </w:r>
+    </w:p>
+    <w:p>
+      <w:pPr>
+        <w:pStyle w:val="Paragraph"/>
+        <w:tabs>
+          <w:tab w:val="left" w:pos="1440"/>
+        </w:tabs>
+        <w:spacing w:before="120" w:line="240" w:lineRule="auto"/>
+        <w:ind w:left="1440" w:hanging="1170"/>
+      </w:pPr>
+      <w:r>
+        <w:t>Hours:</w:t>
+      </w:r>
+      <w:r>
+        <w:tab/>
+        <w:t xml:space="preserve">Total Planned: </w:t>
+      </w:r>
+      <w:r>
+        <w:br/>
+        <w:t xml:space="preserve">Planned this cycle: </w:t>
+      </w:r>
+      <w:r>
+        <w:br/>
+        <w:t xml:space="preserve">Total Actual: </w:t>
+      </w:r>
+      <w:r>
+        <w:br/>
+        <w:t xml:space="preserve">Actual this cycle: </w:t>
+      </w:r>
+    </w:p>
+    <w:p>
+      <w:pPr>
+        <w:pStyle w:val="Paragraph"/>
+        <w:spacing w:before="120" w:line="360" w:lineRule="auto"/>
+        <w:ind w:firstLine="270"/>
+      </w:pPr>
+      <w:r>
+        <w:t>Coder:</w:t>
+      </w:r>
+      <w:r>
+        <w:tab/>
+      </w:r>
+    </w:p>
+    <w:p>
+      <w:pPr>
+        <w:pStyle w:val="Paragraph"/>
+        <w:spacing w:line="360" w:lineRule="auto"/>
+      </w:pPr>
+      <w:r>
+        <w:t>Tester:</w:t>
+      </w:r>
+      <w:r>
+        <w:tab/>
+      </w:r>
+    </w:p>
+    <w:p>
+      <w:pPr>
+        <w:pStyle w:val="Paragraph"/>
+        <w:spacing w:line="360" w:lineRule="auto"/>
+      </w:pPr>
+      <w:r>
+        <w:lastRenderedPageBreak/>
+        <w:t>Revie</w:t>
+      </w:r>
+      <w:r>
+        <w:t>wer:</w:t>
+      </w:r>
+      <w:r>
+        <w:tab/>
+      </w:r>
+    </w:p>
+    <w:p>
+      <w:pPr>
+        <w:pStyle w:val="Paragraph"/>
+        <w:spacing w:line="360" w:lineRule="auto"/>
+      </w:pPr>
+      <w:r>
+        <w:t>Status:</w:t>
+      </w:r>
+      <w:r>
+        <w:tab/>
+      </w:r>
+    </w:p>
+    <w:p>
+      <w:pPr>
+        <w:pStyle w:val="Heading3"/>
+      </w:pPr>
+      <w:bookmarkStart w:id="18" w:name="_Toc381449295"/>
+      <w:r>
+        <w:t>Laptop Logs Keystrokes and Sends Data to Server</w:t>
+      </w:r>
+      <w:bookmarkEnd w:id="18"/>
+    </w:p>
+    <w:p>
+      <w:pPr>
+        <w:pStyle w:val="Paragraph"/>
+        <w:tabs>
+          <w:tab w:val="left" w:pos="1440"/>
+        </w:tabs>
+        <w:spacing w:line="240" w:lineRule="auto"/>
+        <w:ind w:left="1440" w:hanging="1170"/>
+      </w:pPr>
+      <w:r>
+        <w:t>Summary:</w:t>
+      </w:r>
+      <w:r>
+        <w:tab/>
+      </w:r>
+      <w:r>
+        <w:t>When stolen the laptop logs keys and sends them to the server.</w:t>
+      </w:r>
+    </w:p>
+    <w:p>
+      <w:pPr>
+        <w:pStyle w:val="Paragraph"/>
+        <w:tabs>
+          <w:tab w:val="left" w:pos="1440"/>
+        </w:tabs>
+        <w:spacing w:before="120" w:line="240" w:lineRule="auto"/>
+        <w:ind w:left="1440" w:hanging="1170"/>
+      </w:pPr>
+      <w:r>
+        <w:t>Description:</w:t>
+      </w:r>
+      <w:r>
+        <w:tab/>
+      </w:r>
+      <w:r>
+        <w:t xml:space="preserve"> </w:t>
+      </w:r>
+      <w:r>
+        <w:t>If the laptop is flagged as stolen, it turns on the key logger. The key logger stores keystrokes in a logs files. Periodically the service sends the contents of the log files to the server</w:t>
+      </w:r>
+      <w:r>
+        <w:t xml:space="preserve"> for viewing</w:t>
+      </w:r>
+      <w:r>
+        <w:t>.</w:t>
+      </w:r>
+    </w:p>
+    <w:p>
+      <w:pPr>
+        <w:pStyle w:val="Paragraph"/>
+        <w:tabs>
+          <w:tab w:val="left" w:pos="1440"/>
+        </w:tabs>
+        <w:spacing w:before="120" w:line="240" w:lineRule="auto"/>
+        <w:ind w:left="1440" w:hanging="1170"/>
+      </w:pPr>
+      <w:r>
+        <w:t>Hours:</w:t>
+      </w:r>
+      <w:r>
+        <w:tab/>
+        <w:t xml:space="preserve">Total Planned: </w:t>
+      </w:r>
+      <w:r>
+        <w:br/>
+        <w:t xml:space="preserve">Planned this cycle: </w:t>
+      </w:r>
+      <w:r>
+        <w:br/>
+        <w:t xml:space="preserve">Total Actual: </w:t>
+      </w:r>
+      <w:r>
+        <w:br/>
+        <w:t xml:space="preserve">Actual this cycle: </w:t>
+      </w:r>
+    </w:p>
+    <w:p>
+      <w:pPr>
+        <w:pStyle w:val="Paragraph"/>
+        <w:spacing w:before="120" w:line="360" w:lineRule="auto"/>
+        <w:ind w:firstLine="270"/>
+      </w:pPr>
+      <w:r>
+        <w:t>Coder:</w:t>
+      </w:r>
+      <w:r>
+        <w:tab/>
+      </w:r>
+    </w:p>
+    <w:p>
+      <w:pPr>
+        <w:pStyle w:val="Paragraph"/>
+        <w:spacing w:line="360" w:lineRule="auto"/>
+      </w:pPr>
+      <w:r>
+        <w:t>Tester:</w:t>
+      </w:r>
+      <w:r>
+        <w:tab/>
+      </w:r>
+    </w:p>
+    <w:p>
+      <w:pPr>
+        <w:pStyle w:val="Paragraph"/>
+        <w:spacing w:line="360" w:lineRule="auto"/>
+      </w:pPr>
+      <w:r>
+        <w:t>Revie</w:t>
+      </w:r>
+      <w:r>
+        <w:t>wer:</w:t>
+      </w:r>
+      <w:r>
+        <w:tab/>
+      </w:r>
+    </w:p>
+    <w:p>
+      <w:pPr>
+        <w:pStyle w:val="Paragraph"/>
+        <w:spacing w:line="360" w:lineRule="auto"/>
+      </w:pPr>
+      <w:r>
+        <w:t>Status:</w:t>
+      </w:r>
+      <w:r>
+        <w:tab/>
+      </w:r>
+    </w:p>
+    <w:p>
+      <w:pPr>
+        <w:pStyle w:val="Heading3"/>
+      </w:pPr>
+      <w:bookmarkStart w:id="19" w:name="_Toc381449296"/>
+      <w:r>
+        <w:t>Laptop Checks in with Server</w:t>
+      </w:r>
+      <w:bookmarkEnd w:id="19"/>
+    </w:p>
+    <w:p>
+      <w:pPr>
+        <w:pStyle w:val="Paragraph"/>
+        <w:tabs>
+          <w:tab w:val="left" w:pos="1440"/>
+        </w:tabs>
+        <w:spacing w:line="240" w:lineRule="auto"/>
+        <w:ind w:left="1440" w:hanging="1170"/>
+      </w:pPr>
+      <w:r>
+        <w:t>Summary:</w:t>
+      </w:r>
+      <w:r>
+        <w:tab/>
+      </w:r>
+      <w:r>
+        <w:t>The laptop periodically connects to the server when not flagged as stolen.</w:t>
+      </w:r>
+    </w:p>
+    <w:p>
+      <w:pPr>
+        <w:pStyle w:val="Paragraph"/>
+        <w:tabs>
+          <w:tab w:val="left" w:pos="1440"/>
+        </w:tabs>
+        <w:spacing w:before="120" w:line="240" w:lineRule="auto"/>
+        <w:ind w:left="1440" w:hanging="1170"/>
+      </w:pPr>
+      <w:r>
+        <w:t>Description:</w:t>
+      </w:r>
+      <w:r>
+        <w:tab/>
+      </w:r>
+      <w:r>
+        <w:t xml:space="preserve"> </w:t>
+      </w:r>
+      <w:r>
+        <w:t xml:space="preserve">The laptop will connect to the server periodically when it is not flagged as stolen on the laptop. If the device is flagged as not stolen on the server, the server will tell the laptop it is not stolen and the laptop will wait again before checking in. If the </w:t>
+      </w:r>
+      <w:r>
+        <w:t>server has the laptop marked as stolen, it will tell the laptop that it is stolen and it will try to maintain communications.</w:t>
+      </w:r>
+    </w:p>
+    <w:p>
+      <w:pPr>
+        <w:pStyle w:val="Paragraph"/>
+        <w:tabs>
+          <w:tab w:val="left" w:pos="1440"/>
+        </w:tabs>
+        <w:spacing w:before="120" w:line="240" w:lineRule="auto"/>
+        <w:ind w:left="1440" w:hanging="1170"/>
+      </w:pPr>
+      <w:r>
+        <w:t>Hours:</w:t>
+      </w:r>
+      <w:r>
+        <w:tab/>
+        <w:t xml:space="preserve">Total Planned: </w:t>
+      </w:r>
+      <w:r>
+        <w:br/>
+        <w:t xml:space="preserve">Planned this cycle: </w:t>
+      </w:r>
+      <w:r>
+        <w:br/>
+        <w:t xml:space="preserve">Total Actual: </w:t>
+      </w:r>
+      <w:r>
+        <w:br/>
+        <w:t xml:space="preserve">Actual this cycle: </w:t>
+      </w:r>
+    </w:p>
+    <w:p>
+      <w:pPr>
+        <w:pStyle w:val="Paragraph"/>
+        <w:spacing w:before="120" w:line="360" w:lineRule="auto"/>
+        <w:ind w:firstLine="270"/>
+      </w:pPr>
+      <w:r>
+        <w:t>Coder:</w:t>
+      </w:r>
+      <w:r>
+        <w:tab/>
+      </w:r>
+    </w:p>
+    <w:p>
+      <w:pPr>
+        <w:pStyle w:val="Paragraph"/>
+        <w:spacing w:line="360" w:lineRule="auto"/>
+      </w:pPr>
+      <w:r>
+        <w:t>Tester:</w:t>
+      </w:r>
+      <w:r>
+        <w:tab/>
+      </w:r>
+    </w:p>
+    <w:p>
+      <w:pPr>
+        <w:pStyle w:val="Paragraph"/>
+        <w:spacing w:line="360" w:lineRule="auto"/>
+      </w:pPr>
+      <w:r>
+        <w:t>Revie</w:t>
+      </w:r>
+      <w:r>
+        <w:t>wer:</w:t>
+      </w:r>
+      <w:r>
+        <w:tab/>
+      </w:r>
+    </w:p>
+    <w:p>
+      <w:pPr>
+        <w:pStyle w:val="Paragraph"/>
+        <w:spacing w:line="360" w:lineRule="auto"/>
+      </w:pPr>
+      <w:r>
+        <w:t>Status:</w:t>
+      </w:r>
+      <w:r>
+        <w:tab/>
+      </w:r>
+    </w:p>
+    <w:p>
+      <w:pPr>
+        <w:pStyle w:val="Heading3"/>
+      </w:pPr>
+      <w:bookmarkStart w:id="20" w:name="_Toc381449297"/>
+      <w:r>
+        <w:t>Geogram Automatically Detects when Stolen</w:t>
+      </w:r>
+      <w:bookmarkEnd w:id="20"/>
+    </w:p>
+    <w:p>
+      <w:pPr>
+        <w:pStyle w:val="Paragraph"/>
+        <w:tabs>
+          <w:tab w:val="left" w:pos="1440"/>
+        </w:tabs>
+        <w:spacing w:line="240" w:lineRule="auto"/>
+        <w:ind w:left="1440" w:hanging="1170"/>
+      </w:pPr>
+      <w:r>
+        <w:t>Summary:</w:t>
+      </w:r>
+      <w:r>
+        <w:tab/>
+      </w:r>
+      <w:r>
+        <w:t>The Geogram detects if it is stolen based on movement and location data.</w:t>
+      </w:r>
+    </w:p>
+    <w:p>
+      <w:pPr>
+        <w:pStyle w:val="Paragraph"/>
+        <w:tabs>
+          <w:tab w:val="left" w:pos="1440"/>
+        </w:tabs>
+        <w:spacing w:before="120" w:line="240" w:lineRule="auto"/>
+        <w:ind w:left="1440" w:hanging="1170"/>
+      </w:pPr>
+      <w:r>
+        <w:t>Description:</w:t>
+      </w:r>
+      <w:r>
+        <w:tab/>
+      </w:r>
+      <w:r>
+        <w:t xml:space="preserve"> </w:t>
+      </w:r>
+      <w:r>
+        <w:t xml:space="preserve">The accelerometer </w:t>
+      </w:r>
+      <w:r>
+        <w:t>options are set so that the Geogram sleeps until it detects movement. Once it wakes up, location data will be gathered do determine if it is stolen. If the server determines there is potential for it to be stolen the user will be alerted.</w:t>
+      </w:r>
+    </w:p>
+    <w:p>
+      <w:pPr>
+        <w:pStyle w:val="Paragraph"/>
+        <w:tabs>
+          <w:tab w:val="left" w:pos="1440"/>
+        </w:tabs>
+        <w:spacing w:before="120" w:line="240" w:lineRule="auto"/>
+        <w:ind w:left="1440" w:hanging="1170"/>
+      </w:pPr>
+      <w:r>
+        <w:lastRenderedPageBreak/>
+        <w:t>Hours:</w:t>
+      </w:r>
+      <w:r>
+        <w:tab/>
+        <w:t xml:space="preserve">Total Planned: </w:t>
+      </w:r>
+      <w:r>
+        <w:br/>
+        <w:t xml:space="preserve">Planned this cycle: </w:t>
+      </w:r>
+      <w:r>
+        <w:br/>
+        <w:t xml:space="preserve">Total Actual: </w:t>
+      </w:r>
+      <w:r>
+        <w:br/>
+        <w:t xml:space="preserve">Actual this cycle: </w:t>
+      </w:r>
+    </w:p>
+    <w:p>
+      <w:pPr>
+        <w:pStyle w:val="Paragraph"/>
+        <w:spacing w:before="120" w:line="360" w:lineRule="auto"/>
+        <w:ind w:firstLine="270"/>
+      </w:pPr>
+      <w:r>
+        <w:t>Coder:</w:t>
+      </w:r>
+      <w:r>
+        <w:tab/>
+      </w:r>
+    </w:p>
+    <w:p>
+      <w:pPr>
+        <w:pStyle w:val="Paragraph"/>
+        <w:spacing w:line="360" w:lineRule="auto"/>
+      </w:pPr>
+      <w:r>
+        <w:t>Tester:</w:t>
+      </w:r>
+      <w:r>
+        <w:tab/>
+      </w:r>
+    </w:p>
+    <w:p>
+      <w:pPr>
+        <w:pStyle w:val="Paragraph"/>
+        <w:spacing w:line="360" w:lineRule="auto"/>
+      </w:pPr>
+      <w:r>
+        <w:t>Revie</w:t>
+      </w:r>
+      <w:r>
+        <w:t>wer:</w:t>
+      </w:r>
+      <w:r>
+        <w:tab/>
+      </w:r>
+    </w:p>
+    <w:p>
+      <w:pPr>
+        <w:pStyle w:val="Paragraph"/>
+        <w:spacing w:line="360" w:lineRule="auto"/>
+      </w:pPr>
+      <w:r>
+        <w:t>Status:</w:t>
+      </w:r>
+      <w:r>
+        <w:tab/>
+      </w:r>
+    </w:p>
+    <w:p>
+      <w:pPr>
+        <w:pStyle w:val="Heading3"/>
+      </w:pPr>
+      <w:bookmarkStart w:id="21" w:name="_Toc381449298"/>
+      <w:r>
+        <w:t>Geogram Sends Location Updates to Server</w:t>
+      </w:r>
+      <w:bookmarkEnd w:id="21"/>
+    </w:p>
+    <w:p>
+      <w:pPr>
+        <w:pStyle w:val="Paragraph"/>
+        <w:tabs>
+          <w:tab w:val="left" w:pos="1440"/>
+        </w:tabs>
+        <w:spacing w:line="240" w:lineRule="auto"/>
+        <w:ind w:left="1440" w:hanging="1170"/>
+      </w:pPr>
+      <w:r>
+        <w:t>Summary:</w:t>
+      </w:r>
+      <w:r>
+        <w:tab/>
+      </w:r>
+      <w:r>
+        <w:t>The server sends a request for th Geogram’s location due to the user marking it as stolen or the Geogram detects movement.</w:t>
+      </w:r>
+    </w:p>
+    <w:p>
+      <w:pPr>
+        <w:pStyle w:val="Paragraph"/>
+        <w:tabs>
+          <w:tab w:val="left" w:pos="1440"/>
+        </w:tabs>
+        <w:spacing w:before="120" w:line="240" w:lineRule="auto"/>
+        <w:ind w:left="1440" w:hanging="1170"/>
+      </w:pPr>
+      <w:r>
+        <w:t>Description:</w:t>
+      </w:r>
+      <w:r>
+        <w:tab/>
+      </w:r>
+      <w:r>
+        <w:t xml:space="preserve"> </w:t>
+      </w:r>
+      <w:r>
+        <w:t>The user marks the Geogram  as stolen or it detects movement and sends the server a message. The server periodically requests the location of the Geogram.</w:t>
+      </w:r>
+    </w:p>
+    <w:p>
+      <w:pPr>
+        <w:pStyle w:val="Paragraph"/>
+        <w:tabs>
+          <w:tab w:val="left" w:pos="1440"/>
+        </w:tabs>
+        <w:spacing w:before="120" w:line="240" w:lineRule="auto"/>
+        <w:ind w:left="1440" w:hanging="1170"/>
+      </w:pPr>
+      <w:r>
+        <w:t>Hours:</w:t>
+      </w:r>
+      <w:r>
+        <w:tab/>
+        <w:t xml:space="preserve">Total Planned: </w:t>
+      </w:r>
+      <w:r>
+        <w:br/>
+        <w:t xml:space="preserve">Planned this cycle: </w:t>
+      </w:r>
+      <w:r>
+        <w:br/>
+        <w:t xml:space="preserve">Total Actual: </w:t>
+      </w:r>
+      <w:r>
+        <w:br/>
+        <w:t xml:space="preserve">Actual this cycle: </w:t>
+      </w:r>
+    </w:p>
+    <w:p>
+      <w:pPr>
+        <w:pStyle w:val="Paragraph"/>
+        <w:spacing w:before="120" w:line="360" w:lineRule="auto"/>
+        <w:ind w:firstLine="270"/>
+      </w:pPr>
+      <w:r>
+        <w:t>Coder:</w:t>
+      </w:r>
+      <w:r>
+        <w:tab/>
+      </w:r>
+    </w:p>
+    <w:p>
+      <w:pPr>
+        <w:pStyle w:val="Paragraph"/>
+        <w:spacing w:line="360" w:lineRule="auto"/>
+      </w:pPr>
+      <w:r>
+        <w:t>Tester:</w:t>
+      </w:r>
+      <w:r>
+        <w:tab/>
+      </w:r>
+    </w:p>
+    <w:p>
+      <w:pPr>
+        <w:pStyle w:val="Paragraph"/>
+        <w:spacing w:line="360" w:lineRule="auto"/>
+      </w:pPr>
+      <w:r>
+        <w:t>Revie</w:t>
+      </w:r>
+      <w:r>
+        <w:t>wer:</w:t>
+      </w:r>
+      <w:r>
+        <w:tab/>
+      </w:r>
+    </w:p>
+    <w:p>
+      <w:pPr>
+        <w:pStyle w:val="Paragraph"/>
+        <w:spacing w:line="360" w:lineRule="auto"/>
+      </w:pPr>
+      <w:r>
+        <w:t>Status:</w:t>
+      </w:r>
+      <w:r>
+        <w:tab/>
+      </w:r>
+      <w:r>
+        <w:br w:type="page"/>
+      </w:r>
+    </w:p>
+    <w:p>
+      <w:pPr>
+        <w:pStyle w:val="Heading1"/>
+      </w:pPr>
+      <w:bookmarkStart w:id="22" w:name="_Toc381449299"/>
+      <w:r>
+        <w:lastRenderedPageBreak/>
+        <w:t>Design Documentation</w:t>
+      </w:r>
+      <w:bookmarkEnd w:id="22"/>
     </w:p>
     <w:sectPr>
       <w:pgSz w:w="12240" w:h="15840"/>
@@ -1736,7 +5385,7 @@
     <w:uiPriority w:val="9"/>
     <w:unhideWhenUsed/>
     <w:qFormat/>
-    <w:rsid w:val="00D84F39"/>
+    <w:rsid w:val="00797AA5"/>
     <w:pPr>
       <w:keepNext/>
       <w:keepLines/>
@@ -1744,7 +5393,7 @@
         <w:ilvl w:val="2"/>
         <w:numId w:val="1"/>
       </w:numPr>
-      <w:spacing w:before="200" w:after="0"/>
+      <w:spacing w:before="320" w:after="120"/>
       <w:outlineLvl w:val="2"/>
     </w:pPr>
     <w:rPr>
@@ -2016,7 +5665,6 @@
     <w:next w:val="Normal"/>
     <w:autoRedefine/>
     <w:uiPriority w:val="39"/>
-    <w:semiHidden/>
     <w:unhideWhenUsed/>
     <w:qFormat/>
     <w:rsid w:val="00D84F39"/>
@@ -2078,7 +5726,7 @@
     <w:basedOn w:val="DefaultParagraphFont"/>
     <w:link w:val="Heading3"/>
     <w:uiPriority w:val="9"/>
-    <w:rsid w:val="00D84F39"/>
+    <w:rsid w:val="00797AA5"/>
     <w:rPr>
       <w:rFonts w:asciiTheme="majorHAnsi" w:eastAsiaTheme="majorEastAsia" w:hAnsiTheme="majorHAnsi" w:cstheme="majorBidi"/>
       <w:b/>
@@ -2651,7 +6299,7 @@
 </file>
 
 <file path=customXml/itemProps1.xml><?xml version="1.0" encoding="utf-8"?>
-<ds:datastoreItem xmlns:ds="http://schemas.openxmlformats.org/officeDocument/2006/customXml" ds:itemID="{03C53007-784A-4B47-964D-DC1D1353A08C}">
+<ds:datastoreItem xmlns:ds="http://schemas.openxmlformats.org/officeDocument/2006/customXml" ds:itemID="{AD45BEAF-1CD8-46D5-AD11-F899ABCA70C1}">
   <ds:schemaRefs>
     <ds:schemaRef ds:uri="http://schemas.openxmlformats.org/officeDocument/2006/bibliography"/>
   </ds:schemaRefs>

</xml_diff>

<commit_message>
Added all section headers and my app tests
</commit_message>
<xml_diff>
--- a/documentation/cycle 1/Stolen Object Tracker - Cycle 1 report.docx
+++ b/documentation/cycle 1/Stolen Object Tracker - Cycle 1 report.docx
@@ -137,53 +137,54 @@
           <w:sz w:val="24"/>
           <w:szCs w:val="24"/>
         </w:rPr>
-        <w:t>Nathan Plotts</w:t>
-      </w:r>
-    </w:p>
-    <w:p>
-      <w:pPr>
-        <w:jc w:val="center"/>
+        <w:t xml:space="preserve">Nathan </w:t>
+      </w:r>
+      <w:proofErr w:type="spellStart"/>
+      <w:r>
         <w:rPr>
           <w:rFonts w:ascii="Times New Roman" w:hAnsi="Times New Roman" w:cs="Times New Roman"/>
           <w:sz w:val="24"/>
           <w:szCs w:val="24"/>
         </w:rPr>
-      </w:pPr>
-      <w:r>
+        <w:t>Plotts</w:t>
+      </w:r>
+      <w:proofErr w:type="spellEnd"/>
+    </w:p>
+    <w:p>
+      <w:pPr>
+        <w:jc w:val="center"/>
         <w:rPr>
           <w:rFonts w:ascii="Times New Roman" w:hAnsi="Times New Roman" w:cs="Times New Roman"/>
           <w:sz w:val="24"/>
           <w:szCs w:val="24"/>
         </w:rPr>
-        <w:t>Leo Reyes</w:t>
-      </w:r>
-    </w:p>
-    <w:p>
-      <w:pPr>
-        <w:jc w:val="center"/>
+      </w:pPr>
+      <w:r>
         <w:rPr>
           <w:rFonts w:ascii="Times New Roman" w:hAnsi="Times New Roman" w:cs="Times New Roman"/>
           <w:sz w:val="24"/>
           <w:szCs w:val="24"/>
         </w:rPr>
-      </w:pPr>
-      <w:r>
+        <w:t>Leo Reyes</w:t>
+      </w:r>
+    </w:p>
+    <w:p>
+      <w:pPr>
+        <w:jc w:val="center"/>
         <w:rPr>
           <w:rFonts w:ascii="Times New Roman" w:hAnsi="Times New Roman" w:cs="Times New Roman"/>
           <w:sz w:val="24"/>
           <w:szCs w:val="24"/>
         </w:rPr>
-        <w:t>Steven Whaley</w:t>
-      </w:r>
-    </w:p>
-    <w:p>
-      <w:pPr>
+      </w:pPr>
+      <w:r>
         <w:rPr>
           <w:rFonts w:ascii="Times New Roman" w:hAnsi="Times New Roman" w:cs="Times New Roman"/>
           <w:sz w:val="24"/>
           <w:szCs w:val="24"/>
         </w:rPr>
-      </w:pPr>
+        <w:t>Steven Whaley</w:t>
+      </w:r>
     </w:p>
     <w:p>
       <w:pPr>
@@ -205,6 +206,15 @@
     </w:p>
     <w:p>
       <w:pPr>
+        <w:rPr>
+          <w:rFonts w:ascii="Times New Roman" w:hAnsi="Times New Roman" w:cs="Times New Roman"/>
+          <w:sz w:val="24"/>
+          <w:szCs w:val="24"/>
+        </w:rPr>
+      </w:pPr>
+    </w:p>
+    <w:p>
+      <w:pPr>
         <w:spacing w:line="360" w:lineRule="auto"/>
         <w:jc w:val="center"/>
         <w:rPr>
@@ -236,7 +246,21 @@
           <w:rFonts w:ascii="Times New Roman" w:hAnsi="Times New Roman" w:cs="Times New Roman"/>
         </w:rPr>
         <w:br/>
-        <w:t>Samuel Ginn College of Engineering, Auburn University</w:t>
+        <w:t xml:space="preserve">Samuel </w:t>
+      </w:r>
+      <w:proofErr w:type="spellStart"/>
+      <w:r>
+        <w:rPr>
+          <w:rFonts w:ascii="Times New Roman" w:hAnsi="Times New Roman" w:cs="Times New Roman"/>
+        </w:rPr>
+        <w:t>Ginn</w:t>
+      </w:r>
+      <w:proofErr w:type="spellEnd"/>
+      <w:r>
+        <w:rPr>
+          <w:rFonts w:ascii="Times New Roman" w:hAnsi="Times New Roman" w:cs="Times New Roman"/>
+        </w:rPr>
+        <w:t xml:space="preserve"> College of Engineering, Auburn University</w:t>
       </w:r>
     </w:p>
     <w:p>
@@ -3099,13 +3123,13 @@
         <w:pStyle w:val="Heading1"/>
         <w:spacing w:before="0"/>
         <w:rPr>
-          <w:rFonts w:ascii="Times New Roman" w:hAnsi="Times New Roman" w:cs="Times New Roman"/>
+          <w:rFonts w:cs="Times New Roman"/>
         </w:rPr>
       </w:pPr>
       <w:bookmarkStart w:id="0" w:name="_Toc381564403"/>
       <w:r>
         <w:rPr>
-          <w:rFonts w:ascii="Times New Roman" w:hAnsi="Times New Roman" w:cs="Times New Roman"/>
+          <w:rFonts w:cs="Times New Roman"/>
         </w:rPr>
         <w:lastRenderedPageBreak/>
         <w:t>Executive Summary (System Metaphor)</w:t>
@@ -3216,13 +3240,13 @@
         <w:pStyle w:val="Heading1"/>
         <w:spacing w:before="0"/>
         <w:rPr>
-          <w:rFonts w:ascii="Times New Roman" w:hAnsi="Times New Roman" w:cs="Times New Roman"/>
+          <w:rFonts w:cs="Times New Roman"/>
         </w:rPr>
       </w:pPr>
       <w:bookmarkStart w:id="1" w:name="_Toc381564404"/>
       <w:r>
         <w:rPr>
-          <w:rFonts w:ascii="Times New Roman" w:hAnsi="Times New Roman" w:cs="Times New Roman"/>
+          <w:rFonts w:cs="Times New Roman"/>
         </w:rPr>
         <w:lastRenderedPageBreak/>
         <w:t>Project Introduction</w:t>
@@ -3323,13 +3347,13 @@
         <w:pStyle w:val="Heading2"/>
         <w:spacing w:before="0"/>
         <w:rPr>
-          <w:rFonts w:ascii="Times New Roman" w:hAnsi="Times New Roman" w:cs="Times New Roman"/>
+          <w:rFonts w:cs="Times New Roman"/>
         </w:rPr>
       </w:pPr>
       <w:bookmarkStart w:id="2" w:name="_Toc381564405"/>
       <w:r>
         <w:rPr>
-          <w:rFonts w:ascii="Times New Roman" w:hAnsi="Times New Roman" w:cs="Times New Roman"/>
+          <w:rFonts w:cs="Times New Roman"/>
         </w:rPr>
         <w:t>Previous Development</w:t>
       </w:r>
@@ -3499,7 +3523,21 @@
         <w:rPr>
           <w:rFonts w:cs="Times New Roman"/>
         </w:rPr>
-        <w:t>tion server was not met because of difficulties with GlassFish.</w:t>
+        <w:t xml:space="preserve">tion server was not met because of difficulties with </w:t>
+      </w:r>
+      <w:proofErr w:type="spellStart"/>
+      <w:r>
+        <w:rPr>
+          <w:rFonts w:cs="Times New Roman"/>
+        </w:rPr>
+        <w:t>GlassFish</w:t>
+      </w:r>
+      <w:proofErr w:type="spellEnd"/>
+      <w:r>
+        <w:rPr>
+          <w:rFonts w:cs="Times New Roman"/>
+        </w:rPr>
+        <w:t>.</w:t>
       </w:r>
       <w:r>
         <w:rPr>
@@ -3632,13 +3670,13 @@
         <w:pStyle w:val="Heading2"/>
         <w:spacing w:before="0"/>
         <w:rPr>
-          <w:rFonts w:ascii="Times New Roman" w:hAnsi="Times New Roman" w:cs="Times New Roman"/>
+          <w:rFonts w:cs="Times New Roman"/>
         </w:rPr>
       </w:pPr>
       <w:bookmarkStart w:id="3" w:name="_Toc381564406"/>
       <w:r>
         <w:rPr>
-          <w:rFonts w:ascii="Times New Roman" w:hAnsi="Times New Roman" w:cs="Times New Roman"/>
+          <w:rFonts w:cs="Times New Roman"/>
         </w:rPr>
         <w:t>Intent This Cycle</w:t>
       </w:r>
@@ -3728,13 +3766,41 @@
         <w:rPr>
           <w:rFonts w:ascii="Times New Roman" w:hAnsi="Times New Roman" w:cs="Times New Roman"/>
         </w:rPr>
-        <w:t xml:space="preserve">e Geogram </w:t>
-      </w:r>
-      <w:r>
-        <w:rPr>
-          <w:rFonts w:ascii="Times New Roman" w:hAnsi="Times New Roman" w:cs="Times New Roman"/>
-        </w:rPr>
-        <w:t xml:space="preserve">into the system. The first step was to send messages between the server and Geogram. </w:t>
+        <w:t xml:space="preserve">e </w:t>
+      </w:r>
+      <w:proofErr w:type="spellStart"/>
+      <w:r>
+        <w:rPr>
+          <w:rFonts w:ascii="Times New Roman" w:hAnsi="Times New Roman" w:cs="Times New Roman"/>
+        </w:rPr>
+        <w:t>Geogram</w:t>
+      </w:r>
+      <w:proofErr w:type="spellEnd"/>
+      <w:r>
+        <w:rPr>
+          <w:rFonts w:ascii="Times New Roman" w:hAnsi="Times New Roman" w:cs="Times New Roman"/>
+        </w:rPr>
+        <w:t xml:space="preserve"> </w:t>
+      </w:r>
+      <w:r>
+        <w:rPr>
+          <w:rFonts w:ascii="Times New Roman" w:hAnsi="Times New Roman" w:cs="Times New Roman"/>
+        </w:rPr>
+        <w:t xml:space="preserve">into the system. The first step was to send messages between the server and </w:t>
+      </w:r>
+      <w:proofErr w:type="spellStart"/>
+      <w:r>
+        <w:rPr>
+          <w:rFonts w:ascii="Times New Roman" w:hAnsi="Times New Roman" w:cs="Times New Roman"/>
+        </w:rPr>
+        <w:t>Geogram</w:t>
+      </w:r>
+      <w:proofErr w:type="spellEnd"/>
+      <w:r>
+        <w:rPr>
+          <w:rFonts w:ascii="Times New Roman" w:hAnsi="Times New Roman" w:cs="Times New Roman"/>
+        </w:rPr>
+        <w:t xml:space="preserve">. </w:t>
       </w:r>
       <w:r>
         <w:rPr>
@@ -3785,7 +3851,21 @@
         <w:rPr>
           <w:rFonts w:ascii="Times New Roman" w:hAnsi="Times New Roman" w:cs="Times New Roman"/>
         </w:rPr>
-        <w:t xml:space="preserve"> We also planned to improve the key logger by capturing when a key is modified by shift or capslock. We also planned to capture key combinations when multiple modifier keys are held down.</w:t>
+        <w:t xml:space="preserve"> We also planned to improve the key logger by capturing when a key is modified by shift or </w:t>
+      </w:r>
+      <w:proofErr w:type="spellStart"/>
+      <w:r>
+        <w:rPr>
+          <w:rFonts w:ascii="Times New Roman" w:hAnsi="Times New Roman" w:cs="Times New Roman"/>
+        </w:rPr>
+        <w:t>capslock</w:t>
+      </w:r>
+      <w:proofErr w:type="spellEnd"/>
+      <w:r>
+        <w:rPr>
+          <w:rFonts w:ascii="Times New Roman" w:hAnsi="Times New Roman" w:cs="Times New Roman"/>
+        </w:rPr>
+        <w:t>. We also planned to capture key combinations when multiple modifier keys are held down.</w:t>
       </w:r>
     </w:p>
     <w:p>
@@ -3793,13 +3873,13 @@
         <w:pStyle w:val="Heading2"/>
         <w:spacing w:before="0"/>
         <w:rPr>
-          <w:rFonts w:ascii="Times New Roman" w:hAnsi="Times New Roman" w:cs="Times New Roman"/>
+          <w:rFonts w:cs="Times New Roman"/>
         </w:rPr>
       </w:pPr>
       <w:bookmarkStart w:id="4" w:name="_Toc381564407"/>
       <w:r>
         <w:rPr>
-          <w:rFonts w:ascii="Times New Roman" w:hAnsi="Times New Roman" w:cs="Times New Roman"/>
+          <w:rFonts w:cs="Times New Roman"/>
         </w:rPr>
         <w:t>Future Work</w:t>
       </w:r>
@@ -3878,7 +3958,21 @@
         <w:rPr>
           <w:rFonts w:ascii="Times New Roman" w:hAnsi="Times New Roman" w:cs="Times New Roman"/>
         </w:rPr>
-        <w:t xml:space="preserve"> For example, Geogram devices must be sent commands in a way that maximizes battery life but provides up-to-date information when </w:t>
+        <w:t xml:space="preserve"> For example, </w:t>
+      </w:r>
+      <w:proofErr w:type="spellStart"/>
+      <w:r>
+        <w:rPr>
+          <w:rFonts w:ascii="Times New Roman" w:hAnsi="Times New Roman" w:cs="Times New Roman"/>
+        </w:rPr>
+        <w:t>Geogram</w:t>
+      </w:r>
+      <w:proofErr w:type="spellEnd"/>
+      <w:r>
+        <w:rPr>
+          <w:rFonts w:ascii="Times New Roman" w:hAnsi="Times New Roman" w:cs="Times New Roman"/>
+        </w:rPr>
+        <w:t xml:space="preserve"> devices must be sent commands in a way that maximizes battery life but provides up-to-date information when </w:t>
       </w:r>
       <w:r>
         <w:rPr>
@@ -3924,13 +4018,13 @@
         <w:pStyle w:val="Heading1"/>
         <w:spacing w:before="0"/>
         <w:rPr>
-          <w:rFonts w:ascii="Times New Roman" w:hAnsi="Times New Roman" w:cs="Times New Roman"/>
+          <w:rFonts w:cs="Times New Roman"/>
         </w:rPr>
       </w:pPr>
       <w:bookmarkStart w:id="5" w:name="_Toc381564408"/>
       <w:r>
         <w:rPr>
-          <w:rFonts w:ascii="Times New Roman" w:hAnsi="Times New Roman" w:cs="Times New Roman"/>
+          <w:rFonts w:cs="Times New Roman"/>
         </w:rPr>
         <w:lastRenderedPageBreak/>
         <w:t>Requirements &amp; User Stories</w:t>
@@ -3957,13 +4051,13 @@
         <w:pStyle w:val="Heading2"/>
         <w:spacing w:before="0"/>
         <w:rPr>
-          <w:rFonts w:ascii="Times New Roman" w:hAnsi="Times New Roman" w:cs="Times New Roman"/>
+          <w:rFonts w:cs="Times New Roman"/>
         </w:rPr>
       </w:pPr>
       <w:bookmarkStart w:id="6" w:name="_Toc381564409"/>
       <w:r>
         <w:rPr>
-          <w:rFonts w:ascii="Times New Roman" w:hAnsi="Times New Roman" w:cs="Times New Roman"/>
+          <w:rFonts w:cs="Times New Roman"/>
         </w:rPr>
         <w:t>Customer Requirements</w:t>
       </w:r>
@@ -4047,7 +4141,21 @@
         <w:rPr>
           <w:rFonts w:ascii="Times New Roman" w:hAnsi="Times New Roman" w:cs="Times New Roman"/>
         </w:rPr>
-        <w:t>One solution he wanted us to implement was an application for laptops, that could send its IP address for the purpose of tracking. Additionally, he wanted us to integrate the existing Geogram device into our system and use its GPS location to track it.</w:t>
+        <w:t xml:space="preserve">One solution he wanted us to implement was an application for laptops, that could send its IP address for the purpose of tracking. Additionally, he wanted us to integrate the existing </w:t>
+      </w:r>
+      <w:proofErr w:type="spellStart"/>
+      <w:r>
+        <w:rPr>
+          <w:rFonts w:ascii="Times New Roman" w:hAnsi="Times New Roman" w:cs="Times New Roman"/>
+        </w:rPr>
+        <w:t>Geogram</w:t>
+      </w:r>
+      <w:proofErr w:type="spellEnd"/>
+      <w:r>
+        <w:rPr>
+          <w:rFonts w:ascii="Times New Roman" w:hAnsi="Times New Roman" w:cs="Times New Roman"/>
+        </w:rPr>
+        <w:t xml:space="preserve"> device into our system and use its GPS location to track it.</w:t>
       </w:r>
     </w:p>
     <w:p>
@@ -4055,13 +4163,13 @@
         <w:pStyle w:val="Heading2"/>
         <w:spacing w:before="0"/>
         <w:rPr>
-          <w:rFonts w:ascii="Times New Roman" w:hAnsi="Times New Roman" w:cs="Times New Roman"/>
+          <w:rFonts w:cs="Times New Roman"/>
         </w:rPr>
       </w:pPr>
       <w:bookmarkStart w:id="7" w:name="_Toc381564410"/>
       <w:r>
         <w:rPr>
-          <w:rFonts w:ascii="Times New Roman" w:hAnsi="Times New Roman" w:cs="Times New Roman"/>
+          <w:rFonts w:cs="Times New Roman"/>
         </w:rPr>
         <w:t>User Stories</w:t>
       </w:r>
@@ -4087,13 +4195,13 @@
         <w:pStyle w:val="Heading3"/>
         <w:spacing w:before="0"/>
         <w:rPr>
-          <w:rFonts w:ascii="Times New Roman" w:hAnsi="Times New Roman" w:cs="Times New Roman"/>
+          <w:rFonts w:cs="Times New Roman"/>
         </w:rPr>
       </w:pPr>
       <w:bookmarkStart w:id="8" w:name="_Toc381564411"/>
       <w:r>
         <w:rPr>
-          <w:rFonts w:ascii="Times New Roman" w:hAnsi="Times New Roman" w:cs="Times New Roman"/>
+          <w:rFonts w:cs="Times New Roman"/>
         </w:rPr>
         <w:t>User Account Creation</w:t>
       </w:r>
@@ -4316,13 +4424,13 @@
       <w:pPr>
         <w:pStyle w:val="Heading3"/>
         <w:rPr>
-          <w:rFonts w:ascii="Times New Roman" w:hAnsi="Times New Roman" w:cs="Times New Roman"/>
+          <w:rFonts w:cs="Times New Roman"/>
         </w:rPr>
       </w:pPr>
       <w:bookmarkStart w:id="9" w:name="_Toc381564412"/>
       <w:r>
         <w:rPr>
-          <w:rFonts w:ascii="Times New Roman" w:hAnsi="Times New Roman" w:cs="Times New Roman"/>
+          <w:rFonts w:cs="Times New Roman"/>
         </w:rPr>
         <w:t>User Account Login through Web</w:t>
       </w:r>
@@ -4528,13 +4636,13 @@
       <w:pPr>
         <w:pStyle w:val="Heading3"/>
         <w:rPr>
-          <w:rFonts w:ascii="Times New Roman" w:hAnsi="Times New Roman" w:cs="Times New Roman"/>
+          <w:rFonts w:cs="Times New Roman"/>
         </w:rPr>
       </w:pPr>
       <w:bookmarkStart w:id="10" w:name="_Toc381564413"/>
       <w:r>
         <w:rPr>
-          <w:rFonts w:ascii="Times New Roman" w:hAnsi="Times New Roman" w:cs="Times New Roman"/>
+          <w:rFonts w:cs="Times New Roman"/>
         </w:rPr>
         <w:t>User New Device Registration</w:t>
       </w:r>
@@ -4757,13 +4865,13 @@
       <w:pPr>
         <w:pStyle w:val="Heading3"/>
         <w:rPr>
-          <w:rFonts w:ascii="Times New Roman" w:hAnsi="Times New Roman" w:cs="Times New Roman"/>
+          <w:rFonts w:cs="Times New Roman"/>
         </w:rPr>
       </w:pPr>
       <w:bookmarkStart w:id="11" w:name="_Toc381564414"/>
       <w:r>
         <w:rPr>
-          <w:rFonts w:ascii="Times New Roman" w:hAnsi="Times New Roman" w:cs="Times New Roman"/>
+          <w:rFonts w:cs="Times New Roman"/>
         </w:rPr>
         <w:t>Administrator Manages User Accounts</w:t>
       </w:r>
@@ -4968,13 +5076,13 @@
       <w:pPr>
         <w:pStyle w:val="Heading3"/>
         <w:rPr>
-          <w:rFonts w:ascii="Times New Roman" w:hAnsi="Times New Roman" w:cs="Times New Roman"/>
+          <w:rFonts w:cs="Times New Roman"/>
         </w:rPr>
       </w:pPr>
       <w:bookmarkStart w:id="12" w:name="_Toc381564415"/>
       <w:r>
         <w:rPr>
-          <w:rFonts w:ascii="Times New Roman" w:hAnsi="Times New Roman" w:cs="Times New Roman"/>
+          <w:rFonts w:cs="Times New Roman"/>
         </w:rPr>
         <w:lastRenderedPageBreak/>
         <w:t>User Views Device List</w:t>
@@ -5186,13 +5294,13 @@
       <w:pPr>
         <w:pStyle w:val="Heading3"/>
         <w:rPr>
-          <w:rFonts w:ascii="Times New Roman" w:hAnsi="Times New Roman" w:cs="Times New Roman"/>
+          <w:rFonts w:cs="Times New Roman"/>
         </w:rPr>
       </w:pPr>
       <w:bookmarkStart w:id="13" w:name="_Toc381564416"/>
       <w:r>
         <w:rPr>
-          <w:rFonts w:ascii="Times New Roman" w:hAnsi="Times New Roman" w:cs="Times New Roman"/>
+          <w:rFonts w:cs="Times New Roman"/>
         </w:rPr>
         <w:t>User Views Device Data</w:t>
       </w:r>
@@ -5264,7 +5372,21 @@
         <w:rPr>
           <w:rFonts w:cs="Times New Roman"/>
         </w:rPr>
-        <w:t>The user selects a device on on his/her device page. Information and commands relevant to the device appear. This</w:t>
+        <w:t xml:space="preserve">The user selects a device on </w:t>
+      </w:r>
+      <w:proofErr w:type="spellStart"/>
+      <w:r>
+        <w:rPr>
+          <w:rFonts w:cs="Times New Roman"/>
+        </w:rPr>
+        <w:t>on</w:t>
+      </w:r>
+      <w:proofErr w:type="spellEnd"/>
+      <w:r>
+        <w:rPr>
+          <w:rFonts w:cs="Times New Roman"/>
+        </w:rPr>
+        <w:t xml:space="preserve"> his/her device page. Information and commands relevant to the device appear. This</w:t>
       </w:r>
       <w:r>
         <w:rPr>
@@ -5451,13 +5573,13 @@
       <w:pPr>
         <w:pStyle w:val="Heading3"/>
         <w:rPr>
-          <w:rFonts w:ascii="Times New Roman" w:hAnsi="Times New Roman" w:cs="Times New Roman"/>
+          <w:rFonts w:cs="Times New Roman"/>
         </w:rPr>
       </w:pPr>
       <w:bookmarkStart w:id="14" w:name="_Toc381564417"/>
       <w:r>
         <w:rPr>
-          <w:rFonts w:ascii="Times New Roman" w:hAnsi="Times New Roman" w:cs="Times New Roman"/>
+          <w:rFonts w:cs="Times New Roman"/>
         </w:rPr>
         <w:t>User Views Device Location on Map</w:t>
       </w:r>
@@ -5669,13 +5791,13 @@
       <w:pPr>
         <w:pStyle w:val="Heading3"/>
         <w:rPr>
-          <w:rFonts w:ascii="Times New Roman" w:hAnsi="Times New Roman" w:cs="Times New Roman"/>
+          <w:rFonts w:cs="Times New Roman"/>
         </w:rPr>
       </w:pPr>
       <w:bookmarkStart w:id="15" w:name="_Toc381564418"/>
       <w:r>
         <w:rPr>
-          <w:rFonts w:ascii="Times New Roman" w:hAnsi="Times New Roman" w:cs="Times New Roman"/>
+          <w:rFonts w:cs="Times New Roman"/>
         </w:rPr>
         <w:t>User Reports Stolen Device (Activates Device Tracking)</w:t>
       </w:r>
@@ -5886,13 +6008,13 @@
       <w:pPr>
         <w:pStyle w:val="Heading3"/>
         <w:rPr>
-          <w:rFonts w:ascii="Times New Roman" w:hAnsi="Times New Roman" w:cs="Times New Roman"/>
+          <w:rFonts w:cs="Times New Roman"/>
         </w:rPr>
       </w:pPr>
       <w:bookmarkStart w:id="16" w:name="_Toc381564419"/>
       <w:r>
         <w:rPr>
-          <w:rFonts w:ascii="Times New Roman" w:hAnsi="Times New Roman" w:cs="Times New Roman"/>
+          <w:rFonts w:cs="Times New Roman"/>
         </w:rPr>
         <w:t>User Installs Windows Service</w:t>
       </w:r>
@@ -5964,8 +6086,16 @@
         <w:rPr>
           <w:rFonts w:cs="Times New Roman"/>
         </w:rPr>
-        <w:t xml:space="preserve"> for the service and kelogger</w:t>
-      </w:r>
+        <w:t xml:space="preserve"> for the service and </w:t>
+      </w:r>
+      <w:proofErr w:type="spellStart"/>
+      <w:r>
+        <w:rPr>
+          <w:rFonts w:cs="Times New Roman"/>
+        </w:rPr>
+        <w:t>kelogger</w:t>
+      </w:r>
+      <w:proofErr w:type="spellEnd"/>
       <w:r>
         <w:rPr>
           <w:rFonts w:cs="Times New Roman"/>
@@ -6109,13 +6239,13 @@
       <w:pPr>
         <w:pStyle w:val="Heading3"/>
         <w:rPr>
-          <w:rFonts w:ascii="Times New Roman" w:hAnsi="Times New Roman" w:cs="Times New Roman"/>
+          <w:rFonts w:cs="Times New Roman"/>
         </w:rPr>
       </w:pPr>
       <w:bookmarkStart w:id="17" w:name="_Toc381564420"/>
       <w:r>
         <w:rPr>
-          <w:rFonts w:ascii="Times New Roman" w:hAnsi="Times New Roman" w:cs="Times New Roman"/>
+          <w:rFonts w:cs="Times New Roman"/>
         </w:rPr>
         <w:t>Laptop Automatically Connects to Open Wi-Fi</w:t>
       </w:r>
@@ -6326,13 +6456,13 @@
       <w:pPr>
         <w:pStyle w:val="Heading3"/>
         <w:rPr>
-          <w:rFonts w:ascii="Times New Roman" w:hAnsi="Times New Roman" w:cs="Times New Roman"/>
+          <w:rFonts w:cs="Times New Roman"/>
         </w:rPr>
       </w:pPr>
       <w:bookmarkStart w:id="18" w:name="_Toc381564421"/>
       <w:r>
         <w:rPr>
-          <w:rFonts w:ascii="Times New Roman" w:hAnsi="Times New Roman" w:cs="Times New Roman"/>
+          <w:rFonts w:cs="Times New Roman"/>
         </w:rPr>
         <w:t>Laptop Logs Keystrokes and Sends Data to Server</w:t>
       </w:r>
@@ -6549,13 +6679,13 @@
       <w:pPr>
         <w:pStyle w:val="Heading3"/>
         <w:rPr>
-          <w:rFonts w:ascii="Times New Roman" w:hAnsi="Times New Roman" w:cs="Times New Roman"/>
+          <w:rFonts w:cs="Times New Roman"/>
         </w:rPr>
       </w:pPr>
       <w:bookmarkStart w:id="19" w:name="_Toc381564422"/>
       <w:r>
         <w:rPr>
-          <w:rFonts w:ascii="Times New Roman" w:hAnsi="Times New Roman" w:cs="Times New Roman"/>
+          <w:rFonts w:cs="Times New Roman"/>
         </w:rPr>
         <w:t>Laptop Checks in with Server</w:t>
       </w:r>
@@ -6766,15 +6896,23 @@
       <w:pPr>
         <w:pStyle w:val="Heading3"/>
         <w:rPr>
-          <w:rFonts w:ascii="Times New Roman" w:hAnsi="Times New Roman" w:cs="Times New Roman"/>
+          <w:rFonts w:cs="Times New Roman"/>
         </w:rPr>
       </w:pPr>
       <w:bookmarkStart w:id="20" w:name="_Toc381564423"/>
-      <w:r>
-        <w:rPr>
-          <w:rFonts w:ascii="Times New Roman" w:hAnsi="Times New Roman" w:cs="Times New Roman"/>
-        </w:rPr>
-        <w:t>Geogram Automatically Detects when Stolen</w:t>
+      <w:proofErr w:type="spellStart"/>
+      <w:r>
+        <w:rPr>
+          <w:rFonts w:cs="Times New Roman"/>
+        </w:rPr>
+        <w:t>Geogram</w:t>
+      </w:r>
+      <w:proofErr w:type="spellEnd"/>
+      <w:r>
+        <w:rPr>
+          <w:rFonts w:cs="Times New Roman"/>
+        </w:rPr>
+        <w:t xml:space="preserve"> Automatically Detects when Stolen</w:t>
       </w:r>
       <w:bookmarkEnd w:id="20"/>
     </w:p>
@@ -6806,7 +6944,21 @@
         <w:rPr>
           <w:rFonts w:cs="Times New Roman"/>
         </w:rPr>
-        <w:t>The Geogram detects if it is stolen based on movement and location data.</w:t>
+        <w:t xml:space="preserve">The </w:t>
+      </w:r>
+      <w:proofErr w:type="spellStart"/>
+      <w:r>
+        <w:rPr>
+          <w:rFonts w:cs="Times New Roman"/>
+        </w:rPr>
+        <w:t>Geogram</w:t>
+      </w:r>
+      <w:proofErr w:type="spellEnd"/>
+      <w:r>
+        <w:rPr>
+          <w:rFonts w:cs="Times New Roman"/>
+        </w:rPr>
+        <w:t xml:space="preserve"> detects if it is stolen based on movement and location data.</w:t>
       </w:r>
     </w:p>
     <w:p>
@@ -6845,7 +6997,21 @@
         <w:rPr>
           <w:rFonts w:cs="Times New Roman"/>
         </w:rPr>
-        <w:t>options are set so that the Geogram sleeps until it detects movement. Once it wakes up, location data will be gathered do determine if it is stolen. If the server determines there is potential for it to be stolen the user will be alerted.</w:t>
+        <w:t xml:space="preserve">options are set so that the </w:t>
+      </w:r>
+      <w:proofErr w:type="spellStart"/>
+      <w:r>
+        <w:rPr>
+          <w:rFonts w:cs="Times New Roman"/>
+        </w:rPr>
+        <w:t>Geogram</w:t>
+      </w:r>
+      <w:proofErr w:type="spellEnd"/>
+      <w:r>
+        <w:rPr>
+          <w:rFonts w:cs="Times New Roman"/>
+        </w:rPr>
+        <w:t xml:space="preserve"> sleeps until it detects movement. Once it wakes up, location data will be gathered do determine if it is stolen. If the server determines there is potential for it to be stolen the user will be alerted.</w:t>
       </w:r>
     </w:p>
     <w:p>
@@ -6984,15 +7150,23 @@
       <w:pPr>
         <w:pStyle w:val="Heading3"/>
         <w:rPr>
-          <w:rFonts w:ascii="Times New Roman" w:hAnsi="Times New Roman" w:cs="Times New Roman"/>
+          <w:rFonts w:cs="Times New Roman"/>
         </w:rPr>
       </w:pPr>
       <w:bookmarkStart w:id="21" w:name="_Toc381564424"/>
-      <w:r>
-        <w:rPr>
-          <w:rFonts w:ascii="Times New Roman" w:hAnsi="Times New Roman" w:cs="Times New Roman"/>
-        </w:rPr>
-        <w:t>Geogram Sends Location Updates to Server</w:t>
+      <w:proofErr w:type="spellStart"/>
+      <w:r>
+        <w:rPr>
+          <w:rFonts w:cs="Times New Roman"/>
+        </w:rPr>
+        <w:t>Geogram</w:t>
+      </w:r>
+      <w:proofErr w:type="spellEnd"/>
+      <w:r>
+        <w:rPr>
+          <w:rFonts w:cs="Times New Roman"/>
+        </w:rPr>
+        <w:t xml:space="preserve"> Sends Location Updates to Server</w:t>
       </w:r>
       <w:bookmarkEnd w:id="21"/>
     </w:p>
@@ -7024,7 +7198,49 @@
         <w:rPr>
           <w:rFonts w:cs="Times New Roman"/>
         </w:rPr>
-        <w:t>The server sends a request for th Geogram’s location due to the user marking it as stolen or the Geogram detects movement.</w:t>
+        <w:t xml:space="preserve">The server sends a request for </w:t>
+      </w:r>
+      <w:proofErr w:type="spellStart"/>
+      <w:r>
+        <w:rPr>
+          <w:rFonts w:cs="Times New Roman"/>
+        </w:rPr>
+        <w:t>th</w:t>
+      </w:r>
+      <w:proofErr w:type="spellEnd"/>
+      <w:r>
+        <w:rPr>
+          <w:rFonts w:cs="Times New Roman"/>
+        </w:rPr>
+        <w:t xml:space="preserve"> </w:t>
+      </w:r>
+      <w:proofErr w:type="spellStart"/>
+      <w:r>
+        <w:rPr>
+          <w:rFonts w:cs="Times New Roman"/>
+        </w:rPr>
+        <w:t>Geogram’s</w:t>
+      </w:r>
+      <w:proofErr w:type="spellEnd"/>
+      <w:r>
+        <w:rPr>
+          <w:rFonts w:cs="Times New Roman"/>
+        </w:rPr>
+        <w:t xml:space="preserve"> location due to the user marking it as stolen or the </w:t>
+      </w:r>
+      <w:proofErr w:type="spellStart"/>
+      <w:r>
+        <w:rPr>
+          <w:rFonts w:cs="Times New Roman"/>
+        </w:rPr>
+        <w:t>Geogram</w:t>
+      </w:r>
+      <w:proofErr w:type="spellEnd"/>
+      <w:r>
+        <w:rPr>
+          <w:rFonts w:cs="Times New Roman"/>
+        </w:rPr>
+        <w:t xml:space="preserve"> detects movement.</w:t>
       </w:r>
     </w:p>
     <w:p>
@@ -7056,7 +7272,35 @@
         <w:rPr>
           <w:rFonts w:cs="Times New Roman"/>
         </w:rPr>
-        <w:t>The user marks the Geogram  as stolen or it detects movement and sends the server a message. The server periodically requests the location of the Geogram.</w:t>
+        <w:t xml:space="preserve">The user marks the </w:t>
+      </w:r>
+      <w:proofErr w:type="spellStart"/>
+      <w:r>
+        <w:rPr>
+          <w:rFonts w:cs="Times New Roman"/>
+        </w:rPr>
+        <w:t>Geogram</w:t>
+      </w:r>
+      <w:proofErr w:type="spellEnd"/>
+      <w:r>
+        <w:rPr>
+          <w:rFonts w:cs="Times New Roman"/>
+        </w:rPr>
+        <w:t xml:space="preserve">  as stolen or it detects movement and sends the server a message. The server periodically requests the location of the </w:t>
+      </w:r>
+      <w:proofErr w:type="spellStart"/>
+      <w:r>
+        <w:rPr>
+          <w:rFonts w:cs="Times New Roman"/>
+        </w:rPr>
+        <w:t>Geogram</w:t>
+      </w:r>
+      <w:proofErr w:type="spellEnd"/>
+      <w:r>
+        <w:rPr>
+          <w:rFonts w:cs="Times New Roman"/>
+        </w:rPr>
+        <w:t>.</w:t>
       </w:r>
     </w:p>
     <w:p>
@@ -7201,13 +7445,13 @@
       <w:pPr>
         <w:pStyle w:val="Heading1"/>
         <w:rPr>
-          <w:rFonts w:ascii="Times New Roman" w:hAnsi="Times New Roman" w:cs="Times New Roman"/>
+          <w:rFonts w:cs="Times New Roman"/>
         </w:rPr>
       </w:pPr>
       <w:bookmarkStart w:id="22" w:name="_Toc381564425"/>
       <w:r>
         <w:rPr>
-          <w:rFonts w:ascii="Times New Roman" w:hAnsi="Times New Roman" w:cs="Times New Roman"/>
+          <w:rFonts w:cs="Times New Roman"/>
         </w:rPr>
         <w:lastRenderedPageBreak/>
         <w:t>Design Documentation</w:t>
@@ -7251,14 +7495,14 @@
         <w:pStyle w:val="Heading2"/>
         <w:rPr>
           <w:rStyle w:val="Heading2Char"/>
-          <w:rFonts w:ascii="Times New Roman" w:hAnsi="Times New Roman" w:cs="Times New Roman"/>
+          <w:rFonts w:cs="Times New Roman"/>
         </w:rPr>
       </w:pPr>
       <w:bookmarkStart w:id="23" w:name="_Toc381564426"/>
       <w:r>
         <w:rPr>
           <w:rStyle w:val="Heading2Char"/>
-          <w:rFonts w:ascii="Times New Roman" w:hAnsi="Times New Roman" w:cs="Times New Roman"/>
+          <w:rFonts w:cs="Times New Roman"/>
         </w:rPr>
         <w:t>Server components</w:t>
       </w:r>
@@ -7266,7 +7510,7 @@
       <w:r>
         <w:rPr>
           <w:rStyle w:val="Heading2Char"/>
-          <w:rFonts w:ascii="Times New Roman" w:hAnsi="Times New Roman" w:cs="Times New Roman"/>
+          <w:rFonts w:cs="Times New Roman"/>
         </w:rPr>
         <w:t xml:space="preserve"> </w:t>
       </w:r>
@@ -7289,13 +7533,13 @@
       <w:pPr>
         <w:pStyle w:val="Heading3"/>
         <w:rPr>
-          <w:rFonts w:ascii="Times New Roman" w:hAnsi="Times New Roman" w:cs="Times New Roman"/>
+          <w:rFonts w:cs="Times New Roman"/>
         </w:rPr>
       </w:pPr>
       <w:bookmarkStart w:id="24" w:name="_Toc381564427"/>
       <w:r>
         <w:rPr>
-          <w:rFonts w:ascii="Times New Roman" w:hAnsi="Times New Roman" w:cs="Times New Roman"/>
+          <w:rFonts w:cs="Times New Roman"/>
         </w:rPr>
         <w:t>Central Server</w:t>
       </w:r>
@@ -7333,17 +7577,19 @@
       <w:pPr>
         <w:pStyle w:val="Heading3"/>
         <w:rPr>
-          <w:rFonts w:ascii="Times New Roman" w:hAnsi="Times New Roman" w:cs="Times New Roman"/>
+          <w:rFonts w:cs="Times New Roman"/>
         </w:rPr>
       </w:pPr>
       <w:bookmarkStart w:id="25" w:name="_Toc381564428"/>
-      <w:r>
-        <w:rPr>
-          <w:rFonts w:ascii="Times New Roman" w:hAnsi="Times New Roman" w:cs="Times New Roman"/>
+      <w:proofErr w:type="spellStart"/>
+      <w:r>
+        <w:rPr>
+          <w:rFonts w:cs="Times New Roman"/>
         </w:rPr>
         <w:t>RequestProtocol</w:t>
       </w:r>
       <w:bookmarkEnd w:id="25"/>
+      <w:proofErr w:type="spellEnd"/>
     </w:p>
     <w:p>
       <w:pPr>
@@ -7415,13 +7661,13 @@
       <w:pPr>
         <w:pStyle w:val="Heading3"/>
         <w:rPr>
-          <w:rFonts w:ascii="Times New Roman" w:hAnsi="Times New Roman" w:cs="Times New Roman"/>
+          <w:rFonts w:cs="Times New Roman"/>
         </w:rPr>
       </w:pPr>
       <w:bookmarkStart w:id="26" w:name="_Toc381564429"/>
       <w:r>
         <w:rPr>
-          <w:rFonts w:ascii="Times New Roman" w:hAnsi="Times New Roman" w:cs="Times New Roman"/>
+          <w:rFonts w:cs="Times New Roman"/>
         </w:rPr>
         <w:t>Web Server</w:t>
       </w:r>
@@ -7511,6 +7757,7 @@
           <w:rFonts w:ascii="Times New Roman" w:hAnsi="Times New Roman" w:cs="Times New Roman"/>
         </w:rPr>
       </w:pPr>
+      <w:proofErr w:type="spellStart"/>
       <w:r>
         <w:rPr>
           <w:rFonts w:ascii="Times New Roman" w:hAnsi="Times New Roman" w:cs="Times New Roman"/>
@@ -7518,6 +7765,7 @@
         </w:rPr>
         <w:t>WebClientConnection</w:t>
       </w:r>
+      <w:proofErr w:type="spellEnd"/>
       <w:r>
         <w:rPr>
           <w:rFonts w:ascii="Times New Roman" w:hAnsi="Times New Roman" w:cs="Times New Roman"/>
@@ -7581,6 +7829,7 @@
         </w:rPr>
         <w:t xml:space="preserve"> – Maintains a list of connected clients as </w:t>
       </w:r>
+      <w:proofErr w:type="spellStart"/>
       <w:r>
         <w:rPr>
           <w:rFonts w:ascii="Times New Roman" w:hAnsi="Times New Roman" w:cs="Times New Roman"/>
@@ -7588,6 +7837,7 @@
         </w:rPr>
         <w:t>WebClientConnections</w:t>
       </w:r>
+      <w:proofErr w:type="spellEnd"/>
       <w:r>
         <w:rPr>
           <w:rFonts w:ascii="Times New Roman" w:hAnsi="Times New Roman" w:cs="Times New Roman"/>
@@ -7616,19 +7866,27 @@
           <w:rFonts w:ascii="Times New Roman" w:hAnsi="Times New Roman" w:cs="Times New Roman"/>
         </w:rPr>
       </w:pPr>
+      <w:proofErr w:type="spellStart"/>
       <w:r>
         <w:rPr>
           <w:rFonts w:ascii="Times New Roman" w:hAnsi="Times New Roman" w:cs="Times New Roman"/>
         </w:rPr>
         <w:lastRenderedPageBreak/>
-        <w:t>RequestProtocol handler – handles incoming and outgoing requests made from the other server components.</w:t>
+        <w:t>RequestProtocol</w:t>
+      </w:r>
+      <w:proofErr w:type="spellEnd"/>
+      <w:r>
+        <w:rPr>
+          <w:rFonts w:ascii="Times New Roman" w:hAnsi="Times New Roman" w:cs="Times New Roman"/>
+        </w:rPr>
+        <w:t xml:space="preserve"> handler – handles incoming and outgoing requests made from the other server components.</w:t>
       </w:r>
     </w:p>
     <w:p>
       <w:pPr>
         <w:pStyle w:val="Heading2"/>
         <w:rPr>
-          <w:rFonts w:ascii="Times New Roman" w:hAnsi="Times New Roman" w:cs="Times New Roman"/>
+          <w:rFonts w:cs="Times New Roman"/>
         </w:rPr>
       </w:pPr>
       <w:bookmarkStart w:id="27" w:name="_GoBack"/>
@@ -7636,7 +7894,7 @@
       <w:bookmarkEnd w:id="27"/>
       <w:r>
         <w:rPr>
-          <w:rFonts w:ascii="Times New Roman" w:hAnsi="Times New Roman" w:cs="Times New Roman"/>
+          <w:rFonts w:cs="Times New Roman"/>
         </w:rPr>
         <w:t>SMS Gateway</w:t>
       </w:r>
@@ -7659,13 +7917,13 @@
       <w:pPr>
         <w:pStyle w:val="Heading3"/>
         <w:rPr>
-          <w:rFonts w:ascii="Times New Roman" w:hAnsi="Times New Roman" w:cs="Times New Roman"/>
+          <w:rFonts w:cs="Times New Roman"/>
         </w:rPr>
       </w:pPr>
       <w:bookmarkStart w:id="29" w:name="_Toc381564431"/>
       <w:r>
         <w:rPr>
-          <w:rFonts w:ascii="Times New Roman" w:hAnsi="Times New Roman" w:cs="Times New Roman"/>
+          <w:rFonts w:cs="Times New Roman"/>
         </w:rPr>
         <w:t>Overview</w:t>
       </w:r>
@@ -7683,20 +7941,62 @@
         <w:rPr>
           <w:rFonts w:ascii="Times New Roman" w:hAnsi="Times New Roman" w:cs="Times New Roman"/>
         </w:rPr>
-        <w:t>The SMS Gateway app enables communication between the server and Geogram device. It runs on an Android smart phone and connects to the server via TCP. The server can send messages via TCP and the SmsGateway app will send those messages as SMS messages to the target Geogram device. The app will also read incoming SMS messages and forward them to the server via TCP.</w:t>
+        <w:t xml:space="preserve">The SMS Gateway app enables communication between the server and </w:t>
+      </w:r>
+      <w:proofErr w:type="spellStart"/>
+      <w:r>
+        <w:rPr>
+          <w:rFonts w:ascii="Times New Roman" w:hAnsi="Times New Roman" w:cs="Times New Roman"/>
+        </w:rPr>
+        <w:t>Geogram</w:t>
+      </w:r>
+      <w:proofErr w:type="spellEnd"/>
+      <w:r>
+        <w:rPr>
+          <w:rFonts w:ascii="Times New Roman" w:hAnsi="Times New Roman" w:cs="Times New Roman"/>
+        </w:rPr>
+        <w:t xml:space="preserve"> device. It runs on an Android smart phone and connects to the server via TCP. The server can send messages via TCP and the </w:t>
+      </w:r>
+      <w:proofErr w:type="spellStart"/>
+      <w:r>
+        <w:rPr>
+          <w:rFonts w:ascii="Times New Roman" w:hAnsi="Times New Roman" w:cs="Times New Roman"/>
+        </w:rPr>
+        <w:t>SmsGateway</w:t>
+      </w:r>
+      <w:proofErr w:type="spellEnd"/>
+      <w:r>
+        <w:rPr>
+          <w:rFonts w:ascii="Times New Roman" w:hAnsi="Times New Roman" w:cs="Times New Roman"/>
+        </w:rPr>
+        <w:t xml:space="preserve"> app will send those messages as SMS messages to the target </w:t>
+      </w:r>
+      <w:proofErr w:type="spellStart"/>
+      <w:r>
+        <w:rPr>
+          <w:rFonts w:ascii="Times New Roman" w:hAnsi="Times New Roman" w:cs="Times New Roman"/>
+        </w:rPr>
+        <w:t>Geogram</w:t>
+      </w:r>
+      <w:proofErr w:type="spellEnd"/>
+      <w:r>
+        <w:rPr>
+          <w:rFonts w:ascii="Times New Roman" w:hAnsi="Times New Roman" w:cs="Times New Roman"/>
+        </w:rPr>
+        <w:t xml:space="preserve"> device. The app will also read incoming SMS messages and forward them to the server via TCP.</w:t>
       </w:r>
     </w:p>
     <w:p>
       <w:pPr>
         <w:pStyle w:val="Heading3"/>
         <w:rPr>
-          <w:rFonts w:ascii="Times New Roman" w:hAnsi="Times New Roman" w:cs="Times New Roman"/>
+          <w:rFonts w:cs="Times New Roman"/>
         </w:rPr>
       </w:pPr>
       <w:bookmarkStart w:id="30" w:name="_Toc381564432"/>
       <w:r>
         <w:rPr>
-          <w:rFonts w:ascii="Times New Roman" w:hAnsi="Times New Roman" w:cs="Times New Roman"/>
+          <w:rFonts w:cs="Times New Roman"/>
         </w:rPr>
         <w:t>Structure</w:t>
       </w:r>
@@ -7714,7 +8014,49 @@
         <w:rPr>
           <w:rFonts w:ascii="Times New Roman" w:hAnsi="Times New Roman" w:cs="Times New Roman"/>
         </w:rPr>
-        <w:t>The SMS Gateway app is comprised of three classes. The first is SMSActivity. SMSActivity defines what happens when a user interacts with the user interface. The user interface is defined by the activity_sms.xml file, which places the various buttons, text boxes, etc on the screen. SMSActivity has a few functions that start and stop the thread that the TCP connection exists on. It also updates the UI when connection statuses change.</w:t>
+        <w:t xml:space="preserve">The SMS Gateway app is comprised of three classes. The first is </w:t>
+      </w:r>
+      <w:proofErr w:type="spellStart"/>
+      <w:r>
+        <w:rPr>
+          <w:rFonts w:ascii="Times New Roman" w:hAnsi="Times New Roman" w:cs="Times New Roman"/>
+        </w:rPr>
+        <w:t>SMSActivity</w:t>
+      </w:r>
+      <w:proofErr w:type="spellEnd"/>
+      <w:r>
+        <w:rPr>
+          <w:rFonts w:ascii="Times New Roman" w:hAnsi="Times New Roman" w:cs="Times New Roman"/>
+        </w:rPr>
+        <w:t xml:space="preserve">. </w:t>
+      </w:r>
+      <w:proofErr w:type="spellStart"/>
+      <w:r>
+        <w:rPr>
+          <w:rFonts w:ascii="Times New Roman" w:hAnsi="Times New Roman" w:cs="Times New Roman"/>
+        </w:rPr>
+        <w:t>SMSActivity</w:t>
+      </w:r>
+      <w:proofErr w:type="spellEnd"/>
+      <w:r>
+        <w:rPr>
+          <w:rFonts w:ascii="Times New Roman" w:hAnsi="Times New Roman" w:cs="Times New Roman"/>
+        </w:rPr>
+        <w:t xml:space="preserve"> defines what happens when a user interacts with the user interface. The user interface is defined by the activity_sms.xml file, which places the various buttons, text boxes, etc on the screen. </w:t>
+      </w:r>
+      <w:proofErr w:type="spellStart"/>
+      <w:r>
+        <w:rPr>
+          <w:rFonts w:ascii="Times New Roman" w:hAnsi="Times New Roman" w:cs="Times New Roman"/>
+        </w:rPr>
+        <w:t>SMSActivity</w:t>
+      </w:r>
+      <w:proofErr w:type="spellEnd"/>
+      <w:r>
+        <w:rPr>
+          <w:rFonts w:ascii="Times New Roman" w:hAnsi="Times New Roman" w:cs="Times New Roman"/>
+        </w:rPr>
+        <w:t xml:space="preserve"> has a few functions that start and stop the thread that the TCP connection exists on. It also updates the UI when connection statuses change.</w:t>
       </w:r>
     </w:p>
     <w:p>
@@ -7738,13 +8080,55 @@
         <w:rPr>
           <w:rFonts w:ascii="Times New Roman" w:hAnsi="Times New Roman" w:cs="Times New Roman"/>
         </w:rPr>
-        <w:t>The TCPAsyncTask class inherits from the AsyncTask class, which is a class used for multithreading in Android. This class Creates a TCP connection to the address entered by the user. While the connection is alive, it checks for new TCP and SMS messages and processes them. It also sends heartbeats to the server at set intervals, and expects a response, to ensure that the connection is still alive. If the connection is lost, it will continually try to reconnect until the user manually tells it to stop (by pressing the disconnect button).</w:t>
-      </w:r>
-      <w:r>
-        <w:rPr>
-          <w:rFonts w:ascii="Times New Roman" w:hAnsi="Times New Roman" w:cs="Times New Roman"/>
-        </w:rPr>
-        <w:t xml:space="preserve"> When the TCP connection status changes, it also calls methods from SMSActivity that are executed on the GUI thread that update the GUI to reflect the current connection status.</w:t>
+        <w:t xml:space="preserve">The </w:t>
+      </w:r>
+      <w:proofErr w:type="spellStart"/>
+      <w:r>
+        <w:rPr>
+          <w:rFonts w:ascii="Times New Roman" w:hAnsi="Times New Roman" w:cs="Times New Roman"/>
+        </w:rPr>
+        <w:t>TCPAsyncTask</w:t>
+      </w:r>
+      <w:proofErr w:type="spellEnd"/>
+      <w:r>
+        <w:rPr>
+          <w:rFonts w:ascii="Times New Roman" w:hAnsi="Times New Roman" w:cs="Times New Roman"/>
+        </w:rPr>
+        <w:t xml:space="preserve"> class inherits from the </w:t>
+      </w:r>
+      <w:proofErr w:type="spellStart"/>
+      <w:r>
+        <w:rPr>
+          <w:rFonts w:ascii="Times New Roman" w:hAnsi="Times New Roman" w:cs="Times New Roman"/>
+        </w:rPr>
+        <w:t>AsyncTask</w:t>
+      </w:r>
+      <w:proofErr w:type="spellEnd"/>
+      <w:r>
+        <w:rPr>
+          <w:rFonts w:ascii="Times New Roman" w:hAnsi="Times New Roman" w:cs="Times New Roman"/>
+        </w:rPr>
+        <w:t xml:space="preserve"> class, which is a class used for multithreading in Android. This class Creates a TCP connection to the address entered by the user. While the connection is alive, it checks for new TCP and SMS messages and processes them. It also sends heartbeats to the server at set intervals, and expects a response, to ensure that the connection is still alive. If the connection is lost, it will continually try to reconnect until the user manually tells it to stop (by pressing the disconnect button).</w:t>
+      </w:r>
+      <w:r>
+        <w:rPr>
+          <w:rFonts w:ascii="Times New Roman" w:hAnsi="Times New Roman" w:cs="Times New Roman"/>
+        </w:rPr>
+        <w:t xml:space="preserve"> When the TCP connection status changes, it also calls methods from </w:t>
+      </w:r>
+      <w:proofErr w:type="spellStart"/>
+      <w:r>
+        <w:rPr>
+          <w:rFonts w:ascii="Times New Roman" w:hAnsi="Times New Roman" w:cs="Times New Roman"/>
+        </w:rPr>
+        <w:t>SMSActivity</w:t>
+      </w:r>
+      <w:proofErr w:type="spellEnd"/>
+      <w:r>
+        <w:rPr>
+          <w:rFonts w:ascii="Times New Roman" w:hAnsi="Times New Roman" w:cs="Times New Roman"/>
+        </w:rPr>
+        <w:t xml:space="preserve"> that are executed on the GUI thread that update the GUI to reflect the current connection status.</w:t>
       </w:r>
     </w:p>
     <w:p>
@@ -7768,20 +8152,48 @@
         <w:rPr>
           <w:rFonts w:ascii="Times New Roman" w:hAnsi="Times New Roman" w:cs="Times New Roman"/>
         </w:rPr>
-        <w:t>The SMSReceiver class extends the BroadcastReceiver class and listens for incoming SMS messages. When an SMS message is received, it places a copy of it in a linked list that can be accessed by static methods.</w:t>
+        <w:t xml:space="preserve">The </w:t>
+      </w:r>
+      <w:proofErr w:type="spellStart"/>
+      <w:r>
+        <w:rPr>
+          <w:rFonts w:ascii="Times New Roman" w:hAnsi="Times New Roman" w:cs="Times New Roman"/>
+        </w:rPr>
+        <w:t>SMSReceiver</w:t>
+      </w:r>
+      <w:proofErr w:type="spellEnd"/>
+      <w:r>
+        <w:rPr>
+          <w:rFonts w:ascii="Times New Roman" w:hAnsi="Times New Roman" w:cs="Times New Roman"/>
+        </w:rPr>
+        <w:t xml:space="preserve"> class extends the </w:t>
+      </w:r>
+      <w:proofErr w:type="spellStart"/>
+      <w:r>
+        <w:rPr>
+          <w:rFonts w:ascii="Times New Roman" w:hAnsi="Times New Roman" w:cs="Times New Roman"/>
+        </w:rPr>
+        <w:t>BroadcastReceiver</w:t>
+      </w:r>
+      <w:proofErr w:type="spellEnd"/>
+      <w:r>
+        <w:rPr>
+          <w:rFonts w:ascii="Times New Roman" w:hAnsi="Times New Roman" w:cs="Times New Roman"/>
+        </w:rPr>
+        <w:t xml:space="preserve"> class and listens for incoming SMS messages. When an SMS message is received, it places a copy of it in a linked list that can be accessed by static methods.</w:t>
       </w:r>
     </w:p>
     <w:p>
       <w:pPr>
         <w:pStyle w:val="Heading3"/>
         <w:rPr>
-          <w:rFonts w:ascii="Times New Roman" w:hAnsi="Times New Roman" w:cs="Times New Roman"/>
+          <w:rFonts w:cs="Times New Roman"/>
         </w:rPr>
       </w:pPr>
       <w:bookmarkStart w:id="31" w:name="_Toc381564433"/>
       <w:r>
         <w:rPr>
-          <w:rFonts w:ascii="Times New Roman" w:hAnsi="Times New Roman" w:cs="Times New Roman"/>
+          <w:rFonts w:cs="Times New Roman"/>
         </w:rPr>
         <w:t>Interfaces</w:t>
       </w:r>
@@ -7791,15 +8203,17 @@
       <w:pPr>
         <w:pStyle w:val="Heading4"/>
         <w:rPr>
-          <w:rFonts w:ascii="Times New Roman" w:hAnsi="Times New Roman" w:cs="Times New Roman"/>
-        </w:rPr>
-      </w:pPr>
-      <w:r>
-        <w:rPr>
-          <w:rFonts w:ascii="Times New Roman" w:hAnsi="Times New Roman" w:cs="Times New Roman"/>
+          <w:rFonts w:cs="Times New Roman"/>
+        </w:rPr>
+      </w:pPr>
+      <w:proofErr w:type="spellStart"/>
+      <w:r>
+        <w:rPr>
+          <w:rFonts w:cs="Times New Roman"/>
         </w:rPr>
         <w:t>SMSActivity</w:t>
       </w:r>
+      <w:proofErr w:type="spellEnd"/>
     </w:p>
     <w:p>
       <w:pPr>
@@ -7831,7 +8245,23 @@
           <w:rFonts w:ascii="Times New Roman" w:hAnsi="Times New Roman" w:cs="Times New Roman"/>
           <w:u w:val="single"/>
         </w:rPr>
-        <w:t>void connectFunction(View view):</w:t>
+        <w:t xml:space="preserve">void </w:t>
+      </w:r>
+      <w:proofErr w:type="spellStart"/>
+      <w:r>
+        <w:rPr>
+          <w:rFonts w:ascii="Times New Roman" w:hAnsi="Times New Roman" w:cs="Times New Roman"/>
+          <w:u w:val="single"/>
+        </w:rPr>
+        <w:t>connectFunction</w:t>
+      </w:r>
+      <w:proofErr w:type="spellEnd"/>
+      <w:r>
+        <w:rPr>
+          <w:rFonts w:ascii="Times New Roman" w:hAnsi="Times New Roman" w:cs="Times New Roman"/>
+          <w:u w:val="single"/>
+        </w:rPr>
+        <w:t>(View view):</w:t>
       </w:r>
       <w:r>
         <w:rPr>
@@ -7908,8 +8338,16 @@
         <w:rPr>
           <w:rFonts w:ascii="Times New Roman" w:hAnsi="Times New Roman" w:cs="Times New Roman"/>
         </w:rPr>
-        <w:t xml:space="preserve"> This method alled</w:t>
-      </w:r>
+        <w:t xml:space="preserve"> This method </w:t>
+      </w:r>
+      <w:proofErr w:type="spellStart"/>
+      <w:r>
+        <w:rPr>
+          <w:rFonts w:ascii="Times New Roman" w:hAnsi="Times New Roman" w:cs="Times New Roman"/>
+        </w:rPr>
+        <w:t>alled</w:t>
+      </w:r>
+      <w:proofErr w:type="spellEnd"/>
       <w:r>
         <w:rPr>
           <w:rFonts w:ascii="Times New Roman" w:hAnsi="Times New Roman" w:cs="Times New Roman"/>
@@ -7951,13 +8389,29 @@
           <w:u w:val="single"/>
         </w:rPr>
         <w:lastRenderedPageBreak/>
-        <w:t>void notConnected():</w:t>
-      </w:r>
+        <w:t xml:space="preserve">void </w:t>
+      </w:r>
+      <w:proofErr w:type="spellStart"/>
       <w:r>
         <w:rPr>
           <w:rFonts w:ascii="Times New Roman" w:hAnsi="Times New Roman" w:cs="Times New Roman"/>
           <w:u w:val="single"/>
         </w:rPr>
+        <w:t>notConnected</w:t>
+      </w:r>
+      <w:proofErr w:type="spellEnd"/>
+      <w:r>
+        <w:rPr>
+          <w:rFonts w:ascii="Times New Roman" w:hAnsi="Times New Roman" w:cs="Times New Roman"/>
+          <w:u w:val="single"/>
+        </w:rPr>
+        <w:t>():</w:t>
+      </w:r>
+      <w:r>
+        <w:rPr>
+          <w:rFonts w:ascii="Times New Roman" w:hAnsi="Times New Roman" w:cs="Times New Roman"/>
+          <w:u w:val="single"/>
+        </w:rPr>
         <w:t xml:space="preserve"> </w:t>
       </w:r>
       <w:r>
@@ -8043,15 +8497,17 @@
       <w:pPr>
         <w:pStyle w:val="Heading4"/>
         <w:rPr>
-          <w:rFonts w:ascii="Times New Roman" w:hAnsi="Times New Roman" w:cs="Times New Roman"/>
-        </w:rPr>
-      </w:pPr>
-      <w:r>
-        <w:rPr>
-          <w:rFonts w:ascii="Times New Roman" w:hAnsi="Times New Roman" w:cs="Times New Roman"/>
+          <w:rFonts w:cs="Times New Roman"/>
+        </w:rPr>
+      </w:pPr>
+      <w:proofErr w:type="spellStart"/>
+      <w:r>
+        <w:rPr>
+          <w:rFonts w:cs="Times New Roman"/>
         </w:rPr>
         <w:t>TCPAsyncTask</w:t>
       </w:r>
+      <w:proofErr w:type="spellEnd"/>
     </w:p>
     <w:p>
       <w:pPr>
@@ -8078,19 +8534,60 @@
           <w:rFonts w:ascii="Times New Roman" w:hAnsi="Times New Roman" w:cs="Times New Roman"/>
         </w:rPr>
       </w:pPr>
+      <w:proofErr w:type="spellStart"/>
       <w:r>
         <w:rPr>
           <w:rFonts w:ascii="Times New Roman" w:hAnsi="Times New Roman" w:cs="Times New Roman"/>
           <w:u w:val="single"/>
         </w:rPr>
-        <w:t>TCPAsyncTask(SMSActivity parentAct):</w:t>
-      </w:r>
-      <w:r>
-        <w:rPr>
-          <w:rFonts w:ascii="Times New Roman" w:hAnsi="Times New Roman" w:cs="Times New Roman"/>
+        <w:t>TCPAsyncTask</w:t>
+      </w:r>
+      <w:proofErr w:type="spellEnd"/>
+      <w:r>
+        <w:rPr>
+          <w:rFonts w:ascii="Times New Roman" w:hAnsi="Times New Roman" w:cs="Times New Roman"/>
+          <w:u w:val="single"/>
+        </w:rPr>
+        <w:t>(</w:t>
+      </w:r>
+      <w:proofErr w:type="spellStart"/>
+      <w:r>
+        <w:rPr>
+          <w:rFonts w:ascii="Times New Roman" w:hAnsi="Times New Roman" w:cs="Times New Roman"/>
+          <w:u w:val="single"/>
+        </w:rPr>
+        <w:t>SMSActivity</w:t>
+      </w:r>
+      <w:proofErr w:type="spellEnd"/>
+      <w:r>
+        <w:rPr>
+          <w:rFonts w:ascii="Times New Roman" w:hAnsi="Times New Roman" w:cs="Times New Roman"/>
+          <w:u w:val="single"/>
         </w:rPr>
         <w:t xml:space="preserve"> </w:t>
       </w:r>
+      <w:proofErr w:type="spellStart"/>
+      <w:r>
+        <w:rPr>
+          <w:rFonts w:ascii="Times New Roman" w:hAnsi="Times New Roman" w:cs="Times New Roman"/>
+          <w:u w:val="single"/>
+        </w:rPr>
+        <w:t>parentAct</w:t>
+      </w:r>
+      <w:proofErr w:type="spellEnd"/>
+      <w:r>
+        <w:rPr>
+          <w:rFonts w:ascii="Times New Roman" w:hAnsi="Times New Roman" w:cs="Times New Roman"/>
+          <w:u w:val="single"/>
+        </w:rPr>
+        <w:t>):</w:t>
+      </w:r>
+      <w:r>
+        <w:rPr>
+          <w:rFonts w:ascii="Times New Roman" w:hAnsi="Times New Roman" w:cs="Times New Roman"/>
+        </w:rPr>
+        <w:t xml:space="preserve"> </w:t>
+      </w:r>
       <w:r>
         <w:rPr>
           <w:rFonts w:ascii="Times New Roman" w:hAnsi="Times New Roman" w:cs="Times New Roman"/>
@@ -8101,7 +8598,21 @@
         <w:rPr>
           <w:rFonts w:ascii="Times New Roman" w:hAnsi="Times New Roman" w:cs="Times New Roman"/>
         </w:rPr>
-        <w:t>reates a new TCPAsyncTask with a reference to the parent activity so it can update the interface.</w:t>
+        <w:t xml:space="preserve">reates a new </w:t>
+      </w:r>
+      <w:proofErr w:type="spellStart"/>
+      <w:r>
+        <w:rPr>
+          <w:rFonts w:ascii="Times New Roman" w:hAnsi="Times New Roman" w:cs="Times New Roman"/>
+        </w:rPr>
+        <w:t>TCPAsyncTask</w:t>
+      </w:r>
+      <w:proofErr w:type="spellEnd"/>
+      <w:r>
+        <w:rPr>
+          <w:rFonts w:ascii="Times New Roman" w:hAnsi="Times New Roman" w:cs="Times New Roman"/>
+        </w:rPr>
+        <w:t xml:space="preserve"> with a reference to the parent activity so it can update the interface.</w:t>
       </w:r>
     </w:p>
     <w:p>
@@ -8127,12 +8638,21 @@
         </w:rPr>
         <w:t xml:space="preserve">void </w:t>
       </w:r>
+      <w:proofErr w:type="spellStart"/>
       <w:r>
         <w:rPr>
           <w:rFonts w:ascii="Times New Roman" w:hAnsi="Times New Roman" w:cs="Times New Roman"/>
           <w:u w:val="single"/>
         </w:rPr>
-        <w:t>endTask():</w:t>
+        <w:t>endTask</w:t>
+      </w:r>
+      <w:proofErr w:type="spellEnd"/>
+      <w:r>
+        <w:rPr>
+          <w:rFonts w:ascii="Times New Roman" w:hAnsi="Times New Roman" w:cs="Times New Roman"/>
+          <w:u w:val="single"/>
+        </w:rPr>
+        <w:t>():</w:t>
       </w:r>
       <w:r>
         <w:rPr>
@@ -8174,13 +8694,22 @@
           <w:rFonts w:ascii="Times New Roman" w:hAnsi="Times New Roman" w:cs="Times New Roman"/>
           <w:u w:val="single"/>
         </w:rPr>
-        <w:t>execute(String… arg</w:t>
-      </w:r>
+        <w:t xml:space="preserve">execute(String… </w:t>
+      </w:r>
+      <w:proofErr w:type="spellStart"/>
       <w:r>
         <w:rPr>
           <w:rFonts w:ascii="Times New Roman" w:hAnsi="Times New Roman" w:cs="Times New Roman"/>
           <w:u w:val="single"/>
         </w:rPr>
+        <w:t>arg</w:t>
+      </w:r>
+      <w:proofErr w:type="spellEnd"/>
+      <w:r>
+        <w:rPr>
+          <w:rFonts w:ascii="Times New Roman" w:hAnsi="Times New Roman" w:cs="Times New Roman"/>
+          <w:u w:val="single"/>
+        </w:rPr>
         <w:t>):</w:t>
       </w:r>
       <w:r>
@@ -8223,7 +8752,21 @@
         <w:rPr>
           <w:rFonts w:ascii="Times New Roman" w:hAnsi="Times New Roman" w:cs="Times New Roman"/>
         </w:rPr>
-        <w:t xml:space="preserve"> the doInBackground </w:t>
+        <w:t xml:space="preserve"> the </w:t>
+      </w:r>
+      <w:proofErr w:type="spellStart"/>
+      <w:r>
+        <w:rPr>
+          <w:rFonts w:ascii="Times New Roman" w:hAnsi="Times New Roman" w:cs="Times New Roman"/>
+        </w:rPr>
+        <w:t>doInBackground</w:t>
+      </w:r>
+      <w:proofErr w:type="spellEnd"/>
+      <w:r>
+        <w:rPr>
+          <w:rFonts w:ascii="Times New Roman" w:hAnsi="Times New Roman" w:cs="Times New Roman"/>
+        </w:rPr>
+        <w:t xml:space="preserve"> </w:t>
       </w:r>
       <w:r>
         <w:rPr>
@@ -8278,12 +8821,21 @@
         </w:rPr>
         <w:t xml:space="preserve">void </w:t>
       </w:r>
+      <w:proofErr w:type="spellStart"/>
       <w:r>
         <w:rPr>
           <w:rFonts w:ascii="Times New Roman" w:hAnsi="Times New Roman" w:cs="Times New Roman"/>
           <w:u w:val="single"/>
         </w:rPr>
-        <w:t>onProgressUpdate(Integer… progress):</w:t>
+        <w:t>onProgressUpdate</w:t>
+      </w:r>
+      <w:proofErr w:type="spellEnd"/>
+      <w:r>
+        <w:rPr>
+          <w:rFonts w:ascii="Times New Roman" w:hAnsi="Times New Roman" w:cs="Times New Roman"/>
+          <w:u w:val="single"/>
+        </w:rPr>
+        <w:t>(Integer… progress):</w:t>
       </w:r>
       <w:r>
         <w:rPr>
@@ -8303,8 +8855,16 @@
         <w:rPr>
           <w:rFonts w:ascii="Times New Roman" w:hAnsi="Times New Roman" w:cs="Times New Roman"/>
         </w:rPr>
-        <w:t>alled when publishProgress</w:t>
-      </w:r>
+        <w:t xml:space="preserve">alled when </w:t>
+      </w:r>
+      <w:proofErr w:type="spellStart"/>
+      <w:r>
+        <w:rPr>
+          <w:rFonts w:ascii="Times New Roman" w:hAnsi="Times New Roman" w:cs="Times New Roman"/>
+        </w:rPr>
+        <w:t>publishProgress</w:t>
+      </w:r>
+      <w:proofErr w:type="spellEnd"/>
       <w:r>
         <w:rPr>
           <w:rFonts w:ascii="Times New Roman" w:hAnsi="Times New Roman" w:cs="Times New Roman"/>
@@ -8352,12 +8912,37 @@
         </w:rPr>
         <w:t xml:space="preserve">void </w:t>
       </w:r>
+      <w:proofErr w:type="spellStart"/>
       <w:r>
         <w:rPr>
           <w:rFonts w:ascii="Times New Roman" w:hAnsi="Times New Roman" w:cs="Times New Roman"/>
           <w:u w:val="single"/>
         </w:rPr>
-        <w:t>onPostExecute(Boolean bool):</w:t>
+        <w:t>onPostExecute</w:t>
+      </w:r>
+      <w:proofErr w:type="spellEnd"/>
+      <w:r>
+        <w:rPr>
+          <w:rFonts w:ascii="Times New Roman" w:hAnsi="Times New Roman" w:cs="Times New Roman"/>
+          <w:u w:val="single"/>
+        </w:rPr>
+        <w:t xml:space="preserve">(Boolean </w:t>
+      </w:r>
+      <w:proofErr w:type="spellStart"/>
+      <w:r>
+        <w:rPr>
+          <w:rFonts w:ascii="Times New Roman" w:hAnsi="Times New Roman" w:cs="Times New Roman"/>
+          <w:u w:val="single"/>
+        </w:rPr>
+        <w:t>bool</w:t>
+      </w:r>
+      <w:proofErr w:type="spellEnd"/>
+      <w:r>
+        <w:rPr>
+          <w:rFonts w:ascii="Times New Roman" w:hAnsi="Times New Roman" w:cs="Times New Roman"/>
+          <w:u w:val="single"/>
+        </w:rPr>
+        <w:t>):</w:t>
       </w:r>
       <w:r>
         <w:rPr>
@@ -8410,7 +8995,39 @@
           <w:rFonts w:ascii="Times New Roman" w:hAnsi="Times New Roman" w:cs="Times New Roman"/>
           <w:u w:val="single"/>
         </w:rPr>
-        <w:t>Boolean doInBackground(String… arg):</w:t>
+        <w:t xml:space="preserve">Boolean </w:t>
+      </w:r>
+      <w:proofErr w:type="spellStart"/>
+      <w:r>
+        <w:rPr>
+          <w:rFonts w:ascii="Times New Roman" w:hAnsi="Times New Roman" w:cs="Times New Roman"/>
+          <w:u w:val="single"/>
+        </w:rPr>
+        <w:t>doInBackground</w:t>
+      </w:r>
+      <w:proofErr w:type="spellEnd"/>
+      <w:r>
+        <w:rPr>
+          <w:rFonts w:ascii="Times New Roman" w:hAnsi="Times New Roman" w:cs="Times New Roman"/>
+          <w:u w:val="single"/>
+        </w:rPr>
+        <w:t xml:space="preserve">(String… </w:t>
+      </w:r>
+      <w:proofErr w:type="spellStart"/>
+      <w:r>
+        <w:rPr>
+          <w:rFonts w:ascii="Times New Roman" w:hAnsi="Times New Roman" w:cs="Times New Roman"/>
+          <w:u w:val="single"/>
+        </w:rPr>
+        <w:t>arg</w:t>
+      </w:r>
+      <w:proofErr w:type="spellEnd"/>
+      <w:r>
+        <w:rPr>
+          <w:rFonts w:ascii="Times New Roman" w:hAnsi="Times New Roman" w:cs="Times New Roman"/>
+          <w:u w:val="single"/>
+        </w:rPr>
+        <w:t>):</w:t>
       </w:r>
       <w:r>
         <w:rPr>
@@ -8471,15 +9088,17 @@
       <w:pPr>
         <w:pStyle w:val="Heading4"/>
         <w:rPr>
-          <w:rFonts w:ascii="Times New Roman" w:hAnsi="Times New Roman" w:cs="Times New Roman"/>
-        </w:rPr>
-      </w:pPr>
-      <w:r>
-        <w:rPr>
-          <w:rFonts w:ascii="Times New Roman" w:hAnsi="Times New Roman" w:cs="Times New Roman"/>
+          <w:rFonts w:cs="Times New Roman"/>
+        </w:rPr>
+      </w:pPr>
+      <w:proofErr w:type="spellStart"/>
+      <w:r>
+        <w:rPr>
+          <w:rFonts w:cs="Times New Roman"/>
         </w:rPr>
         <w:t>SMSReceiver</w:t>
       </w:r>
+      <w:proofErr w:type="spellEnd"/>
     </w:p>
     <w:p>
       <w:pPr>
@@ -8513,12 +9132,21 @@
         </w:rPr>
         <w:t xml:space="preserve">void </w:t>
       </w:r>
+      <w:proofErr w:type="spellStart"/>
       <w:r>
         <w:rPr>
           <w:rFonts w:ascii="Times New Roman" w:hAnsi="Times New Roman" w:cs="Times New Roman"/>
           <w:u w:val="single"/>
         </w:rPr>
-        <w:t>onReceive(Context arg0, Intent arg1):</w:t>
+        <w:t>onReceive</w:t>
+      </w:r>
+      <w:proofErr w:type="spellEnd"/>
+      <w:r>
+        <w:rPr>
+          <w:rFonts w:ascii="Times New Roman" w:hAnsi="Times New Roman" w:cs="Times New Roman"/>
+          <w:u w:val="single"/>
+        </w:rPr>
+        <w:t>(Context arg0, Intent arg1):</w:t>
       </w:r>
       <w:r>
         <w:rPr>
@@ -8554,19 +9182,37 @@
           <w:rFonts w:ascii="Times New Roman" w:hAnsi="Times New Roman" w:cs="Times New Roman"/>
         </w:rPr>
       </w:pPr>
+      <w:proofErr w:type="spellStart"/>
       <w:r>
         <w:rPr>
           <w:rFonts w:ascii="Times New Roman" w:hAnsi="Times New Roman" w:cs="Times New Roman"/>
           <w:u w:val="single"/>
         </w:rPr>
-        <w:t xml:space="preserve">boolean </w:t>
-      </w:r>
+        <w:t>boolean</w:t>
+      </w:r>
+      <w:proofErr w:type="spellEnd"/>
       <w:r>
         <w:rPr>
           <w:rFonts w:ascii="Times New Roman" w:hAnsi="Times New Roman" w:cs="Times New Roman"/>
           <w:u w:val="single"/>
         </w:rPr>
-        <w:t>hasMsg():</w:t>
+        <w:t xml:space="preserve"> </w:t>
+      </w:r>
+      <w:proofErr w:type="spellStart"/>
+      <w:r>
+        <w:rPr>
+          <w:rFonts w:ascii="Times New Roman" w:hAnsi="Times New Roman" w:cs="Times New Roman"/>
+          <w:u w:val="single"/>
+        </w:rPr>
+        <w:t>hasMsg</w:t>
+      </w:r>
+      <w:proofErr w:type="spellEnd"/>
+      <w:r>
+        <w:rPr>
+          <w:rFonts w:ascii="Times New Roman" w:hAnsi="Times New Roman" w:cs="Times New Roman"/>
+          <w:u w:val="single"/>
+        </w:rPr>
+        <w:t>():</w:t>
       </w:r>
       <w:r>
         <w:rPr>
@@ -8590,37 +9236,69 @@
           <w:rFonts w:ascii="Times New Roman" w:hAnsi="Times New Roman" w:cs="Times New Roman"/>
         </w:rPr>
       </w:pPr>
+      <w:proofErr w:type="spellStart"/>
       <w:r>
         <w:rPr>
           <w:rFonts w:ascii="Times New Roman" w:hAnsi="Times New Roman" w:cs="Times New Roman"/>
           <w:u w:val="single"/>
         </w:rPr>
-        <w:t xml:space="preserve">SmsMessage </w:t>
-      </w:r>
+        <w:t>SmsMessage</w:t>
+      </w:r>
+      <w:proofErr w:type="spellEnd"/>
       <w:r>
         <w:rPr>
           <w:rFonts w:ascii="Times New Roman" w:hAnsi="Times New Roman" w:cs="Times New Roman"/>
           <w:u w:val="single"/>
         </w:rPr>
-        <w:t xml:space="preserve">getNextMsg(): </w:t>
-      </w:r>
-      <w:r>
-        <w:rPr>
-          <w:rFonts w:ascii="Times New Roman" w:hAnsi="Times New Roman" w:cs="Times New Roman"/>
-        </w:rPr>
-        <w:t>This method removes and returns the nxt SMS message from the list.</w:t>
+        <w:t xml:space="preserve"> </w:t>
+      </w:r>
+      <w:proofErr w:type="spellStart"/>
+      <w:r>
+        <w:rPr>
+          <w:rFonts w:ascii="Times New Roman" w:hAnsi="Times New Roman" w:cs="Times New Roman"/>
+          <w:u w:val="single"/>
+        </w:rPr>
+        <w:t>getNextMsg</w:t>
+      </w:r>
+      <w:proofErr w:type="spellEnd"/>
+      <w:r>
+        <w:rPr>
+          <w:rFonts w:ascii="Times New Roman" w:hAnsi="Times New Roman" w:cs="Times New Roman"/>
+          <w:u w:val="single"/>
+        </w:rPr>
+        <w:t xml:space="preserve">(): </w:t>
+      </w:r>
+      <w:r>
+        <w:rPr>
+          <w:rFonts w:ascii="Times New Roman" w:hAnsi="Times New Roman" w:cs="Times New Roman"/>
+        </w:rPr>
+        <w:t xml:space="preserve">This method removes and returns the </w:t>
+      </w:r>
+      <w:proofErr w:type="spellStart"/>
+      <w:r>
+        <w:rPr>
+          <w:rFonts w:ascii="Times New Roman" w:hAnsi="Times New Roman" w:cs="Times New Roman"/>
+        </w:rPr>
+        <w:t>nxt</w:t>
+      </w:r>
+      <w:proofErr w:type="spellEnd"/>
+      <w:r>
+        <w:rPr>
+          <w:rFonts w:ascii="Times New Roman" w:hAnsi="Times New Roman" w:cs="Times New Roman"/>
+        </w:rPr>
+        <w:t xml:space="preserve"> SMS message from the list.</w:t>
       </w:r>
     </w:p>
     <w:p>
       <w:pPr>
         <w:pStyle w:val="Heading4"/>
         <w:rPr>
-          <w:rFonts w:ascii="Times New Roman" w:hAnsi="Times New Roman" w:cs="Times New Roman"/>
-        </w:rPr>
-      </w:pPr>
-      <w:r>
-        <w:rPr>
-          <w:rFonts w:ascii="Times New Roman" w:hAnsi="Times New Roman" w:cs="Times New Roman"/>
+          <w:rFonts w:cs="Times New Roman"/>
+        </w:rPr>
+      </w:pPr>
+      <w:r>
+        <w:rPr>
+          <w:rFonts w:cs="Times New Roman"/>
         </w:rPr>
         <w:t>TCP messaging protocol</w:t>
       </w:r>
@@ -8676,7 +9354,21 @@
         <w:rPr>
           <w:rFonts w:ascii="Times New Roman" w:hAnsi="Times New Roman" w:cs="Times New Roman"/>
         </w:rPr>
-        <w:t>Characters ‘[‘, ‘]’, and ‘|’ are reserved and should not be used in the message (they are not used in any Geogram One commands or responses</w:t>
+        <w:t xml:space="preserve">Characters ‘[‘, ‘]’, and ‘|’ are reserved and should not be used in the message (they are not used in any </w:t>
+      </w:r>
+      <w:proofErr w:type="spellStart"/>
+      <w:r>
+        <w:rPr>
+          <w:rFonts w:ascii="Times New Roman" w:hAnsi="Times New Roman" w:cs="Times New Roman"/>
+        </w:rPr>
+        <w:t>Geogram</w:t>
+      </w:r>
+      <w:proofErr w:type="spellEnd"/>
+      <w:r>
+        <w:rPr>
+          <w:rFonts w:ascii="Times New Roman" w:hAnsi="Times New Roman" w:cs="Times New Roman"/>
+        </w:rPr>
+        <w:t xml:space="preserve"> One commands or responses</w:t>
       </w:r>
       <w:r>
         <w:rPr>
@@ -8711,13 +9403,13 @@
       <w:pPr>
         <w:pStyle w:val="Heading3"/>
         <w:rPr>
-          <w:rFonts w:ascii="Times New Roman" w:hAnsi="Times New Roman" w:cs="Times New Roman"/>
+          <w:rFonts w:cs="Times New Roman"/>
         </w:rPr>
       </w:pPr>
       <w:bookmarkStart w:id="32" w:name="_Toc381564434"/>
       <w:r>
         <w:rPr>
-          <w:rFonts w:ascii="Times New Roman" w:hAnsi="Times New Roman" w:cs="Times New Roman"/>
+          <w:rFonts w:cs="Times New Roman"/>
         </w:rPr>
         <w:lastRenderedPageBreak/>
         <w:t>Activity Diagram</w:t>
@@ -8801,8 +9493,14 @@
       </w:r>
     </w:p>
     <w:p>
-      <w:r>
-        <w:rPr>
+      <w:pPr>
+        <w:rPr>
+          <w:rFonts w:ascii="Times New Roman" w:hAnsi="Times New Roman" w:cs="Times New Roman"/>
+        </w:rPr>
+      </w:pPr>
+      <w:r>
+        <w:rPr>
+          <w:rFonts w:ascii="Times New Roman" w:hAnsi="Times New Roman" w:cs="Times New Roman"/>
           <w:noProof/>
         </w:rPr>
         <w:pict>
@@ -8825,6 +9523,7 @@
       </w:r>
       <w:r>
         <w:rPr>
+          <w:rFonts w:ascii="Times New Roman" w:hAnsi="Times New Roman" w:cs="Times New Roman"/>
           <w:noProof/>
         </w:rPr>
         <w:pict>
@@ -8839,6 +9538,7 @@
       </w:r>
       <w:r>
         <w:rPr>
+          <w:rFonts w:ascii="Times New Roman" w:hAnsi="Times New Roman" w:cs="Times New Roman"/>
           <w:noProof/>
         </w:rPr>
         <w:pict>
@@ -8848,10 +9548,14 @@
         </w:pict>
       </w:r>
       <w:r>
+        <w:rPr>
+          <w:rFonts w:ascii="Times New Roman" w:hAnsi="Times New Roman" w:cs="Times New Roman"/>
+        </w:rPr>
         <w:t>The UI storyboard shows the UI changes under typical usage of the app. This involves the user entering server information, connecting to the server, and then disconnecting from the se</w:t>
       </w:r>
       <w:r>
         <w:rPr>
+          <w:rFonts w:ascii="Times New Roman" w:hAnsi="Times New Roman" w:cs="Times New Roman"/>
           <w:noProof/>
         </w:rPr>
         <w:drawing>
@@ -8900,6 +9604,7 @@
       </w:r>
       <w:r>
         <w:rPr>
+          <w:rFonts w:ascii="Times New Roman" w:hAnsi="Times New Roman" w:cs="Times New Roman"/>
           <w:noProof/>
         </w:rPr>
         <w:drawing>
@@ -8947,9 +9652,15 @@
         </w:drawing>
       </w:r>
       <w:r>
+        <w:rPr>
+          <w:rFonts w:ascii="Times New Roman" w:hAnsi="Times New Roman" w:cs="Times New Roman"/>
+        </w:rPr>
         <w:t>rver.</w:t>
       </w:r>
       <w:r>
+        <w:rPr>
+          <w:rFonts w:ascii="Times New Roman" w:hAnsi="Times New Roman" w:cs="Times New Roman"/>
+        </w:rPr>
         <w:t xml:space="preserve"> Then main changes to notice the button’s text changing based on connection status, the text that displays the current status of the connection to the server, and the text fields becoming disabled for editing purposes when a connection is established or attempting to be established.</w:t>
       </w:r>
     </w:p>
@@ -9192,7 +9903,1162 @@
         </w:drawing>
       </w:r>
     </w:p>
+    <w:p>
+      <w:pPr>
+        <w:pStyle w:val="Heading1"/>
+      </w:pPr>
+      <w:r>
+        <w:lastRenderedPageBreak/>
+        <w:t>Management Plan</w:t>
+      </w:r>
+    </w:p>
+    <w:p>
+      <w:r>
+        <w:br w:type="page"/>
+      </w:r>
+    </w:p>
+    <w:p>
+      <w:pPr>
+        <w:pStyle w:val="Heading1"/>
+      </w:pPr>
+      <w:r>
+        <w:lastRenderedPageBreak/>
+        <w:t>Risk Mitigation</w:t>
+      </w:r>
+    </w:p>
+    <w:p>
+      <w:r>
+        <w:br w:type="page"/>
+      </w:r>
+    </w:p>
+    <w:p>
+      <w:pPr>
+        <w:pStyle w:val="Heading1"/>
+      </w:pPr>
+      <w:r>
+        <w:lastRenderedPageBreak/>
+        <w:t>Test Plan and Test Procedure</w:t>
+      </w:r>
+    </w:p>
+    <w:p>
+      <w:pPr>
+        <w:pStyle w:val="Heading2"/>
+      </w:pPr>
+      <w:r>
+        <w:t>Test Plan</w:t>
+      </w:r>
+    </w:p>
+    <w:p>
+      <w:pPr>
+        <w:pStyle w:val="Heading2"/>
+      </w:pPr>
+      <w:r>
+        <w:t>Test Procedure</w:t>
+      </w:r>
+    </w:p>
+    <w:p>
+      <w:pPr>
+        <w:pStyle w:val="Heading3"/>
+      </w:pPr>
+      <w:r>
+        <w:t>SMS Gateway Tests</w:t>
+      </w:r>
+    </w:p>
+    <w:p>
+      <w:r>
+        <w:t>By: Charles Baker</w:t>
+      </w:r>
+    </w:p>
+    <w:tbl>
+      <w:tblPr>
+        <w:tblStyle w:val="LightShading"/>
+        <w:tblW w:w="0" w:type="auto"/>
+        <w:tblLook w:val="04A0"/>
+      </w:tblPr>
+      <w:tblGrid>
+        <w:gridCol w:w="558"/>
+        <w:gridCol w:w="2340"/>
+        <w:gridCol w:w="3072"/>
+        <w:gridCol w:w="2238"/>
+        <w:gridCol w:w="1368"/>
+      </w:tblGrid>
+      <w:tr>
+        <w:trPr>
+          <w:cnfStyle w:val="100000000000"/>
+        </w:trPr>
+        <w:tc>
+          <w:tcPr>
+            <w:cnfStyle w:val="001000000000"/>
+            <w:tcW w:w="558" w:type="dxa"/>
+          </w:tcPr>
+          <w:p>
+            <w:r>
+              <w:t>#</w:t>
+            </w:r>
+          </w:p>
+        </w:tc>
+        <w:tc>
+          <w:tcPr>
+            <w:tcW w:w="2340" w:type="dxa"/>
+          </w:tcPr>
+          <w:p>
+            <w:pPr>
+              <w:cnfStyle w:val="100000000000"/>
+            </w:pPr>
+            <w:r>
+              <w:t>Action</w:t>
+            </w:r>
+          </w:p>
+        </w:tc>
+        <w:tc>
+          <w:tcPr>
+            <w:tcW w:w="3072" w:type="dxa"/>
+          </w:tcPr>
+          <w:p>
+            <w:pPr>
+              <w:cnfStyle w:val="100000000000"/>
+            </w:pPr>
+            <w:r>
+              <w:t>Expected Result</w:t>
+            </w:r>
+          </w:p>
+        </w:tc>
+        <w:tc>
+          <w:tcPr>
+            <w:tcW w:w="2238" w:type="dxa"/>
+          </w:tcPr>
+          <w:p>
+            <w:pPr>
+              <w:cnfStyle w:val="100000000000"/>
+            </w:pPr>
+            <w:r>
+              <w:t>Actual Result</w:t>
+            </w:r>
+          </w:p>
+        </w:tc>
+        <w:tc>
+          <w:tcPr>
+            <w:tcW w:w="1368" w:type="dxa"/>
+          </w:tcPr>
+          <w:p>
+            <w:pPr>
+              <w:cnfStyle w:val="100000000000"/>
+            </w:pPr>
+            <w:r>
+              <w:t>Notes</w:t>
+            </w:r>
+          </w:p>
+        </w:tc>
+      </w:tr>
+      <w:tr>
+        <w:trPr>
+          <w:cnfStyle w:val="000000100000"/>
+        </w:trPr>
+        <w:tc>
+          <w:tcPr>
+            <w:cnfStyle w:val="001000000000"/>
+            <w:tcW w:w="558" w:type="dxa"/>
+          </w:tcPr>
+          <w:p>
+            <w:r>
+              <w:t>1</w:t>
+            </w:r>
+          </w:p>
+        </w:tc>
+        <w:tc>
+          <w:tcPr>
+            <w:tcW w:w="2340" w:type="dxa"/>
+          </w:tcPr>
+          <w:p>
+            <w:pPr>
+              <w:cnfStyle w:val="000000100000"/>
+            </w:pPr>
+            <w:r>
+              <w:t>User launches app</w:t>
+            </w:r>
+          </w:p>
+        </w:tc>
+        <w:tc>
+          <w:tcPr>
+            <w:tcW w:w="3072" w:type="dxa"/>
+          </w:tcPr>
+          <w:p>
+            <w:pPr>
+              <w:cnfStyle w:val="000000100000"/>
+            </w:pPr>
+            <w:r>
+              <w:t>The app opens with IP and port fields empty and button labeled “Connect”</w:t>
+            </w:r>
+          </w:p>
+        </w:tc>
+        <w:tc>
+          <w:tcPr>
+            <w:tcW w:w="2238" w:type="dxa"/>
+          </w:tcPr>
+          <w:p>
+            <w:pPr>
+              <w:cnfStyle w:val="000000100000"/>
+            </w:pPr>
+            <w:r>
+              <w:t>Correct on first opening, but retains field information if closed on apps menu</w:t>
+            </w:r>
+          </w:p>
+        </w:tc>
+        <w:tc>
+          <w:tcPr>
+            <w:tcW w:w="1368" w:type="dxa"/>
+          </w:tcPr>
+          <w:p>
+            <w:pPr>
+              <w:cnfStyle w:val="000000100000"/>
+            </w:pPr>
+          </w:p>
+        </w:tc>
+      </w:tr>
+      <w:tr>
+        <w:tc>
+          <w:tcPr>
+            <w:cnfStyle w:val="001000000000"/>
+            <w:tcW w:w="558" w:type="dxa"/>
+          </w:tcPr>
+          <w:p>
+            <w:r>
+              <w:t>2</w:t>
+            </w:r>
+          </w:p>
+        </w:tc>
+        <w:tc>
+          <w:tcPr>
+            <w:tcW w:w="2340" w:type="dxa"/>
+          </w:tcPr>
+          <w:p>
+            <w:pPr>
+              <w:cnfStyle w:val="000000000000"/>
+            </w:pPr>
+            <w:r>
+              <w:t>User presses connect with leaving either IP or port blank</w:t>
+            </w:r>
+          </w:p>
+        </w:tc>
+        <w:tc>
+          <w:tcPr>
+            <w:tcW w:w="3072" w:type="dxa"/>
+          </w:tcPr>
+          <w:p>
+            <w:pPr>
+              <w:cnfStyle w:val="000000000000"/>
+            </w:pPr>
+            <w:r>
+              <w:t>The app alerts the user that fields must be filled in with the server info</w:t>
+            </w:r>
+          </w:p>
+        </w:tc>
+        <w:tc>
+          <w:tcPr>
+            <w:tcW w:w="2238" w:type="dxa"/>
+          </w:tcPr>
+          <w:p>
+            <w:pPr>
+              <w:cnfStyle w:val="000000000000"/>
+            </w:pPr>
+            <w:r>
+              <w:t>Attempts to connect</w:t>
+            </w:r>
+          </w:p>
+        </w:tc>
+        <w:tc>
+          <w:tcPr>
+            <w:tcW w:w="1368" w:type="dxa"/>
+          </w:tcPr>
+          <w:p>
+            <w:pPr>
+              <w:cnfStyle w:val="000000000000"/>
+            </w:pPr>
+          </w:p>
+        </w:tc>
+      </w:tr>
+      <w:tr>
+        <w:trPr>
+          <w:cnfStyle w:val="000000100000"/>
+        </w:trPr>
+        <w:tc>
+          <w:tcPr>
+            <w:cnfStyle w:val="001000000000"/>
+            <w:tcW w:w="558" w:type="dxa"/>
+          </w:tcPr>
+          <w:p>
+            <w:r>
+              <w:t>3</w:t>
+            </w:r>
+          </w:p>
+        </w:tc>
+        <w:tc>
+          <w:tcPr>
+            <w:tcW w:w="2340" w:type="dxa"/>
+          </w:tcPr>
+          <w:p>
+            <w:pPr>
+              <w:cnfStyle w:val="000000100000"/>
+            </w:pPr>
+            <w:r>
+              <w:t>User presses connect with incorrect (but not blank) IP address</w:t>
+            </w:r>
+          </w:p>
+        </w:tc>
+        <w:tc>
+          <w:tcPr>
+            <w:tcW w:w="3072" w:type="dxa"/>
+          </w:tcPr>
+          <w:p>
+            <w:pPr>
+              <w:cnfStyle w:val="000000100000"/>
+            </w:pPr>
+            <w:r>
+              <w:t>The app changes to and stays in connecting state, the “Connect” button changes text to “Disconnect”, and text fields cannot be edited</w:t>
+            </w:r>
+          </w:p>
+        </w:tc>
+        <w:tc>
+          <w:tcPr>
+            <w:tcW w:w="2238" w:type="dxa"/>
+          </w:tcPr>
+          <w:p>
+            <w:pPr>
+              <w:cnfStyle w:val="000000100000"/>
+            </w:pPr>
+            <w:r>
+              <w:t>as expected</w:t>
+            </w:r>
+          </w:p>
+        </w:tc>
+        <w:tc>
+          <w:tcPr>
+            <w:tcW w:w="1368" w:type="dxa"/>
+          </w:tcPr>
+          <w:p>
+            <w:pPr>
+              <w:cnfStyle w:val="000000100000"/>
+            </w:pPr>
+          </w:p>
+        </w:tc>
+      </w:tr>
+      <w:tr>
+        <w:tc>
+          <w:tcPr>
+            <w:cnfStyle w:val="001000000000"/>
+            <w:tcW w:w="558" w:type="dxa"/>
+          </w:tcPr>
+          <w:p>
+            <w:r>
+              <w:t>4</w:t>
+            </w:r>
+          </w:p>
+        </w:tc>
+        <w:tc>
+          <w:tcPr>
+            <w:tcW w:w="2340" w:type="dxa"/>
+          </w:tcPr>
+          <w:p>
+            <w:pPr>
+              <w:cnfStyle w:val="000000000000"/>
+            </w:pPr>
+            <w:r>
+              <w:t>User presses connect with incorrect (but not blank) port</w:t>
+            </w:r>
+          </w:p>
+        </w:tc>
+        <w:tc>
+          <w:tcPr>
+            <w:tcW w:w="3072" w:type="dxa"/>
+          </w:tcPr>
+          <w:p>
+            <w:pPr>
+              <w:cnfStyle w:val="000000000000"/>
+            </w:pPr>
+            <w:r>
+              <w:t>The app changes to and stays in connecting state, the “Connect” button changes text to “Disconnect”, and text fields cannot be edited</w:t>
+            </w:r>
+          </w:p>
+        </w:tc>
+        <w:tc>
+          <w:tcPr>
+            <w:tcW w:w="2238" w:type="dxa"/>
+          </w:tcPr>
+          <w:p>
+            <w:pPr>
+              <w:cnfStyle w:val="000000000000"/>
+            </w:pPr>
+            <w:r>
+              <w:t>as expected</w:t>
+            </w:r>
+          </w:p>
+        </w:tc>
+        <w:tc>
+          <w:tcPr>
+            <w:tcW w:w="1368" w:type="dxa"/>
+          </w:tcPr>
+          <w:p>
+            <w:pPr>
+              <w:cnfStyle w:val="000000000000"/>
+            </w:pPr>
+          </w:p>
+        </w:tc>
+      </w:tr>
+      <w:tr>
+        <w:trPr>
+          <w:cnfStyle w:val="000000100000"/>
+        </w:trPr>
+        <w:tc>
+          <w:tcPr>
+            <w:cnfStyle w:val="001000000000"/>
+            <w:tcW w:w="558" w:type="dxa"/>
+          </w:tcPr>
+          <w:p>
+            <w:r>
+              <w:t>5</w:t>
+            </w:r>
+          </w:p>
+        </w:tc>
+        <w:tc>
+          <w:tcPr>
+            <w:tcW w:w="2340" w:type="dxa"/>
+          </w:tcPr>
+          <w:p>
+            <w:pPr>
+              <w:cnfStyle w:val="000000100000"/>
+            </w:pPr>
+            <w:r>
+              <w:t>User presses disconnect while the app is connecting</w:t>
+            </w:r>
+          </w:p>
+        </w:tc>
+        <w:tc>
+          <w:tcPr>
+            <w:tcW w:w="3072" w:type="dxa"/>
+          </w:tcPr>
+          <w:p>
+            <w:pPr>
+              <w:cnfStyle w:val="000000100000"/>
+            </w:pPr>
+            <w:r>
+              <w:t>The app goes into a disconnecting state then back to its initial state. The button changes from “Disconnect” to “Connect” and the text fields become editable.</w:t>
+            </w:r>
+          </w:p>
+        </w:tc>
+        <w:tc>
+          <w:tcPr>
+            <w:tcW w:w="2238" w:type="dxa"/>
+          </w:tcPr>
+          <w:p>
+            <w:pPr>
+              <w:cnfStyle w:val="000000100000"/>
+            </w:pPr>
+            <w:r>
+              <w:t>as expected</w:t>
+            </w:r>
+          </w:p>
+        </w:tc>
+        <w:tc>
+          <w:tcPr>
+            <w:tcW w:w="1368" w:type="dxa"/>
+          </w:tcPr>
+          <w:p>
+            <w:pPr>
+              <w:cnfStyle w:val="000000100000"/>
+            </w:pPr>
+          </w:p>
+        </w:tc>
+      </w:tr>
+      <w:tr>
+        <w:tc>
+          <w:tcPr>
+            <w:cnfStyle w:val="001000000000"/>
+            <w:tcW w:w="558" w:type="dxa"/>
+          </w:tcPr>
+          <w:p>
+            <w:r>
+              <w:t>6</w:t>
+            </w:r>
+          </w:p>
+        </w:tc>
+        <w:tc>
+          <w:tcPr>
+            <w:tcW w:w="2340" w:type="dxa"/>
+          </w:tcPr>
+          <w:p>
+            <w:pPr>
+              <w:cnfStyle w:val="000000000000"/>
+            </w:pPr>
+            <w:r>
+              <w:t>User presses connect with valid server information entered</w:t>
+            </w:r>
+          </w:p>
+        </w:tc>
+        <w:tc>
+          <w:tcPr>
+            <w:tcW w:w="3072" w:type="dxa"/>
+          </w:tcPr>
+          <w:p>
+            <w:pPr>
+              <w:cnfStyle w:val="000000000000"/>
+            </w:pPr>
+            <w:r>
+              <w:t>The app goes into the connecting state then to the connected state. The “Connect” button changes to “Disconnect” and the text fields cannot be edited.</w:t>
+            </w:r>
+          </w:p>
+        </w:tc>
+        <w:tc>
+          <w:tcPr>
+            <w:tcW w:w="2238" w:type="dxa"/>
+          </w:tcPr>
+          <w:p>
+            <w:pPr>
+              <w:cnfStyle w:val="000000000000"/>
+            </w:pPr>
+            <w:r>
+              <w:t>as expected</w:t>
+            </w:r>
+          </w:p>
+        </w:tc>
+        <w:tc>
+          <w:tcPr>
+            <w:tcW w:w="1368" w:type="dxa"/>
+          </w:tcPr>
+          <w:p>
+            <w:pPr>
+              <w:cnfStyle w:val="000000000000"/>
+            </w:pPr>
+          </w:p>
+        </w:tc>
+      </w:tr>
+      <w:tr>
+        <w:trPr>
+          <w:cnfStyle w:val="000000100000"/>
+        </w:trPr>
+        <w:tc>
+          <w:tcPr>
+            <w:cnfStyle w:val="001000000000"/>
+            <w:tcW w:w="558" w:type="dxa"/>
+          </w:tcPr>
+          <w:p>
+            <w:r>
+              <w:t>7</w:t>
+            </w:r>
+          </w:p>
+        </w:tc>
+        <w:tc>
+          <w:tcPr>
+            <w:tcW w:w="2340" w:type="dxa"/>
+          </w:tcPr>
+          <w:p>
+            <w:pPr>
+              <w:cnfStyle w:val="000000100000"/>
+            </w:pPr>
+            <w:r>
+              <w:t>User presses Disconnect while the app is connected to a server</w:t>
+            </w:r>
+          </w:p>
+        </w:tc>
+        <w:tc>
+          <w:tcPr>
+            <w:tcW w:w="3072" w:type="dxa"/>
+          </w:tcPr>
+          <w:p>
+            <w:pPr>
+              <w:cnfStyle w:val="000000100000"/>
+            </w:pPr>
+            <w:r>
+              <w:t>The app goes into a disconnecting state then back to its initial state. The button changes from “Disconnect” to “Connect” and the text fields become editable.</w:t>
+            </w:r>
+          </w:p>
+        </w:tc>
+        <w:tc>
+          <w:tcPr>
+            <w:tcW w:w="2238" w:type="dxa"/>
+          </w:tcPr>
+          <w:p>
+            <w:pPr>
+              <w:cnfStyle w:val="000000100000"/>
+            </w:pPr>
+            <w:r>
+              <w:t>as expected</w:t>
+            </w:r>
+          </w:p>
+        </w:tc>
+        <w:tc>
+          <w:tcPr>
+            <w:tcW w:w="1368" w:type="dxa"/>
+          </w:tcPr>
+          <w:p>
+            <w:pPr>
+              <w:cnfStyle w:val="000000100000"/>
+            </w:pPr>
+          </w:p>
+        </w:tc>
+      </w:tr>
+      <w:tr>
+        <w:tc>
+          <w:tcPr>
+            <w:cnfStyle w:val="001000000000"/>
+            <w:tcW w:w="558" w:type="dxa"/>
+          </w:tcPr>
+          <w:p>
+            <w:r>
+              <w:lastRenderedPageBreak/>
+              <w:t>8</w:t>
+            </w:r>
+          </w:p>
+        </w:tc>
+        <w:tc>
+          <w:tcPr>
+            <w:tcW w:w="2340" w:type="dxa"/>
+          </w:tcPr>
+          <w:p>
+            <w:pPr>
+              <w:cnfStyle w:val="000000000000"/>
+            </w:pPr>
+            <w:r>
+              <w:t>The app is connected to a server and receives an SMS message</w:t>
+            </w:r>
+          </w:p>
+        </w:tc>
+        <w:tc>
+          <w:tcPr>
+            <w:tcW w:w="3072" w:type="dxa"/>
+          </w:tcPr>
+          <w:p>
+            <w:pPr>
+              <w:cnfStyle w:val="000000000000"/>
+            </w:pPr>
+            <w:r>
+              <w:t>The app sends a TCP message to the server in the format [&lt;phone number&gt;]&lt;message&gt;|</w:t>
+            </w:r>
+          </w:p>
+        </w:tc>
+        <w:tc>
+          <w:tcPr>
+            <w:tcW w:w="2238" w:type="dxa"/>
+          </w:tcPr>
+          <w:p>
+            <w:pPr>
+              <w:cnfStyle w:val="000000000000"/>
+            </w:pPr>
+            <w:r>
+              <w:t>as expected</w:t>
+            </w:r>
+          </w:p>
+        </w:tc>
+        <w:tc>
+          <w:tcPr>
+            <w:tcW w:w="1368" w:type="dxa"/>
+          </w:tcPr>
+          <w:p>
+            <w:pPr>
+              <w:cnfStyle w:val="000000000000"/>
+            </w:pPr>
+          </w:p>
+        </w:tc>
+      </w:tr>
+      <w:tr>
+        <w:trPr>
+          <w:cnfStyle w:val="000000100000"/>
+        </w:trPr>
+        <w:tc>
+          <w:tcPr>
+            <w:cnfStyle w:val="001000000000"/>
+            <w:tcW w:w="558" w:type="dxa"/>
+          </w:tcPr>
+          <w:p>
+            <w:r>
+              <w:t>9</w:t>
+            </w:r>
+          </w:p>
+        </w:tc>
+        <w:tc>
+          <w:tcPr>
+            <w:tcW w:w="2340" w:type="dxa"/>
+          </w:tcPr>
+          <w:p>
+            <w:pPr>
+              <w:cnfStyle w:val="000000100000"/>
+            </w:pPr>
+            <w:r>
+              <w:t>The app is connected to a server and receives a TCP message in the format [&lt;phone number&gt;]&lt;message&gt;|</w:t>
+            </w:r>
+          </w:p>
+        </w:tc>
+        <w:tc>
+          <w:tcPr>
+            <w:tcW w:w="3072" w:type="dxa"/>
+          </w:tcPr>
+          <w:p>
+            <w:pPr>
+              <w:cnfStyle w:val="000000100000"/>
+            </w:pPr>
+            <w:r>
+              <w:t>The app sends an SMS message to &lt;phone number&gt; containing the message &lt;message&gt;</w:t>
+            </w:r>
+          </w:p>
+        </w:tc>
+        <w:tc>
+          <w:tcPr>
+            <w:tcW w:w="2238" w:type="dxa"/>
+          </w:tcPr>
+          <w:p>
+            <w:pPr>
+              <w:cnfStyle w:val="000000100000"/>
+            </w:pPr>
+            <w:r>
+              <w:t>as expected</w:t>
+            </w:r>
+          </w:p>
+        </w:tc>
+        <w:tc>
+          <w:tcPr>
+            <w:tcW w:w="1368" w:type="dxa"/>
+          </w:tcPr>
+          <w:p>
+            <w:pPr>
+              <w:cnfStyle w:val="000000100000"/>
+            </w:pPr>
+          </w:p>
+        </w:tc>
+      </w:tr>
+      <w:tr>
+        <w:tc>
+          <w:tcPr>
+            <w:cnfStyle w:val="001000000000"/>
+            <w:tcW w:w="558" w:type="dxa"/>
+          </w:tcPr>
+          <w:p>
+            <w:r>
+              <w:t>10</w:t>
+            </w:r>
+          </w:p>
+        </w:tc>
+        <w:tc>
+          <w:tcPr>
+            <w:tcW w:w="2340" w:type="dxa"/>
+          </w:tcPr>
+          <w:p>
+            <w:pPr>
+              <w:cnfStyle w:val="000000000000"/>
+            </w:pPr>
+            <w:r>
+              <w:t>The app is connected to a server and receives a TCP message in an incorrect format (format other than [&lt;phone number&gt;]&lt;message&gt;|) ending in “|”</w:t>
+            </w:r>
+          </w:p>
+        </w:tc>
+        <w:tc>
+          <w:tcPr>
+            <w:tcW w:w="3072" w:type="dxa"/>
+          </w:tcPr>
+          <w:p>
+            <w:pPr>
+              <w:cnfStyle w:val="000000000000"/>
+            </w:pPr>
+            <w:r>
+              <w:t>The app does not send an SMS message</w:t>
+            </w:r>
+          </w:p>
+        </w:tc>
+        <w:tc>
+          <w:tcPr>
+            <w:tcW w:w="2238" w:type="dxa"/>
+          </w:tcPr>
+          <w:p>
+            <w:pPr>
+              <w:cnfStyle w:val="000000000000"/>
+            </w:pPr>
+            <w:r>
+              <w:t>as expected</w:t>
+            </w:r>
+          </w:p>
+        </w:tc>
+        <w:tc>
+          <w:tcPr>
+            <w:tcW w:w="1368" w:type="dxa"/>
+          </w:tcPr>
+          <w:p>
+            <w:pPr>
+              <w:cnfStyle w:val="000000000000"/>
+            </w:pPr>
+            <w:r>
+              <w:t>A message is considered all the characters received until a “|” is received.</w:t>
+            </w:r>
+          </w:p>
+        </w:tc>
+      </w:tr>
+      <w:tr>
+        <w:trPr>
+          <w:cnfStyle w:val="000000100000"/>
+        </w:trPr>
+        <w:tc>
+          <w:tcPr>
+            <w:cnfStyle w:val="001000000000"/>
+            <w:tcW w:w="558" w:type="dxa"/>
+          </w:tcPr>
+          <w:p>
+            <w:r>
+              <w:t>11</w:t>
+            </w:r>
+          </w:p>
+        </w:tc>
+        <w:tc>
+          <w:tcPr>
+            <w:tcW w:w="2340" w:type="dxa"/>
+          </w:tcPr>
+          <w:p>
+            <w:pPr>
+              <w:cnfStyle w:val="000000100000"/>
+            </w:pPr>
+            <w:r>
+              <w:t>The user changes the orientation of the phone while the app is open</w:t>
+            </w:r>
+          </w:p>
+        </w:tc>
+        <w:tc>
+          <w:tcPr>
+            <w:tcW w:w="3072" w:type="dxa"/>
+          </w:tcPr>
+          <w:p>
+            <w:pPr>
+              <w:cnfStyle w:val="000000100000"/>
+            </w:pPr>
+            <w:r>
+              <w:t>The app remains in portrait orientation</w:t>
+            </w:r>
+          </w:p>
+        </w:tc>
+        <w:tc>
+          <w:tcPr>
+            <w:tcW w:w="2238" w:type="dxa"/>
+          </w:tcPr>
+          <w:p>
+            <w:pPr>
+              <w:cnfStyle w:val="000000100000"/>
+            </w:pPr>
+            <w:r>
+              <w:t>as expected</w:t>
+            </w:r>
+          </w:p>
+        </w:tc>
+        <w:tc>
+          <w:tcPr>
+            <w:tcW w:w="1368" w:type="dxa"/>
+          </w:tcPr>
+          <w:p>
+            <w:pPr>
+              <w:cnfStyle w:val="000000100000"/>
+            </w:pPr>
+          </w:p>
+        </w:tc>
+      </w:tr>
+      <w:tr>
+        <w:tc>
+          <w:tcPr>
+            <w:cnfStyle w:val="001000000000"/>
+            <w:tcW w:w="558" w:type="dxa"/>
+          </w:tcPr>
+          <w:p>
+            <w:r>
+              <w:t>12</w:t>
+            </w:r>
+          </w:p>
+        </w:tc>
+        <w:tc>
+          <w:tcPr>
+            <w:tcW w:w="2340" w:type="dxa"/>
+          </w:tcPr>
+          <w:p>
+            <w:pPr>
+              <w:cnfStyle w:val="000000000000"/>
+            </w:pPr>
+            <w:r>
+              <w:t>User does not interact with the app</w:t>
+            </w:r>
+          </w:p>
+        </w:tc>
+        <w:tc>
+          <w:tcPr>
+            <w:tcW w:w="3072" w:type="dxa"/>
+          </w:tcPr>
+          <w:p>
+            <w:pPr>
+              <w:cnfStyle w:val="000000000000"/>
+            </w:pPr>
+            <w:r>
+              <w:t>The app prevents screen from locking</w:t>
+            </w:r>
+          </w:p>
+        </w:tc>
+        <w:tc>
+          <w:tcPr>
+            <w:tcW w:w="2238" w:type="dxa"/>
+          </w:tcPr>
+          <w:p>
+            <w:pPr>
+              <w:cnfStyle w:val="000000000000"/>
+            </w:pPr>
+            <w:r>
+              <w:t>as expected</w:t>
+            </w:r>
+          </w:p>
+        </w:tc>
+        <w:tc>
+          <w:tcPr>
+            <w:tcW w:w="1368" w:type="dxa"/>
+          </w:tcPr>
+          <w:p>
+            <w:pPr>
+              <w:cnfStyle w:val="000000000000"/>
+            </w:pPr>
+          </w:p>
+        </w:tc>
+      </w:tr>
+      <w:tr>
+        <w:trPr>
+          <w:cnfStyle w:val="000000100000"/>
+        </w:trPr>
+        <w:tc>
+          <w:tcPr>
+            <w:cnfStyle w:val="001000000000"/>
+            <w:tcW w:w="558" w:type="dxa"/>
+          </w:tcPr>
+          <w:p>
+            <w:r>
+              <w:t>13</w:t>
+            </w:r>
+          </w:p>
+        </w:tc>
+        <w:tc>
+          <w:tcPr>
+            <w:tcW w:w="2340" w:type="dxa"/>
+          </w:tcPr>
+          <w:p>
+            <w:pPr>
+              <w:cnfStyle w:val="000000100000"/>
+            </w:pPr>
+            <w:r>
+              <w:t>The app loses focus while not connected and then regains focus</w:t>
+            </w:r>
+          </w:p>
+        </w:tc>
+        <w:tc>
+          <w:tcPr>
+            <w:tcW w:w="3072" w:type="dxa"/>
+          </w:tcPr>
+          <w:p>
+            <w:pPr>
+              <w:cnfStyle w:val="000000100000"/>
+            </w:pPr>
+            <w:r>
+              <w:t>The app retains any information in text fields</w:t>
+            </w:r>
+          </w:p>
+        </w:tc>
+        <w:tc>
+          <w:tcPr>
+            <w:tcW w:w="2238" w:type="dxa"/>
+          </w:tcPr>
+          <w:p>
+            <w:pPr>
+              <w:cnfStyle w:val="000000100000"/>
+            </w:pPr>
+            <w:r>
+              <w:t>as expected</w:t>
+            </w:r>
+          </w:p>
+        </w:tc>
+        <w:tc>
+          <w:tcPr>
+            <w:tcW w:w="1368" w:type="dxa"/>
+          </w:tcPr>
+          <w:p>
+            <w:pPr>
+              <w:cnfStyle w:val="000000100000"/>
+            </w:pPr>
+          </w:p>
+        </w:tc>
+      </w:tr>
+      <w:tr>
+        <w:tc>
+          <w:tcPr>
+            <w:cnfStyle w:val="001000000000"/>
+            <w:tcW w:w="558" w:type="dxa"/>
+          </w:tcPr>
+          <w:p>
+            <w:r>
+              <w:t>14</w:t>
+            </w:r>
+          </w:p>
+        </w:tc>
+        <w:tc>
+          <w:tcPr>
+            <w:tcW w:w="2340" w:type="dxa"/>
+          </w:tcPr>
+          <w:p>
+            <w:pPr>
+              <w:cnfStyle w:val="000000000000"/>
+            </w:pPr>
+            <w:r>
+              <w:t>The app loses focus while either connected, connecting, or disconnecting</w:t>
+            </w:r>
+          </w:p>
+        </w:tc>
+        <w:tc>
+          <w:tcPr>
+            <w:tcW w:w="3072" w:type="dxa"/>
+          </w:tcPr>
+          <w:p>
+            <w:pPr>
+              <w:cnfStyle w:val="000000000000"/>
+            </w:pPr>
+            <w:r>
+              <w:t>The app continues operation as it would when it has focus</w:t>
+            </w:r>
+          </w:p>
+        </w:tc>
+        <w:tc>
+          <w:tcPr>
+            <w:tcW w:w="2238" w:type="dxa"/>
+          </w:tcPr>
+          <w:p>
+            <w:pPr>
+              <w:cnfStyle w:val="000000000000"/>
+            </w:pPr>
+            <w:r>
+              <w:t>as expected</w:t>
+            </w:r>
+          </w:p>
+        </w:tc>
+        <w:tc>
+          <w:tcPr>
+            <w:tcW w:w="1368" w:type="dxa"/>
+          </w:tcPr>
+          <w:p>
+            <w:pPr>
+              <w:cnfStyle w:val="000000000000"/>
+            </w:pPr>
+          </w:p>
+        </w:tc>
+      </w:tr>
+      <w:tr>
+        <w:trPr>
+          <w:cnfStyle w:val="000000100000"/>
+        </w:trPr>
+        <w:tc>
+          <w:tcPr>
+            <w:cnfStyle w:val="001000000000"/>
+            <w:tcW w:w="558" w:type="dxa"/>
+          </w:tcPr>
+          <w:p>
+            <w:r>
+              <w:t>15</w:t>
+            </w:r>
+          </w:p>
+        </w:tc>
+        <w:tc>
+          <w:tcPr>
+            <w:tcW w:w="2340" w:type="dxa"/>
+          </w:tcPr>
+          <w:p>
+            <w:pPr>
+              <w:cnfStyle w:val="000000100000"/>
+            </w:pPr>
+            <w:r>
+              <w:t>The app regains focus after having changed connection status while it is disconnected</w:t>
+            </w:r>
+          </w:p>
+        </w:tc>
+        <w:tc>
+          <w:tcPr>
+            <w:tcW w:w="3072" w:type="dxa"/>
+          </w:tcPr>
+          <w:p>
+            <w:pPr>
+              <w:cnfStyle w:val="000000100000"/>
+            </w:pPr>
+            <w:r>
+              <w:t>The GUI reflects the correct connection status when it regains focus</w:t>
+            </w:r>
+          </w:p>
+        </w:tc>
+        <w:tc>
+          <w:tcPr>
+            <w:tcW w:w="2238" w:type="dxa"/>
+          </w:tcPr>
+          <w:p>
+            <w:pPr>
+              <w:cnfStyle w:val="000000100000"/>
+            </w:pPr>
+            <w:r>
+              <w:t>as expected</w:t>
+            </w:r>
+          </w:p>
+        </w:tc>
+        <w:tc>
+          <w:tcPr>
+            <w:tcW w:w="1368" w:type="dxa"/>
+          </w:tcPr>
+          <w:p>
+            <w:pPr>
+              <w:cnfStyle w:val="000000100000"/>
+            </w:pPr>
+          </w:p>
+        </w:tc>
+      </w:tr>
+    </w:tbl>
     <w:p/>
+    <w:p>
+      <w:pPr>
+        <w:pStyle w:val="Heading3"/>
+        <w:numPr>
+          <w:ilvl w:val="0"/>
+          <w:numId w:val="0"/>
+        </w:numPr>
+      </w:pPr>
+      <w:r>
+        <w:br w:type="page"/>
+      </w:r>
+    </w:p>
+    <w:p>
+      <w:pPr>
+        <w:pStyle w:val="Heading1"/>
+      </w:pPr>
+      <w:r>
+        <w:lastRenderedPageBreak/>
+        <w:t>Lessons Learned</w:t>
+      </w:r>
+    </w:p>
+    <w:p>
+      <w:r>
+        <w:br w:type="page"/>
+      </w:r>
+    </w:p>
+    <w:p>
+      <w:pPr>
+        <w:pStyle w:val="Heading1"/>
+      </w:pPr>
+      <w:r>
+        <w:lastRenderedPageBreak/>
+        <w:t>References</w:t>
+      </w:r>
+    </w:p>
+    <w:p>
+      <w:r>
+        <w:br w:type="page"/>
+      </w:r>
+    </w:p>
+    <w:p>
+      <w:pPr>
+        <w:pStyle w:val="Heading1"/>
+      </w:pPr>
+      <w:r>
+        <w:lastRenderedPageBreak/>
+        <w:t>Appendix</w:t>
+      </w:r>
+    </w:p>
     <w:sectPr>
       <w:pgSz w:w="12240" w:h="15840"/>
       <w:pgMar w:top="1440" w:right="1440" w:bottom="1440" w:left="1440" w:header="720" w:footer="720" w:gutter="0"/>
@@ -10337,6 +12203,109 @@
       <w:lang w:eastAsia="en-US"/>
     </w:rPr>
   </w:style>
+  <w:style w:type="table" w:styleId="LightShading">
+    <w:name w:val="Light Shading"/>
+    <w:basedOn w:val="TableNormal"/>
+    <w:uiPriority w:val="60"/>
+    <w:rsid w:val="00A5587E"/>
+    <w:pPr>
+      <w:spacing w:after="0" w:line="240" w:lineRule="auto"/>
+    </w:pPr>
+    <w:rPr>
+      <w:color w:val="000000" w:themeColor="text1" w:themeShade="BF"/>
+    </w:rPr>
+    <w:tblPr>
+      <w:tblStyleRowBandSize w:val="1"/>
+      <w:tblStyleColBandSize w:val="1"/>
+      <w:tblInd w:w="0" w:type="dxa"/>
+      <w:tblBorders>
+        <w:top w:val="single" w:sz="8" w:space="0" w:color="000000" w:themeColor="text1"/>
+        <w:bottom w:val="single" w:sz="8" w:space="0" w:color="000000" w:themeColor="text1"/>
+      </w:tblBorders>
+      <w:tblCellMar>
+        <w:top w:w="0" w:type="dxa"/>
+        <w:left w:w="108" w:type="dxa"/>
+        <w:bottom w:w="0" w:type="dxa"/>
+        <w:right w:w="108" w:type="dxa"/>
+      </w:tblCellMar>
+    </w:tblPr>
+    <w:tblStylePr w:type="firstRow">
+      <w:pPr>
+        <w:spacing w:before="0" w:after="0" w:line="240" w:lineRule="auto"/>
+      </w:pPr>
+      <w:rPr>
+        <w:b/>
+        <w:bCs/>
+      </w:rPr>
+      <w:tblPr/>
+      <w:tcPr>
+        <w:tcBorders>
+          <w:top w:val="single" w:sz="8" w:space="0" w:color="000000" w:themeColor="text1"/>
+          <w:left w:val="nil"/>
+          <w:bottom w:val="single" w:sz="8" w:space="0" w:color="000000" w:themeColor="text1"/>
+          <w:right w:val="nil"/>
+          <w:insideH w:val="nil"/>
+          <w:insideV w:val="nil"/>
+        </w:tcBorders>
+      </w:tcPr>
+    </w:tblStylePr>
+    <w:tblStylePr w:type="lastRow">
+      <w:pPr>
+        <w:spacing w:before="0" w:after="0" w:line="240" w:lineRule="auto"/>
+      </w:pPr>
+      <w:rPr>
+        <w:b/>
+        <w:bCs/>
+      </w:rPr>
+      <w:tblPr/>
+      <w:tcPr>
+        <w:tcBorders>
+          <w:top w:val="single" w:sz="8" w:space="0" w:color="000000" w:themeColor="text1"/>
+          <w:left w:val="nil"/>
+          <w:bottom w:val="single" w:sz="8" w:space="0" w:color="000000" w:themeColor="text1"/>
+          <w:right w:val="nil"/>
+          <w:insideH w:val="nil"/>
+          <w:insideV w:val="nil"/>
+        </w:tcBorders>
+      </w:tcPr>
+    </w:tblStylePr>
+    <w:tblStylePr w:type="firstCol">
+      <w:rPr>
+        <w:b/>
+        <w:bCs/>
+      </w:rPr>
+    </w:tblStylePr>
+    <w:tblStylePr w:type="lastCol">
+      <w:rPr>
+        <w:b/>
+        <w:bCs/>
+      </w:rPr>
+    </w:tblStylePr>
+    <w:tblStylePr w:type="band1Vert">
+      <w:tblPr/>
+      <w:tcPr>
+        <w:tcBorders>
+          <w:left w:val="nil"/>
+          <w:right w:val="nil"/>
+          <w:insideH w:val="nil"/>
+          <w:insideV w:val="nil"/>
+        </w:tcBorders>
+        <w:shd w:val="clear" w:color="auto" w:fill="C0C0C0" w:themeFill="text1" w:themeFillTint="3F"/>
+      </w:tcPr>
+    </w:tblStylePr>
+    <w:tblStylePr w:type="band1Horz">
+      <w:tblPr/>
+      <w:tcPr>
+        <w:tcBorders>
+          <w:left w:val="nil"/>
+          <w:right w:val="nil"/>
+          <w:insideH w:val="nil"/>
+          <w:insideV w:val="nil"/>
+        </w:tcBorders>
+        <w:shd w:val="clear" w:color="auto" w:fill="C0C0C0" w:themeFill="text1" w:themeFillTint="3F"/>
+      </w:tcPr>
+    </w:tblStylePr>
+  </w:style>
 </w:styles>
 </file>
 
@@ -10814,7 +12783,7 @@
 </file>
 
 <file path=customXml/itemProps1.xml><?xml version="1.0" encoding="utf-8"?>
-<ds:datastoreItem xmlns:ds="http://schemas.openxmlformats.org/officeDocument/2006/customXml" ds:itemID="{A42EC13A-BC15-4401-BA69-AAD11C435D86}">
+<ds:datastoreItem xmlns:ds="http://schemas.openxmlformats.org/officeDocument/2006/customXml" ds:itemID="{4E3241DF-A3B7-4658-AECF-82C9849AF66F}">
   <ds:schemaRefs>
     <ds:schemaRef ds:uri="http://schemas.openxmlformats.org/officeDocument/2006/bibliography"/>
   </ds:schemaRefs>

</xml_diff>

<commit_message>
added a few tests
</commit_message>
<xml_diff>
--- a/documentation/cycle 1/Stolen Object Tracker - Cycle 1 report.docx
+++ b/documentation/cycle 1/Stolen Object Tracker - Cycle 1 report.docx
@@ -356,11 +356,11 @@
           <w:r>
             <w:fldChar w:fldCharType="separate"/>
           </w:r>
-          <w:hyperlink w:anchor="_Toc381564403" w:history="1">
+          <w:hyperlink w:anchor="_Toc381567554" w:history="1">
             <w:r>
               <w:rPr>
                 <w:rStyle w:val="Hyperlink"/>
-                <w:rFonts w:ascii="Times New Roman" w:hAnsi="Times New Roman" w:cs="Times New Roman"/>
+                <w:rFonts w:cs="Times New Roman"/>
                 <w:noProof/>
               </w:rPr>
               <w:t>2</w:t>
@@ -375,7 +375,7 @@
             <w:r>
               <w:rPr>
                 <w:rStyle w:val="Hyperlink"/>
-                <w:rFonts w:ascii="Times New Roman" w:hAnsi="Times New Roman" w:cs="Times New Roman"/>
+                <w:rFonts w:cs="Times New Roman"/>
                 <w:noProof/>
               </w:rPr>
               <w:t>Executive Summary (System Metaphor)</w:t>
@@ -399,7 +399,7 @@
                 <w:noProof/>
                 <w:webHidden/>
               </w:rPr>
-              <w:instrText xml:space="preserve"> PAGEREF _Toc381564403 \h </w:instrText>
+              <w:instrText xml:space="preserve"> PAGEREF _Toc381567554 \h </w:instrText>
             </w:r>
             <w:r>
               <w:rPr>
@@ -442,11 +442,11 @@
               <w:lang w:eastAsia="zh-CN"/>
             </w:rPr>
           </w:pPr>
-          <w:hyperlink w:anchor="_Toc381564404" w:history="1">
+          <w:hyperlink w:anchor="_Toc381567555" w:history="1">
             <w:r>
               <w:rPr>
                 <w:rStyle w:val="Hyperlink"/>
-                <w:rFonts w:ascii="Times New Roman" w:hAnsi="Times New Roman" w:cs="Times New Roman"/>
+                <w:rFonts w:cs="Times New Roman"/>
                 <w:noProof/>
               </w:rPr>
               <w:t>3</w:t>
@@ -461,7 +461,7 @@
             <w:r>
               <w:rPr>
                 <w:rStyle w:val="Hyperlink"/>
-                <w:rFonts w:ascii="Times New Roman" w:hAnsi="Times New Roman" w:cs="Times New Roman"/>
+                <w:rFonts w:cs="Times New Roman"/>
                 <w:noProof/>
               </w:rPr>
               <w:t>Project Introduction</w:t>
@@ -485,7 +485,7 @@
                 <w:noProof/>
                 <w:webHidden/>
               </w:rPr>
-              <w:instrText xml:space="preserve"> PAGEREF _Toc381564404 \h </w:instrText>
+              <w:instrText xml:space="preserve"> PAGEREF _Toc381567555 \h </w:instrText>
             </w:r>
             <w:r>
               <w:rPr>
@@ -528,11 +528,11 @@
               <w:lang w:eastAsia="zh-CN"/>
             </w:rPr>
           </w:pPr>
-          <w:hyperlink w:anchor="_Toc381564405" w:history="1">
+          <w:hyperlink w:anchor="_Toc381567556" w:history="1">
             <w:r>
               <w:rPr>
                 <w:rStyle w:val="Hyperlink"/>
-                <w:rFonts w:ascii="Times New Roman" w:hAnsi="Times New Roman" w:cs="Times New Roman"/>
+                <w:rFonts w:cs="Times New Roman"/>
                 <w:noProof/>
               </w:rPr>
               <w:t>3.1</w:t>
@@ -547,7 +547,7 @@
             <w:r>
               <w:rPr>
                 <w:rStyle w:val="Hyperlink"/>
-                <w:rFonts w:ascii="Times New Roman" w:hAnsi="Times New Roman" w:cs="Times New Roman"/>
+                <w:rFonts w:cs="Times New Roman"/>
                 <w:noProof/>
               </w:rPr>
               <w:t>Previous Development</w:t>
@@ -571,7 +571,7 @@
                 <w:noProof/>
                 <w:webHidden/>
               </w:rPr>
-              <w:instrText xml:space="preserve"> PAGEREF _Toc381564405 \h </w:instrText>
+              <w:instrText xml:space="preserve"> PAGEREF _Toc381567556 \h </w:instrText>
             </w:r>
             <w:r>
               <w:rPr>
@@ -614,11 +614,11 @@
               <w:lang w:eastAsia="zh-CN"/>
             </w:rPr>
           </w:pPr>
-          <w:hyperlink w:anchor="_Toc381564406" w:history="1">
+          <w:hyperlink w:anchor="_Toc381567557" w:history="1">
             <w:r>
               <w:rPr>
                 <w:rStyle w:val="Hyperlink"/>
-                <w:rFonts w:ascii="Times New Roman" w:hAnsi="Times New Roman" w:cs="Times New Roman"/>
+                <w:rFonts w:cs="Times New Roman"/>
                 <w:noProof/>
               </w:rPr>
               <w:t>3.2</w:t>
@@ -633,7 +633,7 @@
             <w:r>
               <w:rPr>
                 <w:rStyle w:val="Hyperlink"/>
-                <w:rFonts w:ascii="Times New Roman" w:hAnsi="Times New Roman" w:cs="Times New Roman"/>
+                <w:rFonts w:cs="Times New Roman"/>
                 <w:noProof/>
               </w:rPr>
               <w:t>Intent This Cycle</w:t>
@@ -657,7 +657,7 @@
                 <w:noProof/>
                 <w:webHidden/>
               </w:rPr>
-              <w:instrText xml:space="preserve"> PAGEREF _Toc381564406 \h </w:instrText>
+              <w:instrText xml:space="preserve"> PAGEREF _Toc381567557 \h </w:instrText>
             </w:r>
             <w:r>
               <w:rPr>
@@ -700,11 +700,11 @@
               <w:lang w:eastAsia="zh-CN"/>
             </w:rPr>
           </w:pPr>
-          <w:hyperlink w:anchor="_Toc381564407" w:history="1">
+          <w:hyperlink w:anchor="_Toc381567558" w:history="1">
             <w:r>
               <w:rPr>
                 <w:rStyle w:val="Hyperlink"/>
-                <w:rFonts w:ascii="Times New Roman" w:hAnsi="Times New Roman" w:cs="Times New Roman"/>
+                <w:rFonts w:cs="Times New Roman"/>
                 <w:noProof/>
               </w:rPr>
               <w:t>3.3</w:t>
@@ -719,7 +719,7 @@
             <w:r>
               <w:rPr>
                 <w:rStyle w:val="Hyperlink"/>
-                <w:rFonts w:ascii="Times New Roman" w:hAnsi="Times New Roman" w:cs="Times New Roman"/>
+                <w:rFonts w:cs="Times New Roman"/>
                 <w:noProof/>
               </w:rPr>
               <w:t>Future Work</w:t>
@@ -743,7 +743,7 @@
                 <w:noProof/>
                 <w:webHidden/>
               </w:rPr>
-              <w:instrText xml:space="preserve"> PAGEREF _Toc381564407 \h </w:instrText>
+              <w:instrText xml:space="preserve"> PAGEREF _Toc381567558 \h </w:instrText>
             </w:r>
             <w:r>
               <w:rPr>
@@ -786,11 +786,11 @@
               <w:lang w:eastAsia="zh-CN"/>
             </w:rPr>
           </w:pPr>
-          <w:hyperlink w:anchor="_Toc381564408" w:history="1">
+          <w:hyperlink w:anchor="_Toc381567559" w:history="1">
             <w:r>
               <w:rPr>
                 <w:rStyle w:val="Hyperlink"/>
-                <w:rFonts w:ascii="Times New Roman" w:hAnsi="Times New Roman" w:cs="Times New Roman"/>
+                <w:rFonts w:cs="Times New Roman"/>
                 <w:noProof/>
               </w:rPr>
               <w:t>4</w:t>
@@ -805,7 +805,7 @@
             <w:r>
               <w:rPr>
                 <w:rStyle w:val="Hyperlink"/>
-                <w:rFonts w:ascii="Times New Roman" w:hAnsi="Times New Roman" w:cs="Times New Roman"/>
+                <w:rFonts w:cs="Times New Roman"/>
                 <w:noProof/>
               </w:rPr>
               <w:t>Requirements &amp; User Stories</w:t>
@@ -829,7 +829,7 @@
                 <w:noProof/>
                 <w:webHidden/>
               </w:rPr>
-              <w:instrText xml:space="preserve"> PAGEREF _Toc381564408 \h </w:instrText>
+              <w:instrText xml:space="preserve"> PAGEREF _Toc381567559 \h </w:instrText>
             </w:r>
             <w:r>
               <w:rPr>
@@ -872,11 +872,11 @@
               <w:lang w:eastAsia="zh-CN"/>
             </w:rPr>
           </w:pPr>
-          <w:hyperlink w:anchor="_Toc381564409" w:history="1">
+          <w:hyperlink w:anchor="_Toc381567560" w:history="1">
             <w:r>
               <w:rPr>
                 <w:rStyle w:val="Hyperlink"/>
-                <w:rFonts w:ascii="Times New Roman" w:hAnsi="Times New Roman" w:cs="Times New Roman"/>
+                <w:rFonts w:cs="Times New Roman"/>
                 <w:noProof/>
               </w:rPr>
               <w:t>4.1</w:t>
@@ -891,7 +891,7 @@
             <w:r>
               <w:rPr>
                 <w:rStyle w:val="Hyperlink"/>
-                <w:rFonts w:ascii="Times New Roman" w:hAnsi="Times New Roman" w:cs="Times New Roman"/>
+                <w:rFonts w:cs="Times New Roman"/>
                 <w:noProof/>
               </w:rPr>
               <w:t>Customer Requirements</w:t>
@@ -915,7 +915,7 @@
                 <w:noProof/>
                 <w:webHidden/>
               </w:rPr>
-              <w:instrText xml:space="preserve"> PAGEREF _Toc381564409 \h </w:instrText>
+              <w:instrText xml:space="preserve"> PAGEREF _Toc381567560 \h </w:instrText>
             </w:r>
             <w:r>
               <w:rPr>
@@ -958,11 +958,11 @@
               <w:lang w:eastAsia="zh-CN"/>
             </w:rPr>
           </w:pPr>
-          <w:hyperlink w:anchor="_Toc381564410" w:history="1">
+          <w:hyperlink w:anchor="_Toc381567561" w:history="1">
             <w:r>
               <w:rPr>
                 <w:rStyle w:val="Hyperlink"/>
-                <w:rFonts w:ascii="Times New Roman" w:hAnsi="Times New Roman" w:cs="Times New Roman"/>
+                <w:rFonts w:cs="Times New Roman"/>
                 <w:noProof/>
               </w:rPr>
               <w:t>4.2</w:t>
@@ -977,7 +977,7 @@
             <w:r>
               <w:rPr>
                 <w:rStyle w:val="Hyperlink"/>
-                <w:rFonts w:ascii="Times New Roman" w:hAnsi="Times New Roman" w:cs="Times New Roman"/>
+                <w:rFonts w:cs="Times New Roman"/>
                 <w:noProof/>
               </w:rPr>
               <w:t>User Stories</w:t>
@@ -1001,7 +1001,7 @@
                 <w:noProof/>
                 <w:webHidden/>
               </w:rPr>
-              <w:instrText xml:space="preserve"> PAGEREF _Toc381564410 \h </w:instrText>
+              <w:instrText xml:space="preserve"> PAGEREF _Toc381567561 \h </w:instrText>
             </w:r>
             <w:r>
               <w:rPr>
@@ -1044,11 +1044,11 @@
               <w:lang w:eastAsia="zh-CN"/>
             </w:rPr>
           </w:pPr>
-          <w:hyperlink w:anchor="_Toc381564411" w:history="1">
+          <w:hyperlink w:anchor="_Toc381567562" w:history="1">
             <w:r>
               <w:rPr>
                 <w:rStyle w:val="Hyperlink"/>
-                <w:rFonts w:ascii="Times New Roman" w:hAnsi="Times New Roman" w:cs="Times New Roman"/>
+                <w:rFonts w:cs="Times New Roman"/>
                 <w:noProof/>
               </w:rPr>
               <w:t>4.2.1</w:t>
@@ -1063,7 +1063,7 @@
             <w:r>
               <w:rPr>
                 <w:rStyle w:val="Hyperlink"/>
-                <w:rFonts w:ascii="Times New Roman" w:hAnsi="Times New Roman" w:cs="Times New Roman"/>
+                <w:rFonts w:cs="Times New Roman"/>
                 <w:noProof/>
               </w:rPr>
               <w:t>User Account Creation</w:t>
@@ -1087,7 +1087,7 @@
                 <w:noProof/>
                 <w:webHidden/>
               </w:rPr>
-              <w:instrText xml:space="preserve"> PAGEREF _Toc381564411 \h </w:instrText>
+              <w:instrText xml:space="preserve"> PAGEREF _Toc381567562 \h </w:instrText>
             </w:r>
             <w:r>
               <w:rPr>
@@ -1130,11 +1130,11 @@
               <w:lang w:eastAsia="zh-CN"/>
             </w:rPr>
           </w:pPr>
-          <w:hyperlink w:anchor="_Toc381564412" w:history="1">
+          <w:hyperlink w:anchor="_Toc381567563" w:history="1">
             <w:r>
               <w:rPr>
                 <w:rStyle w:val="Hyperlink"/>
-                <w:rFonts w:ascii="Times New Roman" w:hAnsi="Times New Roman" w:cs="Times New Roman"/>
+                <w:rFonts w:cs="Times New Roman"/>
                 <w:noProof/>
               </w:rPr>
               <w:t>4.2.2</w:t>
@@ -1149,7 +1149,7 @@
             <w:r>
               <w:rPr>
                 <w:rStyle w:val="Hyperlink"/>
-                <w:rFonts w:ascii="Times New Roman" w:hAnsi="Times New Roman" w:cs="Times New Roman"/>
+                <w:rFonts w:cs="Times New Roman"/>
                 <w:noProof/>
               </w:rPr>
               <w:t>User Account Login through Web</w:t>
@@ -1173,7 +1173,7 @@
                 <w:noProof/>
                 <w:webHidden/>
               </w:rPr>
-              <w:instrText xml:space="preserve"> PAGEREF _Toc381564412 \h </w:instrText>
+              <w:instrText xml:space="preserve"> PAGEREF _Toc381567563 \h </w:instrText>
             </w:r>
             <w:r>
               <w:rPr>
@@ -1216,11 +1216,11 @@
               <w:lang w:eastAsia="zh-CN"/>
             </w:rPr>
           </w:pPr>
-          <w:hyperlink w:anchor="_Toc381564413" w:history="1">
+          <w:hyperlink w:anchor="_Toc381567564" w:history="1">
             <w:r>
               <w:rPr>
                 <w:rStyle w:val="Hyperlink"/>
-                <w:rFonts w:ascii="Times New Roman" w:hAnsi="Times New Roman" w:cs="Times New Roman"/>
+                <w:rFonts w:cs="Times New Roman"/>
                 <w:noProof/>
               </w:rPr>
               <w:t>4.2.3</w:t>
@@ -1235,7 +1235,7 @@
             <w:r>
               <w:rPr>
                 <w:rStyle w:val="Hyperlink"/>
-                <w:rFonts w:ascii="Times New Roman" w:hAnsi="Times New Roman" w:cs="Times New Roman"/>
+                <w:rFonts w:cs="Times New Roman"/>
                 <w:noProof/>
               </w:rPr>
               <w:t>User New Device Registration</w:t>
@@ -1259,7 +1259,7 @@
                 <w:noProof/>
                 <w:webHidden/>
               </w:rPr>
-              <w:instrText xml:space="preserve"> PAGEREF _Toc381564413 \h </w:instrText>
+              <w:instrText xml:space="preserve"> PAGEREF _Toc381567564 \h </w:instrText>
             </w:r>
             <w:r>
               <w:rPr>
@@ -1302,11 +1302,11 @@
               <w:lang w:eastAsia="zh-CN"/>
             </w:rPr>
           </w:pPr>
-          <w:hyperlink w:anchor="_Toc381564414" w:history="1">
+          <w:hyperlink w:anchor="_Toc381567565" w:history="1">
             <w:r>
               <w:rPr>
                 <w:rStyle w:val="Hyperlink"/>
-                <w:rFonts w:ascii="Times New Roman" w:hAnsi="Times New Roman" w:cs="Times New Roman"/>
+                <w:rFonts w:cs="Times New Roman"/>
                 <w:noProof/>
               </w:rPr>
               <w:t>4.2.4</w:t>
@@ -1321,7 +1321,7 @@
             <w:r>
               <w:rPr>
                 <w:rStyle w:val="Hyperlink"/>
-                <w:rFonts w:ascii="Times New Roman" w:hAnsi="Times New Roman" w:cs="Times New Roman"/>
+                <w:rFonts w:cs="Times New Roman"/>
                 <w:noProof/>
               </w:rPr>
               <w:t>Administrator Manages User Accounts</w:t>
@@ -1345,7 +1345,7 @@
                 <w:noProof/>
                 <w:webHidden/>
               </w:rPr>
-              <w:instrText xml:space="preserve"> PAGEREF _Toc381564414 \h </w:instrText>
+              <w:instrText xml:space="preserve"> PAGEREF _Toc381567565 \h </w:instrText>
             </w:r>
             <w:r>
               <w:rPr>
@@ -1388,11 +1388,11 @@
               <w:lang w:eastAsia="zh-CN"/>
             </w:rPr>
           </w:pPr>
-          <w:hyperlink w:anchor="_Toc381564415" w:history="1">
+          <w:hyperlink w:anchor="_Toc381567566" w:history="1">
             <w:r>
               <w:rPr>
                 <w:rStyle w:val="Hyperlink"/>
-                <w:rFonts w:ascii="Times New Roman" w:hAnsi="Times New Roman" w:cs="Times New Roman"/>
+                <w:rFonts w:cs="Times New Roman"/>
                 <w:noProof/>
               </w:rPr>
               <w:t>4.2.5</w:t>
@@ -1407,7 +1407,7 @@
             <w:r>
               <w:rPr>
                 <w:rStyle w:val="Hyperlink"/>
-                <w:rFonts w:ascii="Times New Roman" w:hAnsi="Times New Roman" w:cs="Times New Roman"/>
+                <w:rFonts w:cs="Times New Roman"/>
                 <w:noProof/>
               </w:rPr>
               <w:t>User Views Device List</w:t>
@@ -1431,7 +1431,7 @@
                 <w:noProof/>
                 <w:webHidden/>
               </w:rPr>
-              <w:instrText xml:space="preserve"> PAGEREF _Toc381564415 \h </w:instrText>
+              <w:instrText xml:space="preserve"> PAGEREF _Toc381567566 \h </w:instrText>
             </w:r>
             <w:r>
               <w:rPr>
@@ -1474,11 +1474,11 @@
               <w:lang w:eastAsia="zh-CN"/>
             </w:rPr>
           </w:pPr>
-          <w:hyperlink w:anchor="_Toc381564416" w:history="1">
+          <w:hyperlink w:anchor="_Toc381567567" w:history="1">
             <w:r>
               <w:rPr>
                 <w:rStyle w:val="Hyperlink"/>
-                <w:rFonts w:ascii="Times New Roman" w:hAnsi="Times New Roman" w:cs="Times New Roman"/>
+                <w:rFonts w:cs="Times New Roman"/>
                 <w:noProof/>
               </w:rPr>
               <w:t>4.2.6</w:t>
@@ -1493,7 +1493,7 @@
             <w:r>
               <w:rPr>
                 <w:rStyle w:val="Hyperlink"/>
-                <w:rFonts w:ascii="Times New Roman" w:hAnsi="Times New Roman" w:cs="Times New Roman"/>
+                <w:rFonts w:cs="Times New Roman"/>
                 <w:noProof/>
               </w:rPr>
               <w:t>User Views Device Data</w:t>
@@ -1517,7 +1517,7 @@
                 <w:noProof/>
                 <w:webHidden/>
               </w:rPr>
-              <w:instrText xml:space="preserve"> PAGEREF _Toc381564416 \h </w:instrText>
+              <w:instrText xml:space="preserve"> PAGEREF _Toc381567567 \h </w:instrText>
             </w:r>
             <w:r>
               <w:rPr>
@@ -1560,11 +1560,11 @@
               <w:lang w:eastAsia="zh-CN"/>
             </w:rPr>
           </w:pPr>
-          <w:hyperlink w:anchor="_Toc381564417" w:history="1">
+          <w:hyperlink w:anchor="_Toc381567568" w:history="1">
             <w:r>
               <w:rPr>
                 <w:rStyle w:val="Hyperlink"/>
-                <w:rFonts w:ascii="Times New Roman" w:hAnsi="Times New Roman" w:cs="Times New Roman"/>
+                <w:rFonts w:cs="Times New Roman"/>
                 <w:noProof/>
               </w:rPr>
               <w:t>4.2.7</w:t>
@@ -1579,7 +1579,7 @@
             <w:r>
               <w:rPr>
                 <w:rStyle w:val="Hyperlink"/>
-                <w:rFonts w:ascii="Times New Roman" w:hAnsi="Times New Roman" w:cs="Times New Roman"/>
+                <w:rFonts w:cs="Times New Roman"/>
                 <w:noProof/>
               </w:rPr>
               <w:t>User Views Device Location on Map</w:t>
@@ -1603,7 +1603,7 @@
                 <w:noProof/>
                 <w:webHidden/>
               </w:rPr>
-              <w:instrText xml:space="preserve"> PAGEREF _Toc381564417 \h </w:instrText>
+              <w:instrText xml:space="preserve"> PAGEREF _Toc381567568 \h </w:instrText>
             </w:r>
             <w:r>
               <w:rPr>
@@ -1646,11 +1646,11 @@
               <w:lang w:eastAsia="zh-CN"/>
             </w:rPr>
           </w:pPr>
-          <w:hyperlink w:anchor="_Toc381564418" w:history="1">
+          <w:hyperlink w:anchor="_Toc381567569" w:history="1">
             <w:r>
               <w:rPr>
                 <w:rStyle w:val="Hyperlink"/>
-                <w:rFonts w:ascii="Times New Roman" w:hAnsi="Times New Roman" w:cs="Times New Roman"/>
+                <w:rFonts w:cs="Times New Roman"/>
                 <w:noProof/>
               </w:rPr>
               <w:t>4.2.8</w:t>
@@ -1665,7 +1665,7 @@
             <w:r>
               <w:rPr>
                 <w:rStyle w:val="Hyperlink"/>
-                <w:rFonts w:ascii="Times New Roman" w:hAnsi="Times New Roman" w:cs="Times New Roman"/>
+                <w:rFonts w:cs="Times New Roman"/>
                 <w:noProof/>
               </w:rPr>
               <w:t>User Reports Stolen Device (Activates Device Tracking)</w:t>
@@ -1689,7 +1689,7 @@
                 <w:noProof/>
                 <w:webHidden/>
               </w:rPr>
-              <w:instrText xml:space="preserve"> PAGEREF _Toc381564418 \h </w:instrText>
+              <w:instrText xml:space="preserve"> PAGEREF _Toc381567569 \h </w:instrText>
             </w:r>
             <w:r>
               <w:rPr>
@@ -1732,11 +1732,11 @@
               <w:lang w:eastAsia="zh-CN"/>
             </w:rPr>
           </w:pPr>
-          <w:hyperlink w:anchor="_Toc381564419" w:history="1">
+          <w:hyperlink w:anchor="_Toc381567570" w:history="1">
             <w:r>
               <w:rPr>
                 <w:rStyle w:val="Hyperlink"/>
-                <w:rFonts w:ascii="Times New Roman" w:hAnsi="Times New Roman" w:cs="Times New Roman"/>
+                <w:rFonts w:cs="Times New Roman"/>
                 <w:noProof/>
               </w:rPr>
               <w:t>4.2.9</w:t>
@@ -1751,7 +1751,7 @@
             <w:r>
               <w:rPr>
                 <w:rStyle w:val="Hyperlink"/>
-                <w:rFonts w:ascii="Times New Roman" w:hAnsi="Times New Roman" w:cs="Times New Roman"/>
+                <w:rFonts w:cs="Times New Roman"/>
                 <w:noProof/>
               </w:rPr>
               <w:t>User Installs Windows Service</w:t>
@@ -1775,7 +1775,7 @@
                 <w:noProof/>
                 <w:webHidden/>
               </w:rPr>
-              <w:instrText xml:space="preserve"> PAGEREF _Toc381564419 \h </w:instrText>
+              <w:instrText xml:space="preserve"> PAGEREF _Toc381567570 \h </w:instrText>
             </w:r>
             <w:r>
               <w:rPr>
@@ -1818,11 +1818,11 @@
               <w:lang w:eastAsia="zh-CN"/>
             </w:rPr>
           </w:pPr>
-          <w:hyperlink w:anchor="_Toc381564420" w:history="1">
+          <w:hyperlink w:anchor="_Toc381567571" w:history="1">
             <w:r>
               <w:rPr>
                 <w:rStyle w:val="Hyperlink"/>
-                <w:rFonts w:ascii="Times New Roman" w:hAnsi="Times New Roman" w:cs="Times New Roman"/>
+                <w:rFonts w:cs="Times New Roman"/>
                 <w:noProof/>
               </w:rPr>
               <w:t>4.2.10</w:t>
@@ -1837,7 +1837,7 @@
             <w:r>
               <w:rPr>
                 <w:rStyle w:val="Hyperlink"/>
-                <w:rFonts w:ascii="Times New Roman" w:hAnsi="Times New Roman" w:cs="Times New Roman"/>
+                <w:rFonts w:cs="Times New Roman"/>
                 <w:noProof/>
               </w:rPr>
               <w:t>Laptop Automatically Connects to Open Wi-Fi</w:t>
@@ -1861,7 +1861,7 @@
                 <w:noProof/>
                 <w:webHidden/>
               </w:rPr>
-              <w:instrText xml:space="preserve"> PAGEREF _Toc381564420 \h </w:instrText>
+              <w:instrText xml:space="preserve"> PAGEREF _Toc381567571 \h </w:instrText>
             </w:r>
             <w:r>
               <w:rPr>
@@ -1904,11 +1904,11 @@
               <w:lang w:eastAsia="zh-CN"/>
             </w:rPr>
           </w:pPr>
-          <w:hyperlink w:anchor="_Toc381564421" w:history="1">
+          <w:hyperlink w:anchor="_Toc381567572" w:history="1">
             <w:r>
               <w:rPr>
                 <w:rStyle w:val="Hyperlink"/>
-                <w:rFonts w:ascii="Times New Roman" w:hAnsi="Times New Roman" w:cs="Times New Roman"/>
+                <w:rFonts w:cs="Times New Roman"/>
                 <w:noProof/>
               </w:rPr>
               <w:t>4.2.11</w:t>
@@ -1923,7 +1923,7 @@
             <w:r>
               <w:rPr>
                 <w:rStyle w:val="Hyperlink"/>
-                <w:rFonts w:ascii="Times New Roman" w:hAnsi="Times New Roman" w:cs="Times New Roman"/>
+                <w:rFonts w:cs="Times New Roman"/>
                 <w:noProof/>
               </w:rPr>
               <w:t>Laptop Logs Keystrokes and Sends Data to Server</w:t>
@@ -1947,7 +1947,7 @@
                 <w:noProof/>
                 <w:webHidden/>
               </w:rPr>
-              <w:instrText xml:space="preserve"> PAGEREF _Toc381564421 \h </w:instrText>
+              <w:instrText xml:space="preserve"> PAGEREF _Toc381567572 \h </w:instrText>
             </w:r>
             <w:r>
               <w:rPr>
@@ -1990,11 +1990,11 @@
               <w:lang w:eastAsia="zh-CN"/>
             </w:rPr>
           </w:pPr>
-          <w:hyperlink w:anchor="_Toc381564422" w:history="1">
+          <w:hyperlink w:anchor="_Toc381567573" w:history="1">
             <w:r>
               <w:rPr>
                 <w:rStyle w:val="Hyperlink"/>
-                <w:rFonts w:ascii="Times New Roman" w:hAnsi="Times New Roman" w:cs="Times New Roman"/>
+                <w:rFonts w:cs="Times New Roman"/>
                 <w:noProof/>
               </w:rPr>
               <w:t>4.2.12</w:t>
@@ -2009,7 +2009,7 @@
             <w:r>
               <w:rPr>
                 <w:rStyle w:val="Hyperlink"/>
-                <w:rFonts w:ascii="Times New Roman" w:hAnsi="Times New Roman" w:cs="Times New Roman"/>
+                <w:rFonts w:cs="Times New Roman"/>
                 <w:noProof/>
               </w:rPr>
               <w:t>Laptop Checks in with Server</w:t>
@@ -2033,7 +2033,7 @@
                 <w:noProof/>
                 <w:webHidden/>
               </w:rPr>
-              <w:instrText xml:space="preserve"> PAGEREF _Toc381564422 \h </w:instrText>
+              <w:instrText xml:space="preserve"> PAGEREF _Toc381567573 \h </w:instrText>
             </w:r>
             <w:r>
               <w:rPr>
@@ -2076,11 +2076,11 @@
               <w:lang w:eastAsia="zh-CN"/>
             </w:rPr>
           </w:pPr>
-          <w:hyperlink w:anchor="_Toc381564423" w:history="1">
+          <w:hyperlink w:anchor="_Toc381567574" w:history="1">
             <w:r>
               <w:rPr>
                 <w:rStyle w:val="Hyperlink"/>
-                <w:rFonts w:ascii="Times New Roman" w:hAnsi="Times New Roman" w:cs="Times New Roman"/>
+                <w:rFonts w:cs="Times New Roman"/>
                 <w:noProof/>
               </w:rPr>
               <w:t>4.2.13</w:t>
@@ -2095,7 +2095,7 @@
             <w:r>
               <w:rPr>
                 <w:rStyle w:val="Hyperlink"/>
-                <w:rFonts w:ascii="Times New Roman" w:hAnsi="Times New Roman" w:cs="Times New Roman"/>
+                <w:rFonts w:cs="Times New Roman"/>
                 <w:noProof/>
               </w:rPr>
               <w:t>Geogram Automatically Detects when Stolen</w:t>
@@ -2119,7 +2119,7 @@
                 <w:noProof/>
                 <w:webHidden/>
               </w:rPr>
-              <w:instrText xml:space="preserve"> PAGEREF _Toc381564423 \h </w:instrText>
+              <w:instrText xml:space="preserve"> PAGEREF _Toc381567574 \h </w:instrText>
             </w:r>
             <w:r>
               <w:rPr>
@@ -2162,11 +2162,11 @@
               <w:lang w:eastAsia="zh-CN"/>
             </w:rPr>
           </w:pPr>
-          <w:hyperlink w:anchor="_Toc381564424" w:history="1">
+          <w:hyperlink w:anchor="_Toc381567575" w:history="1">
             <w:r>
               <w:rPr>
                 <w:rStyle w:val="Hyperlink"/>
-                <w:rFonts w:ascii="Times New Roman" w:hAnsi="Times New Roman" w:cs="Times New Roman"/>
+                <w:rFonts w:cs="Times New Roman"/>
                 <w:noProof/>
               </w:rPr>
               <w:t>4.2.14</w:t>
@@ -2181,7 +2181,7 @@
             <w:r>
               <w:rPr>
                 <w:rStyle w:val="Hyperlink"/>
-                <w:rFonts w:ascii="Times New Roman" w:hAnsi="Times New Roman" w:cs="Times New Roman"/>
+                <w:rFonts w:cs="Times New Roman"/>
                 <w:noProof/>
               </w:rPr>
               <w:t>Geogram Sends Location Updates to Server</w:t>
@@ -2205,7 +2205,7 @@
                 <w:noProof/>
                 <w:webHidden/>
               </w:rPr>
-              <w:instrText xml:space="preserve"> PAGEREF _Toc381564424 \h </w:instrText>
+              <w:instrText xml:space="preserve"> PAGEREF _Toc381567575 \h </w:instrText>
             </w:r>
             <w:r>
               <w:rPr>
@@ -2248,11 +2248,11 @@
               <w:lang w:eastAsia="zh-CN"/>
             </w:rPr>
           </w:pPr>
-          <w:hyperlink w:anchor="_Toc381564425" w:history="1">
+          <w:hyperlink w:anchor="_Toc381567576" w:history="1">
             <w:r>
               <w:rPr>
                 <w:rStyle w:val="Hyperlink"/>
-                <w:rFonts w:ascii="Times New Roman" w:hAnsi="Times New Roman" w:cs="Times New Roman"/>
+                <w:rFonts w:cs="Times New Roman"/>
                 <w:noProof/>
               </w:rPr>
               <w:t>5</w:t>
@@ -2267,7 +2267,7 @@
             <w:r>
               <w:rPr>
                 <w:rStyle w:val="Hyperlink"/>
-                <w:rFonts w:ascii="Times New Roman" w:hAnsi="Times New Roman" w:cs="Times New Roman"/>
+                <w:rFonts w:cs="Times New Roman"/>
                 <w:noProof/>
               </w:rPr>
               <w:t>Design Documentation</w:t>
@@ -2291,7 +2291,7 @@
                 <w:noProof/>
                 <w:webHidden/>
               </w:rPr>
-              <w:instrText xml:space="preserve"> PAGEREF _Toc381564425 \h </w:instrText>
+              <w:instrText xml:space="preserve"> PAGEREF _Toc381567576 \h </w:instrText>
             </w:r>
             <w:r>
               <w:rPr>
@@ -2334,11 +2334,11 @@
               <w:lang w:eastAsia="zh-CN"/>
             </w:rPr>
           </w:pPr>
-          <w:hyperlink w:anchor="_Toc381564426" w:history="1">
+          <w:hyperlink w:anchor="_Toc381567577" w:history="1">
             <w:r>
               <w:rPr>
                 <w:rStyle w:val="Hyperlink"/>
-                <w:rFonts w:ascii="Times New Roman" w:hAnsi="Times New Roman" w:cs="Times New Roman"/>
+                <w:rFonts w:cs="Times New Roman"/>
                 <w:noProof/>
               </w:rPr>
               <w:t>5.1</w:t>
@@ -2353,7 +2353,7 @@
             <w:r>
               <w:rPr>
                 <w:rStyle w:val="Hyperlink"/>
-                <w:rFonts w:ascii="Times New Roman" w:hAnsi="Times New Roman" w:cs="Times New Roman"/>
+                <w:rFonts w:cs="Times New Roman"/>
                 <w:noProof/>
               </w:rPr>
               <w:t>Server components</w:t>
@@ -2377,7 +2377,7 @@
                 <w:noProof/>
                 <w:webHidden/>
               </w:rPr>
-              <w:instrText xml:space="preserve"> PAGEREF _Toc381564426 \h </w:instrText>
+              <w:instrText xml:space="preserve"> PAGEREF _Toc381567577 \h </w:instrText>
             </w:r>
             <w:r>
               <w:rPr>
@@ -2420,11 +2420,11 @@
               <w:lang w:eastAsia="zh-CN"/>
             </w:rPr>
           </w:pPr>
-          <w:hyperlink w:anchor="_Toc381564427" w:history="1">
+          <w:hyperlink w:anchor="_Toc381567578" w:history="1">
             <w:r>
               <w:rPr>
                 <w:rStyle w:val="Hyperlink"/>
-                <w:rFonts w:ascii="Times New Roman" w:hAnsi="Times New Roman" w:cs="Times New Roman"/>
+                <w:rFonts w:cs="Times New Roman"/>
                 <w:noProof/>
               </w:rPr>
               <w:t>5.1.1</w:t>
@@ -2439,7 +2439,7 @@
             <w:r>
               <w:rPr>
                 <w:rStyle w:val="Hyperlink"/>
-                <w:rFonts w:ascii="Times New Roman" w:hAnsi="Times New Roman" w:cs="Times New Roman"/>
+                <w:rFonts w:cs="Times New Roman"/>
                 <w:noProof/>
               </w:rPr>
               <w:t>Central Server</w:t>
@@ -2463,7 +2463,7 @@
                 <w:noProof/>
                 <w:webHidden/>
               </w:rPr>
-              <w:instrText xml:space="preserve"> PAGEREF _Toc381564427 \h </w:instrText>
+              <w:instrText xml:space="preserve"> PAGEREF _Toc381567578 \h </w:instrText>
             </w:r>
             <w:r>
               <w:rPr>
@@ -2506,11 +2506,11 @@
               <w:lang w:eastAsia="zh-CN"/>
             </w:rPr>
           </w:pPr>
-          <w:hyperlink w:anchor="_Toc381564428" w:history="1">
+          <w:hyperlink w:anchor="_Toc381567579" w:history="1">
             <w:r>
               <w:rPr>
                 <w:rStyle w:val="Hyperlink"/>
-                <w:rFonts w:ascii="Times New Roman" w:hAnsi="Times New Roman" w:cs="Times New Roman"/>
+                <w:rFonts w:cs="Times New Roman"/>
                 <w:noProof/>
               </w:rPr>
               <w:t>5.1.2</w:t>
@@ -2525,7 +2525,7 @@
             <w:r>
               <w:rPr>
                 <w:rStyle w:val="Hyperlink"/>
-                <w:rFonts w:ascii="Times New Roman" w:hAnsi="Times New Roman" w:cs="Times New Roman"/>
+                <w:rFonts w:cs="Times New Roman"/>
                 <w:noProof/>
               </w:rPr>
               <w:t>RequestProtocol</w:t>
@@ -2549,7 +2549,7 @@
                 <w:noProof/>
                 <w:webHidden/>
               </w:rPr>
-              <w:instrText xml:space="preserve"> PAGEREF _Toc381564428 \h </w:instrText>
+              <w:instrText xml:space="preserve"> PAGEREF _Toc381567579 \h </w:instrText>
             </w:r>
             <w:r>
               <w:rPr>
@@ -2592,11 +2592,11 @@
               <w:lang w:eastAsia="zh-CN"/>
             </w:rPr>
           </w:pPr>
-          <w:hyperlink w:anchor="_Toc381564429" w:history="1">
+          <w:hyperlink w:anchor="_Toc381567580" w:history="1">
             <w:r>
               <w:rPr>
                 <w:rStyle w:val="Hyperlink"/>
-                <w:rFonts w:ascii="Times New Roman" w:hAnsi="Times New Roman" w:cs="Times New Roman"/>
+                <w:rFonts w:cs="Times New Roman"/>
                 <w:noProof/>
               </w:rPr>
               <w:t>5.1.3</w:t>
@@ -2611,7 +2611,7 @@
             <w:r>
               <w:rPr>
                 <w:rStyle w:val="Hyperlink"/>
-                <w:rFonts w:ascii="Times New Roman" w:hAnsi="Times New Roman" w:cs="Times New Roman"/>
+                <w:rFonts w:cs="Times New Roman"/>
                 <w:noProof/>
               </w:rPr>
               <w:t>Web Server</w:t>
@@ -2635,7 +2635,7 @@
                 <w:noProof/>
                 <w:webHidden/>
               </w:rPr>
-              <w:instrText xml:space="preserve"> PAGEREF _Toc381564429 \h </w:instrText>
+              <w:instrText xml:space="preserve"> PAGEREF _Toc381567580 \h </w:instrText>
             </w:r>
             <w:r>
               <w:rPr>
@@ -2678,11 +2678,11 @@
               <w:lang w:eastAsia="zh-CN"/>
             </w:rPr>
           </w:pPr>
-          <w:hyperlink w:anchor="_Toc381564430" w:history="1">
+          <w:hyperlink w:anchor="_Toc381567581" w:history="1">
             <w:r>
               <w:rPr>
                 <w:rStyle w:val="Hyperlink"/>
-                <w:rFonts w:ascii="Times New Roman" w:hAnsi="Times New Roman" w:cs="Times New Roman"/>
+                <w:rFonts w:cs="Times New Roman"/>
                 <w:noProof/>
               </w:rPr>
               <w:t>5.2</w:t>
@@ -2697,7 +2697,7 @@
             <w:r>
               <w:rPr>
                 <w:rStyle w:val="Hyperlink"/>
-                <w:rFonts w:ascii="Times New Roman" w:hAnsi="Times New Roman" w:cs="Times New Roman"/>
+                <w:rFonts w:cs="Times New Roman"/>
                 <w:noProof/>
               </w:rPr>
               <w:t>SMS Gateway</w:t>
@@ -2721,7 +2721,7 @@
                 <w:noProof/>
                 <w:webHidden/>
               </w:rPr>
-              <w:instrText xml:space="preserve"> PAGEREF _Toc381564430 \h </w:instrText>
+              <w:instrText xml:space="preserve"> PAGEREF _Toc381567581 \h </w:instrText>
             </w:r>
             <w:r>
               <w:rPr>
@@ -2764,11 +2764,11 @@
               <w:lang w:eastAsia="zh-CN"/>
             </w:rPr>
           </w:pPr>
-          <w:hyperlink w:anchor="_Toc381564431" w:history="1">
+          <w:hyperlink w:anchor="_Toc381567582" w:history="1">
             <w:r>
               <w:rPr>
                 <w:rStyle w:val="Hyperlink"/>
-                <w:rFonts w:ascii="Times New Roman" w:hAnsi="Times New Roman" w:cs="Times New Roman"/>
+                <w:rFonts w:cs="Times New Roman"/>
                 <w:noProof/>
               </w:rPr>
               <w:t>5.2.1</w:t>
@@ -2783,7 +2783,7 @@
             <w:r>
               <w:rPr>
                 <w:rStyle w:val="Hyperlink"/>
-                <w:rFonts w:ascii="Times New Roman" w:hAnsi="Times New Roman" w:cs="Times New Roman"/>
+                <w:rFonts w:cs="Times New Roman"/>
                 <w:noProof/>
               </w:rPr>
               <w:t>Overview</w:t>
@@ -2807,7 +2807,7 @@
                 <w:noProof/>
                 <w:webHidden/>
               </w:rPr>
-              <w:instrText xml:space="preserve"> PAGEREF _Toc381564431 \h </w:instrText>
+              <w:instrText xml:space="preserve"> PAGEREF _Toc381567582 \h </w:instrText>
             </w:r>
             <w:r>
               <w:rPr>
@@ -2850,11 +2850,11 @@
               <w:lang w:eastAsia="zh-CN"/>
             </w:rPr>
           </w:pPr>
-          <w:hyperlink w:anchor="_Toc381564432" w:history="1">
+          <w:hyperlink w:anchor="_Toc381567583" w:history="1">
             <w:r>
               <w:rPr>
                 <w:rStyle w:val="Hyperlink"/>
-                <w:rFonts w:ascii="Times New Roman" w:hAnsi="Times New Roman" w:cs="Times New Roman"/>
+                <w:rFonts w:cs="Times New Roman"/>
                 <w:noProof/>
               </w:rPr>
               <w:t>5.2.2</w:t>
@@ -2869,7 +2869,7 @@
             <w:r>
               <w:rPr>
                 <w:rStyle w:val="Hyperlink"/>
-                <w:rFonts w:ascii="Times New Roman" w:hAnsi="Times New Roman" w:cs="Times New Roman"/>
+                <w:rFonts w:cs="Times New Roman"/>
                 <w:noProof/>
               </w:rPr>
               <w:t>Structure</w:t>
@@ -2893,7 +2893,7 @@
                 <w:noProof/>
                 <w:webHidden/>
               </w:rPr>
-              <w:instrText xml:space="preserve"> PAGEREF _Toc381564432 \h </w:instrText>
+              <w:instrText xml:space="preserve"> PAGEREF _Toc381567583 \h </w:instrText>
             </w:r>
             <w:r>
               <w:rPr>
@@ -2936,11 +2936,11 @@
               <w:lang w:eastAsia="zh-CN"/>
             </w:rPr>
           </w:pPr>
-          <w:hyperlink w:anchor="_Toc381564433" w:history="1">
+          <w:hyperlink w:anchor="_Toc381567584" w:history="1">
             <w:r>
               <w:rPr>
                 <w:rStyle w:val="Hyperlink"/>
-                <w:rFonts w:ascii="Times New Roman" w:hAnsi="Times New Roman" w:cs="Times New Roman"/>
+                <w:rFonts w:cs="Times New Roman"/>
                 <w:noProof/>
               </w:rPr>
               <w:t>5.2.3</w:t>
@@ -2955,7 +2955,7 @@
             <w:r>
               <w:rPr>
                 <w:rStyle w:val="Hyperlink"/>
-                <w:rFonts w:ascii="Times New Roman" w:hAnsi="Times New Roman" w:cs="Times New Roman"/>
+                <w:rFonts w:cs="Times New Roman"/>
                 <w:noProof/>
               </w:rPr>
               <w:t>Interfaces</w:t>
@@ -2979,7 +2979,7 @@
                 <w:noProof/>
                 <w:webHidden/>
               </w:rPr>
-              <w:instrText xml:space="preserve"> PAGEREF _Toc381564433 \h </w:instrText>
+              <w:instrText xml:space="preserve"> PAGEREF _Toc381567584 \h </w:instrText>
             </w:r>
             <w:r>
               <w:rPr>
@@ -3022,11 +3022,11 @@
               <w:lang w:eastAsia="zh-CN"/>
             </w:rPr>
           </w:pPr>
-          <w:hyperlink w:anchor="_Toc381564434" w:history="1">
+          <w:hyperlink w:anchor="_Toc381567585" w:history="1">
             <w:r>
               <w:rPr>
                 <w:rStyle w:val="Hyperlink"/>
-                <w:rFonts w:ascii="Times New Roman" w:hAnsi="Times New Roman" w:cs="Times New Roman"/>
+                <w:rFonts w:cs="Times New Roman"/>
                 <w:noProof/>
               </w:rPr>
               <w:t>5.2.4</w:t>
@@ -3041,7 +3041,7 @@
             <w:r>
               <w:rPr>
                 <w:rStyle w:val="Hyperlink"/>
-                <w:rFonts w:ascii="Times New Roman" w:hAnsi="Times New Roman" w:cs="Times New Roman"/>
+                <w:rFonts w:cs="Times New Roman"/>
                 <w:noProof/>
               </w:rPr>
               <w:t>Activity Diagram</w:t>
@@ -3065,7 +3065,7 @@
                 <w:noProof/>
                 <w:webHidden/>
               </w:rPr>
-              <w:instrText xml:space="preserve"> PAGEREF _Toc381564434 \h </w:instrText>
+              <w:instrText xml:space="preserve"> PAGEREF _Toc381567585 \h </w:instrText>
             </w:r>
             <w:r>
               <w:rPr>
@@ -3086,6 +3086,846 @@
                 <w:webHidden/>
               </w:rPr>
               <w:t>18</w:t>
+            </w:r>
+            <w:r>
+              <w:rPr>
+                <w:noProof/>
+                <w:webHidden/>
+              </w:rPr>
+              <w:fldChar w:fldCharType="end"/>
+            </w:r>
+          </w:hyperlink>
+        </w:p>
+        <w:p>
+          <w:pPr>
+            <w:pStyle w:val="TOC3"/>
+            <w:tabs>
+              <w:tab w:val="left" w:pos="1320"/>
+              <w:tab w:val="right" w:leader="dot" w:pos="9350"/>
+            </w:tabs>
+            <w:rPr>
+              <w:noProof/>
+              <w:lang w:eastAsia="zh-CN"/>
+            </w:rPr>
+          </w:pPr>
+          <w:hyperlink w:anchor="_Toc381567586" w:history="1">
+            <w:r>
+              <w:rPr>
+                <w:rStyle w:val="Hyperlink"/>
+                <w:noProof/>
+              </w:rPr>
+              <w:t>5.2.5</w:t>
+            </w:r>
+            <w:r>
+              <w:rPr>
+                <w:noProof/>
+                <w:lang w:eastAsia="zh-CN"/>
+              </w:rPr>
+              <w:tab/>
+            </w:r>
+            <w:r>
+              <w:rPr>
+                <w:rStyle w:val="Hyperlink"/>
+                <w:noProof/>
+              </w:rPr>
+              <w:t>UI Storyboard</w:t>
+            </w:r>
+            <w:r>
+              <w:rPr>
+                <w:noProof/>
+                <w:webHidden/>
+              </w:rPr>
+              <w:tab/>
+            </w:r>
+            <w:r>
+              <w:rPr>
+                <w:noProof/>
+                <w:webHidden/>
+              </w:rPr>
+              <w:fldChar w:fldCharType="begin"/>
+            </w:r>
+            <w:r>
+              <w:rPr>
+                <w:noProof/>
+                <w:webHidden/>
+              </w:rPr>
+              <w:instrText xml:space="preserve"> PAGEREF _Toc381567586 \h </w:instrText>
+            </w:r>
+            <w:r>
+              <w:rPr>
+                <w:noProof/>
+                <w:webHidden/>
+              </w:rPr>
+            </w:r>
+            <w:r>
+              <w:rPr>
+                <w:noProof/>
+                <w:webHidden/>
+              </w:rPr>
+              <w:fldChar w:fldCharType="separate"/>
+            </w:r>
+            <w:r>
+              <w:rPr>
+                <w:noProof/>
+                <w:webHidden/>
+              </w:rPr>
+              <w:t>19</w:t>
+            </w:r>
+            <w:r>
+              <w:rPr>
+                <w:noProof/>
+                <w:webHidden/>
+              </w:rPr>
+              <w:fldChar w:fldCharType="end"/>
+            </w:r>
+          </w:hyperlink>
+        </w:p>
+        <w:p>
+          <w:pPr>
+            <w:pStyle w:val="TOC1"/>
+            <w:tabs>
+              <w:tab w:val="left" w:pos="440"/>
+              <w:tab w:val="right" w:leader="dot" w:pos="9350"/>
+            </w:tabs>
+            <w:rPr>
+              <w:noProof/>
+              <w:lang w:eastAsia="zh-CN"/>
+            </w:rPr>
+          </w:pPr>
+          <w:hyperlink w:anchor="_Toc381567587" w:history="1">
+            <w:r>
+              <w:rPr>
+                <w:rStyle w:val="Hyperlink"/>
+                <w:noProof/>
+              </w:rPr>
+              <w:t>6</w:t>
+            </w:r>
+            <w:r>
+              <w:rPr>
+                <w:noProof/>
+                <w:lang w:eastAsia="zh-CN"/>
+              </w:rPr>
+              <w:tab/>
+            </w:r>
+            <w:r>
+              <w:rPr>
+                <w:rStyle w:val="Hyperlink"/>
+                <w:noProof/>
+              </w:rPr>
+              <w:t>Management Plan</w:t>
+            </w:r>
+            <w:r>
+              <w:rPr>
+                <w:noProof/>
+                <w:webHidden/>
+              </w:rPr>
+              <w:tab/>
+            </w:r>
+            <w:r>
+              <w:rPr>
+                <w:noProof/>
+                <w:webHidden/>
+              </w:rPr>
+              <w:fldChar w:fldCharType="begin"/>
+            </w:r>
+            <w:r>
+              <w:rPr>
+                <w:noProof/>
+                <w:webHidden/>
+              </w:rPr>
+              <w:instrText xml:space="preserve"> PAGEREF _Toc381567587 \h </w:instrText>
+            </w:r>
+            <w:r>
+              <w:rPr>
+                <w:noProof/>
+                <w:webHidden/>
+              </w:rPr>
+            </w:r>
+            <w:r>
+              <w:rPr>
+                <w:noProof/>
+                <w:webHidden/>
+              </w:rPr>
+              <w:fldChar w:fldCharType="separate"/>
+            </w:r>
+            <w:r>
+              <w:rPr>
+                <w:noProof/>
+                <w:webHidden/>
+              </w:rPr>
+              <w:t>21</w:t>
+            </w:r>
+            <w:r>
+              <w:rPr>
+                <w:noProof/>
+                <w:webHidden/>
+              </w:rPr>
+              <w:fldChar w:fldCharType="end"/>
+            </w:r>
+          </w:hyperlink>
+        </w:p>
+        <w:p>
+          <w:pPr>
+            <w:pStyle w:val="TOC1"/>
+            <w:tabs>
+              <w:tab w:val="left" w:pos="440"/>
+              <w:tab w:val="right" w:leader="dot" w:pos="9350"/>
+            </w:tabs>
+            <w:rPr>
+              <w:noProof/>
+              <w:lang w:eastAsia="zh-CN"/>
+            </w:rPr>
+          </w:pPr>
+          <w:hyperlink w:anchor="_Toc381567588" w:history="1">
+            <w:r>
+              <w:rPr>
+                <w:rStyle w:val="Hyperlink"/>
+                <w:noProof/>
+              </w:rPr>
+              <w:t>7</w:t>
+            </w:r>
+            <w:r>
+              <w:rPr>
+                <w:noProof/>
+                <w:lang w:eastAsia="zh-CN"/>
+              </w:rPr>
+              <w:tab/>
+            </w:r>
+            <w:r>
+              <w:rPr>
+                <w:rStyle w:val="Hyperlink"/>
+                <w:noProof/>
+              </w:rPr>
+              <w:t>Risk Mitigation</w:t>
+            </w:r>
+            <w:r>
+              <w:rPr>
+                <w:noProof/>
+                <w:webHidden/>
+              </w:rPr>
+              <w:tab/>
+            </w:r>
+            <w:r>
+              <w:rPr>
+                <w:noProof/>
+                <w:webHidden/>
+              </w:rPr>
+              <w:fldChar w:fldCharType="begin"/>
+            </w:r>
+            <w:r>
+              <w:rPr>
+                <w:noProof/>
+                <w:webHidden/>
+              </w:rPr>
+              <w:instrText xml:space="preserve"> PAGEREF _Toc381567588 \h </w:instrText>
+            </w:r>
+            <w:r>
+              <w:rPr>
+                <w:noProof/>
+                <w:webHidden/>
+              </w:rPr>
+            </w:r>
+            <w:r>
+              <w:rPr>
+                <w:noProof/>
+                <w:webHidden/>
+              </w:rPr>
+              <w:fldChar w:fldCharType="separate"/>
+            </w:r>
+            <w:r>
+              <w:rPr>
+                <w:noProof/>
+                <w:webHidden/>
+              </w:rPr>
+              <w:t>22</w:t>
+            </w:r>
+            <w:r>
+              <w:rPr>
+                <w:noProof/>
+                <w:webHidden/>
+              </w:rPr>
+              <w:fldChar w:fldCharType="end"/>
+            </w:r>
+          </w:hyperlink>
+        </w:p>
+        <w:p>
+          <w:pPr>
+            <w:pStyle w:val="TOC1"/>
+            <w:tabs>
+              <w:tab w:val="left" w:pos="440"/>
+              <w:tab w:val="right" w:leader="dot" w:pos="9350"/>
+            </w:tabs>
+            <w:rPr>
+              <w:noProof/>
+              <w:lang w:eastAsia="zh-CN"/>
+            </w:rPr>
+          </w:pPr>
+          <w:hyperlink w:anchor="_Toc381567589" w:history="1">
+            <w:r>
+              <w:rPr>
+                <w:rStyle w:val="Hyperlink"/>
+                <w:noProof/>
+              </w:rPr>
+              <w:t>8</w:t>
+            </w:r>
+            <w:r>
+              <w:rPr>
+                <w:noProof/>
+                <w:lang w:eastAsia="zh-CN"/>
+              </w:rPr>
+              <w:tab/>
+            </w:r>
+            <w:r>
+              <w:rPr>
+                <w:rStyle w:val="Hyperlink"/>
+                <w:noProof/>
+              </w:rPr>
+              <w:t>Test Plan and Test Procedure</w:t>
+            </w:r>
+            <w:r>
+              <w:rPr>
+                <w:noProof/>
+                <w:webHidden/>
+              </w:rPr>
+              <w:tab/>
+            </w:r>
+            <w:r>
+              <w:rPr>
+                <w:noProof/>
+                <w:webHidden/>
+              </w:rPr>
+              <w:fldChar w:fldCharType="begin"/>
+            </w:r>
+            <w:r>
+              <w:rPr>
+                <w:noProof/>
+                <w:webHidden/>
+              </w:rPr>
+              <w:instrText xml:space="preserve"> PAGEREF _Toc381567589 \h </w:instrText>
+            </w:r>
+            <w:r>
+              <w:rPr>
+                <w:noProof/>
+                <w:webHidden/>
+              </w:rPr>
+            </w:r>
+            <w:r>
+              <w:rPr>
+                <w:noProof/>
+                <w:webHidden/>
+              </w:rPr>
+              <w:fldChar w:fldCharType="separate"/>
+            </w:r>
+            <w:r>
+              <w:rPr>
+                <w:noProof/>
+                <w:webHidden/>
+              </w:rPr>
+              <w:t>23</w:t>
+            </w:r>
+            <w:r>
+              <w:rPr>
+                <w:noProof/>
+                <w:webHidden/>
+              </w:rPr>
+              <w:fldChar w:fldCharType="end"/>
+            </w:r>
+          </w:hyperlink>
+        </w:p>
+        <w:p>
+          <w:pPr>
+            <w:pStyle w:val="TOC2"/>
+            <w:tabs>
+              <w:tab w:val="left" w:pos="880"/>
+              <w:tab w:val="right" w:leader="dot" w:pos="9350"/>
+            </w:tabs>
+            <w:rPr>
+              <w:noProof/>
+              <w:lang w:eastAsia="zh-CN"/>
+            </w:rPr>
+          </w:pPr>
+          <w:hyperlink w:anchor="_Toc381567590" w:history="1">
+            <w:r>
+              <w:rPr>
+                <w:rStyle w:val="Hyperlink"/>
+                <w:noProof/>
+              </w:rPr>
+              <w:t>8.1</w:t>
+            </w:r>
+            <w:r>
+              <w:rPr>
+                <w:noProof/>
+                <w:lang w:eastAsia="zh-CN"/>
+              </w:rPr>
+              <w:tab/>
+            </w:r>
+            <w:r>
+              <w:rPr>
+                <w:rStyle w:val="Hyperlink"/>
+                <w:noProof/>
+              </w:rPr>
+              <w:t>Test Plan</w:t>
+            </w:r>
+            <w:r>
+              <w:rPr>
+                <w:noProof/>
+                <w:webHidden/>
+              </w:rPr>
+              <w:tab/>
+            </w:r>
+            <w:r>
+              <w:rPr>
+                <w:noProof/>
+                <w:webHidden/>
+              </w:rPr>
+              <w:fldChar w:fldCharType="begin"/>
+            </w:r>
+            <w:r>
+              <w:rPr>
+                <w:noProof/>
+                <w:webHidden/>
+              </w:rPr>
+              <w:instrText xml:space="preserve"> PAGEREF _Toc381567590 \h </w:instrText>
+            </w:r>
+            <w:r>
+              <w:rPr>
+                <w:noProof/>
+                <w:webHidden/>
+              </w:rPr>
+            </w:r>
+            <w:r>
+              <w:rPr>
+                <w:noProof/>
+                <w:webHidden/>
+              </w:rPr>
+              <w:fldChar w:fldCharType="separate"/>
+            </w:r>
+            <w:r>
+              <w:rPr>
+                <w:noProof/>
+                <w:webHidden/>
+              </w:rPr>
+              <w:t>23</w:t>
+            </w:r>
+            <w:r>
+              <w:rPr>
+                <w:noProof/>
+                <w:webHidden/>
+              </w:rPr>
+              <w:fldChar w:fldCharType="end"/>
+            </w:r>
+          </w:hyperlink>
+        </w:p>
+        <w:p>
+          <w:pPr>
+            <w:pStyle w:val="TOC2"/>
+            <w:tabs>
+              <w:tab w:val="left" w:pos="880"/>
+              <w:tab w:val="right" w:leader="dot" w:pos="9350"/>
+            </w:tabs>
+            <w:rPr>
+              <w:noProof/>
+              <w:lang w:eastAsia="zh-CN"/>
+            </w:rPr>
+          </w:pPr>
+          <w:hyperlink w:anchor="_Toc381567591" w:history="1">
+            <w:r>
+              <w:rPr>
+                <w:rStyle w:val="Hyperlink"/>
+                <w:noProof/>
+              </w:rPr>
+              <w:t>8.2</w:t>
+            </w:r>
+            <w:r>
+              <w:rPr>
+                <w:noProof/>
+                <w:lang w:eastAsia="zh-CN"/>
+              </w:rPr>
+              <w:tab/>
+            </w:r>
+            <w:r>
+              <w:rPr>
+                <w:rStyle w:val="Hyperlink"/>
+                <w:noProof/>
+              </w:rPr>
+              <w:t>Test Procedure</w:t>
+            </w:r>
+            <w:r>
+              <w:rPr>
+                <w:noProof/>
+                <w:webHidden/>
+              </w:rPr>
+              <w:tab/>
+            </w:r>
+            <w:r>
+              <w:rPr>
+                <w:noProof/>
+                <w:webHidden/>
+              </w:rPr>
+              <w:fldChar w:fldCharType="begin"/>
+            </w:r>
+            <w:r>
+              <w:rPr>
+                <w:noProof/>
+                <w:webHidden/>
+              </w:rPr>
+              <w:instrText xml:space="preserve"> PAGEREF _Toc381567591 \h </w:instrText>
+            </w:r>
+            <w:r>
+              <w:rPr>
+                <w:noProof/>
+                <w:webHidden/>
+              </w:rPr>
+            </w:r>
+            <w:r>
+              <w:rPr>
+                <w:noProof/>
+                <w:webHidden/>
+              </w:rPr>
+              <w:fldChar w:fldCharType="separate"/>
+            </w:r>
+            <w:r>
+              <w:rPr>
+                <w:noProof/>
+                <w:webHidden/>
+              </w:rPr>
+              <w:t>23</w:t>
+            </w:r>
+            <w:r>
+              <w:rPr>
+                <w:noProof/>
+                <w:webHidden/>
+              </w:rPr>
+              <w:fldChar w:fldCharType="end"/>
+            </w:r>
+          </w:hyperlink>
+        </w:p>
+        <w:p>
+          <w:pPr>
+            <w:pStyle w:val="TOC3"/>
+            <w:tabs>
+              <w:tab w:val="left" w:pos="1320"/>
+              <w:tab w:val="right" w:leader="dot" w:pos="9350"/>
+            </w:tabs>
+            <w:rPr>
+              <w:noProof/>
+              <w:lang w:eastAsia="zh-CN"/>
+            </w:rPr>
+          </w:pPr>
+          <w:hyperlink w:anchor="_Toc381567592" w:history="1">
+            <w:r>
+              <w:rPr>
+                <w:rStyle w:val="Hyperlink"/>
+                <w:noProof/>
+              </w:rPr>
+              <w:t>8.2.1</w:t>
+            </w:r>
+            <w:r>
+              <w:rPr>
+                <w:noProof/>
+                <w:lang w:eastAsia="zh-CN"/>
+              </w:rPr>
+              <w:tab/>
+            </w:r>
+            <w:r>
+              <w:rPr>
+                <w:rStyle w:val="Hyperlink"/>
+                <w:noProof/>
+              </w:rPr>
+              <w:t>SMS Gateway Tests</w:t>
+            </w:r>
+            <w:r>
+              <w:rPr>
+                <w:noProof/>
+                <w:webHidden/>
+              </w:rPr>
+              <w:tab/>
+            </w:r>
+            <w:r>
+              <w:rPr>
+                <w:noProof/>
+                <w:webHidden/>
+              </w:rPr>
+              <w:fldChar w:fldCharType="begin"/>
+            </w:r>
+            <w:r>
+              <w:rPr>
+                <w:noProof/>
+                <w:webHidden/>
+              </w:rPr>
+              <w:instrText xml:space="preserve"> PAGEREF _Toc381567592 \h </w:instrText>
+            </w:r>
+            <w:r>
+              <w:rPr>
+                <w:noProof/>
+                <w:webHidden/>
+              </w:rPr>
+            </w:r>
+            <w:r>
+              <w:rPr>
+                <w:noProof/>
+                <w:webHidden/>
+              </w:rPr>
+              <w:fldChar w:fldCharType="separate"/>
+            </w:r>
+            <w:r>
+              <w:rPr>
+                <w:noProof/>
+                <w:webHidden/>
+              </w:rPr>
+              <w:t>23</w:t>
+            </w:r>
+            <w:r>
+              <w:rPr>
+                <w:noProof/>
+                <w:webHidden/>
+              </w:rPr>
+              <w:fldChar w:fldCharType="end"/>
+            </w:r>
+          </w:hyperlink>
+        </w:p>
+        <w:p>
+          <w:pPr>
+            <w:pStyle w:val="TOC1"/>
+            <w:tabs>
+              <w:tab w:val="left" w:pos="440"/>
+              <w:tab w:val="right" w:leader="dot" w:pos="9350"/>
+            </w:tabs>
+            <w:rPr>
+              <w:noProof/>
+              <w:lang w:eastAsia="zh-CN"/>
+            </w:rPr>
+          </w:pPr>
+          <w:hyperlink w:anchor="_Toc381567593" w:history="1">
+            <w:r>
+              <w:rPr>
+                <w:rStyle w:val="Hyperlink"/>
+                <w:noProof/>
+              </w:rPr>
+              <w:t>9</w:t>
+            </w:r>
+            <w:r>
+              <w:rPr>
+                <w:noProof/>
+                <w:lang w:eastAsia="zh-CN"/>
+              </w:rPr>
+              <w:tab/>
+            </w:r>
+            <w:r>
+              <w:rPr>
+                <w:rStyle w:val="Hyperlink"/>
+                <w:noProof/>
+              </w:rPr>
+              <w:t>Lessons Learned</w:t>
+            </w:r>
+            <w:r>
+              <w:rPr>
+                <w:noProof/>
+                <w:webHidden/>
+              </w:rPr>
+              <w:tab/>
+            </w:r>
+            <w:r>
+              <w:rPr>
+                <w:noProof/>
+                <w:webHidden/>
+              </w:rPr>
+              <w:fldChar w:fldCharType="begin"/>
+            </w:r>
+            <w:r>
+              <w:rPr>
+                <w:noProof/>
+                <w:webHidden/>
+              </w:rPr>
+              <w:instrText xml:space="preserve"> PAGEREF _Toc381567593 \h </w:instrText>
+            </w:r>
+            <w:r>
+              <w:rPr>
+                <w:noProof/>
+                <w:webHidden/>
+              </w:rPr>
+            </w:r>
+            <w:r>
+              <w:rPr>
+                <w:noProof/>
+                <w:webHidden/>
+              </w:rPr>
+              <w:fldChar w:fldCharType="separate"/>
+            </w:r>
+            <w:r>
+              <w:rPr>
+                <w:noProof/>
+                <w:webHidden/>
+              </w:rPr>
+              <w:t>25</w:t>
+            </w:r>
+            <w:r>
+              <w:rPr>
+                <w:noProof/>
+                <w:webHidden/>
+              </w:rPr>
+              <w:fldChar w:fldCharType="end"/>
+            </w:r>
+          </w:hyperlink>
+        </w:p>
+        <w:p>
+          <w:pPr>
+            <w:pStyle w:val="TOC1"/>
+            <w:tabs>
+              <w:tab w:val="left" w:pos="660"/>
+              <w:tab w:val="right" w:leader="dot" w:pos="9350"/>
+            </w:tabs>
+            <w:rPr>
+              <w:noProof/>
+              <w:lang w:eastAsia="zh-CN"/>
+            </w:rPr>
+          </w:pPr>
+          <w:hyperlink w:anchor="_Toc381567594" w:history="1">
+            <w:r>
+              <w:rPr>
+                <w:rStyle w:val="Hyperlink"/>
+                <w:noProof/>
+              </w:rPr>
+              <w:t>10</w:t>
+            </w:r>
+            <w:r>
+              <w:rPr>
+                <w:noProof/>
+                <w:lang w:eastAsia="zh-CN"/>
+              </w:rPr>
+              <w:tab/>
+            </w:r>
+            <w:r>
+              <w:rPr>
+                <w:rStyle w:val="Hyperlink"/>
+                <w:noProof/>
+              </w:rPr>
+              <w:t>References</w:t>
+            </w:r>
+            <w:r>
+              <w:rPr>
+                <w:noProof/>
+                <w:webHidden/>
+              </w:rPr>
+              <w:tab/>
+            </w:r>
+            <w:r>
+              <w:rPr>
+                <w:noProof/>
+                <w:webHidden/>
+              </w:rPr>
+              <w:fldChar w:fldCharType="begin"/>
+            </w:r>
+            <w:r>
+              <w:rPr>
+                <w:noProof/>
+                <w:webHidden/>
+              </w:rPr>
+              <w:instrText xml:space="preserve"> PAGEREF _Toc381567594 \h </w:instrText>
+            </w:r>
+            <w:r>
+              <w:rPr>
+                <w:noProof/>
+                <w:webHidden/>
+              </w:rPr>
+            </w:r>
+            <w:r>
+              <w:rPr>
+                <w:noProof/>
+                <w:webHidden/>
+              </w:rPr>
+              <w:fldChar w:fldCharType="separate"/>
+            </w:r>
+            <w:r>
+              <w:rPr>
+                <w:noProof/>
+                <w:webHidden/>
+              </w:rPr>
+              <w:t>26</w:t>
+            </w:r>
+            <w:r>
+              <w:rPr>
+                <w:noProof/>
+                <w:webHidden/>
+              </w:rPr>
+              <w:fldChar w:fldCharType="end"/>
+            </w:r>
+          </w:hyperlink>
+        </w:p>
+        <w:p>
+          <w:pPr>
+            <w:pStyle w:val="TOC1"/>
+            <w:tabs>
+              <w:tab w:val="left" w:pos="660"/>
+              <w:tab w:val="right" w:leader="dot" w:pos="9350"/>
+            </w:tabs>
+            <w:rPr>
+              <w:noProof/>
+              <w:lang w:eastAsia="zh-CN"/>
+            </w:rPr>
+          </w:pPr>
+          <w:hyperlink w:anchor="_Toc381567595" w:history="1">
+            <w:r>
+              <w:rPr>
+                <w:rStyle w:val="Hyperlink"/>
+                <w:noProof/>
+              </w:rPr>
+              <w:t>11</w:t>
+            </w:r>
+            <w:r>
+              <w:rPr>
+                <w:noProof/>
+                <w:lang w:eastAsia="zh-CN"/>
+              </w:rPr>
+              <w:tab/>
+            </w:r>
+            <w:r>
+              <w:rPr>
+                <w:rStyle w:val="Hyperlink"/>
+                <w:noProof/>
+              </w:rPr>
+              <w:t>Appendix</w:t>
+            </w:r>
+            <w:r>
+              <w:rPr>
+                <w:noProof/>
+                <w:webHidden/>
+              </w:rPr>
+              <w:tab/>
+            </w:r>
+            <w:r>
+              <w:rPr>
+                <w:noProof/>
+                <w:webHidden/>
+              </w:rPr>
+              <w:fldChar w:fldCharType="begin"/>
+            </w:r>
+            <w:r>
+              <w:rPr>
+                <w:noProof/>
+                <w:webHidden/>
+              </w:rPr>
+              <w:instrText xml:space="preserve"> PAGEREF _Toc381567595 \h </w:instrText>
+            </w:r>
+            <w:r>
+              <w:rPr>
+                <w:noProof/>
+                <w:webHidden/>
+              </w:rPr>
+            </w:r>
+            <w:r>
+              <w:rPr>
+                <w:noProof/>
+                <w:webHidden/>
+              </w:rPr>
+              <w:fldChar w:fldCharType="separate"/>
+            </w:r>
+            <w:r>
+              <w:rPr>
+                <w:noProof/>
+                <w:webHidden/>
+              </w:rPr>
+              <w:t>27</w:t>
             </w:r>
             <w:r>
               <w:rPr>
@@ -3126,7 +3966,7 @@
           <w:rFonts w:cs="Times New Roman"/>
         </w:rPr>
       </w:pPr>
-      <w:bookmarkStart w:id="0" w:name="_Toc381564403"/>
+      <w:bookmarkStart w:id="0" w:name="_Toc381567554"/>
       <w:r>
         <w:rPr>
           <w:rFonts w:cs="Times New Roman"/>
@@ -3243,7 +4083,7 @@
           <w:rFonts w:cs="Times New Roman"/>
         </w:rPr>
       </w:pPr>
-      <w:bookmarkStart w:id="1" w:name="_Toc381564404"/>
+      <w:bookmarkStart w:id="1" w:name="_Toc381567555"/>
       <w:r>
         <w:rPr>
           <w:rFonts w:cs="Times New Roman"/>
@@ -3350,7 +4190,7 @@
           <w:rFonts w:cs="Times New Roman"/>
         </w:rPr>
       </w:pPr>
-      <w:bookmarkStart w:id="2" w:name="_Toc381564405"/>
+      <w:bookmarkStart w:id="2" w:name="_Toc381567556"/>
       <w:r>
         <w:rPr>
           <w:rFonts w:cs="Times New Roman"/>
@@ -3673,7 +4513,7 @@
           <w:rFonts w:cs="Times New Roman"/>
         </w:rPr>
       </w:pPr>
-      <w:bookmarkStart w:id="3" w:name="_Toc381564406"/>
+      <w:bookmarkStart w:id="3" w:name="_Toc381567557"/>
       <w:r>
         <w:rPr>
           <w:rFonts w:cs="Times New Roman"/>
@@ -3876,7 +4716,7 @@
           <w:rFonts w:cs="Times New Roman"/>
         </w:rPr>
       </w:pPr>
-      <w:bookmarkStart w:id="4" w:name="_Toc381564407"/>
+      <w:bookmarkStart w:id="4" w:name="_Toc381567558"/>
       <w:r>
         <w:rPr>
           <w:rFonts w:cs="Times New Roman"/>
@@ -4021,7 +4861,7 @@
           <w:rFonts w:cs="Times New Roman"/>
         </w:rPr>
       </w:pPr>
-      <w:bookmarkStart w:id="5" w:name="_Toc381564408"/>
+      <w:bookmarkStart w:id="5" w:name="_Toc381567559"/>
       <w:r>
         <w:rPr>
           <w:rFonts w:cs="Times New Roman"/>
@@ -4054,7 +4894,7 @@
           <w:rFonts w:cs="Times New Roman"/>
         </w:rPr>
       </w:pPr>
-      <w:bookmarkStart w:id="6" w:name="_Toc381564409"/>
+      <w:bookmarkStart w:id="6" w:name="_Toc381567560"/>
       <w:r>
         <w:rPr>
           <w:rFonts w:cs="Times New Roman"/>
@@ -4166,7 +5006,7 @@
           <w:rFonts w:cs="Times New Roman"/>
         </w:rPr>
       </w:pPr>
-      <w:bookmarkStart w:id="7" w:name="_Toc381564410"/>
+      <w:bookmarkStart w:id="7" w:name="_Toc381567561"/>
       <w:r>
         <w:rPr>
           <w:rFonts w:cs="Times New Roman"/>
@@ -4198,7 +5038,7 @@
           <w:rFonts w:cs="Times New Roman"/>
         </w:rPr>
       </w:pPr>
-      <w:bookmarkStart w:id="8" w:name="_Toc381564411"/>
+      <w:bookmarkStart w:id="8" w:name="_Toc381567562"/>
       <w:r>
         <w:rPr>
           <w:rFonts w:cs="Times New Roman"/>
@@ -4427,7 +5267,7 @@
           <w:rFonts w:cs="Times New Roman"/>
         </w:rPr>
       </w:pPr>
-      <w:bookmarkStart w:id="9" w:name="_Toc381564412"/>
+      <w:bookmarkStart w:id="9" w:name="_Toc381567563"/>
       <w:r>
         <w:rPr>
           <w:rFonts w:cs="Times New Roman"/>
@@ -4639,7 +5479,7 @@
           <w:rFonts w:cs="Times New Roman"/>
         </w:rPr>
       </w:pPr>
-      <w:bookmarkStart w:id="10" w:name="_Toc381564413"/>
+      <w:bookmarkStart w:id="10" w:name="_Toc381567564"/>
       <w:r>
         <w:rPr>
           <w:rFonts w:cs="Times New Roman"/>
@@ -4868,7 +5708,7 @@
           <w:rFonts w:cs="Times New Roman"/>
         </w:rPr>
       </w:pPr>
-      <w:bookmarkStart w:id="11" w:name="_Toc381564414"/>
+      <w:bookmarkStart w:id="11" w:name="_Toc381567565"/>
       <w:r>
         <w:rPr>
           <w:rFonts w:cs="Times New Roman"/>
@@ -5079,7 +5919,7 @@
           <w:rFonts w:cs="Times New Roman"/>
         </w:rPr>
       </w:pPr>
-      <w:bookmarkStart w:id="12" w:name="_Toc381564415"/>
+      <w:bookmarkStart w:id="12" w:name="_Toc381567566"/>
       <w:r>
         <w:rPr>
           <w:rFonts w:cs="Times New Roman"/>
@@ -5297,7 +6137,7 @@
           <w:rFonts w:cs="Times New Roman"/>
         </w:rPr>
       </w:pPr>
-      <w:bookmarkStart w:id="13" w:name="_Toc381564416"/>
+      <w:bookmarkStart w:id="13" w:name="_Toc381567567"/>
       <w:r>
         <w:rPr>
           <w:rFonts w:cs="Times New Roman"/>
@@ -5576,7 +6416,7 @@
           <w:rFonts w:cs="Times New Roman"/>
         </w:rPr>
       </w:pPr>
-      <w:bookmarkStart w:id="14" w:name="_Toc381564417"/>
+      <w:bookmarkStart w:id="14" w:name="_Toc381567568"/>
       <w:r>
         <w:rPr>
           <w:rFonts w:cs="Times New Roman"/>
@@ -5794,7 +6634,7 @@
           <w:rFonts w:cs="Times New Roman"/>
         </w:rPr>
       </w:pPr>
-      <w:bookmarkStart w:id="15" w:name="_Toc381564418"/>
+      <w:bookmarkStart w:id="15" w:name="_Toc381567569"/>
       <w:r>
         <w:rPr>
           <w:rFonts w:cs="Times New Roman"/>
@@ -6011,7 +6851,7 @@
           <w:rFonts w:cs="Times New Roman"/>
         </w:rPr>
       </w:pPr>
-      <w:bookmarkStart w:id="16" w:name="_Toc381564419"/>
+      <w:bookmarkStart w:id="16" w:name="_Toc381567570"/>
       <w:r>
         <w:rPr>
           <w:rFonts w:cs="Times New Roman"/>
@@ -6242,7 +7082,7 @@
           <w:rFonts w:cs="Times New Roman"/>
         </w:rPr>
       </w:pPr>
-      <w:bookmarkStart w:id="17" w:name="_Toc381564420"/>
+      <w:bookmarkStart w:id="17" w:name="_Toc381567571"/>
       <w:r>
         <w:rPr>
           <w:rFonts w:cs="Times New Roman"/>
@@ -6459,7 +7299,7 @@
           <w:rFonts w:cs="Times New Roman"/>
         </w:rPr>
       </w:pPr>
-      <w:bookmarkStart w:id="18" w:name="_Toc381564421"/>
+      <w:bookmarkStart w:id="18" w:name="_Toc381567572"/>
       <w:r>
         <w:rPr>
           <w:rFonts w:cs="Times New Roman"/>
@@ -6682,7 +7522,7 @@
           <w:rFonts w:cs="Times New Roman"/>
         </w:rPr>
       </w:pPr>
-      <w:bookmarkStart w:id="19" w:name="_Toc381564422"/>
+      <w:bookmarkStart w:id="19" w:name="_Toc381567573"/>
       <w:r>
         <w:rPr>
           <w:rFonts w:cs="Times New Roman"/>
@@ -6899,7 +7739,7 @@
           <w:rFonts w:cs="Times New Roman"/>
         </w:rPr>
       </w:pPr>
-      <w:bookmarkStart w:id="20" w:name="_Toc381564423"/>
+      <w:bookmarkStart w:id="20" w:name="_Toc381567574"/>
       <w:proofErr w:type="spellStart"/>
       <w:r>
         <w:rPr>
@@ -7153,7 +7993,7 @@
           <w:rFonts w:cs="Times New Roman"/>
         </w:rPr>
       </w:pPr>
-      <w:bookmarkStart w:id="21" w:name="_Toc381564424"/>
+      <w:bookmarkStart w:id="21" w:name="_Toc381567575"/>
       <w:proofErr w:type="spellStart"/>
       <w:r>
         <w:rPr>
@@ -7448,7 +8288,7 @@
           <w:rFonts w:cs="Times New Roman"/>
         </w:rPr>
       </w:pPr>
-      <w:bookmarkStart w:id="22" w:name="_Toc381564425"/>
+      <w:bookmarkStart w:id="22" w:name="_Toc381567576"/>
       <w:r>
         <w:rPr>
           <w:rFonts w:cs="Times New Roman"/>
@@ -7498,7 +8338,7 @@
           <w:rFonts w:cs="Times New Roman"/>
         </w:rPr>
       </w:pPr>
-      <w:bookmarkStart w:id="23" w:name="_Toc381564426"/>
+      <w:bookmarkStart w:id="23" w:name="_Toc381567577"/>
       <w:r>
         <w:rPr>
           <w:rStyle w:val="Heading2Char"/>
@@ -7536,7 +8376,7 @@
           <w:rFonts w:cs="Times New Roman"/>
         </w:rPr>
       </w:pPr>
-      <w:bookmarkStart w:id="24" w:name="_Toc381564427"/>
+      <w:bookmarkStart w:id="24" w:name="_Toc381567578"/>
       <w:r>
         <w:rPr>
           <w:rFonts w:cs="Times New Roman"/>
@@ -7580,7 +8420,7 @@
           <w:rFonts w:cs="Times New Roman"/>
         </w:rPr>
       </w:pPr>
-      <w:bookmarkStart w:id="25" w:name="_Toc381564428"/>
+      <w:bookmarkStart w:id="25" w:name="_Toc381567579"/>
       <w:proofErr w:type="spellStart"/>
       <w:r>
         <w:rPr>
@@ -7664,7 +8504,7 @@
           <w:rFonts w:cs="Times New Roman"/>
         </w:rPr>
       </w:pPr>
-      <w:bookmarkStart w:id="26" w:name="_Toc381564429"/>
+      <w:bookmarkStart w:id="26" w:name="_Toc381567580"/>
       <w:r>
         <w:rPr>
           <w:rFonts w:cs="Times New Roman"/>
@@ -7890,7 +8730,7 @@
         </w:rPr>
       </w:pPr>
       <w:bookmarkStart w:id="27" w:name="_GoBack"/>
-      <w:bookmarkStart w:id="28" w:name="_Toc381564430"/>
+      <w:bookmarkStart w:id="28" w:name="_Toc381567581"/>
       <w:bookmarkEnd w:id="27"/>
       <w:r>
         <w:rPr>
@@ -7920,7 +8760,7 @@
           <w:rFonts w:cs="Times New Roman"/>
         </w:rPr>
       </w:pPr>
-      <w:bookmarkStart w:id="29" w:name="_Toc381564431"/>
+      <w:bookmarkStart w:id="29" w:name="_Toc381567582"/>
       <w:r>
         <w:rPr>
           <w:rFonts w:cs="Times New Roman"/>
@@ -7993,7 +8833,7 @@
           <w:rFonts w:cs="Times New Roman"/>
         </w:rPr>
       </w:pPr>
-      <w:bookmarkStart w:id="30" w:name="_Toc381564432"/>
+      <w:bookmarkStart w:id="30" w:name="_Toc381567583"/>
       <w:r>
         <w:rPr>
           <w:rFonts w:cs="Times New Roman"/>
@@ -8190,7 +9030,7 @@
           <w:rFonts w:cs="Times New Roman"/>
         </w:rPr>
       </w:pPr>
-      <w:bookmarkStart w:id="31" w:name="_Toc381564433"/>
+      <w:bookmarkStart w:id="31" w:name="_Toc381567584"/>
       <w:r>
         <w:rPr>
           <w:rFonts w:cs="Times New Roman"/>
@@ -9406,7 +10246,7 @@
           <w:rFonts w:cs="Times New Roman"/>
         </w:rPr>
       </w:pPr>
-      <w:bookmarkStart w:id="32" w:name="_Toc381564434"/>
+      <w:bookmarkStart w:id="32" w:name="_Toc381567585"/>
       <w:r>
         <w:rPr>
           <w:rFonts w:cs="Times New Roman"/>
@@ -9487,10 +10327,12 @@
       <w:pPr>
         <w:pStyle w:val="Heading3"/>
       </w:pPr>
+      <w:bookmarkStart w:id="33" w:name="_Toc381567586"/>
       <w:r>
         <w:lastRenderedPageBreak/>
         <w:t>UI Storyboard</w:t>
       </w:r>
+      <w:bookmarkEnd w:id="33"/>
     </w:p>
     <w:p>
       <w:pPr>
@@ -9907,10 +10749,12 @@
       <w:pPr>
         <w:pStyle w:val="Heading1"/>
       </w:pPr>
+      <w:bookmarkStart w:id="34" w:name="_Toc381567587"/>
       <w:r>
         <w:lastRenderedPageBreak/>
         <w:t>Management Plan</w:t>
       </w:r>
+      <w:bookmarkEnd w:id="34"/>
     </w:p>
     <w:p>
       <w:r>
@@ -9921,10 +10765,12 @@
       <w:pPr>
         <w:pStyle w:val="Heading1"/>
       </w:pPr>
+      <w:bookmarkStart w:id="35" w:name="_Toc381567588"/>
       <w:r>
         <w:lastRenderedPageBreak/>
         <w:t>Risk Mitigation</w:t>
       </w:r>
+      <w:bookmarkEnd w:id="35"/>
     </w:p>
     <w:p>
       <w:r>
@@ -9935,34 +10781,42 @@
       <w:pPr>
         <w:pStyle w:val="Heading1"/>
       </w:pPr>
+      <w:bookmarkStart w:id="36" w:name="_Toc381567589"/>
       <w:r>
         <w:lastRenderedPageBreak/>
         <w:t>Test Plan and Test Procedure</w:t>
       </w:r>
+      <w:bookmarkEnd w:id="36"/>
     </w:p>
     <w:p>
       <w:pPr>
         <w:pStyle w:val="Heading2"/>
       </w:pPr>
+      <w:bookmarkStart w:id="37" w:name="_Toc381567590"/>
       <w:r>
         <w:t>Test Plan</w:t>
       </w:r>
+      <w:bookmarkEnd w:id="37"/>
     </w:p>
     <w:p>
       <w:pPr>
         <w:pStyle w:val="Heading2"/>
       </w:pPr>
+      <w:bookmarkStart w:id="38" w:name="_Toc381567591"/>
       <w:r>
         <w:t>Test Procedure</w:t>
       </w:r>
+      <w:bookmarkEnd w:id="38"/>
     </w:p>
     <w:p>
       <w:pPr>
         <w:pStyle w:val="Heading3"/>
       </w:pPr>
+      <w:bookmarkStart w:id="39" w:name="_Toc381567592"/>
       <w:r>
         <w:t>SMS Gateway Tests</w:t>
       </w:r>
+      <w:bookmarkEnd w:id="39"/>
     </w:p>
     <w:p>
       <w:r>
@@ -9976,11 +10830,11 @@
         <w:tblLook w:val="04A0"/>
       </w:tblPr>
       <w:tblGrid>
-        <w:gridCol w:w="558"/>
-        <w:gridCol w:w="2340"/>
-        <w:gridCol w:w="3072"/>
-        <w:gridCol w:w="2238"/>
-        <w:gridCol w:w="1368"/>
+        <w:gridCol w:w="541"/>
+        <w:gridCol w:w="2330"/>
+        <w:gridCol w:w="2951"/>
+        <w:gridCol w:w="2105"/>
+        <w:gridCol w:w="1649"/>
       </w:tblGrid>
       <w:tr>
         <w:trPr>
@@ -10468,7 +11322,11 @@
               <w:cnfStyle w:val="000000100000"/>
             </w:pPr>
             <w:r>
-              <w:t>The app goes into a disconnecting state then back to its initial state. The button changes from “Disconnect” to “Connect” and the text fields become editable.</w:t>
+              <w:t xml:space="preserve">The app goes into a disconnecting state then back to its initial state. The button changes from “Disconnect” to “Connect” and the text fields </w:t>
+            </w:r>
+            <w:r>
+              <w:lastRenderedPageBreak/>
+              <w:t>become editable.</w:t>
             </w:r>
           </w:p>
         </w:tc>
@@ -10481,6 +11339,7 @@
               <w:cnfStyle w:val="000000100000"/>
             </w:pPr>
             <w:r>
+              <w:lastRenderedPageBreak/>
               <w:t>as expected</w:t>
             </w:r>
           </w:p>
@@ -11008,6 +11867,139 @@
           </w:p>
         </w:tc>
       </w:tr>
+      <w:tr>
+        <w:tc>
+          <w:tcPr>
+            <w:cnfStyle w:val="001000000000"/>
+            <w:tcW w:w="558" w:type="dxa"/>
+          </w:tcPr>
+          <w:p>
+            <w:r>
+              <w:t>16</w:t>
+            </w:r>
+          </w:p>
+        </w:tc>
+        <w:tc>
+          <w:tcPr>
+            <w:tcW w:w="2340" w:type="dxa"/>
+          </w:tcPr>
+          <w:p>
+            <w:pPr>
+              <w:cnfStyle w:val="000000000000"/>
+            </w:pPr>
+            <w:r>
+              <w:t>The app sends an SMS message to the server via TCP</w:t>
+            </w:r>
+          </w:p>
+        </w:tc>
+        <w:tc>
+          <w:tcPr>
+            <w:tcW w:w="3072" w:type="dxa"/>
+          </w:tcPr>
+          <w:p>
+            <w:pPr>
+              <w:cnfStyle w:val="000000000000"/>
+            </w:pPr>
+            <w:r>
+              <w:t>A received counter on the screen is incremented</w:t>
+            </w:r>
+          </w:p>
+          <w:p>
+            <w:pPr>
+              <w:ind w:firstLine="720"/>
+              <w:cnfStyle w:val="000000000000"/>
+            </w:pPr>
+          </w:p>
+        </w:tc>
+        <w:tc>
+          <w:tcPr>
+            <w:tcW w:w="2238" w:type="dxa"/>
+          </w:tcPr>
+          <w:p>
+            <w:pPr>
+              <w:cnfStyle w:val="000000000000"/>
+            </w:pPr>
+          </w:p>
+        </w:tc>
+        <w:tc>
+          <w:tcPr>
+            <w:tcW w:w="1368" w:type="dxa"/>
+          </w:tcPr>
+          <w:p>
+            <w:pPr>
+              <w:cnfStyle w:val="000000000000"/>
+            </w:pPr>
+            <w:r>
+              <w:t>unimplemented</w:t>
+            </w:r>
+          </w:p>
+        </w:tc>
+      </w:tr>
+      <w:tr>
+        <w:trPr>
+          <w:cnfStyle w:val="000000100000"/>
+        </w:trPr>
+        <w:tc>
+          <w:tcPr>
+            <w:cnfStyle w:val="001000000000"/>
+            <w:tcW w:w="558" w:type="dxa"/>
+          </w:tcPr>
+          <w:p>
+            <w:r>
+              <w:t>17</w:t>
+            </w:r>
+          </w:p>
+        </w:tc>
+        <w:tc>
+          <w:tcPr>
+            <w:tcW w:w="2340" w:type="dxa"/>
+          </w:tcPr>
+          <w:p>
+            <w:pPr>
+              <w:cnfStyle w:val="000000100000"/>
+            </w:pPr>
+            <w:r>
+              <w:t>The app sends a TCP message from the server as an SMS message</w:t>
+            </w:r>
+          </w:p>
+        </w:tc>
+        <w:tc>
+          <w:tcPr>
+            <w:tcW w:w="3072" w:type="dxa"/>
+          </w:tcPr>
+          <w:p>
+            <w:pPr>
+              <w:cnfStyle w:val="000000100000"/>
+            </w:pPr>
+            <w:r>
+              <w:t>A sent counter on the screen is incremented</w:t>
+            </w:r>
+          </w:p>
+        </w:tc>
+        <w:tc>
+          <w:tcPr>
+            <w:tcW w:w="2238" w:type="dxa"/>
+          </w:tcPr>
+          <w:p>
+            <w:pPr>
+              <w:cnfStyle w:val="000000100000"/>
+            </w:pPr>
+          </w:p>
+        </w:tc>
+        <w:tc>
+          <w:tcPr>
+            <w:tcW w:w="1368" w:type="dxa"/>
+          </w:tcPr>
+          <w:p>
+            <w:pPr>
+              <w:cnfStyle w:val="000000100000"/>
+            </w:pPr>
+            <w:r>
+              <w:t>unimplemented</w:t>
+            </w:r>
+          </w:p>
+        </w:tc>
+      </w:tr>
     </w:tbl>
     <w:p/>
     <w:p>
@@ -11026,10 +12018,12 @@
       <w:pPr>
         <w:pStyle w:val="Heading1"/>
       </w:pPr>
+      <w:bookmarkStart w:id="40" w:name="_Toc381567593"/>
       <w:r>
         <w:lastRenderedPageBreak/>
         <w:t>Lessons Learned</w:t>
       </w:r>
+      <w:bookmarkEnd w:id="40"/>
     </w:p>
     <w:p>
       <w:r>
@@ -11040,10 +12034,12 @@
       <w:pPr>
         <w:pStyle w:val="Heading1"/>
       </w:pPr>
+      <w:bookmarkStart w:id="41" w:name="_Toc381567594"/>
       <w:r>
         <w:lastRenderedPageBreak/>
         <w:t>References</w:t>
       </w:r>
+      <w:bookmarkEnd w:id="41"/>
     </w:p>
     <w:p>
       <w:r>
@@ -11054,10 +12050,12 @@
       <w:pPr>
         <w:pStyle w:val="Heading1"/>
       </w:pPr>
+      <w:bookmarkStart w:id="42" w:name="_Toc381567595"/>
       <w:r>
         <w:lastRenderedPageBreak/>
         <w:t>Appendix</w:t>
       </w:r>
+      <w:bookmarkEnd w:id="42"/>
     </w:p>
     <w:sectPr>
       <w:pgSz w:w="12240" w:h="15840"/>
@@ -12783,7 +13781,7 @@
 </file>
 
 <file path=customXml/itemProps1.xml><?xml version="1.0" encoding="utf-8"?>
-<ds:datastoreItem xmlns:ds="http://schemas.openxmlformats.org/officeDocument/2006/customXml" ds:itemID="{4E3241DF-A3B7-4658-AECF-82C9849AF66F}">
+<ds:datastoreItem xmlns:ds="http://schemas.openxmlformats.org/officeDocument/2006/customXml" ds:itemID="{2CB5F683-005D-43BA-9BE4-54A5E4269744}">
   <ds:schemaRefs>
     <ds:schemaRef ds:uri="http://schemas.openxmlformats.org/officeDocument/2006/bibliography"/>
   </ds:schemaRefs>

</xml_diff>

<commit_message>
i guess i changed something - PUSH
</commit_message>
<xml_diff>
--- a/documentation/cycle 1/Stolen Object Tracker - Cycle 1 report.docx
+++ b/documentation/cycle 1/Stolen Object Tracker - Cycle 1 report.docx
@@ -10757,6 +10757,12 @@
       <w:bookmarkEnd w:id="34"/>
     </w:p>
     <w:p>
+      <w:pPr>
+        <w:pStyle w:val="Heading2"/>
+      </w:pPr>
+      <w:r>
+        <w:t>Task Assignments</w:t>
+      </w:r>
       <w:r>
         <w:br w:type="page"/>
       </w:r>
@@ -13781,7 +13787,7 @@
 </file>
 
 <file path=customXml/itemProps1.xml><?xml version="1.0" encoding="utf-8"?>
-<ds:datastoreItem xmlns:ds="http://schemas.openxmlformats.org/officeDocument/2006/customXml" ds:itemID="{2CB5F683-005D-43BA-9BE4-54A5E4269744}">
+<ds:datastoreItem xmlns:ds="http://schemas.openxmlformats.org/officeDocument/2006/customXml" ds:itemID="{C656AF61-58BC-4C43-A96A-0EC6FD9A2574}">
   <ds:schemaRefs>
     <ds:schemaRef ds:uri="http://schemas.openxmlformats.org/officeDocument/2006/bibliography"/>
   </ds:schemaRefs>

</xml_diff>

<commit_message>
Introduction of the testing folder
</commit_message>
<xml_diff>
--- a/documentation/cycle 1/Stolen Object Tracker - Cycle 1 report.docx
+++ b/documentation/cycle 1/Stolen Object Tracker - Cycle 1 report.docx
@@ -137,54 +137,53 @@
           <w:sz w:val="24"/>
           <w:szCs w:val="24"/>
         </w:rPr>
-        <w:t xml:space="preserve">Nathan </w:t>
-      </w:r>
-      <w:proofErr w:type="spellStart"/>
-      <w:r>
+        <w:t>Nathan Plotts</w:t>
+      </w:r>
+    </w:p>
+    <w:p>
+      <w:pPr>
+        <w:jc w:val="center"/>
         <w:rPr>
           <w:rFonts w:ascii="Times New Roman" w:hAnsi="Times New Roman" w:cs="Times New Roman"/>
           <w:sz w:val="24"/>
           <w:szCs w:val="24"/>
         </w:rPr>
-        <w:t>Plotts</w:t>
-      </w:r>
-      <w:proofErr w:type="spellEnd"/>
-    </w:p>
-    <w:p>
-      <w:pPr>
-        <w:jc w:val="center"/>
+      </w:pPr>
+      <w:r>
         <w:rPr>
           <w:rFonts w:ascii="Times New Roman" w:hAnsi="Times New Roman" w:cs="Times New Roman"/>
           <w:sz w:val="24"/>
           <w:szCs w:val="24"/>
         </w:rPr>
-      </w:pPr>
-      <w:r>
+        <w:t>Leo Reyes</w:t>
+      </w:r>
+    </w:p>
+    <w:p>
+      <w:pPr>
+        <w:jc w:val="center"/>
         <w:rPr>
           <w:rFonts w:ascii="Times New Roman" w:hAnsi="Times New Roman" w:cs="Times New Roman"/>
           <w:sz w:val="24"/>
           <w:szCs w:val="24"/>
         </w:rPr>
-        <w:t>Leo Reyes</w:t>
-      </w:r>
-    </w:p>
-    <w:p>
-      <w:pPr>
-        <w:jc w:val="center"/>
+      </w:pPr>
+      <w:r>
         <w:rPr>
           <w:rFonts w:ascii="Times New Roman" w:hAnsi="Times New Roman" w:cs="Times New Roman"/>
           <w:sz w:val="24"/>
           <w:szCs w:val="24"/>
         </w:rPr>
-      </w:pPr>
-      <w:r>
+        <w:t>Steven Whaley</w:t>
+      </w:r>
+    </w:p>
+    <w:p>
+      <w:pPr>
         <w:rPr>
           <w:rFonts w:ascii="Times New Roman" w:hAnsi="Times New Roman" w:cs="Times New Roman"/>
           <w:sz w:val="24"/>
           <w:szCs w:val="24"/>
         </w:rPr>
-        <w:t>Steven Whaley</w:t>
-      </w:r>
+      </w:pPr>
     </w:p>
     <w:p>
       <w:pPr>
@@ -206,15 +205,6 @@
     </w:p>
     <w:p>
       <w:pPr>
-        <w:rPr>
-          <w:rFonts w:ascii="Times New Roman" w:hAnsi="Times New Roman" w:cs="Times New Roman"/>
-          <w:sz w:val="24"/>
-          <w:szCs w:val="24"/>
-        </w:rPr>
-      </w:pPr>
-    </w:p>
-    <w:p>
-      <w:pPr>
         <w:spacing w:line="360" w:lineRule="auto"/>
         <w:jc w:val="center"/>
         <w:rPr>
@@ -246,21 +236,7 @@
           <w:rFonts w:ascii="Times New Roman" w:hAnsi="Times New Roman" w:cs="Times New Roman"/>
         </w:rPr>
         <w:br/>
-        <w:t xml:space="preserve">Samuel </w:t>
-      </w:r>
-      <w:proofErr w:type="spellStart"/>
-      <w:r>
-        <w:rPr>
-          <w:rFonts w:ascii="Times New Roman" w:hAnsi="Times New Roman" w:cs="Times New Roman"/>
-        </w:rPr>
-        <w:t>Ginn</w:t>
-      </w:r>
-      <w:proofErr w:type="spellEnd"/>
-      <w:r>
-        <w:rPr>
-          <w:rFonts w:ascii="Times New Roman" w:hAnsi="Times New Roman" w:cs="Times New Roman"/>
-        </w:rPr>
-        <w:t xml:space="preserve"> College of Engineering, Auburn University</w:t>
+        <w:t>Samuel Ginn College of Engineering, Auburn University</w:t>
       </w:r>
     </w:p>
     <w:p>
@@ -4363,21 +4339,7 @@
         <w:rPr>
           <w:rFonts w:cs="Times New Roman"/>
         </w:rPr>
-        <w:t xml:space="preserve">tion server was not met because of difficulties with </w:t>
-      </w:r>
-      <w:proofErr w:type="spellStart"/>
-      <w:r>
-        <w:rPr>
-          <w:rFonts w:cs="Times New Roman"/>
-        </w:rPr>
-        <w:t>GlassFish</w:t>
-      </w:r>
-      <w:proofErr w:type="spellEnd"/>
-      <w:r>
-        <w:rPr>
-          <w:rFonts w:cs="Times New Roman"/>
-        </w:rPr>
-        <w:t>.</w:t>
+        <w:t>tion server was not met because of difficulties with GlassFish.</w:t>
       </w:r>
       <w:r>
         <w:rPr>
@@ -4606,41 +4568,13 @@
         <w:rPr>
           <w:rFonts w:ascii="Times New Roman" w:hAnsi="Times New Roman" w:cs="Times New Roman"/>
         </w:rPr>
-        <w:t xml:space="preserve">e </w:t>
-      </w:r>
-      <w:proofErr w:type="spellStart"/>
-      <w:r>
-        <w:rPr>
-          <w:rFonts w:ascii="Times New Roman" w:hAnsi="Times New Roman" w:cs="Times New Roman"/>
-        </w:rPr>
-        <w:t>Geogram</w:t>
-      </w:r>
-      <w:proofErr w:type="spellEnd"/>
-      <w:r>
-        <w:rPr>
-          <w:rFonts w:ascii="Times New Roman" w:hAnsi="Times New Roman" w:cs="Times New Roman"/>
-        </w:rPr>
-        <w:t xml:space="preserve"> </w:t>
-      </w:r>
-      <w:r>
-        <w:rPr>
-          <w:rFonts w:ascii="Times New Roman" w:hAnsi="Times New Roman" w:cs="Times New Roman"/>
-        </w:rPr>
-        <w:t xml:space="preserve">into the system. The first step was to send messages between the server and </w:t>
-      </w:r>
-      <w:proofErr w:type="spellStart"/>
-      <w:r>
-        <w:rPr>
-          <w:rFonts w:ascii="Times New Roman" w:hAnsi="Times New Roman" w:cs="Times New Roman"/>
-        </w:rPr>
-        <w:t>Geogram</w:t>
-      </w:r>
-      <w:proofErr w:type="spellEnd"/>
-      <w:r>
-        <w:rPr>
-          <w:rFonts w:ascii="Times New Roman" w:hAnsi="Times New Roman" w:cs="Times New Roman"/>
-        </w:rPr>
-        <w:t xml:space="preserve">. </w:t>
+        <w:t xml:space="preserve">e Geogram </w:t>
+      </w:r>
+      <w:r>
+        <w:rPr>
+          <w:rFonts w:ascii="Times New Roman" w:hAnsi="Times New Roman" w:cs="Times New Roman"/>
+        </w:rPr>
+        <w:t xml:space="preserve">into the system. The first step was to send messages between the server and Geogram. </w:t>
       </w:r>
       <w:r>
         <w:rPr>
@@ -4691,21 +4625,7 @@
         <w:rPr>
           <w:rFonts w:ascii="Times New Roman" w:hAnsi="Times New Roman" w:cs="Times New Roman"/>
         </w:rPr>
-        <w:t xml:space="preserve"> We also planned to improve the key logger by capturing when a key is modified by shift or </w:t>
-      </w:r>
-      <w:proofErr w:type="spellStart"/>
-      <w:r>
-        <w:rPr>
-          <w:rFonts w:ascii="Times New Roman" w:hAnsi="Times New Roman" w:cs="Times New Roman"/>
-        </w:rPr>
-        <w:t>capslock</w:t>
-      </w:r>
-      <w:proofErr w:type="spellEnd"/>
-      <w:r>
-        <w:rPr>
-          <w:rFonts w:ascii="Times New Roman" w:hAnsi="Times New Roman" w:cs="Times New Roman"/>
-        </w:rPr>
-        <w:t>. We also planned to capture key combinations when multiple modifier keys are held down.</w:t>
+        <w:t xml:space="preserve"> We also planned to improve the key logger by capturing when a key is modified by shift or capslock. We also planned to capture key combinations when multiple modifier keys are held down.</w:t>
       </w:r>
     </w:p>
     <w:p>
@@ -4798,21 +4718,7 @@
         <w:rPr>
           <w:rFonts w:ascii="Times New Roman" w:hAnsi="Times New Roman" w:cs="Times New Roman"/>
         </w:rPr>
-        <w:t xml:space="preserve"> For example, </w:t>
-      </w:r>
-      <w:proofErr w:type="spellStart"/>
-      <w:r>
-        <w:rPr>
-          <w:rFonts w:ascii="Times New Roman" w:hAnsi="Times New Roman" w:cs="Times New Roman"/>
-        </w:rPr>
-        <w:t>Geogram</w:t>
-      </w:r>
-      <w:proofErr w:type="spellEnd"/>
-      <w:r>
-        <w:rPr>
-          <w:rFonts w:ascii="Times New Roman" w:hAnsi="Times New Roman" w:cs="Times New Roman"/>
-        </w:rPr>
-        <w:t xml:space="preserve"> devices must be sent commands in a way that maximizes battery life but provides up-to-date information when </w:t>
+        <w:t xml:space="preserve"> For example, Geogram devices must be sent commands in a way that maximizes battery life but provides up-to-date information when </w:t>
       </w:r>
       <w:r>
         <w:rPr>
@@ -4981,21 +4887,7 @@
         <w:rPr>
           <w:rFonts w:ascii="Times New Roman" w:hAnsi="Times New Roman" w:cs="Times New Roman"/>
         </w:rPr>
-        <w:t xml:space="preserve">One solution he wanted us to implement was an application for laptops, that could send its IP address for the purpose of tracking. Additionally, he wanted us to integrate the existing </w:t>
-      </w:r>
-      <w:proofErr w:type="spellStart"/>
-      <w:r>
-        <w:rPr>
-          <w:rFonts w:ascii="Times New Roman" w:hAnsi="Times New Roman" w:cs="Times New Roman"/>
-        </w:rPr>
-        <w:t>Geogram</w:t>
-      </w:r>
-      <w:proofErr w:type="spellEnd"/>
-      <w:r>
-        <w:rPr>
-          <w:rFonts w:ascii="Times New Roman" w:hAnsi="Times New Roman" w:cs="Times New Roman"/>
-        </w:rPr>
-        <w:t xml:space="preserve"> device into our system and use its GPS location to track it.</w:t>
+        <w:t>One solution he wanted us to implement was an application for laptops, that could send its IP address for the purpose of tracking. Additionally, he wanted us to integrate the existing Geogram device into our system and use its GPS location to track it.</w:t>
       </w:r>
     </w:p>
     <w:p>
@@ -6212,21 +6104,7 @@
         <w:rPr>
           <w:rFonts w:cs="Times New Roman"/>
         </w:rPr>
-        <w:t xml:space="preserve">The user selects a device on </w:t>
-      </w:r>
-      <w:proofErr w:type="spellStart"/>
-      <w:r>
-        <w:rPr>
-          <w:rFonts w:cs="Times New Roman"/>
-        </w:rPr>
-        <w:t>on</w:t>
-      </w:r>
-      <w:proofErr w:type="spellEnd"/>
-      <w:r>
-        <w:rPr>
-          <w:rFonts w:cs="Times New Roman"/>
-        </w:rPr>
-        <w:t xml:space="preserve"> his/her device page. Information and commands relevant to the device appear. This</w:t>
+        <w:t>The user selects a device on on his/her device page. Information and commands relevant to the device appear. This</w:t>
       </w:r>
       <w:r>
         <w:rPr>
@@ -6926,16 +6804,8 @@
         <w:rPr>
           <w:rFonts w:cs="Times New Roman"/>
         </w:rPr>
-        <w:t xml:space="preserve"> for the service and </w:t>
-      </w:r>
-      <w:proofErr w:type="spellStart"/>
-      <w:r>
-        <w:rPr>
-          <w:rFonts w:cs="Times New Roman"/>
-        </w:rPr>
-        <w:t>kelogger</w:t>
-      </w:r>
-      <w:proofErr w:type="spellEnd"/>
+        <w:t xml:space="preserve"> for the service and kelogger</w:t>
+      </w:r>
       <w:r>
         <w:rPr>
           <w:rFonts w:cs="Times New Roman"/>
@@ -7740,19 +7610,11 @@
         </w:rPr>
       </w:pPr>
       <w:bookmarkStart w:id="20" w:name="_Toc381567574"/>
-      <w:proofErr w:type="spellStart"/>
-      <w:r>
-        <w:rPr>
-          <w:rFonts w:cs="Times New Roman"/>
-        </w:rPr>
-        <w:t>Geogram</w:t>
-      </w:r>
-      <w:proofErr w:type="spellEnd"/>
-      <w:r>
-        <w:rPr>
-          <w:rFonts w:cs="Times New Roman"/>
-        </w:rPr>
-        <w:t xml:space="preserve"> Automatically Detects when Stolen</w:t>
+      <w:r>
+        <w:rPr>
+          <w:rFonts w:cs="Times New Roman"/>
+        </w:rPr>
+        <w:t>Geogram Automatically Detects when Stolen</w:t>
       </w:r>
       <w:bookmarkEnd w:id="20"/>
     </w:p>
@@ -7784,21 +7646,7 @@
         <w:rPr>
           <w:rFonts w:cs="Times New Roman"/>
         </w:rPr>
-        <w:t xml:space="preserve">The </w:t>
-      </w:r>
-      <w:proofErr w:type="spellStart"/>
-      <w:r>
-        <w:rPr>
-          <w:rFonts w:cs="Times New Roman"/>
-        </w:rPr>
-        <w:t>Geogram</w:t>
-      </w:r>
-      <w:proofErr w:type="spellEnd"/>
-      <w:r>
-        <w:rPr>
-          <w:rFonts w:cs="Times New Roman"/>
-        </w:rPr>
-        <w:t xml:space="preserve"> detects if it is stolen based on movement and location data.</w:t>
+        <w:t>The Geogram detects if it is stolen based on movement and location data.</w:t>
       </w:r>
     </w:p>
     <w:p>
@@ -7837,21 +7685,7 @@
         <w:rPr>
           <w:rFonts w:cs="Times New Roman"/>
         </w:rPr>
-        <w:t xml:space="preserve">options are set so that the </w:t>
-      </w:r>
-      <w:proofErr w:type="spellStart"/>
-      <w:r>
-        <w:rPr>
-          <w:rFonts w:cs="Times New Roman"/>
-        </w:rPr>
-        <w:t>Geogram</w:t>
-      </w:r>
-      <w:proofErr w:type="spellEnd"/>
-      <w:r>
-        <w:rPr>
-          <w:rFonts w:cs="Times New Roman"/>
-        </w:rPr>
-        <w:t xml:space="preserve"> sleeps until it detects movement. Once it wakes up, location data will be gathered do determine if it is stolen. If the server determines there is potential for it to be stolen the user will be alerted.</w:t>
+        <w:t>options are set so that the Geogram sleeps until it detects movement. Once it wakes up, location data will be gathered do determine if it is stolen. If the server determines there is potential for it to be stolen the user will be alerted.</w:t>
       </w:r>
     </w:p>
     <w:p>
@@ -7994,19 +7828,11 @@
         </w:rPr>
       </w:pPr>
       <w:bookmarkStart w:id="21" w:name="_Toc381567575"/>
-      <w:proofErr w:type="spellStart"/>
-      <w:r>
-        <w:rPr>
-          <w:rFonts w:cs="Times New Roman"/>
-        </w:rPr>
-        <w:t>Geogram</w:t>
-      </w:r>
-      <w:proofErr w:type="spellEnd"/>
-      <w:r>
-        <w:rPr>
-          <w:rFonts w:cs="Times New Roman"/>
-        </w:rPr>
-        <w:t xml:space="preserve"> Sends Location Updates to Server</w:t>
+      <w:r>
+        <w:rPr>
+          <w:rFonts w:cs="Times New Roman"/>
+        </w:rPr>
+        <w:t>Geogram Sends Location Updates to Server</w:t>
       </w:r>
       <w:bookmarkEnd w:id="21"/>
     </w:p>
@@ -8038,49 +7864,7 @@
         <w:rPr>
           <w:rFonts w:cs="Times New Roman"/>
         </w:rPr>
-        <w:t xml:space="preserve">The server sends a request for </w:t>
-      </w:r>
-      <w:proofErr w:type="spellStart"/>
-      <w:r>
-        <w:rPr>
-          <w:rFonts w:cs="Times New Roman"/>
-        </w:rPr>
-        <w:t>th</w:t>
-      </w:r>
-      <w:proofErr w:type="spellEnd"/>
-      <w:r>
-        <w:rPr>
-          <w:rFonts w:cs="Times New Roman"/>
-        </w:rPr>
-        <w:t xml:space="preserve"> </w:t>
-      </w:r>
-      <w:proofErr w:type="spellStart"/>
-      <w:r>
-        <w:rPr>
-          <w:rFonts w:cs="Times New Roman"/>
-        </w:rPr>
-        <w:t>Geogram’s</w:t>
-      </w:r>
-      <w:proofErr w:type="spellEnd"/>
-      <w:r>
-        <w:rPr>
-          <w:rFonts w:cs="Times New Roman"/>
-        </w:rPr>
-        <w:t xml:space="preserve"> location due to the user marking it as stolen or the </w:t>
-      </w:r>
-      <w:proofErr w:type="spellStart"/>
-      <w:r>
-        <w:rPr>
-          <w:rFonts w:cs="Times New Roman"/>
-        </w:rPr>
-        <w:t>Geogram</w:t>
-      </w:r>
-      <w:proofErr w:type="spellEnd"/>
-      <w:r>
-        <w:rPr>
-          <w:rFonts w:cs="Times New Roman"/>
-        </w:rPr>
-        <w:t xml:space="preserve"> detects movement.</w:t>
+        <w:t>The server sends a request for th Geogram’s location due to the user marking it as stolen or the Geogram detects movement.</w:t>
       </w:r>
     </w:p>
     <w:p>
@@ -8112,35 +7896,7 @@
         <w:rPr>
           <w:rFonts w:cs="Times New Roman"/>
         </w:rPr>
-        <w:t xml:space="preserve">The user marks the </w:t>
-      </w:r>
-      <w:proofErr w:type="spellStart"/>
-      <w:r>
-        <w:rPr>
-          <w:rFonts w:cs="Times New Roman"/>
-        </w:rPr>
-        <w:t>Geogram</w:t>
-      </w:r>
-      <w:proofErr w:type="spellEnd"/>
-      <w:r>
-        <w:rPr>
-          <w:rFonts w:cs="Times New Roman"/>
-        </w:rPr>
-        <w:t xml:space="preserve">  as stolen or it detects movement and sends the server a message. The server periodically requests the location of the </w:t>
-      </w:r>
-      <w:proofErr w:type="spellStart"/>
-      <w:r>
-        <w:rPr>
-          <w:rFonts w:cs="Times New Roman"/>
-        </w:rPr>
-        <w:t>Geogram</w:t>
-      </w:r>
-      <w:proofErr w:type="spellEnd"/>
-      <w:r>
-        <w:rPr>
-          <w:rFonts w:cs="Times New Roman"/>
-        </w:rPr>
-        <w:t>.</w:t>
+        <w:t>The user marks the Geogram  as stolen or it detects movement and sends the server a message. The server periodically requests the location of the Geogram.</w:t>
       </w:r>
     </w:p>
     <w:p>
@@ -8421,7 +8177,6 @@
         </w:rPr>
       </w:pPr>
       <w:bookmarkStart w:id="25" w:name="_Toc381567579"/>
-      <w:proofErr w:type="spellStart"/>
       <w:r>
         <w:rPr>
           <w:rFonts w:cs="Times New Roman"/>
@@ -8429,7 +8184,6 @@
         <w:t>RequestProtocol</w:t>
       </w:r>
       <w:bookmarkEnd w:id="25"/>
-      <w:proofErr w:type="spellEnd"/>
     </w:p>
     <w:p>
       <w:pPr>
@@ -8597,7 +8351,6 @@
           <w:rFonts w:ascii="Times New Roman" w:hAnsi="Times New Roman" w:cs="Times New Roman"/>
         </w:rPr>
       </w:pPr>
-      <w:proofErr w:type="spellStart"/>
       <w:r>
         <w:rPr>
           <w:rFonts w:ascii="Times New Roman" w:hAnsi="Times New Roman" w:cs="Times New Roman"/>
@@ -8605,7 +8358,6 @@
         </w:rPr>
         <w:t>WebClientConnection</w:t>
       </w:r>
-      <w:proofErr w:type="spellEnd"/>
       <w:r>
         <w:rPr>
           <w:rFonts w:ascii="Times New Roman" w:hAnsi="Times New Roman" w:cs="Times New Roman"/>
@@ -8669,7 +8421,6 @@
         </w:rPr>
         <w:t xml:space="preserve"> – Maintains a list of connected clients as </w:t>
       </w:r>
-      <w:proofErr w:type="spellStart"/>
       <w:r>
         <w:rPr>
           <w:rFonts w:ascii="Times New Roman" w:hAnsi="Times New Roman" w:cs="Times New Roman"/>
@@ -8677,7 +8428,6 @@
         </w:rPr>
         <w:t>WebClientConnections</w:t>
       </w:r>
-      <w:proofErr w:type="spellEnd"/>
       <w:r>
         <w:rPr>
           <w:rFonts w:ascii="Times New Roman" w:hAnsi="Times New Roman" w:cs="Times New Roman"/>
@@ -8706,20 +8456,12 @@
           <w:rFonts w:ascii="Times New Roman" w:hAnsi="Times New Roman" w:cs="Times New Roman"/>
         </w:rPr>
       </w:pPr>
-      <w:proofErr w:type="spellStart"/>
       <w:r>
         <w:rPr>
           <w:rFonts w:ascii="Times New Roman" w:hAnsi="Times New Roman" w:cs="Times New Roman"/>
         </w:rPr>
         <w:lastRenderedPageBreak/>
-        <w:t>RequestProtocol</w:t>
-      </w:r>
-      <w:proofErr w:type="spellEnd"/>
-      <w:r>
-        <w:rPr>
-          <w:rFonts w:ascii="Times New Roman" w:hAnsi="Times New Roman" w:cs="Times New Roman"/>
-        </w:rPr>
-        <w:t xml:space="preserve"> handler – handles incoming and outgoing requests made from the other server components.</w:t>
+        <w:t>RequestProtocol handler – handles incoming and outgoing requests made from the other server components.</w:t>
       </w:r>
     </w:p>
     <w:p>
@@ -8781,49 +8523,7 @@
         <w:rPr>
           <w:rFonts w:ascii="Times New Roman" w:hAnsi="Times New Roman" w:cs="Times New Roman"/>
         </w:rPr>
-        <w:t xml:space="preserve">The SMS Gateway app enables communication between the server and </w:t>
-      </w:r>
-      <w:proofErr w:type="spellStart"/>
-      <w:r>
-        <w:rPr>
-          <w:rFonts w:ascii="Times New Roman" w:hAnsi="Times New Roman" w:cs="Times New Roman"/>
-        </w:rPr>
-        <w:t>Geogram</w:t>
-      </w:r>
-      <w:proofErr w:type="spellEnd"/>
-      <w:r>
-        <w:rPr>
-          <w:rFonts w:ascii="Times New Roman" w:hAnsi="Times New Roman" w:cs="Times New Roman"/>
-        </w:rPr>
-        <w:t xml:space="preserve"> device. It runs on an Android smart phone and connects to the server via TCP. The server can send messages via TCP and the </w:t>
-      </w:r>
-      <w:proofErr w:type="spellStart"/>
-      <w:r>
-        <w:rPr>
-          <w:rFonts w:ascii="Times New Roman" w:hAnsi="Times New Roman" w:cs="Times New Roman"/>
-        </w:rPr>
-        <w:t>SmsGateway</w:t>
-      </w:r>
-      <w:proofErr w:type="spellEnd"/>
-      <w:r>
-        <w:rPr>
-          <w:rFonts w:ascii="Times New Roman" w:hAnsi="Times New Roman" w:cs="Times New Roman"/>
-        </w:rPr>
-        <w:t xml:space="preserve"> app will send those messages as SMS messages to the target </w:t>
-      </w:r>
-      <w:proofErr w:type="spellStart"/>
-      <w:r>
-        <w:rPr>
-          <w:rFonts w:ascii="Times New Roman" w:hAnsi="Times New Roman" w:cs="Times New Roman"/>
-        </w:rPr>
-        <w:t>Geogram</w:t>
-      </w:r>
-      <w:proofErr w:type="spellEnd"/>
-      <w:r>
-        <w:rPr>
-          <w:rFonts w:ascii="Times New Roman" w:hAnsi="Times New Roman" w:cs="Times New Roman"/>
-        </w:rPr>
-        <w:t xml:space="preserve"> device. The app will also read incoming SMS messages and forward them to the server via TCP.</w:t>
+        <w:t>The SMS Gateway app enables communication between the server and Geogram device. It runs on an Android smart phone and connects to the server via TCP. The server can send messages via TCP and the SmsGateway app will send those messages as SMS messages to the target Geogram device. The app will also read incoming SMS messages and forward them to the server via TCP.</w:t>
       </w:r>
     </w:p>
     <w:p>
@@ -8854,49 +8554,7 @@
         <w:rPr>
           <w:rFonts w:ascii="Times New Roman" w:hAnsi="Times New Roman" w:cs="Times New Roman"/>
         </w:rPr>
-        <w:t xml:space="preserve">The SMS Gateway app is comprised of three classes. The first is </w:t>
-      </w:r>
-      <w:proofErr w:type="spellStart"/>
-      <w:r>
-        <w:rPr>
-          <w:rFonts w:ascii="Times New Roman" w:hAnsi="Times New Roman" w:cs="Times New Roman"/>
-        </w:rPr>
-        <w:t>SMSActivity</w:t>
-      </w:r>
-      <w:proofErr w:type="spellEnd"/>
-      <w:r>
-        <w:rPr>
-          <w:rFonts w:ascii="Times New Roman" w:hAnsi="Times New Roman" w:cs="Times New Roman"/>
-        </w:rPr>
-        <w:t xml:space="preserve">. </w:t>
-      </w:r>
-      <w:proofErr w:type="spellStart"/>
-      <w:r>
-        <w:rPr>
-          <w:rFonts w:ascii="Times New Roman" w:hAnsi="Times New Roman" w:cs="Times New Roman"/>
-        </w:rPr>
-        <w:t>SMSActivity</w:t>
-      </w:r>
-      <w:proofErr w:type="spellEnd"/>
-      <w:r>
-        <w:rPr>
-          <w:rFonts w:ascii="Times New Roman" w:hAnsi="Times New Roman" w:cs="Times New Roman"/>
-        </w:rPr>
-        <w:t xml:space="preserve"> defines what happens when a user interacts with the user interface. The user interface is defined by the activity_sms.xml file, which places the various buttons, text boxes, etc on the screen. </w:t>
-      </w:r>
-      <w:proofErr w:type="spellStart"/>
-      <w:r>
-        <w:rPr>
-          <w:rFonts w:ascii="Times New Roman" w:hAnsi="Times New Roman" w:cs="Times New Roman"/>
-        </w:rPr>
-        <w:t>SMSActivity</w:t>
-      </w:r>
-      <w:proofErr w:type="spellEnd"/>
-      <w:r>
-        <w:rPr>
-          <w:rFonts w:ascii="Times New Roman" w:hAnsi="Times New Roman" w:cs="Times New Roman"/>
-        </w:rPr>
-        <w:t xml:space="preserve"> has a few functions that start and stop the thread that the TCP connection exists on. It also updates the UI when connection statuses change.</w:t>
+        <w:t>The SMS Gateway app is comprised of three classes. The first is SMSActivity. SMSActivity defines what happens when a user interacts with the user interface. The user interface is defined by the activity_sms.xml file, which places the various buttons, text boxes, etc on the screen. SMSActivity has a few functions that start and stop the thread that the TCP connection exists on. It also updates the UI when connection statuses change.</w:t>
       </w:r>
     </w:p>
     <w:p>
@@ -8920,55 +8578,13 @@
         <w:rPr>
           <w:rFonts w:ascii="Times New Roman" w:hAnsi="Times New Roman" w:cs="Times New Roman"/>
         </w:rPr>
-        <w:t xml:space="preserve">The </w:t>
-      </w:r>
-      <w:proofErr w:type="spellStart"/>
-      <w:r>
-        <w:rPr>
-          <w:rFonts w:ascii="Times New Roman" w:hAnsi="Times New Roman" w:cs="Times New Roman"/>
-        </w:rPr>
-        <w:t>TCPAsyncTask</w:t>
-      </w:r>
-      <w:proofErr w:type="spellEnd"/>
-      <w:r>
-        <w:rPr>
-          <w:rFonts w:ascii="Times New Roman" w:hAnsi="Times New Roman" w:cs="Times New Roman"/>
-        </w:rPr>
-        <w:t xml:space="preserve"> class inherits from the </w:t>
-      </w:r>
-      <w:proofErr w:type="spellStart"/>
-      <w:r>
-        <w:rPr>
-          <w:rFonts w:ascii="Times New Roman" w:hAnsi="Times New Roman" w:cs="Times New Roman"/>
-        </w:rPr>
-        <w:t>AsyncTask</w:t>
-      </w:r>
-      <w:proofErr w:type="spellEnd"/>
-      <w:r>
-        <w:rPr>
-          <w:rFonts w:ascii="Times New Roman" w:hAnsi="Times New Roman" w:cs="Times New Roman"/>
-        </w:rPr>
-        <w:t xml:space="preserve"> class, which is a class used for multithreading in Android. This class Creates a TCP connection to the address entered by the user. While the connection is alive, it checks for new TCP and SMS messages and processes them. It also sends heartbeats to the server at set intervals, and expects a response, to ensure that the connection is still alive. If the connection is lost, it will continually try to reconnect until the user manually tells it to stop (by pressing the disconnect button).</w:t>
-      </w:r>
-      <w:r>
-        <w:rPr>
-          <w:rFonts w:ascii="Times New Roman" w:hAnsi="Times New Roman" w:cs="Times New Roman"/>
-        </w:rPr>
-        <w:t xml:space="preserve"> When the TCP connection status changes, it also calls methods from </w:t>
-      </w:r>
-      <w:proofErr w:type="spellStart"/>
-      <w:r>
-        <w:rPr>
-          <w:rFonts w:ascii="Times New Roman" w:hAnsi="Times New Roman" w:cs="Times New Roman"/>
-        </w:rPr>
-        <w:t>SMSActivity</w:t>
-      </w:r>
-      <w:proofErr w:type="spellEnd"/>
-      <w:r>
-        <w:rPr>
-          <w:rFonts w:ascii="Times New Roman" w:hAnsi="Times New Roman" w:cs="Times New Roman"/>
-        </w:rPr>
-        <w:t xml:space="preserve"> that are executed on the GUI thread that update the GUI to reflect the current connection status.</w:t>
+        <w:t>The TCPAsyncTask class inherits from the AsyncTask class, which is a class used for multithreading in Android. This class Creates a TCP connection to the address entered by the user. While the connection is alive, it checks for new TCP and SMS messages and processes them. It also sends heartbeats to the server at set intervals, and expects a response, to ensure that the connection is still alive. If the connection is lost, it will continually try to reconnect until the user manually tells it to stop (by pressing the disconnect button).</w:t>
+      </w:r>
+      <w:r>
+        <w:rPr>
+          <w:rFonts w:ascii="Times New Roman" w:hAnsi="Times New Roman" w:cs="Times New Roman"/>
+        </w:rPr>
+        <w:t xml:space="preserve"> When the TCP connection status changes, it also calls methods from SMSActivity that are executed on the GUI thread that update the GUI to reflect the current connection status.</w:t>
       </w:r>
     </w:p>
     <w:p>
@@ -8992,35 +8608,7 @@
         <w:rPr>
           <w:rFonts w:ascii="Times New Roman" w:hAnsi="Times New Roman" w:cs="Times New Roman"/>
         </w:rPr>
-        <w:t xml:space="preserve">The </w:t>
-      </w:r>
-      <w:proofErr w:type="spellStart"/>
-      <w:r>
-        <w:rPr>
-          <w:rFonts w:ascii="Times New Roman" w:hAnsi="Times New Roman" w:cs="Times New Roman"/>
-        </w:rPr>
-        <w:t>SMSReceiver</w:t>
-      </w:r>
-      <w:proofErr w:type="spellEnd"/>
-      <w:r>
-        <w:rPr>
-          <w:rFonts w:ascii="Times New Roman" w:hAnsi="Times New Roman" w:cs="Times New Roman"/>
-        </w:rPr>
-        <w:t xml:space="preserve"> class extends the </w:t>
-      </w:r>
-      <w:proofErr w:type="spellStart"/>
-      <w:r>
-        <w:rPr>
-          <w:rFonts w:ascii="Times New Roman" w:hAnsi="Times New Roman" w:cs="Times New Roman"/>
-        </w:rPr>
-        <w:t>BroadcastReceiver</w:t>
-      </w:r>
-      <w:proofErr w:type="spellEnd"/>
-      <w:r>
-        <w:rPr>
-          <w:rFonts w:ascii="Times New Roman" w:hAnsi="Times New Roman" w:cs="Times New Roman"/>
-        </w:rPr>
-        <w:t xml:space="preserve"> class and listens for incoming SMS messages. When an SMS message is received, it places a copy of it in a linked list that can be accessed by static methods.</w:t>
+        <w:t>The SMSReceiver class extends the BroadcastReceiver class and listens for incoming SMS messages. When an SMS message is received, it places a copy of it in a linked list that can be accessed by static methods.</w:t>
       </w:r>
     </w:p>
     <w:p>
@@ -9046,14 +8634,12 @@
           <w:rFonts w:cs="Times New Roman"/>
         </w:rPr>
       </w:pPr>
-      <w:proofErr w:type="spellStart"/>
       <w:r>
         <w:rPr>
           <w:rFonts w:cs="Times New Roman"/>
         </w:rPr>
         <w:t>SMSActivity</w:t>
       </w:r>
-      <w:proofErr w:type="spellEnd"/>
     </w:p>
     <w:p>
       <w:pPr>
@@ -9085,23 +8671,7 @@
           <w:rFonts w:ascii="Times New Roman" w:hAnsi="Times New Roman" w:cs="Times New Roman"/>
           <w:u w:val="single"/>
         </w:rPr>
-        <w:t xml:space="preserve">void </w:t>
-      </w:r>
-      <w:proofErr w:type="spellStart"/>
-      <w:r>
-        <w:rPr>
-          <w:rFonts w:ascii="Times New Roman" w:hAnsi="Times New Roman" w:cs="Times New Roman"/>
-          <w:u w:val="single"/>
-        </w:rPr>
-        <w:t>connectFunction</w:t>
-      </w:r>
-      <w:proofErr w:type="spellEnd"/>
-      <w:r>
-        <w:rPr>
-          <w:rFonts w:ascii="Times New Roman" w:hAnsi="Times New Roman" w:cs="Times New Roman"/>
-          <w:u w:val="single"/>
-        </w:rPr>
-        <w:t>(View view):</w:t>
+        <w:t>void connectFunction(View view):</w:t>
       </w:r>
       <w:r>
         <w:rPr>
@@ -9178,16 +8748,8 @@
         <w:rPr>
           <w:rFonts w:ascii="Times New Roman" w:hAnsi="Times New Roman" w:cs="Times New Roman"/>
         </w:rPr>
-        <w:t xml:space="preserve"> This method </w:t>
-      </w:r>
-      <w:proofErr w:type="spellStart"/>
-      <w:r>
-        <w:rPr>
-          <w:rFonts w:ascii="Times New Roman" w:hAnsi="Times New Roman" w:cs="Times New Roman"/>
-        </w:rPr>
-        <w:t>alled</w:t>
-      </w:r>
-      <w:proofErr w:type="spellEnd"/>
+        <w:t xml:space="preserve"> This method alled</w:t>
+      </w:r>
       <w:r>
         <w:rPr>
           <w:rFonts w:ascii="Times New Roman" w:hAnsi="Times New Roman" w:cs="Times New Roman"/>
@@ -9229,89 +8791,73 @@
           <w:u w:val="single"/>
         </w:rPr>
         <w:lastRenderedPageBreak/>
-        <w:t xml:space="preserve">void </w:t>
-      </w:r>
-      <w:proofErr w:type="spellStart"/>
+        <w:t>void notConnected():</w:t>
+      </w:r>
       <w:r>
         <w:rPr>
           <w:rFonts w:ascii="Times New Roman" w:hAnsi="Times New Roman" w:cs="Times New Roman"/>
           <w:u w:val="single"/>
         </w:rPr>
-        <w:t>notConnected</w:t>
-      </w:r>
-      <w:proofErr w:type="spellEnd"/>
-      <w:r>
+        <w:t xml:space="preserve"> </w:t>
+      </w:r>
+      <w:r>
+        <w:rPr>
+          <w:rFonts w:ascii="Times New Roman" w:hAnsi="Times New Roman" w:cs="Times New Roman"/>
+        </w:rPr>
+        <w:t>This method is called</w:t>
+      </w:r>
+      <w:r>
+        <w:rPr>
+          <w:rFonts w:ascii="Times New Roman" w:hAnsi="Times New Roman" w:cs="Times New Roman"/>
+        </w:rPr>
+        <w:t xml:space="preserve"> when there is no TCP connection, but it is trying to connect, so the </w:t>
+      </w:r>
+      <w:r>
+        <w:rPr>
+          <w:rFonts w:ascii="Times New Roman" w:hAnsi="Times New Roman" w:cs="Times New Roman"/>
+        </w:rPr>
+        <w:t>GUI will be updated to reflect this</w:t>
+      </w:r>
+      <w:r>
+        <w:rPr>
+          <w:rFonts w:ascii="Times New Roman" w:hAnsi="Times New Roman" w:cs="Times New Roman"/>
+        </w:rPr>
+        <w:t>.</w:t>
+      </w:r>
+    </w:p>
+    <w:p>
+      <w:pPr>
+        <w:spacing w:after="0"/>
         <w:rPr>
           <w:rFonts w:ascii="Times New Roman" w:hAnsi="Times New Roman" w:cs="Times New Roman"/>
           <w:u w:val="single"/>
         </w:rPr>
-        <w:t>():</w:t>
-      </w:r>
+      </w:pPr>
+    </w:p>
+    <w:p>
+      <w:pPr>
+        <w:spacing w:after="0"/>
+        <w:rPr>
+          <w:rFonts w:ascii="Times New Roman" w:hAnsi="Times New Roman" w:cs="Times New Roman"/>
+        </w:rPr>
+      </w:pPr>
       <w:r>
         <w:rPr>
           <w:rFonts w:ascii="Times New Roman" w:hAnsi="Times New Roman" w:cs="Times New Roman"/>
           <w:u w:val="single"/>
         </w:rPr>
+        <w:t>void disconnected():</w:t>
+      </w:r>
+      <w:r>
+        <w:rPr>
+          <w:rFonts w:ascii="Times New Roman" w:hAnsi="Times New Roman" w:cs="Times New Roman"/>
+        </w:rPr>
         <w:t xml:space="preserve"> </w:t>
       </w:r>
       <w:r>
         <w:rPr>
           <w:rFonts w:ascii="Times New Roman" w:hAnsi="Times New Roman" w:cs="Times New Roman"/>
         </w:rPr>
-        <w:t>This method is called</w:t>
-      </w:r>
-      <w:r>
-        <w:rPr>
-          <w:rFonts w:ascii="Times New Roman" w:hAnsi="Times New Roman" w:cs="Times New Roman"/>
-        </w:rPr>
-        <w:t xml:space="preserve"> when there is no TCP connection, but it is trying to connect, so the </w:t>
-      </w:r>
-      <w:r>
-        <w:rPr>
-          <w:rFonts w:ascii="Times New Roman" w:hAnsi="Times New Roman" w:cs="Times New Roman"/>
-        </w:rPr>
-        <w:t>GUI will be updated to reflect this</w:t>
-      </w:r>
-      <w:r>
-        <w:rPr>
-          <w:rFonts w:ascii="Times New Roman" w:hAnsi="Times New Roman" w:cs="Times New Roman"/>
-        </w:rPr>
-        <w:t>.</w:t>
-      </w:r>
-    </w:p>
-    <w:p>
-      <w:pPr>
-        <w:spacing w:after="0"/>
-        <w:rPr>
-          <w:rFonts w:ascii="Times New Roman" w:hAnsi="Times New Roman" w:cs="Times New Roman"/>
-          <w:u w:val="single"/>
-        </w:rPr>
-      </w:pPr>
-    </w:p>
-    <w:p>
-      <w:pPr>
-        <w:spacing w:after="0"/>
-        <w:rPr>
-          <w:rFonts w:ascii="Times New Roman" w:hAnsi="Times New Roman" w:cs="Times New Roman"/>
-        </w:rPr>
-      </w:pPr>
-      <w:r>
-        <w:rPr>
-          <w:rFonts w:ascii="Times New Roman" w:hAnsi="Times New Roman" w:cs="Times New Roman"/>
-          <w:u w:val="single"/>
-        </w:rPr>
-        <w:t>void disconnected():</w:t>
-      </w:r>
-      <w:r>
-        <w:rPr>
-          <w:rFonts w:ascii="Times New Roman" w:hAnsi="Times New Roman" w:cs="Times New Roman"/>
-        </w:rPr>
-        <w:t xml:space="preserve"> </w:t>
-      </w:r>
-      <w:r>
-        <w:rPr>
-          <w:rFonts w:ascii="Times New Roman" w:hAnsi="Times New Roman" w:cs="Times New Roman"/>
-        </w:rPr>
         <w:t>This method is c</w:t>
       </w:r>
       <w:r>
@@ -9340,14 +8886,12 @@
           <w:rFonts w:cs="Times New Roman"/>
         </w:rPr>
       </w:pPr>
-      <w:proofErr w:type="spellStart"/>
       <w:r>
         <w:rPr>
           <w:rFonts w:cs="Times New Roman"/>
         </w:rPr>
         <w:t>TCPAsyncTask</w:t>
       </w:r>
-      <w:proofErr w:type="spellEnd"/>
     </w:p>
     <w:p>
       <w:pPr>
@@ -9374,239 +8918,152 @@
           <w:rFonts w:ascii="Times New Roman" w:hAnsi="Times New Roman" w:cs="Times New Roman"/>
         </w:rPr>
       </w:pPr>
-      <w:proofErr w:type="spellStart"/>
       <w:r>
         <w:rPr>
           <w:rFonts w:ascii="Times New Roman" w:hAnsi="Times New Roman" w:cs="Times New Roman"/>
           <w:u w:val="single"/>
         </w:rPr>
-        <w:t>TCPAsyncTask</w:t>
-      </w:r>
-      <w:proofErr w:type="spellEnd"/>
-      <w:r>
+        <w:t>TCPAsyncTask(SMSActivity parentAct):</w:t>
+      </w:r>
+      <w:r>
+        <w:rPr>
+          <w:rFonts w:ascii="Times New Roman" w:hAnsi="Times New Roman" w:cs="Times New Roman"/>
+        </w:rPr>
+        <w:t xml:space="preserve"> </w:t>
+      </w:r>
+      <w:r>
+        <w:rPr>
+          <w:rFonts w:ascii="Times New Roman" w:hAnsi="Times New Roman" w:cs="Times New Roman"/>
+        </w:rPr>
+        <w:t>This method c</w:t>
+      </w:r>
+      <w:r>
+        <w:rPr>
+          <w:rFonts w:ascii="Times New Roman" w:hAnsi="Times New Roman" w:cs="Times New Roman"/>
+        </w:rPr>
+        <w:t>reates a new TCPAsyncTask with a reference to the parent activity so it can update the interface.</w:t>
+      </w:r>
+    </w:p>
+    <w:p>
+      <w:pPr>
+        <w:spacing w:after="0"/>
         <w:rPr>
           <w:rFonts w:ascii="Times New Roman" w:hAnsi="Times New Roman" w:cs="Times New Roman"/>
           <w:u w:val="single"/>
         </w:rPr>
-        <w:t>(</w:t>
-      </w:r>
-      <w:proofErr w:type="spellStart"/>
+      </w:pPr>
+    </w:p>
+    <w:p>
+      <w:pPr>
+        <w:spacing w:after="0"/>
+        <w:rPr>
+          <w:rFonts w:ascii="Times New Roman" w:hAnsi="Times New Roman" w:cs="Times New Roman"/>
+        </w:rPr>
+      </w:pPr>
       <w:r>
         <w:rPr>
           <w:rFonts w:ascii="Times New Roman" w:hAnsi="Times New Roman" w:cs="Times New Roman"/>
           <w:u w:val="single"/>
         </w:rPr>
-        <w:t>SMSActivity</w:t>
-      </w:r>
-      <w:proofErr w:type="spellEnd"/>
+        <w:t xml:space="preserve">void </w:t>
+      </w:r>
       <w:r>
         <w:rPr>
           <w:rFonts w:ascii="Times New Roman" w:hAnsi="Times New Roman" w:cs="Times New Roman"/>
           <w:u w:val="single"/>
         </w:rPr>
+        <w:t>endTask():</w:t>
+      </w:r>
+      <w:r>
+        <w:rPr>
+          <w:rFonts w:ascii="Times New Roman" w:hAnsi="Times New Roman" w:cs="Times New Roman"/>
+        </w:rPr>
         <w:t xml:space="preserve"> </w:t>
       </w:r>
-      <w:proofErr w:type="spellStart"/>
-      <w:r>
+      <w:r>
+        <w:rPr>
+          <w:rFonts w:ascii="Times New Roman" w:hAnsi="Times New Roman" w:cs="Times New Roman"/>
+        </w:rPr>
+        <w:t>This method s</w:t>
+      </w:r>
+      <w:r>
+        <w:rPr>
+          <w:rFonts w:ascii="Times New Roman" w:hAnsi="Times New Roman" w:cs="Times New Roman"/>
+        </w:rPr>
+        <w:t>ets the task to disconnect and end the thread.</w:t>
+      </w:r>
+    </w:p>
+    <w:p>
+      <w:pPr>
+        <w:spacing w:after="0"/>
         <w:rPr>
           <w:rFonts w:ascii="Times New Roman" w:hAnsi="Times New Roman" w:cs="Times New Roman"/>
           <w:u w:val="single"/>
         </w:rPr>
-        <w:t>parentAct</w:t>
-      </w:r>
-      <w:proofErr w:type="spellEnd"/>
+      </w:pPr>
+    </w:p>
+    <w:p>
+      <w:pPr>
+        <w:spacing w:after="0"/>
+        <w:rPr>
+          <w:rFonts w:ascii="Times New Roman" w:hAnsi="Times New Roman" w:cs="Times New Roman"/>
+        </w:rPr>
+      </w:pPr>
       <w:r>
         <w:rPr>
           <w:rFonts w:ascii="Times New Roman" w:hAnsi="Times New Roman" w:cs="Times New Roman"/>
           <w:u w:val="single"/>
         </w:rPr>
+        <w:t>execute(String… arg</w:t>
+      </w:r>
+      <w:r>
+        <w:rPr>
+          <w:rFonts w:ascii="Times New Roman" w:hAnsi="Times New Roman" w:cs="Times New Roman"/>
+          <w:u w:val="single"/>
+        </w:rPr>
         <w:t>):</w:t>
       </w:r>
       <w:r>
         <w:rPr>
           <w:rFonts w:ascii="Times New Roman" w:hAnsi="Times New Roman" w:cs="Times New Roman"/>
         </w:rPr>
+        <w:t xml:space="preserve"> This method runs</w:t>
+      </w:r>
+      <w:r>
+        <w:rPr>
+          <w:rFonts w:ascii="Times New Roman" w:hAnsi="Times New Roman" w:cs="Times New Roman"/>
+        </w:rPr>
+        <w:t xml:space="preserve"> the task as a n</w:t>
+      </w:r>
+      <w:r>
+        <w:rPr>
+          <w:rFonts w:ascii="Times New Roman" w:hAnsi="Times New Roman" w:cs="Times New Roman"/>
+        </w:rPr>
+        <w:t>ew thread. The</w:t>
+      </w:r>
+      <w:r>
+        <w:rPr>
+          <w:rFonts w:ascii="Times New Roman" w:hAnsi="Times New Roman" w:cs="Times New Roman"/>
+        </w:rPr>
+        <w:t xml:space="preserve"> arguments should be the IP and port of the server in that order as Strings.</w:t>
+      </w:r>
+      <w:r>
+        <w:rPr>
+          <w:rFonts w:ascii="Times New Roman" w:hAnsi="Times New Roman" w:cs="Times New Roman"/>
+        </w:rPr>
         <w:t xml:space="preserve"> </w:t>
       </w:r>
       <w:r>
         <w:rPr>
           <w:rFonts w:ascii="Times New Roman" w:hAnsi="Times New Roman" w:cs="Times New Roman"/>
         </w:rPr>
-        <w:t>This method c</w:t>
-      </w:r>
-      <w:r>
-        <w:rPr>
-          <w:rFonts w:ascii="Times New Roman" w:hAnsi="Times New Roman" w:cs="Times New Roman"/>
-        </w:rPr>
-        <w:t xml:space="preserve">reates a new </w:t>
-      </w:r>
-      <w:proofErr w:type="spellStart"/>
-      <w:r>
-        <w:rPr>
-          <w:rFonts w:ascii="Times New Roman" w:hAnsi="Times New Roman" w:cs="Times New Roman"/>
-        </w:rPr>
-        <w:t>TCPAsyncTask</w:t>
-      </w:r>
-      <w:proofErr w:type="spellEnd"/>
-      <w:r>
-        <w:rPr>
-          <w:rFonts w:ascii="Times New Roman" w:hAnsi="Times New Roman" w:cs="Times New Roman"/>
-        </w:rPr>
-        <w:t xml:space="preserve"> with a reference to the parent activity so it can update the interface.</w:t>
-      </w:r>
-    </w:p>
-    <w:p>
-      <w:pPr>
-        <w:spacing w:after="0"/>
-        <w:rPr>
-          <w:rFonts w:ascii="Times New Roman" w:hAnsi="Times New Roman" w:cs="Times New Roman"/>
-          <w:u w:val="single"/>
-        </w:rPr>
-      </w:pPr>
-    </w:p>
-    <w:p>
-      <w:pPr>
-        <w:spacing w:after="0"/>
-        <w:rPr>
-          <w:rFonts w:ascii="Times New Roman" w:hAnsi="Times New Roman" w:cs="Times New Roman"/>
-        </w:rPr>
-      </w:pPr>
-      <w:r>
-        <w:rPr>
-          <w:rFonts w:ascii="Times New Roman" w:hAnsi="Times New Roman" w:cs="Times New Roman"/>
-          <w:u w:val="single"/>
-        </w:rPr>
-        <w:t xml:space="preserve">void </w:t>
-      </w:r>
-      <w:proofErr w:type="spellStart"/>
-      <w:r>
-        <w:rPr>
-          <w:rFonts w:ascii="Times New Roman" w:hAnsi="Times New Roman" w:cs="Times New Roman"/>
-          <w:u w:val="single"/>
-        </w:rPr>
-        <w:t>endTask</w:t>
-      </w:r>
-      <w:proofErr w:type="spellEnd"/>
-      <w:r>
-        <w:rPr>
-          <w:rFonts w:ascii="Times New Roman" w:hAnsi="Times New Roman" w:cs="Times New Roman"/>
-          <w:u w:val="single"/>
-        </w:rPr>
-        <w:t>():</w:t>
-      </w:r>
-      <w:r>
-        <w:rPr>
-          <w:rFonts w:ascii="Times New Roman" w:hAnsi="Times New Roman" w:cs="Times New Roman"/>
-        </w:rPr>
-        <w:t xml:space="preserve"> </w:t>
-      </w:r>
-      <w:r>
-        <w:rPr>
-          <w:rFonts w:ascii="Times New Roman" w:hAnsi="Times New Roman" w:cs="Times New Roman"/>
-        </w:rPr>
-        <w:t>This method s</w:t>
-      </w:r>
-      <w:r>
-        <w:rPr>
-          <w:rFonts w:ascii="Times New Roman" w:hAnsi="Times New Roman" w:cs="Times New Roman"/>
-        </w:rPr>
-        <w:t>ets the task to disconnect and end the thread.</w:t>
-      </w:r>
-    </w:p>
-    <w:p>
-      <w:pPr>
-        <w:spacing w:after="0"/>
-        <w:rPr>
-          <w:rFonts w:ascii="Times New Roman" w:hAnsi="Times New Roman" w:cs="Times New Roman"/>
-          <w:u w:val="single"/>
-        </w:rPr>
-      </w:pPr>
-    </w:p>
-    <w:p>
-      <w:pPr>
-        <w:spacing w:after="0"/>
-        <w:rPr>
-          <w:rFonts w:ascii="Times New Roman" w:hAnsi="Times New Roman" w:cs="Times New Roman"/>
-        </w:rPr>
-      </w:pPr>
-      <w:r>
-        <w:rPr>
-          <w:rFonts w:ascii="Times New Roman" w:hAnsi="Times New Roman" w:cs="Times New Roman"/>
-          <w:u w:val="single"/>
-        </w:rPr>
-        <w:t xml:space="preserve">execute(String… </w:t>
-      </w:r>
-      <w:proofErr w:type="spellStart"/>
-      <w:r>
-        <w:rPr>
-          <w:rFonts w:ascii="Times New Roman" w:hAnsi="Times New Roman" w:cs="Times New Roman"/>
-          <w:u w:val="single"/>
-        </w:rPr>
-        <w:t>arg</w:t>
-      </w:r>
-      <w:proofErr w:type="spellEnd"/>
-      <w:r>
-        <w:rPr>
-          <w:rFonts w:ascii="Times New Roman" w:hAnsi="Times New Roman" w:cs="Times New Roman"/>
-          <w:u w:val="single"/>
-        </w:rPr>
-        <w:t>):</w:t>
-      </w:r>
-      <w:r>
-        <w:rPr>
-          <w:rFonts w:ascii="Times New Roman" w:hAnsi="Times New Roman" w:cs="Times New Roman"/>
-        </w:rPr>
-        <w:t xml:space="preserve"> This method runs</w:t>
-      </w:r>
-      <w:r>
-        <w:rPr>
-          <w:rFonts w:ascii="Times New Roman" w:hAnsi="Times New Roman" w:cs="Times New Roman"/>
-        </w:rPr>
-        <w:t xml:space="preserve"> the task as a n</w:t>
-      </w:r>
-      <w:r>
-        <w:rPr>
-          <w:rFonts w:ascii="Times New Roman" w:hAnsi="Times New Roman" w:cs="Times New Roman"/>
-        </w:rPr>
-        <w:t>ew thread. The</w:t>
-      </w:r>
-      <w:r>
-        <w:rPr>
-          <w:rFonts w:ascii="Times New Roman" w:hAnsi="Times New Roman" w:cs="Times New Roman"/>
-        </w:rPr>
-        <w:t xml:space="preserve"> arguments should be the IP and port of the server in that order as Strings.</w:t>
-      </w:r>
-      <w:r>
-        <w:rPr>
-          <w:rFonts w:ascii="Times New Roman" w:hAnsi="Times New Roman" w:cs="Times New Roman"/>
-        </w:rPr>
-        <w:t xml:space="preserve"> </w:t>
-      </w:r>
-      <w:r>
-        <w:rPr>
-          <w:rFonts w:ascii="Times New Roman" w:hAnsi="Times New Roman" w:cs="Times New Roman"/>
-        </w:rPr>
         <w:t>This method calls</w:t>
       </w:r>
       <w:r>
         <w:rPr>
           <w:rFonts w:ascii="Times New Roman" w:hAnsi="Times New Roman" w:cs="Times New Roman"/>
         </w:rPr>
-        <w:t xml:space="preserve"> the </w:t>
-      </w:r>
-      <w:proofErr w:type="spellStart"/>
-      <w:r>
-        <w:rPr>
-          <w:rFonts w:ascii="Times New Roman" w:hAnsi="Times New Roman" w:cs="Times New Roman"/>
-        </w:rPr>
-        <w:t>doInBackground</w:t>
-      </w:r>
-      <w:proofErr w:type="spellEnd"/>
-      <w:r>
-        <w:rPr>
-          <w:rFonts w:ascii="Times New Roman" w:hAnsi="Times New Roman" w:cs="Times New Roman"/>
-        </w:rPr>
-        <w:t xml:space="preserve"> </w:t>
+        <w:t xml:space="preserve"> the doInBackground </w:t>
       </w:r>
       <w:r>
         <w:rPr>
@@ -9661,21 +9118,12 @@
         </w:rPr>
         <w:t xml:space="preserve">void </w:t>
       </w:r>
-      <w:proofErr w:type="spellStart"/>
       <w:r>
         <w:rPr>
           <w:rFonts w:ascii="Times New Roman" w:hAnsi="Times New Roman" w:cs="Times New Roman"/>
           <w:u w:val="single"/>
         </w:rPr>
-        <w:t>onProgressUpdate</w:t>
-      </w:r>
-      <w:proofErr w:type="spellEnd"/>
-      <w:r>
-        <w:rPr>
-          <w:rFonts w:ascii="Times New Roman" w:hAnsi="Times New Roman" w:cs="Times New Roman"/>
-          <w:u w:val="single"/>
-        </w:rPr>
-        <w:t>(Integer… progress):</w:t>
+        <w:t>onProgressUpdate(Integer… progress):</w:t>
       </w:r>
       <w:r>
         <w:rPr>
@@ -9695,16 +9143,8 @@
         <w:rPr>
           <w:rFonts w:ascii="Times New Roman" w:hAnsi="Times New Roman" w:cs="Times New Roman"/>
         </w:rPr>
-        <w:t xml:space="preserve">alled when </w:t>
-      </w:r>
-      <w:proofErr w:type="spellStart"/>
-      <w:r>
-        <w:rPr>
-          <w:rFonts w:ascii="Times New Roman" w:hAnsi="Times New Roman" w:cs="Times New Roman"/>
-        </w:rPr>
-        <w:t>publishProgress</w:t>
-      </w:r>
-      <w:proofErr w:type="spellEnd"/>
+        <w:t>alled when publishProgress</w:t>
+      </w:r>
       <w:r>
         <w:rPr>
           <w:rFonts w:ascii="Times New Roman" w:hAnsi="Times New Roman" w:cs="Times New Roman"/>
@@ -9752,37 +9192,65 @@
         </w:rPr>
         <w:t xml:space="preserve">void </w:t>
       </w:r>
-      <w:proofErr w:type="spellStart"/>
       <w:r>
         <w:rPr>
           <w:rFonts w:ascii="Times New Roman" w:hAnsi="Times New Roman" w:cs="Times New Roman"/>
           <w:u w:val="single"/>
         </w:rPr>
-        <w:t>onPostExecute</w:t>
-      </w:r>
-      <w:proofErr w:type="spellEnd"/>
-      <w:r>
+        <w:t>onPostExecute(Boolean bool):</w:t>
+      </w:r>
+      <w:r>
+        <w:rPr>
+          <w:rFonts w:ascii="Times New Roman" w:hAnsi="Times New Roman" w:cs="Times New Roman"/>
+        </w:rPr>
+        <w:t xml:space="preserve"> </w:t>
+      </w:r>
+      <w:r>
+        <w:rPr>
+          <w:rFonts w:ascii="Times New Roman" w:hAnsi="Times New Roman" w:cs="Times New Roman"/>
+        </w:rPr>
+        <w:t>This method is c</w:t>
+      </w:r>
+      <w:r>
+        <w:rPr>
+          <w:rFonts w:ascii="Times New Roman" w:hAnsi="Times New Roman" w:cs="Times New Roman"/>
+        </w:rPr>
+        <w:t xml:space="preserve">alled automatically when the task ends. </w:t>
+      </w:r>
+      <w:r>
+        <w:rPr>
+          <w:rFonts w:ascii="Times New Roman" w:hAnsi="Times New Roman" w:cs="Times New Roman"/>
+        </w:rPr>
+        <w:t>It m</w:t>
+      </w:r>
+      <w:r>
+        <w:rPr>
+          <w:rFonts w:ascii="Times New Roman" w:hAnsi="Times New Roman" w:cs="Times New Roman"/>
+        </w:rPr>
+        <w:t>akes the text fields on the GUI editable again.</w:t>
+      </w:r>
+    </w:p>
+    <w:p>
+      <w:pPr>
+        <w:spacing w:after="0"/>
+        <w:rPr>
+          <w:rFonts w:ascii="Times New Roman" w:hAnsi="Times New Roman" w:cs="Times New Roman"/>
+        </w:rPr>
+      </w:pPr>
+    </w:p>
+    <w:p>
+      <w:pPr>
         <w:rPr>
           <w:rFonts w:ascii="Times New Roman" w:hAnsi="Times New Roman" w:cs="Times New Roman"/>
           <w:u w:val="single"/>
         </w:rPr>
-        <w:t xml:space="preserve">(Boolean </w:t>
-      </w:r>
-      <w:proofErr w:type="spellStart"/>
+      </w:pPr>
       <w:r>
         <w:rPr>
           <w:rFonts w:ascii="Times New Roman" w:hAnsi="Times New Roman" w:cs="Times New Roman"/>
           <w:u w:val="single"/>
         </w:rPr>
-        <w:t>bool</w:t>
-      </w:r>
-      <w:proofErr w:type="spellEnd"/>
-      <w:r>
-        <w:rPr>
-          <w:rFonts w:ascii="Times New Roman" w:hAnsi="Times New Roman" w:cs="Times New Roman"/>
-          <w:u w:val="single"/>
-        </w:rPr>
-        <w:t>):</w:t>
+        <w:t>Boolean doInBackground(String… arg):</w:t>
       </w:r>
       <w:r>
         <w:rPr>
@@ -9794,13 +9262,13 @@
         <w:rPr>
           <w:rFonts w:ascii="Times New Roman" w:hAnsi="Times New Roman" w:cs="Times New Roman"/>
         </w:rPr>
-        <w:t>This method is c</w:t>
-      </w:r>
-      <w:r>
-        <w:rPr>
-          <w:rFonts w:ascii="Times New Roman" w:hAnsi="Times New Roman" w:cs="Times New Roman"/>
-        </w:rPr>
-        <w:t xml:space="preserve">alled automatically when the task ends. </w:t>
+        <w:t>This method s</w:t>
+      </w:r>
+      <w:r>
+        <w:rPr>
+          <w:rFonts w:ascii="Times New Roman" w:hAnsi="Times New Roman" w:cs="Times New Roman"/>
+        </w:rPr>
+        <w:t xml:space="preserve">hould not be called directly. </w:t>
       </w:r>
       <w:r>
         <w:rPr>
@@ -9812,91 +9280,6 @@
         <w:rPr>
           <w:rFonts w:ascii="Times New Roman" w:hAnsi="Times New Roman" w:cs="Times New Roman"/>
         </w:rPr>
-        <w:t>akes the text fields on the GUI editable again.</w:t>
-      </w:r>
-    </w:p>
-    <w:p>
-      <w:pPr>
-        <w:spacing w:after="0"/>
-        <w:rPr>
-          <w:rFonts w:ascii="Times New Roman" w:hAnsi="Times New Roman" w:cs="Times New Roman"/>
-        </w:rPr>
-      </w:pPr>
-    </w:p>
-    <w:p>
-      <w:pPr>
-        <w:rPr>
-          <w:rFonts w:ascii="Times New Roman" w:hAnsi="Times New Roman" w:cs="Times New Roman"/>
-          <w:u w:val="single"/>
-        </w:rPr>
-      </w:pPr>
-      <w:r>
-        <w:rPr>
-          <w:rFonts w:ascii="Times New Roman" w:hAnsi="Times New Roman" w:cs="Times New Roman"/>
-          <w:u w:val="single"/>
-        </w:rPr>
-        <w:t xml:space="preserve">Boolean </w:t>
-      </w:r>
-      <w:proofErr w:type="spellStart"/>
-      <w:r>
-        <w:rPr>
-          <w:rFonts w:ascii="Times New Roman" w:hAnsi="Times New Roman" w:cs="Times New Roman"/>
-          <w:u w:val="single"/>
-        </w:rPr>
-        <w:t>doInBackground</w:t>
-      </w:r>
-      <w:proofErr w:type="spellEnd"/>
-      <w:r>
-        <w:rPr>
-          <w:rFonts w:ascii="Times New Roman" w:hAnsi="Times New Roman" w:cs="Times New Roman"/>
-          <w:u w:val="single"/>
-        </w:rPr>
-        <w:t xml:space="preserve">(String… </w:t>
-      </w:r>
-      <w:proofErr w:type="spellStart"/>
-      <w:r>
-        <w:rPr>
-          <w:rFonts w:ascii="Times New Roman" w:hAnsi="Times New Roman" w:cs="Times New Roman"/>
-          <w:u w:val="single"/>
-        </w:rPr>
-        <w:t>arg</w:t>
-      </w:r>
-      <w:proofErr w:type="spellEnd"/>
-      <w:r>
-        <w:rPr>
-          <w:rFonts w:ascii="Times New Roman" w:hAnsi="Times New Roman" w:cs="Times New Roman"/>
-          <w:u w:val="single"/>
-        </w:rPr>
-        <w:t>):</w:t>
-      </w:r>
-      <w:r>
-        <w:rPr>
-          <w:rFonts w:ascii="Times New Roman" w:hAnsi="Times New Roman" w:cs="Times New Roman"/>
-        </w:rPr>
-        <w:t xml:space="preserve"> </w:t>
-      </w:r>
-      <w:r>
-        <w:rPr>
-          <w:rFonts w:ascii="Times New Roman" w:hAnsi="Times New Roman" w:cs="Times New Roman"/>
-        </w:rPr>
-        <w:t>This method s</w:t>
-      </w:r>
-      <w:r>
-        <w:rPr>
-          <w:rFonts w:ascii="Times New Roman" w:hAnsi="Times New Roman" w:cs="Times New Roman"/>
-        </w:rPr>
-        <w:t xml:space="preserve">hould not be called directly. </w:t>
-      </w:r>
-      <w:r>
-        <w:rPr>
-          <w:rFonts w:ascii="Times New Roman" w:hAnsi="Times New Roman" w:cs="Times New Roman"/>
-        </w:rPr>
-        <w:t>It m</w:t>
-      </w:r>
-      <w:r>
-        <w:rPr>
-          <w:rFonts w:ascii="Times New Roman" w:hAnsi="Times New Roman" w:cs="Times New Roman"/>
-        </w:rPr>
         <w:t xml:space="preserve">aintains a TCP connection with the server. </w:t>
       </w:r>
       <w:r>
@@ -9931,14 +9314,12 @@
           <w:rFonts w:cs="Times New Roman"/>
         </w:rPr>
       </w:pPr>
-      <w:proofErr w:type="spellStart"/>
       <w:r>
         <w:rPr>
           <w:rFonts w:cs="Times New Roman"/>
         </w:rPr>
         <w:t>SMSReceiver</w:t>
       </w:r>
-      <w:proofErr w:type="spellEnd"/>
     </w:p>
     <w:p>
       <w:pPr>
@@ -9972,39 +9353,66 @@
         </w:rPr>
         <w:t xml:space="preserve">void </w:t>
       </w:r>
-      <w:proofErr w:type="spellStart"/>
       <w:r>
         <w:rPr>
           <w:rFonts w:ascii="Times New Roman" w:hAnsi="Times New Roman" w:cs="Times New Roman"/>
           <w:u w:val="single"/>
         </w:rPr>
-        <w:t>onReceive</w:t>
-      </w:r>
-      <w:proofErr w:type="spellEnd"/>
+        <w:t>onReceive(Context arg0, Intent arg1):</w:t>
+      </w:r>
+      <w:r>
+        <w:rPr>
+          <w:rFonts w:ascii="Times New Roman" w:hAnsi="Times New Roman" w:cs="Times New Roman"/>
+        </w:rPr>
+        <w:t xml:space="preserve"> This method is</w:t>
+      </w:r>
+      <w:r>
+        <w:rPr>
+          <w:rFonts w:ascii="Times New Roman" w:hAnsi="Times New Roman" w:cs="Times New Roman"/>
+        </w:rPr>
+        <w:t xml:space="preserve"> c</w:t>
+      </w:r>
+      <w:r>
+        <w:rPr>
+          <w:rFonts w:ascii="Times New Roman" w:hAnsi="Times New Roman" w:cs="Times New Roman"/>
+        </w:rPr>
+        <w:t>alled automatically when an SMS message is received. It adds a copy of the SMS message to a static list.</w:t>
+      </w:r>
+    </w:p>
+    <w:p>
+      <w:pPr>
+        <w:spacing w:after="0"/>
+        <w:rPr>
+          <w:rFonts w:ascii="Times New Roman" w:hAnsi="Times New Roman" w:cs="Times New Roman"/>
+        </w:rPr>
+      </w:pPr>
+    </w:p>
+    <w:p>
+      <w:pPr>
+        <w:spacing w:after="0"/>
+        <w:rPr>
+          <w:rFonts w:ascii="Times New Roman" w:hAnsi="Times New Roman" w:cs="Times New Roman"/>
+        </w:rPr>
+      </w:pPr>
       <w:r>
         <w:rPr>
           <w:rFonts w:ascii="Times New Roman" w:hAnsi="Times New Roman" w:cs="Times New Roman"/>
           <w:u w:val="single"/>
         </w:rPr>
-        <w:t>(Context arg0, Intent arg1):</w:t>
-      </w:r>
-      <w:r>
-        <w:rPr>
-          <w:rFonts w:ascii="Times New Roman" w:hAnsi="Times New Roman" w:cs="Times New Roman"/>
-        </w:rPr>
-        <w:t xml:space="preserve"> This method is</w:t>
-      </w:r>
-      <w:r>
-        <w:rPr>
-          <w:rFonts w:ascii="Times New Roman" w:hAnsi="Times New Roman" w:cs="Times New Roman"/>
-        </w:rPr>
-        <w:t xml:space="preserve"> c</w:t>
-      </w:r>
-      <w:r>
-        <w:rPr>
-          <w:rFonts w:ascii="Times New Roman" w:hAnsi="Times New Roman" w:cs="Times New Roman"/>
-        </w:rPr>
-        <w:t>alled automatically when an SMS message is received. It adds a copy of the SMS message to a static list.</w:t>
+        <w:t xml:space="preserve">boolean </w:t>
+      </w:r>
+      <w:r>
+        <w:rPr>
+          <w:rFonts w:ascii="Times New Roman" w:hAnsi="Times New Roman" w:cs="Times New Roman"/>
+          <w:u w:val="single"/>
+        </w:rPr>
+        <w:t>hasMsg():</w:t>
+      </w:r>
+      <w:r>
+        <w:rPr>
+          <w:rFonts w:ascii="Times New Roman" w:hAnsi="Times New Roman" w:cs="Times New Roman"/>
+        </w:rPr>
+        <w:t xml:space="preserve"> This method returns whether there is an SMS message waiting in the list.</w:t>
       </w:r>
     </w:p>
     <w:p>
@@ -10022,43 +9430,39 @@
           <w:rFonts w:ascii="Times New Roman" w:hAnsi="Times New Roman" w:cs="Times New Roman"/>
         </w:rPr>
       </w:pPr>
-      <w:proofErr w:type="spellStart"/>
       <w:r>
         <w:rPr>
           <w:rFonts w:ascii="Times New Roman" w:hAnsi="Times New Roman" w:cs="Times New Roman"/>
           <w:u w:val="single"/>
         </w:rPr>
-        <w:t>boolean</w:t>
-      </w:r>
-      <w:proofErr w:type="spellEnd"/>
+        <w:t xml:space="preserve">SmsMessage </w:t>
+      </w:r>
       <w:r>
         <w:rPr>
           <w:rFonts w:ascii="Times New Roman" w:hAnsi="Times New Roman" w:cs="Times New Roman"/>
           <w:u w:val="single"/>
         </w:rPr>
-        <w:t xml:space="preserve"> </w:t>
-      </w:r>
-      <w:proofErr w:type="spellStart"/>
-      <w:r>
-        <w:rPr>
-          <w:rFonts w:ascii="Times New Roman" w:hAnsi="Times New Roman" w:cs="Times New Roman"/>
-          <w:u w:val="single"/>
-        </w:rPr>
-        <w:t>hasMsg</w:t>
-      </w:r>
-      <w:proofErr w:type="spellEnd"/>
-      <w:r>
-        <w:rPr>
-          <w:rFonts w:ascii="Times New Roman" w:hAnsi="Times New Roman" w:cs="Times New Roman"/>
-          <w:u w:val="single"/>
-        </w:rPr>
-        <w:t>():</w:t>
-      </w:r>
-      <w:r>
-        <w:rPr>
-          <w:rFonts w:ascii="Times New Roman" w:hAnsi="Times New Roman" w:cs="Times New Roman"/>
-        </w:rPr>
-        <w:t xml:space="preserve"> This method returns whether there is an SMS message waiting in the list.</w:t>
+        <w:t xml:space="preserve">getNextMsg(): </w:t>
+      </w:r>
+      <w:r>
+        <w:rPr>
+          <w:rFonts w:ascii="Times New Roman" w:hAnsi="Times New Roman" w:cs="Times New Roman"/>
+        </w:rPr>
+        <w:t>This method removes and returns the nxt SMS message from the list.</w:t>
+      </w:r>
+    </w:p>
+    <w:p>
+      <w:pPr>
+        <w:pStyle w:val="Heading4"/>
+        <w:rPr>
+          <w:rFonts w:cs="Times New Roman"/>
+        </w:rPr>
+      </w:pPr>
+      <w:r>
+        <w:rPr>
+          <w:rFonts w:cs="Times New Roman"/>
+        </w:rPr>
+        <w:t>TCP messaging protocol</w:t>
       </w:r>
     </w:p>
     <w:p>
@@ -10068,6 +9472,24 @@
           <w:rFonts w:ascii="Times New Roman" w:hAnsi="Times New Roman" w:cs="Times New Roman"/>
         </w:rPr>
       </w:pPr>
+      <w:r>
+        <w:rPr>
+          <w:rFonts w:ascii="Times New Roman" w:hAnsi="Times New Roman" w:cs="Times New Roman"/>
+        </w:rPr>
+        <w:t xml:space="preserve">Messages </w:t>
+      </w:r>
+      <w:r>
+        <w:rPr>
+          <w:rFonts w:ascii="Times New Roman" w:hAnsi="Times New Roman" w:cs="Times New Roman"/>
+        </w:rPr>
+        <w:t>are</w:t>
+      </w:r>
+      <w:r>
+        <w:rPr>
+          <w:rFonts w:ascii="Times New Roman" w:hAnsi="Times New Roman" w:cs="Times New Roman"/>
+        </w:rPr>
+        <w:t xml:space="preserve"> sent in the following format: [&lt;phone number&gt;]&lt;message&gt;|</w:t>
+      </w:r>
     </w:p>
     <w:p>
       <w:pPr>
@@ -10076,71 +9498,11 @@
           <w:rFonts w:ascii="Times New Roman" w:hAnsi="Times New Roman" w:cs="Times New Roman"/>
         </w:rPr>
       </w:pPr>
-      <w:proofErr w:type="spellStart"/>
-      <w:r>
-        <w:rPr>
-          <w:rFonts w:ascii="Times New Roman" w:hAnsi="Times New Roman" w:cs="Times New Roman"/>
-          <w:u w:val="single"/>
-        </w:rPr>
-        <w:t>SmsMessage</w:t>
-      </w:r>
-      <w:proofErr w:type="spellEnd"/>
-      <w:r>
-        <w:rPr>
-          <w:rFonts w:ascii="Times New Roman" w:hAnsi="Times New Roman" w:cs="Times New Roman"/>
-          <w:u w:val="single"/>
-        </w:rPr>
-        <w:t xml:space="preserve"> </w:t>
-      </w:r>
-      <w:proofErr w:type="spellStart"/>
-      <w:r>
-        <w:rPr>
-          <w:rFonts w:ascii="Times New Roman" w:hAnsi="Times New Roman" w:cs="Times New Roman"/>
-          <w:u w:val="single"/>
-        </w:rPr>
-        <w:t>getNextMsg</w:t>
-      </w:r>
-      <w:proofErr w:type="spellEnd"/>
-      <w:r>
-        <w:rPr>
-          <w:rFonts w:ascii="Times New Roman" w:hAnsi="Times New Roman" w:cs="Times New Roman"/>
-          <w:u w:val="single"/>
-        </w:rPr>
-        <w:t xml:space="preserve">(): </w:t>
-      </w:r>
-      <w:r>
-        <w:rPr>
-          <w:rFonts w:ascii="Times New Roman" w:hAnsi="Times New Roman" w:cs="Times New Roman"/>
-        </w:rPr>
-        <w:t xml:space="preserve">This method removes and returns the </w:t>
-      </w:r>
-      <w:proofErr w:type="spellStart"/>
-      <w:r>
-        <w:rPr>
-          <w:rFonts w:ascii="Times New Roman" w:hAnsi="Times New Roman" w:cs="Times New Roman"/>
-        </w:rPr>
-        <w:t>nxt</w:t>
-      </w:r>
-      <w:proofErr w:type="spellEnd"/>
-      <w:r>
-        <w:rPr>
-          <w:rFonts w:ascii="Times New Roman" w:hAnsi="Times New Roman" w:cs="Times New Roman"/>
-        </w:rPr>
-        <w:t xml:space="preserve"> SMS message from the list.</w:t>
-      </w:r>
-    </w:p>
-    <w:p>
-      <w:pPr>
-        <w:pStyle w:val="Heading4"/>
-        <w:rPr>
-          <w:rFonts w:cs="Times New Roman"/>
-        </w:rPr>
-      </w:pPr>
-      <w:r>
-        <w:rPr>
-          <w:rFonts w:cs="Times New Roman"/>
-        </w:rPr>
-        <w:t>TCP messaging protocol</w:t>
+      <w:r>
+        <w:rPr>
+          <w:rFonts w:ascii="Times New Roman" w:hAnsi="Times New Roman" w:cs="Times New Roman"/>
+        </w:rPr>
+        <w:t>Example: [1234567890]Hello World|</w:t>
       </w:r>
     </w:p>
     <w:p>
@@ -10154,61 +9516,7 @@
         <w:rPr>
           <w:rFonts w:ascii="Times New Roman" w:hAnsi="Times New Roman" w:cs="Times New Roman"/>
         </w:rPr>
-        <w:t xml:space="preserve">Messages </w:t>
-      </w:r>
-      <w:r>
-        <w:rPr>
-          <w:rFonts w:ascii="Times New Roman" w:hAnsi="Times New Roman" w:cs="Times New Roman"/>
-        </w:rPr>
-        <w:t>are</w:t>
-      </w:r>
-      <w:r>
-        <w:rPr>
-          <w:rFonts w:ascii="Times New Roman" w:hAnsi="Times New Roman" w:cs="Times New Roman"/>
-        </w:rPr>
-        <w:t xml:space="preserve"> sent in the following format: [&lt;phone number&gt;]&lt;message&gt;|</w:t>
-      </w:r>
-    </w:p>
-    <w:p>
-      <w:pPr>
-        <w:spacing w:after="0"/>
-        <w:rPr>
-          <w:rFonts w:ascii="Times New Roman" w:hAnsi="Times New Roman" w:cs="Times New Roman"/>
-        </w:rPr>
-      </w:pPr>
-      <w:r>
-        <w:rPr>
-          <w:rFonts w:ascii="Times New Roman" w:hAnsi="Times New Roman" w:cs="Times New Roman"/>
-        </w:rPr>
-        <w:t>Example: [1234567890]Hello World|</w:t>
-      </w:r>
-    </w:p>
-    <w:p>
-      <w:pPr>
-        <w:spacing w:after="0"/>
-        <w:rPr>
-          <w:rFonts w:ascii="Times New Roman" w:hAnsi="Times New Roman" w:cs="Times New Roman"/>
-        </w:rPr>
-      </w:pPr>
-      <w:r>
-        <w:rPr>
-          <w:rFonts w:ascii="Times New Roman" w:hAnsi="Times New Roman" w:cs="Times New Roman"/>
-        </w:rPr>
-        <w:t xml:space="preserve">Characters ‘[‘, ‘]’, and ‘|’ are reserved and should not be used in the message (they are not used in any </w:t>
-      </w:r>
-      <w:proofErr w:type="spellStart"/>
-      <w:r>
-        <w:rPr>
-          <w:rFonts w:ascii="Times New Roman" w:hAnsi="Times New Roman" w:cs="Times New Roman"/>
-        </w:rPr>
-        <w:t>Geogram</w:t>
-      </w:r>
-      <w:proofErr w:type="spellEnd"/>
-      <w:r>
-        <w:rPr>
-          <w:rFonts w:ascii="Times New Roman" w:hAnsi="Times New Roman" w:cs="Times New Roman"/>
-        </w:rPr>
-        <w:t xml:space="preserve"> One commands or responses</w:t>
+        <w:t>Characters ‘[‘, ‘]’, and ‘|’ are reserved and should not be used in the message (they are not used in any Geogram One commands or responses</w:t>
       </w:r>
       <w:r>
         <w:rPr>
@@ -10829,6 +10137,20 @@
         <w:t>By: Charles Baker</w:t>
       </w:r>
     </w:p>
+    <w:p>
+      <w:r>
+        <w:t>These tests used the SimpleSmsServer in the Testing folder. This is a simple TCP server that prints out received messages to console and return the same message over the TCP connection. The server will also disconnect if the client has not sent a message in a sufficient amount of time and wait for a new connection.</w:t>
+      </w:r>
+      <w:r>
+        <w:t xml:space="preserve"> The server can be stopped to force a</w:t>
+      </w:r>
+      <w:r>
+        <w:t>n unexpected</w:t>
+      </w:r>
+      <w:r>
+        <w:t xml:space="preserve"> disconnect on the client side.</w:t>
+      </w:r>
+    </w:p>
     <w:tbl>
       <w:tblPr>
         <w:tblStyle w:val="LightShading"/>
@@ -11302,6 +10624,7 @@
           </w:tcPr>
           <w:p>
             <w:r>
+              <w:lastRenderedPageBreak/>
               <w:t>7</w:t>
             </w:r>
           </w:p>
@@ -11328,11 +10651,7 @@
               <w:cnfStyle w:val="000000100000"/>
             </w:pPr>
             <w:r>
-              <w:t xml:space="preserve">The app goes into a disconnecting state then back to its initial state. The button changes from “Disconnect” to “Connect” and the text fields </w:t>
-            </w:r>
-            <w:r>
-              <w:lastRenderedPageBreak/>
-              <w:t>become editable.</w:t>
+              <w:t>The app goes into a disconnecting state then back to its initial state. The button changes from “Disconnect” to “Connect” and the text fields become editable.</w:t>
             </w:r>
           </w:p>
         </w:tc>
@@ -11345,7 +10664,6 @@
               <w:cnfStyle w:val="000000100000"/>
             </w:pPr>
             <w:r>
-              <w:lastRenderedPageBreak/>
               <w:t>as expected</w:t>
             </w:r>
           </w:p>
@@ -11369,7 +10687,6 @@
           </w:tcPr>
           <w:p>
             <w:r>
-              <w:lastRenderedPageBreak/>
               <w:t>8</w:t>
             </w:r>
           </w:p>
@@ -12017,6 +11334,7 @@
         </w:numPr>
       </w:pPr>
       <w:r>
+        <w:lastRenderedPageBreak/>
         <w:br w:type="page"/>
       </w:r>
     </w:p>
@@ -13787,7 +13105,7 @@
 </file>
 
 <file path=customXml/itemProps1.xml><?xml version="1.0" encoding="utf-8"?>
-<ds:datastoreItem xmlns:ds="http://schemas.openxmlformats.org/officeDocument/2006/customXml" ds:itemID="{C656AF61-58BC-4C43-A96A-0EC6FD9A2574}">
+<ds:datastoreItem xmlns:ds="http://schemas.openxmlformats.org/officeDocument/2006/customXml" ds:itemID="{B3F51DFA-5BDD-45C3-9AEA-F475F1A887B8}">
   <ds:schemaRefs>
     <ds:schemaRef ds:uri="http://schemas.openxmlformats.org/officeDocument/2006/bibliography"/>
   </ds:schemaRefs>

</xml_diff>

<commit_message>
Added some design documentation for the Windows Service
</commit_message>
<xml_diff>
--- a/documentation/cycle 1/Stolen Object Tracker - Cycle 1 report.docx
+++ b/documentation/cycle 1/Stolen Object Tracker - Cycle 1 report.docx
@@ -332,7 +332,7 @@
           <w:r>
             <w:fldChar w:fldCharType="separate"/>
           </w:r>
-          <w:hyperlink w:anchor="_Toc381656525" w:history="1">
+          <w:hyperlink w:anchor="_Toc381657406" w:history="1">
             <w:r>
               <w:rPr>
                 <w:rStyle w:val="Hyperlink"/>
@@ -374,7 +374,7 @@
                 <w:noProof/>
                 <w:webHidden/>
               </w:rPr>
-              <w:instrText xml:space="preserve"> PAGEREF _Toc381656525 \h </w:instrText>
+              <w:instrText xml:space="preserve"> PAGEREF _Toc381657406 \h </w:instrText>
             </w:r>
             <w:r>
               <w:rPr>
@@ -416,7 +416,7 @@
               <w:noProof/>
             </w:rPr>
           </w:pPr>
-          <w:hyperlink w:anchor="_Toc381656526" w:history="1">
+          <w:hyperlink w:anchor="_Toc381657407" w:history="1">
             <w:r>
               <w:rPr>
                 <w:rStyle w:val="Hyperlink"/>
@@ -458,7 +458,7 @@
                 <w:noProof/>
                 <w:webHidden/>
               </w:rPr>
-              <w:instrText xml:space="preserve"> PAGEREF _Toc381656526 \h </w:instrText>
+              <w:instrText xml:space="preserve"> PAGEREF _Toc381657407 \h </w:instrText>
             </w:r>
             <w:r>
               <w:rPr>
@@ -500,7 +500,7 @@
               <w:noProof/>
             </w:rPr>
           </w:pPr>
-          <w:hyperlink w:anchor="_Toc381656527" w:history="1">
+          <w:hyperlink w:anchor="_Toc381657408" w:history="1">
             <w:r>
               <w:rPr>
                 <w:rStyle w:val="Hyperlink"/>
@@ -542,7 +542,7 @@
                 <w:noProof/>
                 <w:webHidden/>
               </w:rPr>
-              <w:instrText xml:space="preserve"> PAGEREF _Toc381656527 \h </w:instrText>
+              <w:instrText xml:space="preserve"> PAGEREF _Toc381657408 \h </w:instrText>
             </w:r>
             <w:r>
               <w:rPr>
@@ -584,7 +584,7 @@
               <w:noProof/>
             </w:rPr>
           </w:pPr>
-          <w:hyperlink w:anchor="_Toc381656528" w:history="1">
+          <w:hyperlink w:anchor="_Toc381657409" w:history="1">
             <w:r>
               <w:rPr>
                 <w:rStyle w:val="Hyperlink"/>
@@ -626,7 +626,7 @@
                 <w:noProof/>
                 <w:webHidden/>
               </w:rPr>
-              <w:instrText xml:space="preserve"> PAGEREF _Toc381656528 \h </w:instrText>
+              <w:instrText xml:space="preserve"> PAGEREF _Toc381657409 \h </w:instrText>
             </w:r>
             <w:r>
               <w:rPr>
@@ -668,7 +668,7 @@
               <w:noProof/>
             </w:rPr>
           </w:pPr>
-          <w:hyperlink w:anchor="_Toc381656529" w:history="1">
+          <w:hyperlink w:anchor="_Toc381657410" w:history="1">
             <w:r>
               <w:rPr>
                 <w:rStyle w:val="Hyperlink"/>
@@ -710,7 +710,7 @@
                 <w:noProof/>
                 <w:webHidden/>
               </w:rPr>
-              <w:instrText xml:space="preserve"> PAGEREF _Toc381656529 \h </w:instrText>
+              <w:instrText xml:space="preserve"> PAGEREF _Toc381657410 \h </w:instrText>
             </w:r>
             <w:r>
               <w:rPr>
@@ -752,7 +752,7 @@
               <w:noProof/>
             </w:rPr>
           </w:pPr>
-          <w:hyperlink w:anchor="_Toc381656530" w:history="1">
+          <w:hyperlink w:anchor="_Toc381657411" w:history="1">
             <w:r>
               <w:rPr>
                 <w:rStyle w:val="Hyperlink"/>
@@ -794,7 +794,7 @@
                 <w:noProof/>
                 <w:webHidden/>
               </w:rPr>
-              <w:instrText xml:space="preserve"> PAGEREF _Toc381656530 \h </w:instrText>
+              <w:instrText xml:space="preserve"> PAGEREF _Toc381657411 \h </w:instrText>
             </w:r>
             <w:r>
               <w:rPr>
@@ -836,7 +836,7 @@
               <w:noProof/>
             </w:rPr>
           </w:pPr>
-          <w:hyperlink w:anchor="_Toc381656531" w:history="1">
+          <w:hyperlink w:anchor="_Toc381657412" w:history="1">
             <w:r>
               <w:rPr>
                 <w:rStyle w:val="Hyperlink"/>
@@ -878,7 +878,7 @@
                 <w:noProof/>
                 <w:webHidden/>
               </w:rPr>
-              <w:instrText xml:space="preserve"> PAGEREF _Toc381656531 \h </w:instrText>
+              <w:instrText xml:space="preserve"> PAGEREF _Toc381657412 \h </w:instrText>
             </w:r>
             <w:r>
               <w:rPr>
@@ -920,7 +920,7 @@
               <w:noProof/>
             </w:rPr>
           </w:pPr>
-          <w:hyperlink w:anchor="_Toc381656532" w:history="1">
+          <w:hyperlink w:anchor="_Toc381657413" w:history="1">
             <w:r>
               <w:rPr>
                 <w:rStyle w:val="Hyperlink"/>
@@ -962,7 +962,7 @@
                 <w:noProof/>
                 <w:webHidden/>
               </w:rPr>
-              <w:instrText xml:space="preserve"> PAGEREF _Toc381656532 \h </w:instrText>
+              <w:instrText xml:space="preserve"> PAGEREF _Toc381657413 \h </w:instrText>
             </w:r>
             <w:r>
               <w:rPr>
@@ -1004,7 +1004,7 @@
               <w:noProof/>
             </w:rPr>
           </w:pPr>
-          <w:hyperlink w:anchor="_Toc381656533" w:history="1">
+          <w:hyperlink w:anchor="_Toc381657414" w:history="1">
             <w:r>
               <w:rPr>
                 <w:rStyle w:val="Hyperlink"/>
@@ -1046,7 +1046,7 @@
                 <w:noProof/>
                 <w:webHidden/>
               </w:rPr>
-              <w:instrText xml:space="preserve"> PAGEREF _Toc381656533 \h </w:instrText>
+              <w:instrText xml:space="preserve"> PAGEREF _Toc381657414 \h </w:instrText>
             </w:r>
             <w:r>
               <w:rPr>
@@ -1088,7 +1088,7 @@
               <w:noProof/>
             </w:rPr>
           </w:pPr>
-          <w:hyperlink w:anchor="_Toc381656534" w:history="1">
+          <w:hyperlink w:anchor="_Toc381657415" w:history="1">
             <w:r>
               <w:rPr>
                 <w:rStyle w:val="Hyperlink"/>
@@ -1130,7 +1130,7 @@
                 <w:noProof/>
                 <w:webHidden/>
               </w:rPr>
-              <w:instrText xml:space="preserve"> PAGEREF _Toc381656534 \h </w:instrText>
+              <w:instrText xml:space="preserve"> PAGEREF _Toc381657415 \h </w:instrText>
             </w:r>
             <w:r>
               <w:rPr>
@@ -1172,7 +1172,7 @@
               <w:noProof/>
             </w:rPr>
           </w:pPr>
-          <w:hyperlink w:anchor="_Toc381656535" w:history="1">
+          <w:hyperlink w:anchor="_Toc381657416" w:history="1">
             <w:r>
               <w:rPr>
                 <w:rStyle w:val="Hyperlink"/>
@@ -1214,7 +1214,7 @@
                 <w:noProof/>
                 <w:webHidden/>
               </w:rPr>
-              <w:instrText xml:space="preserve"> PAGEREF _Toc381656535 \h </w:instrText>
+              <w:instrText xml:space="preserve"> PAGEREF _Toc381657416 \h </w:instrText>
             </w:r>
             <w:r>
               <w:rPr>
@@ -1256,7 +1256,7 @@
               <w:noProof/>
             </w:rPr>
           </w:pPr>
-          <w:hyperlink w:anchor="_Toc381656536" w:history="1">
+          <w:hyperlink w:anchor="_Toc381657417" w:history="1">
             <w:r>
               <w:rPr>
                 <w:rStyle w:val="Hyperlink"/>
@@ -1298,7 +1298,7 @@
                 <w:noProof/>
                 <w:webHidden/>
               </w:rPr>
-              <w:instrText xml:space="preserve"> PAGEREF _Toc381656536 \h </w:instrText>
+              <w:instrText xml:space="preserve"> PAGEREF _Toc381657417 \h </w:instrText>
             </w:r>
             <w:r>
               <w:rPr>
@@ -1340,7 +1340,7 @@
               <w:noProof/>
             </w:rPr>
           </w:pPr>
-          <w:hyperlink w:anchor="_Toc381656537" w:history="1">
+          <w:hyperlink w:anchor="_Toc381657418" w:history="1">
             <w:r>
               <w:rPr>
                 <w:rStyle w:val="Hyperlink"/>
@@ -1382,7 +1382,7 @@
                 <w:noProof/>
                 <w:webHidden/>
               </w:rPr>
-              <w:instrText xml:space="preserve"> PAGEREF _Toc381656537 \h </w:instrText>
+              <w:instrText xml:space="preserve"> PAGEREF _Toc381657418 \h </w:instrText>
             </w:r>
             <w:r>
               <w:rPr>
@@ -1424,7 +1424,7 @@
               <w:noProof/>
             </w:rPr>
           </w:pPr>
-          <w:hyperlink w:anchor="_Toc381656538" w:history="1">
+          <w:hyperlink w:anchor="_Toc381657419" w:history="1">
             <w:r>
               <w:rPr>
                 <w:rStyle w:val="Hyperlink"/>
@@ -1466,7 +1466,7 @@
                 <w:noProof/>
                 <w:webHidden/>
               </w:rPr>
-              <w:instrText xml:space="preserve"> PAGEREF _Toc381656538 \h </w:instrText>
+              <w:instrText xml:space="preserve"> PAGEREF _Toc381657419 \h </w:instrText>
             </w:r>
             <w:r>
               <w:rPr>
@@ -1508,7 +1508,7 @@
               <w:noProof/>
             </w:rPr>
           </w:pPr>
-          <w:hyperlink w:anchor="_Toc381656539" w:history="1">
+          <w:hyperlink w:anchor="_Toc381657420" w:history="1">
             <w:r>
               <w:rPr>
                 <w:rStyle w:val="Hyperlink"/>
@@ -1550,7 +1550,7 @@
                 <w:noProof/>
                 <w:webHidden/>
               </w:rPr>
-              <w:instrText xml:space="preserve"> PAGEREF _Toc381656539 \h </w:instrText>
+              <w:instrText xml:space="preserve"> PAGEREF _Toc381657420 \h </w:instrText>
             </w:r>
             <w:r>
               <w:rPr>
@@ -1592,7 +1592,7 @@
               <w:noProof/>
             </w:rPr>
           </w:pPr>
-          <w:hyperlink w:anchor="_Toc381656540" w:history="1">
+          <w:hyperlink w:anchor="_Toc381657421" w:history="1">
             <w:r>
               <w:rPr>
                 <w:rStyle w:val="Hyperlink"/>
@@ -1634,7 +1634,7 @@
                 <w:noProof/>
                 <w:webHidden/>
               </w:rPr>
-              <w:instrText xml:space="preserve"> PAGEREF _Toc381656540 \h </w:instrText>
+              <w:instrText xml:space="preserve"> PAGEREF _Toc381657421 \h </w:instrText>
             </w:r>
             <w:r>
               <w:rPr>
@@ -1676,7 +1676,7 @@
               <w:noProof/>
             </w:rPr>
           </w:pPr>
-          <w:hyperlink w:anchor="_Toc381656541" w:history="1">
+          <w:hyperlink w:anchor="_Toc381657422" w:history="1">
             <w:r>
               <w:rPr>
                 <w:rStyle w:val="Hyperlink"/>
@@ -1718,7 +1718,7 @@
                 <w:noProof/>
                 <w:webHidden/>
               </w:rPr>
-              <w:instrText xml:space="preserve"> PAGEREF _Toc381656541 \h </w:instrText>
+              <w:instrText xml:space="preserve"> PAGEREF _Toc381657422 \h </w:instrText>
             </w:r>
             <w:r>
               <w:rPr>
@@ -1760,7 +1760,7 @@
               <w:noProof/>
             </w:rPr>
           </w:pPr>
-          <w:hyperlink w:anchor="_Toc381656542" w:history="1">
+          <w:hyperlink w:anchor="_Toc381657423" w:history="1">
             <w:r>
               <w:rPr>
                 <w:rStyle w:val="Hyperlink"/>
@@ -1802,7 +1802,7 @@
                 <w:noProof/>
                 <w:webHidden/>
               </w:rPr>
-              <w:instrText xml:space="preserve"> PAGEREF _Toc381656542 \h </w:instrText>
+              <w:instrText xml:space="preserve"> PAGEREF _Toc381657423 \h </w:instrText>
             </w:r>
             <w:r>
               <w:rPr>
@@ -1844,7 +1844,7 @@
               <w:noProof/>
             </w:rPr>
           </w:pPr>
-          <w:hyperlink w:anchor="_Toc381656543" w:history="1">
+          <w:hyperlink w:anchor="_Toc381657424" w:history="1">
             <w:r>
               <w:rPr>
                 <w:rStyle w:val="Hyperlink"/>
@@ -1886,7 +1886,7 @@
                 <w:noProof/>
                 <w:webHidden/>
               </w:rPr>
-              <w:instrText xml:space="preserve"> PAGEREF _Toc381656543 \h </w:instrText>
+              <w:instrText xml:space="preserve"> PAGEREF _Toc381657424 \h </w:instrText>
             </w:r>
             <w:r>
               <w:rPr>
@@ -1928,7 +1928,7 @@
               <w:noProof/>
             </w:rPr>
           </w:pPr>
-          <w:hyperlink w:anchor="_Toc381656544" w:history="1">
+          <w:hyperlink w:anchor="_Toc381657425" w:history="1">
             <w:r>
               <w:rPr>
                 <w:rStyle w:val="Hyperlink"/>
@@ -1970,7 +1970,7 @@
                 <w:noProof/>
                 <w:webHidden/>
               </w:rPr>
-              <w:instrText xml:space="preserve"> PAGEREF _Toc381656544 \h </w:instrText>
+              <w:instrText xml:space="preserve"> PAGEREF _Toc381657425 \h </w:instrText>
             </w:r>
             <w:r>
               <w:rPr>
@@ -2012,7 +2012,7 @@
               <w:noProof/>
             </w:rPr>
           </w:pPr>
-          <w:hyperlink w:anchor="_Toc381656545" w:history="1">
+          <w:hyperlink w:anchor="_Toc381657426" w:history="1">
             <w:r>
               <w:rPr>
                 <w:rStyle w:val="Hyperlink"/>
@@ -2054,7 +2054,7 @@
                 <w:noProof/>
                 <w:webHidden/>
               </w:rPr>
-              <w:instrText xml:space="preserve"> PAGEREF _Toc381656545 \h </w:instrText>
+              <w:instrText xml:space="preserve"> PAGEREF _Toc381657426 \h </w:instrText>
             </w:r>
             <w:r>
               <w:rPr>
@@ -2096,7 +2096,7 @@
               <w:noProof/>
             </w:rPr>
           </w:pPr>
-          <w:hyperlink w:anchor="_Toc381656546" w:history="1">
+          <w:hyperlink w:anchor="_Toc381657427" w:history="1">
             <w:r>
               <w:rPr>
                 <w:rStyle w:val="Hyperlink"/>
@@ -2138,7 +2138,7 @@
                 <w:noProof/>
                 <w:webHidden/>
               </w:rPr>
-              <w:instrText xml:space="preserve"> PAGEREF _Toc381656546 \h </w:instrText>
+              <w:instrText xml:space="preserve"> PAGEREF _Toc381657427 \h </w:instrText>
             </w:r>
             <w:r>
               <w:rPr>
@@ -2180,7 +2180,7 @@
               <w:noProof/>
             </w:rPr>
           </w:pPr>
-          <w:hyperlink w:anchor="_Toc381656547" w:history="1">
+          <w:hyperlink w:anchor="_Toc381657428" w:history="1">
             <w:r>
               <w:rPr>
                 <w:rStyle w:val="Hyperlink"/>
@@ -2222,7 +2222,7 @@
                 <w:noProof/>
                 <w:webHidden/>
               </w:rPr>
-              <w:instrText xml:space="preserve"> PAGEREF _Toc381656547 \h </w:instrText>
+              <w:instrText xml:space="preserve"> PAGEREF _Toc381657428 \h </w:instrText>
             </w:r>
             <w:r>
               <w:rPr>
@@ -2264,7 +2264,7 @@
               <w:noProof/>
             </w:rPr>
           </w:pPr>
-          <w:hyperlink w:anchor="_Toc381656548" w:history="1">
+          <w:hyperlink w:anchor="_Toc381657429" w:history="1">
             <w:r>
               <w:rPr>
                 <w:rStyle w:val="Hyperlink"/>
@@ -2306,7 +2306,7 @@
                 <w:noProof/>
                 <w:webHidden/>
               </w:rPr>
-              <w:instrText xml:space="preserve"> PAGEREF _Toc381656548 \h </w:instrText>
+              <w:instrText xml:space="preserve"> PAGEREF _Toc381657429 \h </w:instrText>
             </w:r>
             <w:r>
               <w:rPr>
@@ -2348,7 +2348,7 @@
               <w:noProof/>
             </w:rPr>
           </w:pPr>
-          <w:hyperlink w:anchor="_Toc381656549" w:history="1">
+          <w:hyperlink w:anchor="_Toc381657430" w:history="1">
             <w:r>
               <w:rPr>
                 <w:rStyle w:val="Hyperlink"/>
@@ -2390,7 +2390,7 @@
                 <w:noProof/>
                 <w:webHidden/>
               </w:rPr>
-              <w:instrText xml:space="preserve"> PAGEREF _Toc381656549 \h </w:instrText>
+              <w:instrText xml:space="preserve"> PAGEREF _Toc381657430 \h </w:instrText>
             </w:r>
             <w:r>
               <w:rPr>
@@ -2432,7 +2432,7 @@
               <w:noProof/>
             </w:rPr>
           </w:pPr>
-          <w:hyperlink w:anchor="_Toc381656550" w:history="1">
+          <w:hyperlink w:anchor="_Toc381657431" w:history="1">
             <w:r>
               <w:rPr>
                 <w:rStyle w:val="Hyperlink"/>
@@ -2474,7 +2474,7 @@
                 <w:noProof/>
                 <w:webHidden/>
               </w:rPr>
-              <w:instrText xml:space="preserve"> PAGEREF _Toc381656550 \h </w:instrText>
+              <w:instrText xml:space="preserve"> PAGEREF _Toc381657431 \h </w:instrText>
             </w:r>
             <w:r>
               <w:rPr>
@@ -2516,7 +2516,7 @@
               <w:noProof/>
             </w:rPr>
           </w:pPr>
-          <w:hyperlink w:anchor="_Toc381656551" w:history="1">
+          <w:hyperlink w:anchor="_Toc381657432" w:history="1">
             <w:r>
               <w:rPr>
                 <w:rStyle w:val="Hyperlink"/>
@@ -2558,7 +2558,7 @@
                 <w:noProof/>
                 <w:webHidden/>
               </w:rPr>
-              <w:instrText xml:space="preserve"> PAGEREF _Toc381656551 \h </w:instrText>
+              <w:instrText xml:space="preserve"> PAGEREF _Toc381657432 \h </w:instrText>
             </w:r>
             <w:r>
               <w:rPr>
@@ -2600,7 +2600,7 @@
               <w:noProof/>
             </w:rPr>
           </w:pPr>
-          <w:hyperlink w:anchor="_Toc381656552" w:history="1">
+          <w:hyperlink w:anchor="_Toc381657433" w:history="1">
             <w:r>
               <w:rPr>
                 <w:rStyle w:val="Hyperlink"/>
@@ -2642,7 +2642,7 @@
                 <w:noProof/>
                 <w:webHidden/>
               </w:rPr>
-              <w:instrText xml:space="preserve"> PAGEREF _Toc381656552 \h </w:instrText>
+              <w:instrText xml:space="preserve"> PAGEREF _Toc381657433 \h </w:instrText>
             </w:r>
             <w:r>
               <w:rPr>
@@ -2684,7 +2684,7 @@
               <w:noProof/>
             </w:rPr>
           </w:pPr>
-          <w:hyperlink w:anchor="_Toc381656553" w:history="1">
+          <w:hyperlink w:anchor="_Toc381657434" w:history="1">
             <w:r>
               <w:rPr>
                 <w:rStyle w:val="Hyperlink"/>
@@ -2705,6 +2705,8 @@
               </w:rPr>
               <w:t>Device Server</w:t>
             </w:r>
+            <w:bookmarkStart w:id="0" w:name="_GoBack"/>
+            <w:bookmarkEnd w:id="0"/>
             <w:r>
               <w:rPr>
                 <w:noProof/>
@@ -2724,7 +2726,7 @@
                 <w:noProof/>
                 <w:webHidden/>
               </w:rPr>
-              <w:instrText xml:space="preserve"> PAGEREF _Toc381656553 \h </w:instrText>
+              <w:instrText xml:space="preserve"> PAGEREF _Toc381657434 \h </w:instrText>
             </w:r>
             <w:r>
               <w:rPr>
@@ -2766,7 +2768,7 @@
               <w:noProof/>
             </w:rPr>
           </w:pPr>
-          <w:hyperlink w:anchor="_Toc381656554" w:history="1">
+          <w:hyperlink w:anchor="_Toc381657435" w:history="1">
             <w:r>
               <w:rPr>
                 <w:rStyle w:val="Hyperlink"/>
@@ -2808,7 +2810,7 @@
                 <w:noProof/>
                 <w:webHidden/>
               </w:rPr>
-              <w:instrText xml:space="preserve"> PAGEREF _Toc381656554 \h </w:instrText>
+              <w:instrText xml:space="preserve"> PAGEREF _Toc381657435 \h </w:instrText>
             </w:r>
             <w:r>
               <w:rPr>
@@ -2850,7 +2852,7 @@
               <w:noProof/>
             </w:rPr>
           </w:pPr>
-          <w:hyperlink w:anchor="_Toc381656555" w:history="1">
+          <w:hyperlink w:anchor="_Toc381657436" w:history="1">
             <w:r>
               <w:rPr>
                 <w:rStyle w:val="Hyperlink"/>
@@ -2892,7 +2894,7 @@
                 <w:noProof/>
                 <w:webHidden/>
               </w:rPr>
-              <w:instrText xml:space="preserve"> PAGEREF _Toc381656555 \h </w:instrText>
+              <w:instrText xml:space="preserve"> PAGEREF _Toc381657436 \h </w:instrText>
             </w:r>
             <w:r>
               <w:rPr>
@@ -2934,7 +2936,7 @@
               <w:noProof/>
             </w:rPr>
           </w:pPr>
-          <w:hyperlink w:anchor="_Toc381656556" w:history="1">
+          <w:hyperlink w:anchor="_Toc381657437" w:history="1">
             <w:r>
               <w:rPr>
                 <w:rStyle w:val="Hyperlink"/>
@@ -2976,7 +2978,7 @@
                 <w:noProof/>
                 <w:webHidden/>
               </w:rPr>
-              <w:instrText xml:space="preserve"> PAGEREF _Toc381656556 \h </w:instrText>
+              <w:instrText xml:space="preserve"> PAGEREF _Toc381657437 \h </w:instrText>
             </w:r>
             <w:r>
               <w:rPr>
@@ -3018,7 +3020,7 @@
               <w:noProof/>
             </w:rPr>
           </w:pPr>
-          <w:hyperlink w:anchor="_Toc381656557" w:history="1">
+          <w:hyperlink w:anchor="_Toc381657438" w:history="1">
             <w:r>
               <w:rPr>
                 <w:rStyle w:val="Hyperlink"/>
@@ -3060,7 +3062,7 @@
                 <w:noProof/>
                 <w:webHidden/>
               </w:rPr>
-              <w:instrText xml:space="preserve"> PAGEREF _Toc381656557 \h </w:instrText>
+              <w:instrText xml:space="preserve"> PAGEREF _Toc381657438 \h </w:instrText>
             </w:r>
             <w:r>
               <w:rPr>
@@ -3102,7 +3104,7 @@
               <w:noProof/>
             </w:rPr>
           </w:pPr>
-          <w:hyperlink w:anchor="_Toc381656558" w:history="1">
+          <w:hyperlink w:anchor="_Toc381657439" w:history="1">
             <w:r>
               <w:rPr>
                 <w:rStyle w:val="Hyperlink"/>
@@ -3144,7 +3146,7 @@
                 <w:noProof/>
                 <w:webHidden/>
               </w:rPr>
-              <w:instrText xml:space="preserve"> PAGEREF _Toc381656558 \h </w:instrText>
+              <w:instrText xml:space="preserve"> PAGEREF _Toc381657439 \h </w:instrText>
             </w:r>
             <w:r>
               <w:rPr>
@@ -3186,7 +3188,7 @@
               <w:noProof/>
             </w:rPr>
           </w:pPr>
-          <w:hyperlink w:anchor="_Toc381656559" w:history="1">
+          <w:hyperlink w:anchor="_Toc381657440" w:history="1">
             <w:r>
               <w:rPr>
                 <w:rStyle w:val="Hyperlink"/>
@@ -3226,7 +3228,7 @@
                 <w:noProof/>
                 <w:webHidden/>
               </w:rPr>
-              <w:instrText xml:space="preserve"> PAGEREF _Toc381656559 \h </w:instrText>
+              <w:instrText xml:space="preserve"> PAGEREF _Toc381657440 \h </w:instrText>
             </w:r>
             <w:r>
               <w:rPr>
@@ -3268,7 +3270,7 @@
               <w:noProof/>
             </w:rPr>
           </w:pPr>
-          <w:hyperlink w:anchor="_Toc381656560" w:history="1">
+          <w:hyperlink w:anchor="_Toc381657441" w:history="1">
             <w:r>
               <w:rPr>
                 <w:rStyle w:val="Hyperlink"/>
@@ -3308,7 +3310,7 @@
                 <w:noProof/>
                 <w:webHidden/>
               </w:rPr>
-              <w:instrText xml:space="preserve"> PAGEREF _Toc381656560 \h </w:instrText>
+              <w:instrText xml:space="preserve"> PAGEREF _Toc381657441 \h </w:instrText>
             </w:r>
             <w:r>
               <w:rPr>
@@ -3350,7 +3352,7 @@
               <w:noProof/>
             </w:rPr>
           </w:pPr>
-          <w:hyperlink w:anchor="_Toc381656561" w:history="1">
+          <w:hyperlink w:anchor="_Toc381657442" w:history="1">
             <w:r>
               <w:rPr>
                 <w:rStyle w:val="Hyperlink"/>
@@ -3390,7 +3392,7 @@
                 <w:noProof/>
                 <w:webHidden/>
               </w:rPr>
-              <w:instrText xml:space="preserve"> PAGEREF _Toc381656561 \h </w:instrText>
+              <w:instrText xml:space="preserve"> PAGEREF _Toc381657442 \h </w:instrText>
             </w:r>
             <w:r>
               <w:rPr>
@@ -3432,7 +3434,7 @@
               <w:noProof/>
             </w:rPr>
           </w:pPr>
-          <w:hyperlink w:anchor="_Toc381656562" w:history="1">
+          <w:hyperlink w:anchor="_Toc381657443" w:history="1">
             <w:r>
               <w:rPr>
                 <w:rStyle w:val="Hyperlink"/>
@@ -3472,7 +3474,7 @@
                 <w:noProof/>
                 <w:webHidden/>
               </w:rPr>
-              <w:instrText xml:space="preserve"> PAGEREF _Toc381656562 \h </w:instrText>
+              <w:instrText xml:space="preserve"> PAGEREF _Toc381657443 \h </w:instrText>
             </w:r>
             <w:r>
               <w:rPr>
@@ -3514,7 +3516,7 @@
               <w:noProof/>
             </w:rPr>
           </w:pPr>
-          <w:hyperlink w:anchor="_Toc381656563" w:history="1">
+          <w:hyperlink w:anchor="_Toc381657444" w:history="1">
             <w:r>
               <w:rPr>
                 <w:rStyle w:val="Hyperlink"/>
@@ -3554,7 +3556,7 @@
                 <w:noProof/>
                 <w:webHidden/>
               </w:rPr>
-              <w:instrText xml:space="preserve"> PAGEREF _Toc381656563 \h </w:instrText>
+              <w:instrText xml:space="preserve"> PAGEREF _Toc381657444 \h </w:instrText>
             </w:r>
             <w:r>
               <w:rPr>
@@ -3596,7 +3598,7 @@
               <w:noProof/>
             </w:rPr>
           </w:pPr>
-          <w:hyperlink w:anchor="_Toc381656564" w:history="1">
+          <w:hyperlink w:anchor="_Toc381657445" w:history="1">
             <w:r>
               <w:rPr>
                 <w:rStyle w:val="Hyperlink"/>
@@ -3636,7 +3638,7 @@
                 <w:noProof/>
                 <w:webHidden/>
               </w:rPr>
-              <w:instrText xml:space="preserve"> PAGEREF _Toc381656564 \h </w:instrText>
+              <w:instrText xml:space="preserve"> PAGEREF _Toc381657445 \h </w:instrText>
             </w:r>
             <w:r>
               <w:rPr>
@@ -3678,7 +3680,7 @@
               <w:noProof/>
             </w:rPr>
           </w:pPr>
-          <w:hyperlink w:anchor="_Toc381656565" w:history="1">
+          <w:hyperlink w:anchor="_Toc381657446" w:history="1">
             <w:r>
               <w:rPr>
                 <w:rStyle w:val="Hyperlink"/>
@@ -3718,7 +3720,7 @@
                 <w:noProof/>
                 <w:webHidden/>
               </w:rPr>
-              <w:instrText xml:space="preserve"> PAGEREF _Toc381656565 \h </w:instrText>
+              <w:instrText xml:space="preserve"> PAGEREF _Toc381657446 \h </w:instrText>
             </w:r>
             <w:r>
               <w:rPr>
@@ -3760,7 +3762,7 @@
               <w:noProof/>
             </w:rPr>
           </w:pPr>
-          <w:hyperlink w:anchor="_Toc381656566" w:history="1">
+          <w:hyperlink w:anchor="_Toc381657447" w:history="1">
             <w:r>
               <w:rPr>
                 <w:rStyle w:val="Hyperlink"/>
@@ -3800,7 +3802,7 @@
                 <w:noProof/>
                 <w:webHidden/>
               </w:rPr>
-              <w:instrText xml:space="preserve"> PAGEREF _Toc381656566 \h </w:instrText>
+              <w:instrText xml:space="preserve"> PAGEREF _Toc381657447 \h </w:instrText>
             </w:r>
             <w:r>
               <w:rPr>
@@ -3842,7 +3844,7 @@
               <w:noProof/>
             </w:rPr>
           </w:pPr>
-          <w:hyperlink w:anchor="_Toc381656567" w:history="1">
+          <w:hyperlink w:anchor="_Toc381657448" w:history="1">
             <w:r>
               <w:rPr>
                 <w:rStyle w:val="Hyperlink"/>
@@ -3882,7 +3884,7 @@
                 <w:noProof/>
                 <w:webHidden/>
               </w:rPr>
-              <w:instrText xml:space="preserve"> PAGEREF _Toc381656567 \h </w:instrText>
+              <w:instrText xml:space="preserve"> PAGEREF _Toc381657448 \h </w:instrText>
             </w:r>
             <w:r>
               <w:rPr>
@@ -3924,7 +3926,7 @@
               <w:noProof/>
             </w:rPr>
           </w:pPr>
-          <w:hyperlink w:anchor="_Toc381656568" w:history="1">
+          <w:hyperlink w:anchor="_Toc381657449" w:history="1">
             <w:r>
               <w:rPr>
                 <w:rStyle w:val="Hyperlink"/>
@@ -3964,7 +3966,7 @@
                 <w:noProof/>
                 <w:webHidden/>
               </w:rPr>
-              <w:instrText xml:space="preserve"> PAGEREF _Toc381656568 \h </w:instrText>
+              <w:instrText xml:space="preserve"> PAGEREF _Toc381657449 \h </w:instrText>
             </w:r>
             <w:r>
               <w:rPr>
@@ -4006,7 +4008,7 @@
               <w:noProof/>
             </w:rPr>
           </w:pPr>
-          <w:hyperlink w:anchor="_Toc381656569" w:history="1">
+          <w:hyperlink w:anchor="_Toc381657450" w:history="1">
             <w:r>
               <w:rPr>
                 <w:rStyle w:val="Hyperlink"/>
@@ -4046,7 +4048,7 @@
                 <w:noProof/>
                 <w:webHidden/>
               </w:rPr>
-              <w:instrText xml:space="preserve"> PAGEREF _Toc381656569 \h </w:instrText>
+              <w:instrText xml:space="preserve"> PAGEREF _Toc381657450 \h </w:instrText>
             </w:r>
             <w:r>
               <w:rPr>
@@ -4088,7 +4090,7 @@
               <w:noProof/>
             </w:rPr>
           </w:pPr>
-          <w:hyperlink w:anchor="_Toc381656570" w:history="1">
+          <w:hyperlink w:anchor="_Toc381657451" w:history="1">
             <w:r>
               <w:rPr>
                 <w:rStyle w:val="Hyperlink"/>
@@ -4128,7 +4130,7 @@
                 <w:noProof/>
                 <w:webHidden/>
               </w:rPr>
-              <w:instrText xml:space="preserve"> PAGEREF _Toc381656570 \h </w:instrText>
+              <w:instrText xml:space="preserve"> PAGEREF _Toc381657451 \h </w:instrText>
             </w:r>
             <w:r>
               <w:rPr>
@@ -4170,7 +4172,7 @@
               <w:noProof/>
             </w:rPr>
           </w:pPr>
-          <w:hyperlink w:anchor="_Toc381656571" w:history="1">
+          <w:hyperlink w:anchor="_Toc381657452" w:history="1">
             <w:r>
               <w:rPr>
                 <w:rStyle w:val="Hyperlink"/>
@@ -4210,7 +4212,7 @@
                 <w:noProof/>
                 <w:webHidden/>
               </w:rPr>
-              <w:instrText xml:space="preserve"> PAGEREF _Toc381656571 \h </w:instrText>
+              <w:instrText xml:space="preserve"> PAGEREF _Toc381657452 \h </w:instrText>
             </w:r>
             <w:r>
               <w:rPr>
@@ -4231,6 +4233,88 @@
                 <w:webHidden/>
               </w:rPr>
               <w:t>30</w:t>
+            </w:r>
+            <w:r>
+              <w:rPr>
+                <w:noProof/>
+                <w:webHidden/>
+              </w:rPr>
+              <w:fldChar w:fldCharType="end"/>
+            </w:r>
+          </w:hyperlink>
+        </w:p>
+        <w:p>
+          <w:pPr>
+            <w:pStyle w:val="TOC3"/>
+            <w:tabs>
+              <w:tab w:val="left" w:pos="1320"/>
+              <w:tab w:val="right" w:leader="dot" w:pos="9350"/>
+            </w:tabs>
+            <w:rPr>
+              <w:noProof/>
+            </w:rPr>
+          </w:pPr>
+          <w:hyperlink w:anchor="_Toc381657453" w:history="1">
+            <w:r>
+              <w:rPr>
+                <w:rStyle w:val="Hyperlink"/>
+                <w:noProof/>
+              </w:rPr>
+              <w:t>5.5.4</w:t>
+            </w:r>
+            <w:r>
+              <w:rPr>
+                <w:noProof/>
+              </w:rPr>
+              <w:tab/>
+            </w:r>
+            <w:r>
+              <w:rPr>
+                <w:rStyle w:val="Hyperlink"/>
+                <w:noProof/>
+              </w:rPr>
+              <w:t>Communication Diagram</w:t>
+            </w:r>
+            <w:r>
+              <w:rPr>
+                <w:noProof/>
+                <w:webHidden/>
+              </w:rPr>
+              <w:tab/>
+            </w:r>
+            <w:r>
+              <w:rPr>
+                <w:noProof/>
+                <w:webHidden/>
+              </w:rPr>
+              <w:fldChar w:fldCharType="begin"/>
+            </w:r>
+            <w:r>
+              <w:rPr>
+                <w:noProof/>
+                <w:webHidden/>
+              </w:rPr>
+              <w:instrText xml:space="preserve"> PAGEREF _Toc381657453 \h </w:instrText>
+            </w:r>
+            <w:r>
+              <w:rPr>
+                <w:noProof/>
+                <w:webHidden/>
+              </w:rPr>
+            </w:r>
+            <w:r>
+              <w:rPr>
+                <w:noProof/>
+                <w:webHidden/>
+              </w:rPr>
+              <w:fldChar w:fldCharType="separate"/>
+            </w:r>
+            <w:r>
+              <w:rPr>
+                <w:noProof/>
+                <w:webHidden/>
+              </w:rPr>
+              <w:t>31</w:t>
             </w:r>
             <w:r>
               <w:rPr>
@@ -4252,7 +4336,7 @@
               <w:noProof/>
             </w:rPr>
           </w:pPr>
-          <w:hyperlink w:anchor="_Toc381656572" w:history="1">
+          <w:hyperlink w:anchor="_Toc381657454" w:history="1">
             <w:r>
               <w:rPr>
                 <w:rStyle w:val="Hyperlink"/>
@@ -4292,7 +4376,7 @@
                 <w:noProof/>
                 <w:webHidden/>
               </w:rPr>
-              <w:instrText xml:space="preserve"> PAGEREF _Toc381656572 \h </w:instrText>
+              <w:instrText xml:space="preserve"> PAGEREF _Toc381657454 \h </w:instrText>
             </w:r>
             <w:r>
               <w:rPr>
@@ -4312,7 +4396,7 @@
                 <w:noProof/>
                 <w:webHidden/>
               </w:rPr>
-              <w:t>31</w:t>
+              <w:t>32</w:t>
             </w:r>
             <w:r>
               <w:rPr>
@@ -4334,7 +4418,7 @@
               <w:noProof/>
             </w:rPr>
           </w:pPr>
-          <w:hyperlink w:anchor="_Toc381656573" w:history="1">
+          <w:hyperlink w:anchor="_Toc381657455" w:history="1">
             <w:r>
               <w:rPr>
                 <w:rStyle w:val="Hyperlink"/>
@@ -4374,7 +4458,7 @@
                 <w:noProof/>
                 <w:webHidden/>
               </w:rPr>
-              <w:instrText xml:space="preserve"> PAGEREF _Toc381656573 \h </w:instrText>
+              <w:instrText xml:space="preserve"> PAGEREF _Toc381657455 \h </w:instrText>
             </w:r>
             <w:r>
               <w:rPr>
@@ -4394,7 +4478,7 @@
                 <w:noProof/>
                 <w:webHidden/>
               </w:rPr>
-              <w:t>31</w:t>
+              <w:t>32</w:t>
             </w:r>
             <w:r>
               <w:rPr>
@@ -4416,7 +4500,7 @@
               <w:noProof/>
             </w:rPr>
           </w:pPr>
-          <w:hyperlink w:anchor="_Toc381656574" w:history="1">
+          <w:hyperlink w:anchor="_Toc381657456" w:history="1">
             <w:r>
               <w:rPr>
                 <w:rStyle w:val="Hyperlink"/>
@@ -4456,7 +4540,7 @@
                 <w:noProof/>
                 <w:webHidden/>
               </w:rPr>
-              <w:instrText xml:space="preserve"> PAGEREF _Toc381656574 \h </w:instrText>
+              <w:instrText xml:space="preserve"> PAGEREF _Toc381657456 \h </w:instrText>
             </w:r>
             <w:r>
               <w:rPr>
@@ -4476,7 +4560,7 @@
                 <w:noProof/>
                 <w:webHidden/>
               </w:rPr>
-              <w:t>32</w:t>
+              <w:t>33</w:t>
             </w:r>
             <w:r>
               <w:rPr>
@@ -4498,7 +4582,7 @@
               <w:noProof/>
             </w:rPr>
           </w:pPr>
-          <w:hyperlink w:anchor="_Toc381656575" w:history="1">
+          <w:hyperlink w:anchor="_Toc381657457" w:history="1">
             <w:r>
               <w:rPr>
                 <w:rStyle w:val="Hyperlink"/>
@@ -4538,7 +4622,7 @@
                 <w:noProof/>
                 <w:webHidden/>
               </w:rPr>
-              <w:instrText xml:space="preserve"> PAGEREF _Toc381656575 \h </w:instrText>
+              <w:instrText xml:space="preserve"> PAGEREF _Toc381657457 \h </w:instrText>
             </w:r>
             <w:r>
               <w:rPr>
@@ -4558,7 +4642,7 @@
                 <w:noProof/>
                 <w:webHidden/>
               </w:rPr>
-              <w:t>33</w:t>
+              <w:t>34</w:t>
             </w:r>
             <w:r>
               <w:rPr>
@@ -4580,7 +4664,7 @@
               <w:noProof/>
             </w:rPr>
           </w:pPr>
-          <w:hyperlink w:anchor="_Toc381656576" w:history="1">
+          <w:hyperlink w:anchor="_Toc381657458" w:history="1">
             <w:r>
               <w:rPr>
                 <w:rStyle w:val="Hyperlink"/>
@@ -4620,7 +4704,7 @@
                 <w:noProof/>
                 <w:webHidden/>
               </w:rPr>
-              <w:instrText xml:space="preserve"> PAGEREF _Toc381656576 \h </w:instrText>
+              <w:instrText xml:space="preserve"> PAGEREF _Toc381657458 \h </w:instrText>
             </w:r>
             <w:r>
               <w:rPr>
@@ -4640,7 +4724,7 @@
                 <w:noProof/>
                 <w:webHidden/>
               </w:rPr>
-              <w:t>33</w:t>
+              <w:t>34</w:t>
             </w:r>
             <w:r>
               <w:rPr>
@@ -4662,7 +4746,7 @@
               <w:noProof/>
             </w:rPr>
           </w:pPr>
-          <w:hyperlink w:anchor="_Toc381656577" w:history="1">
+          <w:hyperlink w:anchor="_Toc381657459" w:history="1">
             <w:r>
               <w:rPr>
                 <w:rStyle w:val="Hyperlink"/>
@@ -4702,7 +4786,7 @@
                 <w:noProof/>
                 <w:webHidden/>
               </w:rPr>
-              <w:instrText xml:space="preserve"> PAGEREF _Toc381656577 \h </w:instrText>
+              <w:instrText xml:space="preserve"> PAGEREF _Toc381657459 \h </w:instrText>
             </w:r>
             <w:r>
               <w:rPr>
@@ -4722,7 +4806,7 @@
                 <w:noProof/>
                 <w:webHidden/>
               </w:rPr>
-              <w:t>33</w:t>
+              <w:t>34</w:t>
             </w:r>
             <w:r>
               <w:rPr>
@@ -4744,7 +4828,7 @@
               <w:noProof/>
             </w:rPr>
           </w:pPr>
-          <w:hyperlink w:anchor="_Toc381656578" w:history="1">
+          <w:hyperlink w:anchor="_Toc381657460" w:history="1">
             <w:r>
               <w:rPr>
                 <w:rStyle w:val="Hyperlink"/>
@@ -4784,7 +4868,7 @@
                 <w:noProof/>
                 <w:webHidden/>
               </w:rPr>
-              <w:instrText xml:space="preserve"> PAGEREF _Toc381656578 \h </w:instrText>
+              <w:instrText xml:space="preserve"> PAGEREF _Toc381657460 \h </w:instrText>
             </w:r>
             <w:r>
               <w:rPr>
@@ -4804,7 +4888,7 @@
                 <w:noProof/>
                 <w:webHidden/>
               </w:rPr>
-              <w:t>33</w:t>
+              <w:t>34</w:t>
             </w:r>
             <w:r>
               <w:rPr>
@@ -4826,7 +4910,7 @@
               <w:noProof/>
             </w:rPr>
           </w:pPr>
-          <w:hyperlink w:anchor="_Toc381656579" w:history="1">
+          <w:hyperlink w:anchor="_Toc381657461" w:history="1">
             <w:r>
               <w:rPr>
                 <w:rStyle w:val="Hyperlink"/>
@@ -4866,7 +4950,7 @@
                 <w:noProof/>
                 <w:webHidden/>
               </w:rPr>
-              <w:instrText xml:space="preserve"> PAGEREF _Toc381656579 \h </w:instrText>
+              <w:instrText xml:space="preserve"> PAGEREF _Toc381657461 \h </w:instrText>
             </w:r>
             <w:r>
               <w:rPr>
@@ -4886,7 +4970,7 @@
                 <w:noProof/>
                 <w:webHidden/>
               </w:rPr>
-              <w:t>35</w:t>
+              <w:t>36</w:t>
             </w:r>
             <w:r>
               <w:rPr>
@@ -4908,7 +4992,7 @@
               <w:noProof/>
             </w:rPr>
           </w:pPr>
-          <w:hyperlink w:anchor="_Toc381656580" w:history="1">
+          <w:hyperlink w:anchor="_Toc381657462" w:history="1">
             <w:r>
               <w:rPr>
                 <w:rStyle w:val="Hyperlink"/>
@@ -4948,7 +5032,7 @@
                 <w:noProof/>
                 <w:webHidden/>
               </w:rPr>
-              <w:instrText xml:space="preserve"> PAGEREF _Toc381656580 \h </w:instrText>
+              <w:instrText xml:space="preserve"> PAGEREF _Toc381657462 \h </w:instrText>
             </w:r>
             <w:r>
               <w:rPr>
@@ -4968,7 +5052,7 @@
                 <w:noProof/>
                 <w:webHidden/>
               </w:rPr>
-              <w:t>37</w:t>
+              <w:t>38</w:t>
             </w:r>
             <w:r>
               <w:rPr>
@@ -4990,7 +5074,7 @@
               <w:noProof/>
             </w:rPr>
           </w:pPr>
-          <w:hyperlink w:anchor="_Toc381656581" w:history="1">
+          <w:hyperlink w:anchor="_Toc381657463" w:history="1">
             <w:r>
               <w:rPr>
                 <w:rStyle w:val="Hyperlink"/>
@@ -5030,7 +5114,7 @@
                 <w:noProof/>
                 <w:webHidden/>
               </w:rPr>
-              <w:instrText xml:space="preserve"> PAGEREF _Toc381656581 \h </w:instrText>
+              <w:instrText xml:space="preserve"> PAGEREF _Toc381657463 \h </w:instrText>
             </w:r>
             <w:r>
               <w:rPr>
@@ -5050,7 +5134,7 @@
                 <w:noProof/>
                 <w:webHidden/>
               </w:rPr>
-              <w:t>38</w:t>
+              <w:t>39</w:t>
             </w:r>
             <w:r>
               <w:rPr>
@@ -5072,7 +5156,7 @@
               <w:noProof/>
             </w:rPr>
           </w:pPr>
-          <w:hyperlink w:anchor="_Toc381656582" w:history="1">
+          <w:hyperlink w:anchor="_Toc381657464" w:history="1">
             <w:r>
               <w:rPr>
                 <w:rStyle w:val="Hyperlink"/>
@@ -5112,7 +5196,7 @@
                 <w:noProof/>
                 <w:webHidden/>
               </w:rPr>
-              <w:instrText xml:space="preserve"> PAGEREF _Toc381656582 \h </w:instrText>
+              <w:instrText xml:space="preserve"> PAGEREF _Toc381657464 \h </w:instrText>
             </w:r>
             <w:r>
               <w:rPr>
@@ -5132,7 +5216,7 @@
                 <w:noProof/>
                 <w:webHidden/>
               </w:rPr>
-              <w:t>42</w:t>
+              <w:t>43</w:t>
             </w:r>
             <w:r>
               <w:rPr>
@@ -5154,7 +5238,7 @@
               <w:noProof/>
             </w:rPr>
           </w:pPr>
-          <w:hyperlink w:anchor="_Toc381656583" w:history="1">
+          <w:hyperlink w:anchor="_Toc381657465" w:history="1">
             <w:r>
               <w:rPr>
                 <w:rStyle w:val="Hyperlink"/>
@@ -5194,7 +5278,7 @@
                 <w:noProof/>
                 <w:webHidden/>
               </w:rPr>
-              <w:instrText xml:space="preserve"> PAGEREF _Toc381656583 \h </w:instrText>
+              <w:instrText xml:space="preserve"> PAGEREF _Toc381657465 \h </w:instrText>
             </w:r>
             <w:r>
               <w:rPr>
@@ -5214,7 +5298,7 @@
                 <w:noProof/>
                 <w:webHidden/>
               </w:rPr>
-              <w:t>46</w:t>
+              <w:t>47</w:t>
             </w:r>
             <w:r>
               <w:rPr>
@@ -5236,7 +5320,7 @@
               <w:noProof/>
             </w:rPr>
           </w:pPr>
-          <w:hyperlink w:anchor="_Toc381656584" w:history="1">
+          <w:hyperlink w:anchor="_Toc381657466" w:history="1">
             <w:r>
               <w:rPr>
                 <w:rStyle w:val="Hyperlink"/>
@@ -5276,7 +5360,7 @@
                 <w:noProof/>
                 <w:webHidden/>
               </w:rPr>
-              <w:instrText xml:space="preserve"> PAGEREF _Toc381656584 \h </w:instrText>
+              <w:instrText xml:space="preserve"> PAGEREF _Toc381657466 \h </w:instrText>
             </w:r>
             <w:r>
               <w:rPr>
@@ -5296,7 +5380,7 @@
                 <w:noProof/>
                 <w:webHidden/>
               </w:rPr>
-              <w:t>47</w:t>
+              <w:t>48</w:t>
             </w:r>
             <w:r>
               <w:rPr>
@@ -5318,7 +5402,7 @@
               <w:noProof/>
             </w:rPr>
           </w:pPr>
-          <w:hyperlink w:anchor="_Toc381656585" w:history="1">
+          <w:hyperlink w:anchor="_Toc381657467" w:history="1">
             <w:r>
               <w:rPr>
                 <w:rStyle w:val="Hyperlink"/>
@@ -5358,7 +5442,7 @@
                 <w:noProof/>
                 <w:webHidden/>
               </w:rPr>
-              <w:instrText xml:space="preserve"> PAGEREF _Toc381656585 \h </w:instrText>
+              <w:instrText xml:space="preserve"> PAGEREF _Toc381657467 \h </w:instrText>
             </w:r>
             <w:r>
               <w:rPr>
@@ -5378,7 +5462,7 @@
                 <w:noProof/>
                 <w:webHidden/>
               </w:rPr>
-              <w:t>48</w:t>
+              <w:t>49</w:t>
             </w:r>
             <w:r>
               <w:rPr>
@@ -5410,8 +5494,6 @@
       <w:r>
         <w:br w:type="page"/>
       </w:r>
-      <w:bookmarkStart w:id="0" w:name="_GoBack"/>
-      <w:bookmarkEnd w:id="0"/>
     </w:p>
     <w:p>
       <w:pPr>
@@ -5421,7 +5503,7 @@
           <w:rFonts w:cs="Times New Roman"/>
         </w:rPr>
       </w:pPr>
-      <w:bookmarkStart w:id="1" w:name="_Toc381656525"/>
+      <w:bookmarkStart w:id="1" w:name="_Toc381657406"/>
       <w:r>
         <w:rPr>
           <w:rFonts w:cs="Times New Roman"/>
@@ -5538,7 +5620,7 @@
           <w:rFonts w:cs="Times New Roman"/>
         </w:rPr>
       </w:pPr>
-      <w:bookmarkStart w:id="2" w:name="_Toc381656526"/>
+      <w:bookmarkStart w:id="2" w:name="_Toc381657407"/>
       <w:r>
         <w:rPr>
           <w:rFonts w:cs="Times New Roman"/>
@@ -5651,7 +5733,7 @@
           <w:rFonts w:cs="Times New Roman"/>
         </w:rPr>
       </w:pPr>
-      <w:bookmarkStart w:id="3" w:name="_Toc381656527"/>
+      <w:bookmarkStart w:id="3" w:name="_Toc381657408"/>
       <w:r>
         <w:rPr>
           <w:rFonts w:cs="Times New Roman"/>
@@ -5972,7 +6054,7 @@
           <w:rFonts w:cs="Times New Roman"/>
         </w:rPr>
       </w:pPr>
-      <w:bookmarkStart w:id="4" w:name="_Toc381656528"/>
+      <w:bookmarkStart w:id="4" w:name="_Toc381657409"/>
       <w:r>
         <w:rPr>
           <w:rFonts w:cs="Times New Roman"/>
@@ -6133,7 +6215,7 @@
           <w:rFonts w:cs="Times New Roman"/>
         </w:rPr>
       </w:pPr>
-      <w:bookmarkStart w:id="5" w:name="_Toc381656529"/>
+      <w:bookmarkStart w:id="5" w:name="_Toc381657410"/>
       <w:r>
         <w:rPr>
           <w:rFonts w:cs="Times New Roman"/>
@@ -6264,7 +6346,7 @@
           <w:rFonts w:cs="Times New Roman"/>
         </w:rPr>
       </w:pPr>
-      <w:bookmarkStart w:id="6" w:name="_Toc381656530"/>
+      <w:bookmarkStart w:id="6" w:name="_Toc381657411"/>
       <w:r>
         <w:rPr>
           <w:rFonts w:cs="Times New Roman"/>
@@ -6297,7 +6379,7 @@
           <w:rFonts w:cs="Times New Roman"/>
         </w:rPr>
       </w:pPr>
-      <w:bookmarkStart w:id="7" w:name="_Toc381656531"/>
+      <w:bookmarkStart w:id="7" w:name="_Toc381657412"/>
       <w:r>
         <w:rPr>
           <w:rFonts w:cs="Times New Roman"/>
@@ -6407,7 +6489,7 @@
           <w:rFonts w:cs="Times New Roman"/>
         </w:rPr>
       </w:pPr>
-      <w:bookmarkStart w:id="8" w:name="_Toc381656532"/>
+      <w:bookmarkStart w:id="8" w:name="_Toc381657413"/>
       <w:r>
         <w:rPr>
           <w:rFonts w:cs="Times New Roman"/>
@@ -6439,7 +6521,7 @@
           <w:rFonts w:cs="Times New Roman"/>
         </w:rPr>
       </w:pPr>
-      <w:bookmarkStart w:id="9" w:name="_Toc381656533"/>
+      <w:bookmarkStart w:id="9" w:name="_Toc381657414"/>
       <w:r>
         <w:rPr>
           <w:rFonts w:cs="Times New Roman"/>
@@ -6668,7 +6750,7 @@
           <w:rFonts w:cs="Times New Roman"/>
         </w:rPr>
       </w:pPr>
-      <w:bookmarkStart w:id="10" w:name="_Toc381656534"/>
+      <w:bookmarkStart w:id="10" w:name="_Toc381657415"/>
       <w:r>
         <w:rPr>
           <w:rFonts w:cs="Times New Roman"/>
@@ -6880,7 +6962,7 @@
           <w:rFonts w:cs="Times New Roman"/>
         </w:rPr>
       </w:pPr>
-      <w:bookmarkStart w:id="11" w:name="_Toc381656535"/>
+      <w:bookmarkStart w:id="11" w:name="_Toc381657416"/>
       <w:r>
         <w:rPr>
           <w:rFonts w:cs="Times New Roman"/>
@@ -7109,7 +7191,7 @@
           <w:rFonts w:cs="Times New Roman"/>
         </w:rPr>
       </w:pPr>
-      <w:bookmarkStart w:id="12" w:name="_Toc381656536"/>
+      <w:bookmarkStart w:id="12" w:name="_Toc381657417"/>
       <w:r>
         <w:rPr>
           <w:rFonts w:cs="Times New Roman"/>
@@ -7320,7 +7402,7 @@
           <w:rFonts w:cs="Times New Roman"/>
         </w:rPr>
       </w:pPr>
-      <w:bookmarkStart w:id="13" w:name="_Toc381656537"/>
+      <w:bookmarkStart w:id="13" w:name="_Toc381657418"/>
       <w:r>
         <w:rPr>
           <w:rFonts w:cs="Times New Roman"/>
@@ -7538,7 +7620,7 @@
           <w:rFonts w:cs="Times New Roman"/>
         </w:rPr>
       </w:pPr>
-      <w:bookmarkStart w:id="14" w:name="_Toc381656538"/>
+      <w:bookmarkStart w:id="14" w:name="_Toc381657419"/>
       <w:r>
         <w:rPr>
           <w:rFonts w:cs="Times New Roman"/>
@@ -7803,7 +7885,7 @@
           <w:rFonts w:cs="Times New Roman"/>
         </w:rPr>
       </w:pPr>
-      <w:bookmarkStart w:id="15" w:name="_Toc381656539"/>
+      <w:bookmarkStart w:id="15" w:name="_Toc381657420"/>
       <w:r>
         <w:rPr>
           <w:rFonts w:cs="Times New Roman"/>
@@ -8021,7 +8103,7 @@
           <w:rFonts w:cs="Times New Roman"/>
         </w:rPr>
       </w:pPr>
-      <w:bookmarkStart w:id="16" w:name="_Toc381656540"/>
+      <w:bookmarkStart w:id="16" w:name="_Toc381657421"/>
       <w:r>
         <w:rPr>
           <w:rFonts w:cs="Times New Roman"/>
@@ -8238,7 +8320,7 @@
           <w:rFonts w:cs="Times New Roman"/>
         </w:rPr>
       </w:pPr>
-      <w:bookmarkStart w:id="17" w:name="_Toc381656541"/>
+      <w:bookmarkStart w:id="17" w:name="_Toc381657422"/>
       <w:r>
         <w:rPr>
           <w:rFonts w:cs="Times New Roman"/>
@@ -8461,7 +8543,7 @@
           <w:rFonts w:cs="Times New Roman"/>
         </w:rPr>
       </w:pPr>
-      <w:bookmarkStart w:id="18" w:name="_Toc381656542"/>
+      <w:bookmarkStart w:id="18" w:name="_Toc381657423"/>
       <w:r>
         <w:rPr>
           <w:rFonts w:cs="Times New Roman"/>
@@ -8678,7 +8760,7 @@
           <w:rFonts w:cs="Times New Roman"/>
         </w:rPr>
       </w:pPr>
-      <w:bookmarkStart w:id="19" w:name="_Toc381656543"/>
+      <w:bookmarkStart w:id="19" w:name="_Toc381657424"/>
       <w:r>
         <w:rPr>
           <w:rFonts w:cs="Times New Roman"/>
@@ -8901,7 +8983,7 @@
           <w:rFonts w:cs="Times New Roman"/>
         </w:rPr>
       </w:pPr>
-      <w:bookmarkStart w:id="20" w:name="_Toc381656544"/>
+      <w:bookmarkStart w:id="20" w:name="_Toc381657425"/>
       <w:r>
         <w:rPr>
           <w:rFonts w:cs="Times New Roman"/>
@@ -9118,7 +9200,7 @@
           <w:rFonts w:cs="Times New Roman"/>
         </w:rPr>
       </w:pPr>
-      <w:bookmarkStart w:id="21" w:name="_Toc381656545"/>
+      <w:bookmarkStart w:id="21" w:name="_Toc381657426"/>
       <w:r>
         <w:rPr>
           <w:rFonts w:cs="Times New Roman"/>
@@ -9336,7 +9418,7 @@
           <w:rFonts w:cs="Times New Roman"/>
         </w:rPr>
       </w:pPr>
-      <w:bookmarkStart w:id="22" w:name="_Toc381656546"/>
+      <w:bookmarkStart w:id="22" w:name="_Toc381657427"/>
       <w:r>
         <w:rPr>
           <w:rFonts w:cs="Times New Roman"/>
@@ -9565,7 +9647,7 @@
           <w:rFonts w:cs="Times New Roman"/>
         </w:rPr>
       </w:pPr>
-      <w:bookmarkStart w:id="23" w:name="_Toc381656547"/>
+      <w:bookmarkStart w:id="23" w:name="_Toc381657428"/>
       <w:r>
         <w:rPr>
           <w:rFonts w:cs="Times New Roman"/>
@@ -9615,7 +9697,7 @@
           <w:rFonts w:cs="Times New Roman"/>
         </w:rPr>
       </w:pPr>
-      <w:bookmarkStart w:id="24" w:name="_Toc381656548"/>
+      <w:bookmarkStart w:id="24" w:name="_Toc381657429"/>
       <w:r>
         <w:rPr>
           <w:rStyle w:val="Heading2Char"/>
@@ -9653,7 +9735,7 @@
           <w:rFonts w:cs="Times New Roman"/>
         </w:rPr>
       </w:pPr>
-      <w:bookmarkStart w:id="25" w:name="_Toc381656549"/>
+      <w:bookmarkStart w:id="25" w:name="_Toc381657430"/>
       <w:r>
         <w:rPr>
           <w:rFonts w:cs="Times New Roman"/>
@@ -9697,7 +9779,7 @@
           <w:rFonts w:cs="Times New Roman"/>
         </w:rPr>
       </w:pPr>
-      <w:bookmarkStart w:id="26" w:name="_Toc381656550"/>
+      <w:bookmarkStart w:id="26" w:name="_Toc381657431"/>
       <w:r>
         <w:rPr>
           <w:rFonts w:cs="Times New Roman"/>
@@ -9779,7 +9861,7 @@
           <w:rFonts w:cs="Times New Roman"/>
         </w:rPr>
       </w:pPr>
-      <w:bookmarkStart w:id="27" w:name="_Toc381656551"/>
+      <w:bookmarkStart w:id="27" w:name="_Toc381657432"/>
       <w:r>
         <w:rPr>
           <w:rFonts w:cs="Times New Roman"/>
@@ -9992,7 +10074,7 @@
           <w:rFonts w:cs="Times New Roman"/>
         </w:rPr>
       </w:pPr>
-      <w:bookmarkStart w:id="28" w:name="_Toc381656552"/>
+      <w:bookmarkStart w:id="28" w:name="_Toc381657433"/>
       <w:r>
         <w:rPr>
           <w:rFonts w:cs="Times New Roman"/>
@@ -10073,7 +10155,7 @@
       <w:pPr>
         <w:pStyle w:val="Heading3"/>
       </w:pPr>
-      <w:bookmarkStart w:id="29" w:name="_Toc381656553"/>
+      <w:bookmarkStart w:id="29" w:name="_Toc381657434"/>
       <w:r>
         <w:t>Device Server</w:t>
       </w:r>
@@ -10259,7 +10341,7 @@
           <w:rFonts w:cs="Times New Roman"/>
         </w:rPr>
       </w:pPr>
-      <w:bookmarkStart w:id="30" w:name="_Toc381656554"/>
+      <w:bookmarkStart w:id="30" w:name="_Toc381657435"/>
       <w:r>
         <w:rPr>
           <w:rFonts w:cs="Times New Roman"/>
@@ -10288,7 +10370,7 @@
           <w:rFonts w:cs="Times New Roman"/>
         </w:rPr>
       </w:pPr>
-      <w:bookmarkStart w:id="31" w:name="_Toc381656555"/>
+      <w:bookmarkStart w:id="31" w:name="_Toc381657436"/>
       <w:r>
         <w:rPr>
           <w:rFonts w:cs="Times New Roman"/>
@@ -10319,7 +10401,7 @@
           <w:rFonts w:cs="Times New Roman"/>
         </w:rPr>
       </w:pPr>
-      <w:bookmarkStart w:id="32" w:name="_Toc381656556"/>
+      <w:bookmarkStart w:id="32" w:name="_Toc381657437"/>
       <w:r>
         <w:rPr>
           <w:rFonts w:cs="Times New Roman"/>
@@ -10416,7 +10498,7 @@
           <w:rFonts w:cs="Times New Roman"/>
         </w:rPr>
       </w:pPr>
-      <w:bookmarkStart w:id="33" w:name="_Toc381656557"/>
+      <w:bookmarkStart w:id="33" w:name="_Toc381657438"/>
       <w:r>
         <w:rPr>
           <w:rFonts w:cs="Times New Roman"/>
@@ -11364,7 +11446,7 @@
           <w:rFonts w:cs="Times New Roman"/>
         </w:rPr>
       </w:pPr>
-      <w:bookmarkStart w:id="34" w:name="_Toc381656558"/>
+      <w:bookmarkStart w:id="34" w:name="_Toc381657439"/>
       <w:r>
         <w:rPr>
           <w:rFonts w:cs="Times New Roman"/>
@@ -11446,7 +11528,7 @@
       <w:pPr>
         <w:pStyle w:val="Heading3"/>
       </w:pPr>
-      <w:bookmarkStart w:id="35" w:name="_Toc381656559"/>
+      <w:bookmarkStart w:id="35" w:name="_Toc381657440"/>
       <w:r>
         <w:lastRenderedPageBreak/>
         <w:t>UI Storyboard</w:t>
@@ -11873,7 +11955,7 @@
       <w:pPr>
         <w:pStyle w:val="Heading2"/>
       </w:pPr>
-      <w:bookmarkStart w:id="36" w:name="_Toc381656560"/>
+      <w:bookmarkStart w:id="36" w:name="_Toc381657441"/>
       <w:r>
         <w:lastRenderedPageBreak/>
         <w:t xml:space="preserve">Website UI and </w:t>
@@ -11900,7 +11982,7 @@
       <w:pPr>
         <w:pStyle w:val="Heading3"/>
       </w:pPr>
-      <w:bookmarkStart w:id="37" w:name="_Toc381656561"/>
+      <w:bookmarkStart w:id="37" w:name="_Toc381657442"/>
       <w:r>
         <w:t>Web UI</w:t>
       </w:r>
@@ -12070,7 +12152,7 @@
       <w:pPr>
         <w:pStyle w:val="Heading3"/>
       </w:pPr>
-      <w:bookmarkStart w:id="38" w:name="_Toc381656562"/>
+      <w:bookmarkStart w:id="38" w:name="_Toc381657443"/>
       <w:r>
         <w:lastRenderedPageBreak/>
         <w:t>Web UI Storyboard</w:t>
@@ -12181,7 +12263,7 @@
       <w:pPr>
         <w:pStyle w:val="Heading2"/>
       </w:pPr>
-      <w:bookmarkStart w:id="39" w:name="_Toc381656563"/>
+      <w:bookmarkStart w:id="39" w:name="_Toc381657444"/>
       <w:r>
         <w:lastRenderedPageBreak/>
         <w:t>Key-logger</w:t>
@@ -12205,7 +12287,7 @@
       <w:pPr>
         <w:pStyle w:val="Heading3"/>
       </w:pPr>
-      <w:bookmarkStart w:id="40" w:name="_Toc381656564"/>
+      <w:bookmarkStart w:id="40" w:name="_Toc381657445"/>
       <w:r>
         <w:t>Overview</w:t>
       </w:r>
@@ -12341,7 +12423,7 @@
       <w:pPr>
         <w:pStyle w:val="Heading3"/>
       </w:pPr>
-      <w:bookmarkStart w:id="41" w:name="_Toc381656565"/>
+      <w:bookmarkStart w:id="41" w:name="_Toc381657446"/>
       <w:r>
         <w:t>Requirements analysis</w:t>
       </w:r>
@@ -12368,7 +12450,7 @@
       <w:pPr>
         <w:pStyle w:val="Heading3"/>
       </w:pPr>
-      <w:bookmarkStart w:id="42" w:name="_Toc381656566"/>
+      <w:bookmarkStart w:id="42" w:name="_Toc381657447"/>
       <w:r>
         <w:t>Structure</w:t>
       </w:r>
@@ -12392,7 +12474,7 @@
       <w:pPr>
         <w:pStyle w:val="Heading3"/>
       </w:pPr>
-      <w:bookmarkStart w:id="43" w:name="_Toc381656567"/>
+      <w:bookmarkStart w:id="43" w:name="_Toc381657448"/>
       <w:r>
         <w:t>Interface</w:t>
       </w:r>
@@ -12517,7 +12599,7 @@
       <w:pPr>
         <w:pStyle w:val="Heading2"/>
       </w:pPr>
-      <w:bookmarkStart w:id="44" w:name="_Toc381656568"/>
+      <w:bookmarkStart w:id="44" w:name="_Toc381657449"/>
       <w:r>
         <w:lastRenderedPageBreak/>
         <w:t>Windows Service</w:t>
@@ -12528,7 +12610,7 @@
       <w:pPr>
         <w:pStyle w:val="Heading3"/>
       </w:pPr>
-      <w:bookmarkStart w:id="45" w:name="_Toc381656569"/>
+      <w:bookmarkStart w:id="45" w:name="_Toc381657450"/>
       <w:r>
         <w:t>Overview</w:t>
       </w:r>
@@ -12559,7 +12641,7 @@
       <w:pPr>
         <w:pStyle w:val="Heading3"/>
       </w:pPr>
-      <w:bookmarkStart w:id="46" w:name="_Toc381656570"/>
+      <w:bookmarkStart w:id="46" w:name="_Toc381657451"/>
       <w:r>
         <w:t>Interface</w:t>
       </w:r>
@@ -12959,7 +13041,7 @@
       <w:pPr>
         <w:pStyle w:val="Heading3"/>
       </w:pPr>
-      <w:bookmarkStart w:id="47" w:name="_Toc381656571"/>
+      <w:bookmarkStart w:id="47" w:name="_Toc381657452"/>
       <w:r>
         <w:lastRenderedPageBreak/>
         <w:t>Activity Diagram</w:t>
@@ -13032,8 +13114,88 @@
     </w:p>
     <w:p>
       <w:pPr>
+        <w:rPr>
+          <w:rFonts w:asciiTheme="majorHAnsi" w:eastAsiaTheme="majorEastAsia" w:hAnsiTheme="majorHAnsi" w:cstheme="majorBidi"/>
+          <w:b/>
+          <w:bCs/>
+          <w:color w:val="4F81BD" w:themeColor="accent1"/>
+        </w:rPr>
+      </w:pPr>
+      <w:r>
+        <w:br w:type="page"/>
+      </w:r>
+    </w:p>
+    <w:p>
+      <w:pPr>
         <w:pStyle w:val="Heading3"/>
       </w:pPr>
+      <w:bookmarkStart w:id="48" w:name="_Toc381657453"/>
+      <w:r>
+        <w:rPr>
+          <w:noProof/>
+          <w:lang w:eastAsia="en-US"/>
+        </w:rPr>
+        <w:lastRenderedPageBreak/>
+        <w:drawing>
+          <wp:anchor distT="0" distB="0" distL="114300" distR="114300" simplePos="0" relativeHeight="251682816" behindDoc="0" locked="0" layoutInCell="1" allowOverlap="1">
+            <wp:simplePos x="0" y="0"/>
+            <wp:positionH relativeFrom="column">
+              <wp:posOffset>28575</wp:posOffset>
+            </wp:positionH>
+            <wp:positionV relativeFrom="paragraph">
+              <wp:posOffset>466725</wp:posOffset>
+            </wp:positionV>
+            <wp:extent cx="5943600" cy="4536440"/>
+            <wp:effectExtent l="0" t="0" r="0" b="0"/>
+            <wp:wrapSquare wrapText="bothSides"/>
+            <wp:docPr id="7" name="Picture 7"/>
+            <wp:cNvGraphicFramePr>
+              <a:graphicFrameLocks xmlns:a="http://schemas.openxmlformats.org/drawingml/2006/main" noChangeAspect="1"/>
+            </wp:cNvGraphicFramePr>
+            <a:graphic xmlns:a="http://schemas.openxmlformats.org/drawingml/2006/main">
+              <a:graphicData uri="http://schemas.openxmlformats.org/drawingml/2006/picture">
+                <pic:pic xmlns:pic="http://schemas.openxmlformats.org/drawingml/2006/picture">
+                  <pic:nvPicPr>
+                    <pic:cNvPr id="7" name="ServiceCommunicationDiagram.png"/>
+                    <pic:cNvPicPr/>
+                  </pic:nvPicPr>
+                  <pic:blipFill>
+                    <a:blip r:embed="rId19">
+                      <a:extLst>
+                        <a:ext uri="{28A0092B-C50C-407E-A947-70E740481C1C}">
+                          <a14:useLocalDpi xmlns:a14="http://schemas.microsoft.com/office/drawing/2010/main" val="0"/>
+                        </a:ext>
+                      </a:extLst>
+                    </a:blip>
+                    <a:stretch>
+                      <a:fillRect/>
+                    </a:stretch>
+                  </pic:blipFill>
+                  <pic:spPr>
+                    <a:xfrm>
+                      <a:off x="0" y="0"/>
+                      <a:ext cx="5943600" cy="4536440"/>
+                    </a:xfrm>
+                    <a:prstGeom prst="rect">
+                      <a:avLst/>
+                    </a:prstGeom>
+                  </pic:spPr>
+                </pic:pic>
+              </a:graphicData>
+            </a:graphic>
+            <wp14:sizeRelH relativeFrom="page">
+              <wp14:pctWidth>0</wp14:pctWidth>
+            </wp14:sizeRelH>
+            <wp14:sizeRelV relativeFrom="page">
+              <wp14:pctHeight>0</wp14:pctHeight>
+            </wp14:sizeRelV>
+          </wp:anchor>
+        </w:drawing>
+      </w:r>
+      <w:r>
+        <w:t>Communication Diagram</w:t>
+      </w:r>
+      <w:bookmarkEnd w:id="48"/>
       <w:r>
         <w:br w:type="page"/>
       </w:r>
@@ -13043,11 +13205,11 @@
       <w:pPr>
         <w:pStyle w:val="Heading1"/>
       </w:pPr>
-      <w:bookmarkStart w:id="48" w:name="_Toc381656572"/>
+      <w:bookmarkStart w:id="49" w:name="_Toc381657454"/>
       <w:r>
         <w:t>Management Plan</w:t>
       </w:r>
-      <w:bookmarkEnd w:id="48"/>
+      <w:bookmarkEnd w:id="49"/>
     </w:p>
     <w:p>
       <w:pPr>
@@ -13058,11 +13220,11 @@
       <w:pPr>
         <w:pStyle w:val="Heading2"/>
       </w:pPr>
-      <w:bookmarkStart w:id="49" w:name="_Toc381656573"/>
+      <w:bookmarkStart w:id="50" w:name="_Toc381657455"/>
       <w:r>
         <w:t>Task Assignments</w:t>
       </w:r>
-      <w:bookmarkEnd w:id="49"/>
+      <w:bookmarkEnd w:id="50"/>
     </w:p>
     <w:p>
       <w:pPr>
@@ -13076,12 +13238,12 @@
       <w:pPr>
         <w:pStyle w:val="Heading1"/>
       </w:pPr>
-      <w:bookmarkStart w:id="50" w:name="_Toc381656574"/>
+      <w:bookmarkStart w:id="51" w:name="_Toc381657456"/>
       <w:r>
         <w:lastRenderedPageBreak/>
         <w:t>Risk Mitigation</w:t>
       </w:r>
-      <w:bookmarkEnd w:id="50"/>
+      <w:bookmarkEnd w:id="51"/>
     </w:p>
     <w:p>
       <w:r>
@@ -13092,42 +13254,42 @@
       <w:pPr>
         <w:pStyle w:val="Heading1"/>
       </w:pPr>
-      <w:bookmarkStart w:id="51" w:name="_Toc381656575"/>
+      <w:bookmarkStart w:id="52" w:name="_Toc381657457"/>
       <w:r>
         <w:lastRenderedPageBreak/>
         <w:t>Test Plan and Test Procedure</w:t>
       </w:r>
-      <w:bookmarkEnd w:id="51"/>
+      <w:bookmarkEnd w:id="52"/>
     </w:p>
     <w:p>
       <w:pPr>
         <w:pStyle w:val="Heading2"/>
       </w:pPr>
-      <w:bookmarkStart w:id="52" w:name="_Toc381656576"/>
+      <w:bookmarkStart w:id="53" w:name="_Toc381657458"/>
       <w:r>
         <w:t>Test Plan</w:t>
       </w:r>
-      <w:bookmarkEnd w:id="52"/>
+      <w:bookmarkEnd w:id="53"/>
     </w:p>
     <w:p>
       <w:pPr>
         <w:pStyle w:val="Heading2"/>
       </w:pPr>
-      <w:bookmarkStart w:id="53" w:name="_Toc381656577"/>
+      <w:bookmarkStart w:id="54" w:name="_Toc381657459"/>
       <w:r>
         <w:t>Test Procedure</w:t>
       </w:r>
-      <w:bookmarkEnd w:id="53"/>
+      <w:bookmarkEnd w:id="54"/>
     </w:p>
     <w:p>
       <w:pPr>
         <w:pStyle w:val="Heading3"/>
       </w:pPr>
-      <w:bookmarkStart w:id="54" w:name="_Toc381656578"/>
+      <w:bookmarkStart w:id="55" w:name="_Toc381657460"/>
       <w:r>
         <w:t>SMS Gateway Tests</w:t>
       </w:r>
-      <w:bookmarkEnd w:id="54"/>
+      <w:bookmarkEnd w:id="55"/>
     </w:p>
     <w:p>
       <w:r>
@@ -14326,12 +14488,12 @@
       <w:pPr>
         <w:pStyle w:val="Heading3"/>
       </w:pPr>
-      <w:bookmarkStart w:id="55" w:name="_Toc381656579"/>
+      <w:bookmarkStart w:id="56" w:name="_Toc381657461"/>
       <w:r>
         <w:lastRenderedPageBreak/>
         <w:t>Windows Service Tests</w:t>
       </w:r>
-      <w:bookmarkEnd w:id="55"/>
+      <w:bookmarkEnd w:id="56"/>
     </w:p>
     <w:tbl>
       <w:tblPr>
@@ -16150,12 +16312,12 @@
       <w:pPr>
         <w:pStyle w:val="Heading3"/>
       </w:pPr>
-      <w:bookmarkStart w:id="56" w:name="_Toc381656580"/>
+      <w:bookmarkStart w:id="57" w:name="_Toc381657462"/>
       <w:r>
         <w:lastRenderedPageBreak/>
         <w:t>Database Unit Testing</w:t>
       </w:r>
-      <w:bookmarkEnd w:id="56"/>
+      <w:bookmarkEnd w:id="57"/>
     </w:p>
     <w:p>
       <w:pPr>
@@ -17624,12 +17786,12 @@
       <w:pPr>
         <w:pStyle w:val="Heading3"/>
       </w:pPr>
-      <w:bookmarkStart w:id="57" w:name="_Toc381656581"/>
+      <w:bookmarkStart w:id="58" w:name="_Toc381657463"/>
       <w:r>
         <w:lastRenderedPageBreak/>
         <w:t>Website Blackbox Testing</w:t>
       </w:r>
-      <w:bookmarkEnd w:id="57"/>
+      <w:bookmarkEnd w:id="58"/>
     </w:p>
     <w:p>
       <w:pPr>
@@ -20556,12 +20718,12 @@
       <w:pPr>
         <w:pStyle w:val="Heading3"/>
       </w:pPr>
-      <w:bookmarkStart w:id="58" w:name="_Toc381656582"/>
+      <w:bookmarkStart w:id="59" w:name="_Toc381657464"/>
       <w:r>
         <w:lastRenderedPageBreak/>
         <w:t>Key-logger Blackbox Testing</w:t>
       </w:r>
-      <w:bookmarkEnd w:id="58"/>
+      <w:bookmarkEnd w:id="59"/>
     </w:p>
     <w:p>
       <w:r>
@@ -21355,7 +21517,7 @@
                     </pic:cNvPicPr>
                   </pic:nvPicPr>
                   <pic:blipFill>
-                    <a:blip r:embed="rId19">
+                    <a:blip r:embed="rId20">
                       <a:extLst>
                         <a:ext uri="{28A0092B-C50C-407E-A947-70E740481C1C}">
                           <a14:useLocalDpi xmlns:a14="http://schemas.microsoft.com/office/drawing/2010/main" val="0"/>
@@ -21476,7 +21638,7 @@
                     </pic:cNvPicPr>
                   </pic:nvPicPr>
                   <pic:blipFill>
-                    <a:blip r:embed="rId20">
+                    <a:blip r:embed="rId21">
                       <a:extLst>
                         <a:ext uri="{28A0092B-C50C-407E-A947-70E740481C1C}">
                           <a14:useLocalDpi xmlns:a14="http://schemas.microsoft.com/office/drawing/2010/main" val="0"/>
@@ -21606,7 +21768,7 @@
                     </pic:cNvPicPr>
                   </pic:nvPicPr>
                   <pic:blipFill>
-                    <a:blip r:embed="rId21">
+                    <a:blip r:embed="rId22">
                       <a:extLst>
                         <a:ext uri="{28A0092B-C50C-407E-A947-70E740481C1C}">
                           <a14:useLocalDpi xmlns:a14="http://schemas.microsoft.com/office/drawing/2010/main" val="0"/>
@@ -21664,7 +21826,7 @@
                     </pic:cNvPicPr>
                   </pic:nvPicPr>
                   <pic:blipFill>
-                    <a:blip r:embed="rId22">
+                    <a:blip r:embed="rId23">
                       <a:extLst>
                         <a:ext uri="{28A0092B-C50C-407E-A947-70E740481C1C}">
                           <a14:useLocalDpi xmlns:a14="http://schemas.microsoft.com/office/drawing/2010/main" val="0"/>
@@ -21758,7 +21920,7 @@
                     </pic:cNvPicPr>
                   </pic:nvPicPr>
                   <pic:blipFill>
-                    <a:blip r:embed="rId23">
+                    <a:blip r:embed="rId24">
                       <a:extLst>
                         <a:ext uri="{28A0092B-C50C-407E-A947-70E740481C1C}">
                           <a14:useLocalDpi xmlns:a14="http://schemas.microsoft.com/office/drawing/2010/main" val="0"/>
@@ -21847,7 +22009,7 @@
                     </pic:cNvPicPr>
                   </pic:nvPicPr>
                   <pic:blipFill>
-                    <a:blip r:embed="rId24">
+                    <a:blip r:embed="rId25">
                       <a:extLst>
                         <a:ext uri="{28A0092B-C50C-407E-A947-70E740481C1C}">
                           <a14:useLocalDpi xmlns:a14="http://schemas.microsoft.com/office/drawing/2010/main" val="0"/>
@@ -21891,12 +22053,12 @@
       <w:pPr>
         <w:pStyle w:val="Heading1"/>
       </w:pPr>
-      <w:bookmarkStart w:id="59" w:name="_Toc381656583"/>
+      <w:bookmarkStart w:id="60" w:name="_Toc381657465"/>
       <w:r>
         <w:lastRenderedPageBreak/>
         <w:t>Lessons Learned</w:t>
       </w:r>
-      <w:bookmarkEnd w:id="59"/>
+      <w:bookmarkEnd w:id="60"/>
     </w:p>
     <w:p>
       <w:r>
@@ -21907,12 +22069,12 @@
       <w:pPr>
         <w:pStyle w:val="Heading1"/>
       </w:pPr>
-      <w:bookmarkStart w:id="60" w:name="_Toc381656584"/>
+      <w:bookmarkStart w:id="61" w:name="_Toc381657466"/>
       <w:r>
         <w:lastRenderedPageBreak/>
         <w:t>References</w:t>
       </w:r>
-      <w:bookmarkEnd w:id="60"/>
+      <w:bookmarkEnd w:id="61"/>
     </w:p>
     <w:p>
       <w:pPr>
@@ -22216,12 +22378,12 @@
       <w:pPr>
         <w:pStyle w:val="Heading1"/>
       </w:pPr>
-      <w:bookmarkStart w:id="61" w:name="_Toc381656585"/>
+      <w:bookmarkStart w:id="62" w:name="_Toc381657467"/>
       <w:r>
         <w:lastRenderedPageBreak/>
         <w:t>Appendix</w:t>
       </w:r>
-      <w:bookmarkEnd w:id="61"/>
+      <w:bookmarkEnd w:id="62"/>
     </w:p>
     <w:sectPr>
       <w:pgSz w:w="12240" w:h="15840"/>
@@ -24366,7 +24528,7 @@
 </file>
 
 <file path=customXml/itemProps1.xml><?xml version="1.0" encoding="utf-8"?>
-<ds:datastoreItem xmlns:ds="http://schemas.openxmlformats.org/officeDocument/2006/customXml" ds:itemID="{7E1DFB19-98D9-41C0-8091-ABF9F563226A}">
+<ds:datastoreItem xmlns:ds="http://schemas.openxmlformats.org/officeDocument/2006/customXml" ds:itemID="{CB78837B-C765-451E-B12B-54360905B782}">
   <ds:schemaRefs>
     <ds:schemaRef ds:uri="http://schemas.openxmlformats.org/officeDocument/2006/bibliography"/>
   </ds:schemaRefs>

</xml_diff>